<commit_message>
Ngày 4 - Họp ngày 4
- Ngày hôm qua nhóm đã thực hiện được các công việc sau: 
+ Thực hiện viết flow of event cho chức năng tạo nhóm
+ Thiết kế giao diện cho chức năng tạo nhóm
+ Viết flow of event cho chức năng quản lý đề xuất đề tài
+ Thực hiện thiết kế giao diện cho chức năng quản lý đề xuất đề tài.
+ Tiếp tục code và sửa những lỗi nhỏ trong project
- Trong ngày hôm nay nhóm đã thực hiện được các công việc sau:
+ Thực hiện coding giao diện chức năng tạo nhóm
+ Thực hiện coding logic chức năng tạo nhóm
+ Thực hiện thiết kế giao diện chức năng quản lý đề xuất đề tài
- Trong ngày hôm nay nhóm chưa gặp khó khăn trong quá trình làm bài tập nhóm.
</commit_message>
<xml_diff>
--- a/Bài tập Sprint 2.docx
+++ b/Bài tập Sprint 2.docx
@@ -14471,14 +14471,4586 @@
     </w:p>
     <w:p>
       <w:pPr>
+        <w:spacing w:after="200" w:line="276" w:lineRule="auto"/>
         <w:rPr>
           <w:rFonts w:ascii="Times New Roman" w:hAnsi="Times New Roman" w:cs="Times New Roman"/>
           <w:sz w:val="26"/>
           <w:szCs w:val="26"/>
         </w:rPr>
       </w:pPr>
+      <w:r>
+        <w:rPr>
+          <w:rFonts w:ascii="Times New Roman" w:hAnsi="Times New Roman" w:cs="Times New Roman"/>
+          <w:sz w:val="26"/>
+          <w:szCs w:val="26"/>
+        </w:rPr>
+        <w:br w:type="page"/>
+      </w:r>
+    </w:p>
+    <w:p>
+      <w:pPr>
+        <w:pStyle w:val="Heading1"/>
+        <w:rPr>
+          <w:rFonts w:ascii="Times New Roman" w:hAnsi="Times New Roman" w:cs="Times New Roman"/>
+          <w:b/>
+          <w:color w:val="auto"/>
+          <w:sz w:val="26"/>
+          <w:szCs w:val="26"/>
+        </w:rPr>
+      </w:pPr>
+      <w:r>
+        <w:rPr>
+          <w:rFonts w:ascii="Times New Roman" w:hAnsi="Times New Roman" w:cs="Times New Roman"/>
+          <w:b/>
+          <w:color w:val="auto"/>
+          <w:sz w:val="26"/>
+          <w:szCs w:val="26"/>
+        </w:rPr>
+        <w:lastRenderedPageBreak/>
+        <w:t>Ngày 4</w:t>
+      </w:r>
+      <w:r>
+        <w:rPr>
+          <w:rFonts w:ascii="Times New Roman" w:hAnsi="Times New Roman" w:cs="Times New Roman"/>
+          <w:b/>
+          <w:color w:val="auto"/>
+          <w:sz w:val="26"/>
+          <w:szCs w:val="26"/>
+        </w:rPr>
+        <w:t>: Họ</w:t>
+      </w:r>
+      <w:r>
+        <w:rPr>
+          <w:rFonts w:ascii="Times New Roman" w:hAnsi="Times New Roman" w:cs="Times New Roman"/>
+          <w:b/>
+          <w:color w:val="auto"/>
+          <w:sz w:val="26"/>
+          <w:szCs w:val="26"/>
+        </w:rPr>
+        <w:t>p ngày 4</w:t>
+      </w:r>
+    </w:p>
+    <w:p>
+      <w:pPr>
+        <w:spacing w:after="0" w:line="360" w:lineRule="auto"/>
+        <w:jc w:val="both"/>
+        <w:rPr>
+          <w:rFonts w:ascii="Times New Roman" w:hAnsi="Times New Roman" w:cs="Times New Roman"/>
+          <w:noProof/>
+          <w:sz w:val="26"/>
+          <w:szCs w:val="26"/>
+        </w:rPr>
+      </w:pPr>
+      <w:r>
+        <w:rPr>
+          <w:rFonts w:ascii="Times New Roman" w:hAnsi="Times New Roman" w:cs="Times New Roman"/>
+          <w:sz w:val="26"/>
+          <w:szCs w:val="26"/>
+        </w:rPr>
+        <w:t xml:space="preserve">- Ngày hôm qua nhóm đã </w:t>
+      </w:r>
+      <w:r>
+        <w:rPr>
+          <w:rFonts w:ascii="Times New Roman" w:hAnsi="Times New Roman" w:cs="Times New Roman"/>
+          <w:noProof/>
+          <w:sz w:val="26"/>
+          <w:szCs w:val="26"/>
+        </w:rPr>
+        <w:t xml:space="preserve">thực hiện </w:t>
+      </w:r>
+      <w:r>
+        <w:rPr>
+          <w:rFonts w:ascii="Times New Roman" w:hAnsi="Times New Roman" w:cs="Times New Roman"/>
+          <w:noProof/>
+          <w:sz w:val="26"/>
+          <w:szCs w:val="26"/>
+        </w:rPr>
+        <w:t xml:space="preserve">được các công việc sau: </w:t>
+      </w:r>
+    </w:p>
+    <w:p>
+      <w:pPr>
+        <w:rPr>
+          <w:rFonts w:ascii="Times New Roman" w:hAnsi="Times New Roman" w:cs="Times New Roman"/>
+          <w:sz w:val="26"/>
+          <w:szCs w:val="26"/>
+        </w:rPr>
+      </w:pPr>
+      <w:r>
+        <w:rPr>
+          <w:rFonts w:ascii="Times New Roman" w:hAnsi="Times New Roman" w:cs="Times New Roman"/>
+          <w:sz w:val="26"/>
+          <w:szCs w:val="26"/>
+        </w:rPr>
+        <w:t>+ Thực hiện viết flow of event cho chức năng tạo nhóm</w:t>
+      </w:r>
+    </w:p>
+    <w:p>
+      <w:pPr>
+        <w:rPr>
+          <w:rFonts w:ascii="Times New Roman" w:hAnsi="Times New Roman" w:cs="Times New Roman"/>
+          <w:sz w:val="26"/>
+          <w:szCs w:val="26"/>
+        </w:rPr>
+      </w:pPr>
+      <w:r>
+        <w:rPr>
+          <w:rFonts w:ascii="Times New Roman" w:hAnsi="Times New Roman" w:cs="Times New Roman"/>
+          <w:sz w:val="26"/>
+          <w:szCs w:val="26"/>
+        </w:rPr>
+        <w:t>+ Thiết kế giao diện cho chức năng tạo nhóm</w:t>
+      </w:r>
+    </w:p>
+    <w:p>
+      <w:pPr>
+        <w:rPr>
+          <w:rFonts w:ascii="Times New Roman" w:hAnsi="Times New Roman" w:cs="Times New Roman"/>
+          <w:sz w:val="26"/>
+          <w:szCs w:val="26"/>
+        </w:rPr>
+      </w:pPr>
+      <w:r>
+        <w:rPr>
+          <w:rFonts w:ascii="Times New Roman" w:hAnsi="Times New Roman" w:cs="Times New Roman"/>
+          <w:sz w:val="26"/>
+          <w:szCs w:val="26"/>
+        </w:rPr>
+        <w:t>+ Viết flow of event cho chức năng quản lý đề xuất đề tài</w:t>
+      </w:r>
+    </w:p>
+    <w:p>
+      <w:pPr>
+        <w:rPr>
+          <w:rFonts w:ascii="Times New Roman" w:hAnsi="Times New Roman" w:cs="Times New Roman"/>
+          <w:sz w:val="26"/>
+          <w:szCs w:val="26"/>
+        </w:rPr>
+      </w:pPr>
+      <w:r>
+        <w:rPr>
+          <w:rFonts w:ascii="Times New Roman" w:hAnsi="Times New Roman" w:cs="Times New Roman"/>
+          <w:sz w:val="26"/>
+          <w:szCs w:val="26"/>
+        </w:rPr>
+        <w:t>+ Thực hiện thiết kế giao diện cho chức năng quản lý đề xuất đề tài.</w:t>
+      </w:r>
+    </w:p>
+    <w:p>
+      <w:pPr>
+        <w:rPr>
+          <w:rFonts w:ascii="Times New Roman" w:hAnsi="Times New Roman" w:cs="Times New Roman"/>
+          <w:sz w:val="26"/>
+          <w:szCs w:val="26"/>
+        </w:rPr>
+      </w:pPr>
+      <w:r>
+        <w:rPr>
+          <w:rFonts w:ascii="Times New Roman" w:hAnsi="Times New Roman" w:cs="Times New Roman"/>
+          <w:sz w:val="26"/>
+          <w:szCs w:val="26"/>
+        </w:rPr>
+        <w:t>+ Tiếp tục code và sửa những lỗi nhỏ trong project</w:t>
+      </w:r>
+    </w:p>
+    <w:p>
+      <w:pPr>
+        <w:rPr>
+          <w:rFonts w:ascii="Times New Roman" w:hAnsi="Times New Roman" w:cs="Times New Roman"/>
+          <w:sz w:val="26"/>
+          <w:szCs w:val="26"/>
+        </w:rPr>
+      </w:pPr>
+      <w:r>
+        <w:rPr>
+          <w:rFonts w:ascii="Times New Roman" w:hAnsi="Times New Roman" w:cs="Times New Roman"/>
+          <w:sz w:val="26"/>
+          <w:szCs w:val="26"/>
+        </w:rPr>
+        <w:t>- Trong ngày hôm nay nhóm đã thực hiện được các công việc sau:</w:t>
+      </w:r>
+    </w:p>
+    <w:p>
+      <w:pPr>
+        <w:rPr>
+          <w:rFonts w:ascii="Times New Roman" w:hAnsi="Times New Roman" w:cs="Times New Roman"/>
+          <w:sz w:val="26"/>
+          <w:szCs w:val="26"/>
+        </w:rPr>
+      </w:pPr>
+      <w:r>
+        <w:rPr>
+          <w:rFonts w:ascii="Times New Roman" w:hAnsi="Times New Roman" w:cs="Times New Roman"/>
+          <w:sz w:val="26"/>
+          <w:szCs w:val="26"/>
+        </w:rPr>
+        <w:t>+ Thực hiện coding giao diện chức năng tạo nhóm</w:t>
+      </w:r>
+    </w:p>
+    <w:p>
+      <w:pPr>
+        <w:rPr>
+          <w:rFonts w:ascii="Times New Roman" w:hAnsi="Times New Roman" w:cs="Times New Roman"/>
+          <w:sz w:val="26"/>
+          <w:szCs w:val="26"/>
+        </w:rPr>
+      </w:pPr>
+      <w:r>
+        <w:rPr>
+          <w:rFonts w:ascii="Times New Roman" w:hAnsi="Times New Roman" w:cs="Times New Roman"/>
+          <w:sz w:val="26"/>
+          <w:szCs w:val="26"/>
+        </w:rPr>
+        <w:t xml:space="preserve">+ Thực hiện coding logic chức năng tạo </w:t>
+      </w:r>
+      <w:r>
+        <w:rPr>
+          <w:rFonts w:ascii="Times New Roman" w:hAnsi="Times New Roman" w:cs="Times New Roman"/>
+          <w:sz w:val="26"/>
+          <w:szCs w:val="26"/>
+        </w:rPr>
+        <w:t>nhóm</w:t>
+      </w:r>
+    </w:p>
+    <w:p>
+      <w:pPr>
+        <w:rPr>
+          <w:rFonts w:ascii="Times New Roman" w:hAnsi="Times New Roman" w:cs="Times New Roman"/>
+          <w:sz w:val="26"/>
+          <w:szCs w:val="26"/>
+        </w:rPr>
+      </w:pPr>
+      <w:r>
+        <w:rPr>
+          <w:rFonts w:ascii="Times New Roman" w:hAnsi="Times New Roman" w:cs="Times New Roman"/>
+          <w:sz w:val="26"/>
+          <w:szCs w:val="26"/>
+        </w:rPr>
+        <w:t>+ Thực hiện thiết kế giao diện chức năng quản lý đề xuất đề tài</w:t>
+      </w:r>
+    </w:p>
+    <w:p>
+      <w:pPr>
+        <w:rPr>
+          <w:rFonts w:ascii="Times New Roman" w:hAnsi="Times New Roman" w:cs="Times New Roman"/>
+          <w:sz w:val="26"/>
+          <w:szCs w:val="26"/>
+        </w:rPr>
+      </w:pPr>
+      <w:r>
+        <w:rPr>
+          <w:rFonts w:ascii="Times New Roman" w:hAnsi="Times New Roman" w:cs="Times New Roman"/>
+          <w:sz w:val="26"/>
+          <w:szCs w:val="26"/>
+        </w:rPr>
+        <w:t>- Trong ngày hôm nay nhóm chưa gặp khó khăn trong quá trình làm bài tập nhóm.</w:t>
+      </w:r>
+      <w:r>
+        <w:rPr>
+          <w:rFonts w:ascii="Times New Roman" w:hAnsi="Times New Roman" w:cs="Times New Roman"/>
+          <w:sz w:val="26"/>
+          <w:szCs w:val="26"/>
+        </w:rPr>
+        <w:t xml:space="preserve"> </w:t>
+      </w:r>
+    </w:p>
+    <w:tbl>
+      <w:tblPr>
+        <w:tblStyle w:val="TableGrid"/>
+        <w:tblW w:w="0" w:type="auto"/>
+        <w:tblLook w:val="04A0" w:firstRow="1" w:lastRow="0" w:firstColumn="1" w:lastColumn="0" w:noHBand="0" w:noVBand="1"/>
+      </w:tblPr>
+      <w:tblGrid>
+        <w:gridCol w:w="869"/>
+        <w:gridCol w:w="1577"/>
+        <w:gridCol w:w="1169"/>
+        <w:gridCol w:w="1613"/>
+        <w:gridCol w:w="626"/>
+        <w:gridCol w:w="626"/>
+        <w:gridCol w:w="626"/>
+        <w:gridCol w:w="626"/>
+        <w:gridCol w:w="626"/>
+        <w:gridCol w:w="626"/>
+        <w:gridCol w:w="592"/>
+      </w:tblGrid>
+      <w:tr>
+        <w:tc>
+          <w:tcPr>
+            <w:tcW w:w="9576" w:type="dxa"/>
+            <w:gridSpan w:val="11"/>
+          </w:tcPr>
+          <w:p>
+            <w:pPr>
+              <w:rPr>
+                <w:rFonts w:ascii="Times New Roman" w:hAnsi="Times New Roman" w:cs="Times New Roman"/>
+                <w:sz w:val="26"/>
+                <w:szCs w:val="26"/>
+              </w:rPr>
+            </w:pPr>
+          </w:p>
+        </w:tc>
+      </w:tr>
+      <w:tr>
+        <w:tc>
+          <w:tcPr>
+            <w:tcW w:w="870" w:type="dxa"/>
+            <w:vAlign w:val="center"/>
+          </w:tcPr>
+          <w:p>
+            <w:pPr>
+              <w:jc w:val="center"/>
+              <w:rPr>
+                <w:rFonts w:ascii="Times New Roman" w:hAnsi="Times New Roman" w:cs="Times New Roman"/>
+                <w:b/>
+                <w:sz w:val="26"/>
+                <w:szCs w:val="26"/>
+              </w:rPr>
+            </w:pPr>
+            <w:r>
+              <w:rPr>
+                <w:rFonts w:ascii="Times New Roman" w:hAnsi="Times New Roman" w:cs="Times New Roman"/>
+                <w:b/>
+                <w:sz w:val="26"/>
+                <w:szCs w:val="26"/>
+              </w:rPr>
+              <w:t>Chức năng</w:t>
+            </w:r>
+          </w:p>
+        </w:tc>
+        <w:tc>
+          <w:tcPr>
+            <w:tcW w:w="1578" w:type="dxa"/>
+            <w:vAlign w:val="center"/>
+          </w:tcPr>
+          <w:p>
+            <w:pPr>
+              <w:jc w:val="center"/>
+              <w:rPr>
+                <w:rFonts w:ascii="Times New Roman" w:hAnsi="Times New Roman" w:cs="Times New Roman"/>
+                <w:b/>
+                <w:sz w:val="26"/>
+                <w:szCs w:val="26"/>
+              </w:rPr>
+            </w:pPr>
+            <w:r>
+              <w:rPr>
+                <w:rFonts w:ascii="Times New Roman" w:hAnsi="Times New Roman" w:cs="Times New Roman"/>
+                <w:b/>
+                <w:sz w:val="26"/>
+                <w:szCs w:val="26"/>
+              </w:rPr>
+              <w:t>Các công việc cần thực hiện</w:t>
+            </w:r>
+          </w:p>
+        </w:tc>
+        <w:tc>
+          <w:tcPr>
+            <w:tcW w:w="1170" w:type="dxa"/>
+            <w:vAlign w:val="center"/>
+          </w:tcPr>
+          <w:p>
+            <w:pPr>
+              <w:jc w:val="center"/>
+              <w:rPr>
+                <w:rFonts w:ascii="Times New Roman" w:hAnsi="Times New Roman" w:cs="Times New Roman"/>
+                <w:b/>
+                <w:sz w:val="26"/>
+                <w:szCs w:val="26"/>
+              </w:rPr>
+            </w:pPr>
+            <w:r>
+              <w:rPr>
+                <w:rFonts w:ascii="Times New Roman" w:hAnsi="Times New Roman" w:cs="Times New Roman"/>
+                <w:b/>
+                <w:sz w:val="26"/>
+                <w:szCs w:val="26"/>
+              </w:rPr>
+              <w:t>Người thực hiện</w:t>
+            </w:r>
+          </w:p>
+        </w:tc>
+        <w:tc>
+          <w:tcPr>
+            <w:tcW w:w="1620" w:type="dxa"/>
+            <w:vAlign w:val="center"/>
+          </w:tcPr>
+          <w:p>
+            <w:pPr>
+              <w:jc w:val="center"/>
+              <w:rPr>
+                <w:rFonts w:ascii="Times New Roman" w:hAnsi="Times New Roman" w:cs="Times New Roman"/>
+                <w:b/>
+                <w:sz w:val="26"/>
+                <w:szCs w:val="26"/>
+              </w:rPr>
+            </w:pPr>
+            <w:r>
+              <w:rPr>
+                <w:rFonts w:ascii="Times New Roman" w:hAnsi="Times New Roman" w:cs="Times New Roman"/>
+                <w:b/>
+                <w:sz w:val="26"/>
+                <w:szCs w:val="26"/>
+              </w:rPr>
+              <w:t>Ước tính khối lượng công việc</w:t>
+            </w:r>
+          </w:p>
+        </w:tc>
+        <w:tc>
+          <w:tcPr>
+            <w:tcW w:w="630" w:type="dxa"/>
+            <w:vAlign w:val="center"/>
+          </w:tcPr>
+          <w:p>
+            <w:pPr>
+              <w:jc w:val="center"/>
+              <w:rPr>
+                <w:rFonts w:ascii="Times New Roman" w:hAnsi="Times New Roman" w:cs="Times New Roman"/>
+                <w:b/>
+                <w:sz w:val="26"/>
+                <w:szCs w:val="26"/>
+              </w:rPr>
+            </w:pPr>
+            <w:r>
+              <w:rPr>
+                <w:rFonts w:ascii="Times New Roman" w:hAnsi="Times New Roman" w:cs="Times New Roman"/>
+                <w:b/>
+                <w:sz w:val="26"/>
+                <w:szCs w:val="26"/>
+              </w:rPr>
+              <w:t>2</w:t>
+            </w:r>
+          </w:p>
+        </w:tc>
+        <w:tc>
+          <w:tcPr>
+            <w:tcW w:w="630" w:type="dxa"/>
+            <w:vAlign w:val="center"/>
+          </w:tcPr>
+          <w:p>
+            <w:pPr>
+              <w:jc w:val="center"/>
+              <w:rPr>
+                <w:rFonts w:ascii="Times New Roman" w:hAnsi="Times New Roman" w:cs="Times New Roman"/>
+                <w:b/>
+                <w:sz w:val="26"/>
+                <w:szCs w:val="26"/>
+              </w:rPr>
+            </w:pPr>
+            <w:r>
+              <w:rPr>
+                <w:rFonts w:ascii="Times New Roman" w:hAnsi="Times New Roman" w:cs="Times New Roman"/>
+                <w:b/>
+                <w:sz w:val="26"/>
+                <w:szCs w:val="26"/>
+              </w:rPr>
+              <w:t>3</w:t>
+            </w:r>
+          </w:p>
+        </w:tc>
+        <w:tc>
+          <w:tcPr>
+            <w:tcW w:w="630" w:type="dxa"/>
+            <w:vAlign w:val="center"/>
+          </w:tcPr>
+          <w:p>
+            <w:pPr>
+              <w:jc w:val="center"/>
+              <w:rPr>
+                <w:rFonts w:ascii="Times New Roman" w:hAnsi="Times New Roman" w:cs="Times New Roman"/>
+                <w:b/>
+                <w:sz w:val="26"/>
+                <w:szCs w:val="26"/>
+              </w:rPr>
+            </w:pPr>
+            <w:r>
+              <w:rPr>
+                <w:rFonts w:ascii="Times New Roman" w:hAnsi="Times New Roman" w:cs="Times New Roman"/>
+                <w:b/>
+                <w:sz w:val="26"/>
+                <w:szCs w:val="26"/>
+              </w:rPr>
+              <w:t>4</w:t>
+            </w:r>
+          </w:p>
+        </w:tc>
+        <w:tc>
+          <w:tcPr>
+            <w:tcW w:w="630" w:type="dxa"/>
+            <w:vAlign w:val="center"/>
+          </w:tcPr>
+          <w:p>
+            <w:pPr>
+              <w:jc w:val="center"/>
+              <w:rPr>
+                <w:rFonts w:ascii="Times New Roman" w:hAnsi="Times New Roman" w:cs="Times New Roman"/>
+                <w:b/>
+                <w:sz w:val="26"/>
+                <w:szCs w:val="26"/>
+              </w:rPr>
+            </w:pPr>
+            <w:r>
+              <w:rPr>
+                <w:rFonts w:ascii="Times New Roman" w:hAnsi="Times New Roman" w:cs="Times New Roman"/>
+                <w:b/>
+                <w:sz w:val="26"/>
+                <w:szCs w:val="26"/>
+              </w:rPr>
+              <w:t>5</w:t>
+            </w:r>
+          </w:p>
+        </w:tc>
+        <w:tc>
+          <w:tcPr>
+            <w:tcW w:w="630" w:type="dxa"/>
+            <w:vAlign w:val="center"/>
+          </w:tcPr>
+          <w:p>
+            <w:pPr>
+              <w:jc w:val="center"/>
+              <w:rPr>
+                <w:rFonts w:ascii="Times New Roman" w:hAnsi="Times New Roman" w:cs="Times New Roman"/>
+                <w:b/>
+                <w:sz w:val="26"/>
+                <w:szCs w:val="26"/>
+              </w:rPr>
+            </w:pPr>
+            <w:r>
+              <w:rPr>
+                <w:rFonts w:ascii="Times New Roman" w:hAnsi="Times New Roman" w:cs="Times New Roman"/>
+                <w:b/>
+                <w:sz w:val="26"/>
+                <w:szCs w:val="26"/>
+              </w:rPr>
+              <w:t>6</w:t>
+            </w:r>
+          </w:p>
+        </w:tc>
+        <w:tc>
+          <w:tcPr>
+            <w:tcW w:w="630" w:type="dxa"/>
+            <w:vAlign w:val="center"/>
+          </w:tcPr>
+          <w:p>
+            <w:pPr>
+              <w:jc w:val="center"/>
+              <w:rPr>
+                <w:rFonts w:ascii="Times New Roman" w:hAnsi="Times New Roman" w:cs="Times New Roman"/>
+                <w:b/>
+                <w:sz w:val="26"/>
+                <w:szCs w:val="26"/>
+              </w:rPr>
+            </w:pPr>
+            <w:r>
+              <w:rPr>
+                <w:rFonts w:ascii="Times New Roman" w:hAnsi="Times New Roman" w:cs="Times New Roman"/>
+                <w:b/>
+                <w:sz w:val="26"/>
+                <w:szCs w:val="26"/>
+              </w:rPr>
+              <w:t>7</w:t>
+            </w:r>
+          </w:p>
+        </w:tc>
+        <w:tc>
+          <w:tcPr>
+            <w:tcW w:w="558" w:type="dxa"/>
+            <w:vAlign w:val="center"/>
+          </w:tcPr>
+          <w:p>
+            <w:pPr>
+              <w:jc w:val="center"/>
+              <w:rPr>
+                <w:rFonts w:ascii="Times New Roman" w:hAnsi="Times New Roman" w:cs="Times New Roman"/>
+                <w:b/>
+                <w:sz w:val="26"/>
+                <w:szCs w:val="26"/>
+              </w:rPr>
+            </w:pPr>
+            <w:r>
+              <w:rPr>
+                <w:rFonts w:ascii="Times New Roman" w:hAnsi="Times New Roman" w:cs="Times New Roman"/>
+                <w:b/>
+                <w:sz w:val="26"/>
+                <w:szCs w:val="26"/>
+              </w:rPr>
+              <w:t>CN</w:t>
+            </w:r>
+          </w:p>
+        </w:tc>
+      </w:tr>
+      <w:tr>
+        <w:tc>
+          <w:tcPr>
+            <w:tcW w:w="870" w:type="dxa"/>
+            <w:vMerge w:val="restart"/>
+            <w:vAlign w:val="center"/>
+          </w:tcPr>
+          <w:p>
+            <w:pPr>
+              <w:jc w:val="center"/>
+              <w:rPr>
+                <w:rFonts w:ascii="Times New Roman" w:hAnsi="Times New Roman" w:cs="Times New Roman"/>
+                <w:sz w:val="26"/>
+                <w:szCs w:val="26"/>
+              </w:rPr>
+            </w:pPr>
+            <w:r>
+              <w:rPr>
+                <w:rFonts w:ascii="Times New Roman" w:hAnsi="Times New Roman" w:cs="Times New Roman"/>
+                <w:sz w:val="26"/>
+                <w:szCs w:val="26"/>
+              </w:rPr>
+              <w:t>Tạo nhóm</w:t>
+            </w:r>
+          </w:p>
+        </w:tc>
+        <w:tc>
+          <w:tcPr>
+            <w:tcW w:w="1578" w:type="dxa"/>
+            <w:shd w:val="clear" w:color="auto" w:fill="FFFF00"/>
+            <w:vAlign w:val="center"/>
+          </w:tcPr>
+          <w:p>
+            <w:pPr>
+              <w:jc w:val="center"/>
+              <w:rPr>
+                <w:rFonts w:ascii="Times New Roman" w:hAnsi="Times New Roman" w:cs="Times New Roman"/>
+                <w:sz w:val="26"/>
+                <w:szCs w:val="26"/>
+              </w:rPr>
+            </w:pPr>
+            <w:r>
+              <w:rPr>
+                <w:rFonts w:ascii="Times New Roman" w:hAnsi="Times New Roman" w:cs="Times New Roman"/>
+                <w:sz w:val="26"/>
+                <w:szCs w:val="26"/>
+              </w:rPr>
+              <w:t>Xác định Actor</w:t>
+            </w:r>
+          </w:p>
+        </w:tc>
+        <w:tc>
+          <w:tcPr>
+            <w:tcW w:w="1170" w:type="dxa"/>
+            <w:shd w:val="clear" w:color="auto" w:fill="FFFF00"/>
+            <w:vAlign w:val="center"/>
+          </w:tcPr>
+          <w:p>
+            <w:pPr>
+              <w:jc w:val="center"/>
+              <w:rPr>
+                <w:rFonts w:ascii="Times New Roman" w:hAnsi="Times New Roman" w:cs="Times New Roman"/>
+                <w:sz w:val="26"/>
+                <w:szCs w:val="26"/>
+              </w:rPr>
+            </w:pPr>
+            <w:r>
+              <w:rPr>
+                <w:rFonts w:ascii="Times New Roman" w:hAnsi="Times New Roman" w:cs="Times New Roman"/>
+                <w:sz w:val="26"/>
+                <w:szCs w:val="26"/>
+              </w:rPr>
+              <w:t>Trường</w:t>
+            </w:r>
+          </w:p>
+        </w:tc>
+        <w:tc>
+          <w:tcPr>
+            <w:tcW w:w="1620" w:type="dxa"/>
+            <w:shd w:val="clear" w:color="auto" w:fill="FFFF00"/>
+            <w:vAlign w:val="center"/>
+          </w:tcPr>
+          <w:p>
+            <w:pPr>
+              <w:jc w:val="center"/>
+              <w:rPr>
+                <w:rFonts w:ascii="Times New Roman" w:hAnsi="Times New Roman" w:cs="Times New Roman"/>
+                <w:sz w:val="26"/>
+                <w:szCs w:val="26"/>
+              </w:rPr>
+            </w:pPr>
+            <w:r>
+              <w:rPr>
+                <w:rFonts w:ascii="Times New Roman" w:hAnsi="Times New Roman" w:cs="Times New Roman"/>
+                <w:sz w:val="26"/>
+                <w:szCs w:val="26"/>
+              </w:rPr>
+              <w:t>1</w:t>
+            </w:r>
+          </w:p>
+        </w:tc>
+        <w:tc>
+          <w:tcPr>
+            <w:tcW w:w="630" w:type="dxa"/>
+            <w:shd w:val="clear" w:color="auto" w:fill="FFFF00"/>
+            <w:vAlign w:val="center"/>
+          </w:tcPr>
+          <w:p>
+            <w:pPr>
+              <w:jc w:val="center"/>
+              <w:rPr>
+                <w:rFonts w:ascii="Times New Roman" w:hAnsi="Times New Roman" w:cs="Times New Roman"/>
+                <w:sz w:val="26"/>
+                <w:szCs w:val="26"/>
+              </w:rPr>
+            </w:pPr>
+            <w:r>
+              <w:rPr>
+                <w:rFonts w:ascii="Times New Roman" w:hAnsi="Times New Roman" w:cs="Times New Roman"/>
+                <w:sz w:val="26"/>
+                <w:szCs w:val="26"/>
+              </w:rPr>
+              <w:t>0</w:t>
+            </w:r>
+          </w:p>
+        </w:tc>
+        <w:tc>
+          <w:tcPr>
+            <w:tcW w:w="630" w:type="dxa"/>
+            <w:shd w:val="clear" w:color="auto" w:fill="FFFF00"/>
+            <w:vAlign w:val="center"/>
+          </w:tcPr>
+          <w:p>
+            <w:pPr>
+              <w:jc w:val="center"/>
+              <w:rPr>
+                <w:rFonts w:ascii="Times New Roman" w:hAnsi="Times New Roman" w:cs="Times New Roman"/>
+                <w:sz w:val="26"/>
+                <w:szCs w:val="26"/>
+              </w:rPr>
+            </w:pPr>
+            <w:r>
+              <w:rPr>
+                <w:rFonts w:ascii="Times New Roman" w:hAnsi="Times New Roman" w:cs="Times New Roman"/>
+                <w:sz w:val="26"/>
+                <w:szCs w:val="26"/>
+              </w:rPr>
+              <w:t>2</w:t>
+            </w:r>
+          </w:p>
+        </w:tc>
+        <w:tc>
+          <w:tcPr>
+            <w:tcW w:w="630" w:type="dxa"/>
+            <w:vAlign w:val="center"/>
+          </w:tcPr>
+          <w:p>
+            <w:pPr>
+              <w:jc w:val="center"/>
+              <w:rPr>
+                <w:rFonts w:ascii="Times New Roman" w:hAnsi="Times New Roman" w:cs="Times New Roman"/>
+                <w:sz w:val="26"/>
+                <w:szCs w:val="26"/>
+              </w:rPr>
+            </w:pPr>
+            <w:r>
+              <w:rPr>
+                <w:rFonts w:ascii="Times New Roman" w:hAnsi="Times New Roman" w:cs="Times New Roman"/>
+                <w:sz w:val="26"/>
+                <w:szCs w:val="26"/>
+              </w:rPr>
+              <w:t>2</w:t>
+            </w:r>
+          </w:p>
+        </w:tc>
+        <w:tc>
+          <w:tcPr>
+            <w:tcW w:w="630" w:type="dxa"/>
+            <w:vAlign w:val="center"/>
+          </w:tcPr>
+          <w:p>
+            <w:pPr>
+              <w:jc w:val="center"/>
+              <w:rPr>
+                <w:rFonts w:ascii="Times New Roman" w:hAnsi="Times New Roman" w:cs="Times New Roman"/>
+                <w:sz w:val="26"/>
+                <w:szCs w:val="26"/>
+              </w:rPr>
+            </w:pPr>
+            <w:r>
+              <w:rPr>
+                <w:rFonts w:ascii="Times New Roman" w:hAnsi="Times New Roman" w:cs="Times New Roman"/>
+                <w:sz w:val="26"/>
+                <w:szCs w:val="26"/>
+              </w:rPr>
+              <w:t>2</w:t>
+            </w:r>
+          </w:p>
+        </w:tc>
+        <w:tc>
+          <w:tcPr>
+            <w:tcW w:w="630" w:type="dxa"/>
+            <w:vAlign w:val="center"/>
+          </w:tcPr>
+          <w:p>
+            <w:pPr>
+              <w:jc w:val="center"/>
+              <w:rPr>
+                <w:rFonts w:ascii="Times New Roman" w:hAnsi="Times New Roman" w:cs="Times New Roman"/>
+                <w:sz w:val="26"/>
+                <w:szCs w:val="26"/>
+              </w:rPr>
+            </w:pPr>
+          </w:p>
+        </w:tc>
+        <w:tc>
+          <w:tcPr>
+            <w:tcW w:w="630" w:type="dxa"/>
+            <w:vAlign w:val="center"/>
+          </w:tcPr>
+          <w:p>
+            <w:pPr>
+              <w:jc w:val="center"/>
+              <w:rPr>
+                <w:rFonts w:ascii="Times New Roman" w:hAnsi="Times New Roman" w:cs="Times New Roman"/>
+                <w:sz w:val="26"/>
+                <w:szCs w:val="26"/>
+              </w:rPr>
+            </w:pPr>
+          </w:p>
+        </w:tc>
+        <w:tc>
+          <w:tcPr>
+            <w:tcW w:w="558" w:type="dxa"/>
+            <w:vAlign w:val="center"/>
+          </w:tcPr>
+          <w:p>
+            <w:pPr>
+              <w:jc w:val="center"/>
+              <w:rPr>
+                <w:rFonts w:ascii="Times New Roman" w:hAnsi="Times New Roman" w:cs="Times New Roman"/>
+                <w:sz w:val="26"/>
+                <w:szCs w:val="26"/>
+              </w:rPr>
+            </w:pPr>
+          </w:p>
+        </w:tc>
+      </w:tr>
+      <w:tr>
+        <w:tc>
+          <w:tcPr>
+            <w:tcW w:w="870" w:type="dxa"/>
+            <w:vMerge/>
+            <w:vAlign w:val="center"/>
+          </w:tcPr>
+          <w:p>
+            <w:pPr>
+              <w:jc w:val="center"/>
+              <w:rPr>
+                <w:rFonts w:ascii="Times New Roman" w:hAnsi="Times New Roman" w:cs="Times New Roman"/>
+                <w:sz w:val="26"/>
+                <w:szCs w:val="26"/>
+              </w:rPr>
+            </w:pPr>
+          </w:p>
+        </w:tc>
+        <w:tc>
+          <w:tcPr>
+            <w:tcW w:w="1578" w:type="dxa"/>
+            <w:shd w:val="clear" w:color="auto" w:fill="FFFF00"/>
+            <w:vAlign w:val="center"/>
+          </w:tcPr>
+          <w:p>
+            <w:pPr>
+              <w:jc w:val="center"/>
+              <w:rPr>
+                <w:rFonts w:ascii="Times New Roman" w:hAnsi="Times New Roman" w:cs="Times New Roman"/>
+                <w:sz w:val="26"/>
+                <w:szCs w:val="26"/>
+              </w:rPr>
+            </w:pPr>
+            <w:r>
+              <w:rPr>
+                <w:rFonts w:ascii="Times New Roman" w:hAnsi="Times New Roman" w:cs="Times New Roman"/>
+                <w:sz w:val="26"/>
+                <w:szCs w:val="26"/>
+              </w:rPr>
+              <w:t>Lược đồ Use-case</w:t>
+            </w:r>
+          </w:p>
+        </w:tc>
+        <w:tc>
+          <w:tcPr>
+            <w:tcW w:w="1170" w:type="dxa"/>
+            <w:shd w:val="clear" w:color="auto" w:fill="FFFF00"/>
+            <w:vAlign w:val="center"/>
+          </w:tcPr>
+          <w:p>
+            <w:pPr>
+              <w:jc w:val="center"/>
+              <w:rPr>
+                <w:rFonts w:ascii="Times New Roman" w:hAnsi="Times New Roman" w:cs="Times New Roman"/>
+                <w:sz w:val="26"/>
+                <w:szCs w:val="26"/>
+              </w:rPr>
+            </w:pPr>
+            <w:r>
+              <w:rPr>
+                <w:rFonts w:ascii="Times New Roman" w:hAnsi="Times New Roman" w:cs="Times New Roman"/>
+                <w:sz w:val="26"/>
+                <w:szCs w:val="26"/>
+              </w:rPr>
+              <w:t>Duy</w:t>
+            </w:r>
+          </w:p>
+        </w:tc>
+        <w:tc>
+          <w:tcPr>
+            <w:tcW w:w="1620" w:type="dxa"/>
+            <w:shd w:val="clear" w:color="auto" w:fill="FFFF00"/>
+            <w:vAlign w:val="center"/>
+          </w:tcPr>
+          <w:p>
+            <w:pPr>
+              <w:jc w:val="center"/>
+              <w:rPr>
+                <w:rFonts w:ascii="Times New Roman" w:hAnsi="Times New Roman" w:cs="Times New Roman"/>
+                <w:sz w:val="26"/>
+                <w:szCs w:val="26"/>
+              </w:rPr>
+            </w:pPr>
+            <w:r>
+              <w:rPr>
+                <w:rFonts w:ascii="Times New Roman" w:hAnsi="Times New Roman" w:cs="Times New Roman"/>
+                <w:sz w:val="26"/>
+                <w:szCs w:val="26"/>
+              </w:rPr>
+              <w:t xml:space="preserve">4 </w:t>
+            </w:r>
+          </w:p>
+          <w:p>
+            <w:pPr>
+              <w:jc w:val="center"/>
+              <w:rPr>
+                <w:rFonts w:ascii="Times New Roman" w:hAnsi="Times New Roman" w:cs="Times New Roman"/>
+                <w:sz w:val="26"/>
+                <w:szCs w:val="26"/>
+              </w:rPr>
+            </w:pPr>
+            <w:r>
+              <w:rPr>
+                <w:rFonts w:ascii="Times New Roman" w:hAnsi="Times New Roman" w:cs="Times New Roman"/>
+                <w:sz w:val="26"/>
+                <w:szCs w:val="26"/>
+              </w:rPr>
+              <w:t>(Tạo nhóm; Thêm sinh viên vào nhóm; Xóa sinh viên ra khỏi nhóm; Xin tham gia vào một nhóm)</w:t>
+            </w:r>
+          </w:p>
+        </w:tc>
+        <w:tc>
+          <w:tcPr>
+            <w:tcW w:w="630" w:type="dxa"/>
+            <w:shd w:val="clear" w:color="auto" w:fill="FFFF00"/>
+            <w:vAlign w:val="center"/>
+          </w:tcPr>
+          <w:p>
+            <w:pPr>
+              <w:jc w:val="center"/>
+              <w:rPr>
+                <w:rFonts w:ascii="Times New Roman" w:hAnsi="Times New Roman" w:cs="Times New Roman"/>
+                <w:sz w:val="26"/>
+                <w:szCs w:val="26"/>
+              </w:rPr>
+            </w:pPr>
+            <w:r>
+              <w:rPr>
+                <w:rFonts w:ascii="Times New Roman" w:hAnsi="Times New Roman" w:cs="Times New Roman"/>
+                <w:sz w:val="26"/>
+                <w:szCs w:val="26"/>
+              </w:rPr>
+              <w:t>0</w:t>
+            </w:r>
+          </w:p>
+        </w:tc>
+        <w:tc>
+          <w:tcPr>
+            <w:tcW w:w="630" w:type="dxa"/>
+            <w:shd w:val="clear" w:color="auto" w:fill="FFFF00"/>
+            <w:vAlign w:val="center"/>
+          </w:tcPr>
+          <w:p>
+            <w:pPr>
+              <w:jc w:val="center"/>
+              <w:rPr>
+                <w:rFonts w:ascii="Times New Roman" w:hAnsi="Times New Roman" w:cs="Times New Roman"/>
+                <w:sz w:val="26"/>
+                <w:szCs w:val="26"/>
+              </w:rPr>
+            </w:pPr>
+            <w:r>
+              <w:rPr>
+                <w:rFonts w:ascii="Times New Roman" w:hAnsi="Times New Roman" w:cs="Times New Roman"/>
+                <w:sz w:val="26"/>
+                <w:szCs w:val="26"/>
+              </w:rPr>
+              <w:t>4</w:t>
+            </w:r>
+          </w:p>
+        </w:tc>
+        <w:tc>
+          <w:tcPr>
+            <w:tcW w:w="630" w:type="dxa"/>
+            <w:vAlign w:val="center"/>
+          </w:tcPr>
+          <w:p>
+            <w:pPr>
+              <w:jc w:val="center"/>
+              <w:rPr>
+                <w:rFonts w:ascii="Times New Roman" w:hAnsi="Times New Roman" w:cs="Times New Roman"/>
+                <w:sz w:val="26"/>
+                <w:szCs w:val="26"/>
+              </w:rPr>
+            </w:pPr>
+            <w:r>
+              <w:rPr>
+                <w:rFonts w:ascii="Times New Roman" w:hAnsi="Times New Roman" w:cs="Times New Roman"/>
+                <w:sz w:val="26"/>
+                <w:szCs w:val="26"/>
+              </w:rPr>
+              <w:t>4</w:t>
+            </w:r>
+          </w:p>
+        </w:tc>
+        <w:tc>
+          <w:tcPr>
+            <w:tcW w:w="630" w:type="dxa"/>
+            <w:vAlign w:val="center"/>
+          </w:tcPr>
+          <w:p>
+            <w:pPr>
+              <w:jc w:val="center"/>
+              <w:rPr>
+                <w:rFonts w:ascii="Times New Roman" w:hAnsi="Times New Roman" w:cs="Times New Roman"/>
+                <w:sz w:val="26"/>
+                <w:szCs w:val="26"/>
+              </w:rPr>
+            </w:pPr>
+            <w:r>
+              <w:rPr>
+                <w:rFonts w:ascii="Times New Roman" w:hAnsi="Times New Roman" w:cs="Times New Roman"/>
+                <w:sz w:val="26"/>
+                <w:szCs w:val="26"/>
+              </w:rPr>
+              <w:t>4</w:t>
+            </w:r>
+          </w:p>
+        </w:tc>
+        <w:tc>
+          <w:tcPr>
+            <w:tcW w:w="630" w:type="dxa"/>
+            <w:vAlign w:val="center"/>
+          </w:tcPr>
+          <w:p>
+            <w:pPr>
+              <w:jc w:val="center"/>
+              <w:rPr>
+                <w:rFonts w:ascii="Times New Roman" w:hAnsi="Times New Roman" w:cs="Times New Roman"/>
+                <w:sz w:val="26"/>
+                <w:szCs w:val="26"/>
+              </w:rPr>
+            </w:pPr>
+          </w:p>
+        </w:tc>
+        <w:tc>
+          <w:tcPr>
+            <w:tcW w:w="630" w:type="dxa"/>
+            <w:vAlign w:val="center"/>
+          </w:tcPr>
+          <w:p>
+            <w:pPr>
+              <w:jc w:val="center"/>
+              <w:rPr>
+                <w:rFonts w:ascii="Times New Roman" w:hAnsi="Times New Roman" w:cs="Times New Roman"/>
+                <w:sz w:val="26"/>
+                <w:szCs w:val="26"/>
+              </w:rPr>
+            </w:pPr>
+          </w:p>
+        </w:tc>
+        <w:tc>
+          <w:tcPr>
+            <w:tcW w:w="558" w:type="dxa"/>
+            <w:vAlign w:val="center"/>
+          </w:tcPr>
+          <w:p>
+            <w:pPr>
+              <w:jc w:val="center"/>
+              <w:rPr>
+                <w:rFonts w:ascii="Times New Roman" w:hAnsi="Times New Roman" w:cs="Times New Roman"/>
+                <w:sz w:val="26"/>
+                <w:szCs w:val="26"/>
+              </w:rPr>
+            </w:pPr>
+          </w:p>
+        </w:tc>
+      </w:tr>
+      <w:tr>
+        <w:tc>
+          <w:tcPr>
+            <w:tcW w:w="870" w:type="dxa"/>
+            <w:vMerge/>
+            <w:vAlign w:val="center"/>
+          </w:tcPr>
+          <w:p>
+            <w:pPr>
+              <w:jc w:val="center"/>
+              <w:rPr>
+                <w:rFonts w:ascii="Times New Roman" w:hAnsi="Times New Roman" w:cs="Times New Roman"/>
+                <w:sz w:val="26"/>
+                <w:szCs w:val="26"/>
+              </w:rPr>
+            </w:pPr>
+          </w:p>
+        </w:tc>
+        <w:tc>
+          <w:tcPr>
+            <w:tcW w:w="1578" w:type="dxa"/>
+            <w:shd w:val="clear" w:color="auto" w:fill="DBE5F1" w:themeFill="accent1" w:themeFillTint="33"/>
+            <w:vAlign w:val="center"/>
+          </w:tcPr>
+          <w:p>
+            <w:pPr>
+              <w:jc w:val="center"/>
+              <w:rPr>
+                <w:rFonts w:ascii="Times New Roman" w:hAnsi="Times New Roman" w:cs="Times New Roman"/>
+                <w:sz w:val="26"/>
+                <w:szCs w:val="26"/>
+              </w:rPr>
+            </w:pPr>
+            <w:r>
+              <w:rPr>
+                <w:rFonts w:ascii="Times New Roman" w:hAnsi="Times New Roman" w:cs="Times New Roman"/>
+                <w:sz w:val="26"/>
+                <w:szCs w:val="26"/>
+              </w:rPr>
+              <w:t>Flow of Event</w:t>
+            </w:r>
+          </w:p>
+        </w:tc>
+        <w:tc>
+          <w:tcPr>
+            <w:tcW w:w="1170" w:type="dxa"/>
+            <w:shd w:val="clear" w:color="auto" w:fill="DBE5F1" w:themeFill="accent1" w:themeFillTint="33"/>
+            <w:vAlign w:val="center"/>
+          </w:tcPr>
+          <w:p>
+            <w:pPr>
+              <w:jc w:val="center"/>
+              <w:rPr>
+                <w:rFonts w:ascii="Times New Roman" w:hAnsi="Times New Roman" w:cs="Times New Roman"/>
+                <w:sz w:val="26"/>
+                <w:szCs w:val="26"/>
+              </w:rPr>
+            </w:pPr>
+            <w:r>
+              <w:rPr>
+                <w:rFonts w:ascii="Times New Roman" w:hAnsi="Times New Roman" w:cs="Times New Roman"/>
+                <w:sz w:val="26"/>
+                <w:szCs w:val="26"/>
+              </w:rPr>
+              <w:t>Tuấn</w:t>
+            </w:r>
+          </w:p>
+        </w:tc>
+        <w:tc>
+          <w:tcPr>
+            <w:tcW w:w="1620" w:type="dxa"/>
+            <w:shd w:val="clear" w:color="auto" w:fill="DBE5F1" w:themeFill="accent1" w:themeFillTint="33"/>
+            <w:vAlign w:val="center"/>
+          </w:tcPr>
+          <w:p>
+            <w:pPr>
+              <w:jc w:val="center"/>
+              <w:rPr>
+                <w:rFonts w:ascii="Times New Roman" w:hAnsi="Times New Roman" w:cs="Times New Roman"/>
+                <w:sz w:val="26"/>
+                <w:szCs w:val="26"/>
+              </w:rPr>
+            </w:pPr>
+            <w:r>
+              <w:rPr>
+                <w:rFonts w:ascii="Times New Roman" w:hAnsi="Times New Roman" w:cs="Times New Roman"/>
+                <w:sz w:val="26"/>
+                <w:szCs w:val="26"/>
+              </w:rPr>
+              <w:t>2</w:t>
+            </w:r>
+          </w:p>
+        </w:tc>
+        <w:tc>
+          <w:tcPr>
+            <w:tcW w:w="630" w:type="dxa"/>
+            <w:shd w:val="clear" w:color="auto" w:fill="DBE5F1" w:themeFill="accent1" w:themeFillTint="33"/>
+            <w:vAlign w:val="center"/>
+          </w:tcPr>
+          <w:p>
+            <w:pPr>
+              <w:jc w:val="center"/>
+              <w:rPr>
+                <w:rFonts w:ascii="Times New Roman" w:hAnsi="Times New Roman" w:cs="Times New Roman"/>
+                <w:sz w:val="26"/>
+                <w:szCs w:val="26"/>
+              </w:rPr>
+            </w:pPr>
+            <w:r>
+              <w:rPr>
+                <w:rFonts w:ascii="Times New Roman" w:hAnsi="Times New Roman" w:cs="Times New Roman"/>
+                <w:sz w:val="26"/>
+                <w:szCs w:val="26"/>
+              </w:rPr>
+              <w:t>0</w:t>
+            </w:r>
+          </w:p>
+        </w:tc>
+        <w:tc>
+          <w:tcPr>
+            <w:tcW w:w="630" w:type="dxa"/>
+            <w:shd w:val="clear" w:color="auto" w:fill="DBE5F1" w:themeFill="accent1" w:themeFillTint="33"/>
+            <w:vAlign w:val="center"/>
+          </w:tcPr>
+          <w:p>
+            <w:pPr>
+              <w:jc w:val="center"/>
+              <w:rPr>
+                <w:rFonts w:ascii="Times New Roman" w:hAnsi="Times New Roman" w:cs="Times New Roman"/>
+                <w:sz w:val="26"/>
+                <w:szCs w:val="26"/>
+              </w:rPr>
+            </w:pPr>
+            <w:r>
+              <w:rPr>
+                <w:rFonts w:ascii="Times New Roman" w:hAnsi="Times New Roman" w:cs="Times New Roman"/>
+                <w:sz w:val="26"/>
+                <w:szCs w:val="26"/>
+              </w:rPr>
+              <w:t>0</w:t>
+            </w:r>
+          </w:p>
+        </w:tc>
+        <w:tc>
+          <w:tcPr>
+            <w:tcW w:w="630" w:type="dxa"/>
+            <w:shd w:val="clear" w:color="auto" w:fill="DBE5F1" w:themeFill="accent1" w:themeFillTint="33"/>
+            <w:vAlign w:val="center"/>
+          </w:tcPr>
+          <w:p>
+            <w:pPr>
+              <w:jc w:val="center"/>
+              <w:rPr>
+                <w:rFonts w:ascii="Times New Roman" w:hAnsi="Times New Roman" w:cs="Times New Roman"/>
+                <w:sz w:val="26"/>
+                <w:szCs w:val="26"/>
+              </w:rPr>
+            </w:pPr>
+            <w:r>
+              <w:rPr>
+                <w:rFonts w:ascii="Times New Roman" w:hAnsi="Times New Roman" w:cs="Times New Roman"/>
+                <w:sz w:val="26"/>
+                <w:szCs w:val="26"/>
+              </w:rPr>
+              <w:t>2</w:t>
+            </w:r>
+          </w:p>
+        </w:tc>
+        <w:tc>
+          <w:tcPr>
+            <w:tcW w:w="630" w:type="dxa"/>
+            <w:vAlign w:val="center"/>
+          </w:tcPr>
+          <w:p>
+            <w:pPr>
+              <w:jc w:val="center"/>
+              <w:rPr>
+                <w:rFonts w:ascii="Times New Roman" w:hAnsi="Times New Roman" w:cs="Times New Roman"/>
+                <w:sz w:val="26"/>
+                <w:szCs w:val="26"/>
+              </w:rPr>
+            </w:pPr>
+            <w:r>
+              <w:rPr>
+                <w:rFonts w:ascii="Times New Roman" w:hAnsi="Times New Roman" w:cs="Times New Roman"/>
+                <w:sz w:val="26"/>
+                <w:szCs w:val="26"/>
+              </w:rPr>
+              <w:t>2</w:t>
+            </w:r>
+          </w:p>
+        </w:tc>
+        <w:tc>
+          <w:tcPr>
+            <w:tcW w:w="630" w:type="dxa"/>
+            <w:vAlign w:val="center"/>
+          </w:tcPr>
+          <w:p>
+            <w:pPr>
+              <w:jc w:val="center"/>
+              <w:rPr>
+                <w:rFonts w:ascii="Times New Roman" w:hAnsi="Times New Roman" w:cs="Times New Roman"/>
+                <w:sz w:val="26"/>
+                <w:szCs w:val="26"/>
+              </w:rPr>
+            </w:pPr>
+          </w:p>
+        </w:tc>
+        <w:tc>
+          <w:tcPr>
+            <w:tcW w:w="630" w:type="dxa"/>
+            <w:vAlign w:val="center"/>
+          </w:tcPr>
+          <w:p>
+            <w:pPr>
+              <w:jc w:val="center"/>
+              <w:rPr>
+                <w:rFonts w:ascii="Times New Roman" w:hAnsi="Times New Roman" w:cs="Times New Roman"/>
+                <w:sz w:val="26"/>
+                <w:szCs w:val="26"/>
+              </w:rPr>
+            </w:pPr>
+          </w:p>
+        </w:tc>
+        <w:tc>
+          <w:tcPr>
+            <w:tcW w:w="558" w:type="dxa"/>
+            <w:vAlign w:val="center"/>
+          </w:tcPr>
+          <w:p>
+            <w:pPr>
+              <w:jc w:val="center"/>
+              <w:rPr>
+                <w:rFonts w:ascii="Times New Roman" w:hAnsi="Times New Roman" w:cs="Times New Roman"/>
+                <w:sz w:val="26"/>
+                <w:szCs w:val="26"/>
+              </w:rPr>
+            </w:pPr>
+          </w:p>
+        </w:tc>
+      </w:tr>
+      <w:tr>
+        <w:tc>
+          <w:tcPr>
+            <w:tcW w:w="870" w:type="dxa"/>
+            <w:vMerge/>
+            <w:vAlign w:val="center"/>
+          </w:tcPr>
+          <w:p>
+            <w:pPr>
+              <w:jc w:val="center"/>
+              <w:rPr>
+                <w:rFonts w:ascii="Times New Roman" w:hAnsi="Times New Roman" w:cs="Times New Roman"/>
+                <w:sz w:val="26"/>
+                <w:szCs w:val="26"/>
+              </w:rPr>
+            </w:pPr>
+          </w:p>
+        </w:tc>
+        <w:tc>
+          <w:tcPr>
+            <w:tcW w:w="1578" w:type="dxa"/>
+            <w:shd w:val="clear" w:color="auto" w:fill="E5DFEC" w:themeFill="accent4" w:themeFillTint="33"/>
+            <w:vAlign w:val="center"/>
+          </w:tcPr>
+          <w:p>
+            <w:pPr>
+              <w:jc w:val="center"/>
+              <w:rPr>
+                <w:rFonts w:ascii="Times New Roman" w:hAnsi="Times New Roman" w:cs="Times New Roman"/>
+                <w:sz w:val="26"/>
+                <w:szCs w:val="26"/>
+              </w:rPr>
+            </w:pPr>
+            <w:r>
+              <w:rPr>
+                <w:rFonts w:ascii="Times New Roman" w:hAnsi="Times New Roman" w:cs="Times New Roman"/>
+                <w:sz w:val="26"/>
+                <w:szCs w:val="26"/>
+              </w:rPr>
+              <w:t xml:space="preserve">Thiết kế </w:t>
+            </w:r>
+            <w:r>
+              <w:rPr>
+                <w:rFonts w:ascii="Times New Roman" w:hAnsi="Times New Roman" w:cs="Times New Roman"/>
+                <w:sz w:val="26"/>
+                <w:szCs w:val="26"/>
+              </w:rPr>
+              <w:lastRenderedPageBreak/>
+              <w:t>giao diện(Design UI)</w:t>
+            </w:r>
+          </w:p>
+        </w:tc>
+        <w:tc>
+          <w:tcPr>
+            <w:tcW w:w="1170" w:type="dxa"/>
+            <w:shd w:val="clear" w:color="auto" w:fill="E5DFEC" w:themeFill="accent4" w:themeFillTint="33"/>
+            <w:vAlign w:val="center"/>
+          </w:tcPr>
+          <w:p>
+            <w:pPr>
+              <w:jc w:val="center"/>
+              <w:rPr>
+                <w:rFonts w:ascii="Times New Roman" w:hAnsi="Times New Roman" w:cs="Times New Roman"/>
+                <w:sz w:val="26"/>
+                <w:szCs w:val="26"/>
+              </w:rPr>
+            </w:pPr>
+            <w:r>
+              <w:rPr>
+                <w:rFonts w:ascii="Times New Roman" w:hAnsi="Times New Roman" w:cs="Times New Roman"/>
+                <w:sz w:val="26"/>
+                <w:szCs w:val="26"/>
+              </w:rPr>
+              <w:lastRenderedPageBreak/>
+              <w:t xml:space="preserve">Trường, </w:t>
+            </w:r>
+            <w:r>
+              <w:rPr>
+                <w:rFonts w:ascii="Times New Roman" w:hAnsi="Times New Roman" w:cs="Times New Roman"/>
+                <w:sz w:val="26"/>
+                <w:szCs w:val="26"/>
+              </w:rPr>
+              <w:lastRenderedPageBreak/>
+              <w:t>Duy</w:t>
+            </w:r>
+          </w:p>
+        </w:tc>
+        <w:tc>
+          <w:tcPr>
+            <w:tcW w:w="1620" w:type="dxa"/>
+            <w:shd w:val="clear" w:color="auto" w:fill="E5DFEC" w:themeFill="accent4" w:themeFillTint="33"/>
+            <w:vAlign w:val="center"/>
+          </w:tcPr>
+          <w:p>
+            <w:pPr>
+              <w:jc w:val="center"/>
+              <w:rPr>
+                <w:rFonts w:ascii="Times New Roman" w:hAnsi="Times New Roman" w:cs="Times New Roman"/>
+                <w:sz w:val="26"/>
+                <w:szCs w:val="26"/>
+              </w:rPr>
+            </w:pPr>
+            <w:r>
+              <w:rPr>
+                <w:rFonts w:ascii="Times New Roman" w:hAnsi="Times New Roman" w:cs="Times New Roman"/>
+                <w:sz w:val="26"/>
+                <w:szCs w:val="26"/>
+              </w:rPr>
+              <w:lastRenderedPageBreak/>
+              <w:t xml:space="preserve">3 </w:t>
+            </w:r>
+          </w:p>
+          <w:p>
+            <w:pPr>
+              <w:jc w:val="center"/>
+              <w:rPr>
+                <w:rFonts w:ascii="Times New Roman" w:hAnsi="Times New Roman" w:cs="Times New Roman"/>
+                <w:sz w:val="26"/>
+                <w:szCs w:val="26"/>
+              </w:rPr>
+            </w:pPr>
+            <w:r>
+              <w:rPr>
+                <w:rFonts w:ascii="Times New Roman" w:hAnsi="Times New Roman" w:cs="Times New Roman"/>
+                <w:sz w:val="26"/>
+                <w:szCs w:val="26"/>
+              </w:rPr>
+              <w:lastRenderedPageBreak/>
+              <w:t>(UI tạo nhóm, xóa sinh viên; Thêm sinh viên; Xin tham gia vào nhóm)</w:t>
+            </w:r>
+          </w:p>
+        </w:tc>
+        <w:tc>
+          <w:tcPr>
+            <w:tcW w:w="630" w:type="dxa"/>
+            <w:shd w:val="clear" w:color="auto" w:fill="E5DFEC" w:themeFill="accent4" w:themeFillTint="33"/>
+            <w:vAlign w:val="center"/>
+          </w:tcPr>
+          <w:p>
+            <w:pPr>
+              <w:jc w:val="center"/>
+              <w:rPr>
+                <w:rFonts w:ascii="Times New Roman" w:hAnsi="Times New Roman" w:cs="Times New Roman"/>
+                <w:sz w:val="26"/>
+                <w:szCs w:val="26"/>
+              </w:rPr>
+            </w:pPr>
+            <w:r>
+              <w:rPr>
+                <w:rFonts w:ascii="Times New Roman" w:hAnsi="Times New Roman" w:cs="Times New Roman"/>
+                <w:sz w:val="26"/>
+                <w:szCs w:val="26"/>
+              </w:rPr>
+              <w:lastRenderedPageBreak/>
+              <w:t>0</w:t>
+            </w:r>
+          </w:p>
+        </w:tc>
+        <w:tc>
+          <w:tcPr>
+            <w:tcW w:w="630" w:type="dxa"/>
+            <w:shd w:val="clear" w:color="auto" w:fill="E5DFEC" w:themeFill="accent4" w:themeFillTint="33"/>
+            <w:vAlign w:val="center"/>
+          </w:tcPr>
+          <w:p>
+            <w:pPr>
+              <w:jc w:val="center"/>
+              <w:rPr>
+                <w:rFonts w:ascii="Times New Roman" w:hAnsi="Times New Roman" w:cs="Times New Roman"/>
+                <w:sz w:val="26"/>
+                <w:szCs w:val="26"/>
+              </w:rPr>
+            </w:pPr>
+            <w:r>
+              <w:rPr>
+                <w:rFonts w:ascii="Times New Roman" w:hAnsi="Times New Roman" w:cs="Times New Roman"/>
+                <w:sz w:val="26"/>
+                <w:szCs w:val="26"/>
+              </w:rPr>
+              <w:t>0</w:t>
+            </w:r>
+          </w:p>
+        </w:tc>
+        <w:tc>
+          <w:tcPr>
+            <w:tcW w:w="630" w:type="dxa"/>
+            <w:shd w:val="clear" w:color="auto" w:fill="E5DFEC" w:themeFill="accent4" w:themeFillTint="33"/>
+            <w:vAlign w:val="center"/>
+          </w:tcPr>
+          <w:p>
+            <w:pPr>
+              <w:jc w:val="center"/>
+              <w:rPr>
+                <w:rFonts w:ascii="Times New Roman" w:hAnsi="Times New Roman" w:cs="Times New Roman"/>
+                <w:sz w:val="26"/>
+                <w:szCs w:val="26"/>
+              </w:rPr>
+            </w:pPr>
+            <w:r>
+              <w:rPr>
+                <w:rFonts w:ascii="Times New Roman" w:hAnsi="Times New Roman" w:cs="Times New Roman"/>
+                <w:sz w:val="26"/>
+                <w:szCs w:val="26"/>
+              </w:rPr>
+              <w:t>3</w:t>
+            </w:r>
+          </w:p>
+        </w:tc>
+        <w:tc>
+          <w:tcPr>
+            <w:tcW w:w="630" w:type="dxa"/>
+            <w:vAlign w:val="center"/>
+          </w:tcPr>
+          <w:p>
+            <w:pPr>
+              <w:jc w:val="center"/>
+              <w:rPr>
+                <w:rFonts w:ascii="Times New Roman" w:hAnsi="Times New Roman" w:cs="Times New Roman"/>
+                <w:sz w:val="26"/>
+                <w:szCs w:val="26"/>
+              </w:rPr>
+            </w:pPr>
+            <w:r>
+              <w:rPr>
+                <w:rFonts w:ascii="Times New Roman" w:hAnsi="Times New Roman" w:cs="Times New Roman"/>
+                <w:sz w:val="26"/>
+                <w:szCs w:val="26"/>
+              </w:rPr>
+              <w:t>3</w:t>
+            </w:r>
+          </w:p>
+        </w:tc>
+        <w:tc>
+          <w:tcPr>
+            <w:tcW w:w="630" w:type="dxa"/>
+            <w:vAlign w:val="center"/>
+          </w:tcPr>
+          <w:p>
+            <w:pPr>
+              <w:jc w:val="center"/>
+              <w:rPr>
+                <w:rFonts w:ascii="Times New Roman" w:hAnsi="Times New Roman" w:cs="Times New Roman"/>
+                <w:sz w:val="26"/>
+                <w:szCs w:val="26"/>
+              </w:rPr>
+            </w:pPr>
+          </w:p>
+        </w:tc>
+        <w:tc>
+          <w:tcPr>
+            <w:tcW w:w="630" w:type="dxa"/>
+            <w:vAlign w:val="center"/>
+          </w:tcPr>
+          <w:p>
+            <w:pPr>
+              <w:jc w:val="center"/>
+              <w:rPr>
+                <w:rFonts w:ascii="Times New Roman" w:hAnsi="Times New Roman" w:cs="Times New Roman"/>
+                <w:sz w:val="26"/>
+                <w:szCs w:val="26"/>
+              </w:rPr>
+            </w:pPr>
+          </w:p>
+        </w:tc>
+        <w:tc>
+          <w:tcPr>
+            <w:tcW w:w="558" w:type="dxa"/>
+            <w:vAlign w:val="center"/>
+          </w:tcPr>
+          <w:p>
+            <w:pPr>
+              <w:jc w:val="center"/>
+              <w:rPr>
+                <w:rFonts w:ascii="Times New Roman" w:hAnsi="Times New Roman" w:cs="Times New Roman"/>
+                <w:sz w:val="26"/>
+                <w:szCs w:val="26"/>
+              </w:rPr>
+            </w:pPr>
+          </w:p>
+        </w:tc>
+      </w:tr>
+      <w:tr>
+        <w:tc>
+          <w:tcPr>
+            <w:tcW w:w="870" w:type="dxa"/>
+            <w:vMerge/>
+            <w:vAlign w:val="center"/>
+          </w:tcPr>
+          <w:p>
+            <w:pPr>
+              <w:jc w:val="center"/>
+              <w:rPr>
+                <w:rFonts w:ascii="Times New Roman" w:hAnsi="Times New Roman" w:cs="Times New Roman"/>
+                <w:sz w:val="26"/>
+                <w:szCs w:val="26"/>
+              </w:rPr>
+            </w:pPr>
+          </w:p>
+        </w:tc>
+        <w:tc>
+          <w:tcPr>
+            <w:tcW w:w="1578" w:type="dxa"/>
+            <w:shd w:val="clear" w:color="auto" w:fill="EAF1DD" w:themeFill="accent3" w:themeFillTint="33"/>
+            <w:vAlign w:val="center"/>
+          </w:tcPr>
+          <w:p>
+            <w:pPr>
+              <w:jc w:val="center"/>
+              <w:rPr>
+                <w:rFonts w:ascii="Times New Roman" w:hAnsi="Times New Roman" w:cs="Times New Roman"/>
+                <w:sz w:val="26"/>
+                <w:szCs w:val="26"/>
+              </w:rPr>
+            </w:pPr>
+            <w:r>
+              <w:rPr>
+                <w:rFonts w:ascii="Times New Roman" w:hAnsi="Times New Roman" w:cs="Times New Roman"/>
+                <w:sz w:val="26"/>
+                <w:szCs w:val="26"/>
+              </w:rPr>
+              <w:t>Coding UI</w:t>
+            </w:r>
+          </w:p>
+        </w:tc>
+        <w:tc>
+          <w:tcPr>
+            <w:tcW w:w="1170" w:type="dxa"/>
+            <w:shd w:val="clear" w:color="auto" w:fill="EAF1DD" w:themeFill="accent3" w:themeFillTint="33"/>
+            <w:vAlign w:val="center"/>
+          </w:tcPr>
+          <w:p>
+            <w:pPr>
+              <w:jc w:val="center"/>
+              <w:rPr>
+                <w:rFonts w:ascii="Times New Roman" w:hAnsi="Times New Roman" w:cs="Times New Roman"/>
+                <w:sz w:val="26"/>
+                <w:szCs w:val="26"/>
+              </w:rPr>
+            </w:pPr>
+            <w:r>
+              <w:rPr>
+                <w:rFonts w:ascii="Times New Roman" w:hAnsi="Times New Roman" w:cs="Times New Roman"/>
+                <w:sz w:val="26"/>
+                <w:szCs w:val="26"/>
+              </w:rPr>
+              <w:t>Duy, Tuấn</w:t>
+            </w:r>
+          </w:p>
+        </w:tc>
+        <w:tc>
+          <w:tcPr>
+            <w:tcW w:w="1620" w:type="dxa"/>
+            <w:shd w:val="clear" w:color="auto" w:fill="EAF1DD" w:themeFill="accent3" w:themeFillTint="33"/>
+            <w:vAlign w:val="center"/>
+          </w:tcPr>
+          <w:p>
+            <w:pPr>
+              <w:jc w:val="center"/>
+              <w:rPr>
+                <w:rFonts w:ascii="Times New Roman" w:hAnsi="Times New Roman" w:cs="Times New Roman"/>
+                <w:sz w:val="26"/>
+                <w:szCs w:val="26"/>
+              </w:rPr>
+            </w:pPr>
+            <w:r>
+              <w:rPr>
+                <w:rFonts w:ascii="Times New Roman" w:hAnsi="Times New Roman" w:cs="Times New Roman"/>
+                <w:sz w:val="26"/>
+                <w:szCs w:val="26"/>
+              </w:rPr>
+              <w:t>3</w:t>
+            </w:r>
+          </w:p>
+        </w:tc>
+        <w:tc>
+          <w:tcPr>
+            <w:tcW w:w="630" w:type="dxa"/>
+            <w:shd w:val="clear" w:color="auto" w:fill="EAF1DD" w:themeFill="accent3" w:themeFillTint="33"/>
+            <w:vAlign w:val="center"/>
+          </w:tcPr>
+          <w:p>
+            <w:pPr>
+              <w:jc w:val="center"/>
+              <w:rPr>
+                <w:rFonts w:ascii="Times New Roman" w:hAnsi="Times New Roman" w:cs="Times New Roman"/>
+                <w:sz w:val="26"/>
+                <w:szCs w:val="26"/>
+              </w:rPr>
+            </w:pPr>
+            <w:r>
+              <w:rPr>
+                <w:rFonts w:ascii="Times New Roman" w:hAnsi="Times New Roman" w:cs="Times New Roman"/>
+                <w:sz w:val="26"/>
+                <w:szCs w:val="26"/>
+              </w:rPr>
+              <w:t>0</w:t>
+            </w:r>
+          </w:p>
+        </w:tc>
+        <w:tc>
+          <w:tcPr>
+            <w:tcW w:w="630" w:type="dxa"/>
+            <w:shd w:val="clear" w:color="auto" w:fill="EAF1DD" w:themeFill="accent3" w:themeFillTint="33"/>
+            <w:vAlign w:val="center"/>
+          </w:tcPr>
+          <w:p>
+            <w:pPr>
+              <w:jc w:val="center"/>
+              <w:rPr>
+                <w:rFonts w:ascii="Times New Roman" w:hAnsi="Times New Roman" w:cs="Times New Roman"/>
+                <w:sz w:val="26"/>
+                <w:szCs w:val="26"/>
+              </w:rPr>
+            </w:pPr>
+            <w:r>
+              <w:rPr>
+                <w:rFonts w:ascii="Times New Roman" w:hAnsi="Times New Roman" w:cs="Times New Roman"/>
+                <w:sz w:val="26"/>
+                <w:szCs w:val="26"/>
+              </w:rPr>
+              <w:t>0</w:t>
+            </w:r>
+          </w:p>
+        </w:tc>
+        <w:tc>
+          <w:tcPr>
+            <w:tcW w:w="630" w:type="dxa"/>
+            <w:shd w:val="clear" w:color="auto" w:fill="EAF1DD" w:themeFill="accent3" w:themeFillTint="33"/>
+            <w:vAlign w:val="center"/>
+          </w:tcPr>
+          <w:p>
+            <w:pPr>
+              <w:jc w:val="center"/>
+              <w:rPr>
+                <w:rFonts w:ascii="Times New Roman" w:hAnsi="Times New Roman" w:cs="Times New Roman"/>
+                <w:sz w:val="26"/>
+                <w:szCs w:val="26"/>
+              </w:rPr>
+            </w:pPr>
+            <w:r>
+              <w:rPr>
+                <w:rFonts w:ascii="Times New Roman" w:hAnsi="Times New Roman" w:cs="Times New Roman"/>
+                <w:sz w:val="26"/>
+                <w:szCs w:val="26"/>
+              </w:rPr>
+              <w:t>0</w:t>
+            </w:r>
+          </w:p>
+        </w:tc>
+        <w:tc>
+          <w:tcPr>
+            <w:tcW w:w="630" w:type="dxa"/>
+            <w:shd w:val="clear" w:color="auto" w:fill="EAF1DD" w:themeFill="accent3" w:themeFillTint="33"/>
+            <w:vAlign w:val="center"/>
+          </w:tcPr>
+          <w:p>
+            <w:pPr>
+              <w:jc w:val="center"/>
+              <w:rPr>
+                <w:rFonts w:ascii="Times New Roman" w:hAnsi="Times New Roman" w:cs="Times New Roman"/>
+                <w:sz w:val="26"/>
+                <w:szCs w:val="26"/>
+              </w:rPr>
+            </w:pPr>
+            <w:r>
+              <w:rPr>
+                <w:rFonts w:ascii="Times New Roman" w:hAnsi="Times New Roman" w:cs="Times New Roman"/>
+                <w:sz w:val="26"/>
+                <w:szCs w:val="26"/>
+              </w:rPr>
+              <w:t>3</w:t>
+            </w:r>
+          </w:p>
+        </w:tc>
+        <w:tc>
+          <w:tcPr>
+            <w:tcW w:w="630" w:type="dxa"/>
+            <w:vAlign w:val="center"/>
+          </w:tcPr>
+          <w:p>
+            <w:pPr>
+              <w:jc w:val="center"/>
+              <w:rPr>
+                <w:rFonts w:ascii="Times New Roman" w:hAnsi="Times New Roman" w:cs="Times New Roman"/>
+                <w:sz w:val="26"/>
+                <w:szCs w:val="26"/>
+              </w:rPr>
+            </w:pPr>
+          </w:p>
+        </w:tc>
+        <w:tc>
+          <w:tcPr>
+            <w:tcW w:w="630" w:type="dxa"/>
+            <w:vAlign w:val="center"/>
+          </w:tcPr>
+          <w:p>
+            <w:pPr>
+              <w:jc w:val="center"/>
+              <w:rPr>
+                <w:rFonts w:ascii="Times New Roman" w:hAnsi="Times New Roman" w:cs="Times New Roman"/>
+                <w:sz w:val="26"/>
+                <w:szCs w:val="26"/>
+              </w:rPr>
+            </w:pPr>
+          </w:p>
+        </w:tc>
+        <w:tc>
+          <w:tcPr>
+            <w:tcW w:w="558" w:type="dxa"/>
+            <w:vAlign w:val="center"/>
+          </w:tcPr>
+          <w:p>
+            <w:pPr>
+              <w:jc w:val="center"/>
+              <w:rPr>
+                <w:rFonts w:ascii="Times New Roman" w:hAnsi="Times New Roman" w:cs="Times New Roman"/>
+                <w:sz w:val="26"/>
+                <w:szCs w:val="26"/>
+              </w:rPr>
+            </w:pPr>
+          </w:p>
+        </w:tc>
+      </w:tr>
+      <w:tr>
+        <w:tc>
+          <w:tcPr>
+            <w:tcW w:w="870" w:type="dxa"/>
+            <w:vMerge/>
+            <w:vAlign w:val="center"/>
+          </w:tcPr>
+          <w:p>
+            <w:pPr>
+              <w:jc w:val="center"/>
+              <w:rPr>
+                <w:rFonts w:ascii="Times New Roman" w:hAnsi="Times New Roman" w:cs="Times New Roman"/>
+                <w:sz w:val="26"/>
+                <w:szCs w:val="26"/>
+              </w:rPr>
+            </w:pPr>
+          </w:p>
+        </w:tc>
+        <w:tc>
+          <w:tcPr>
+            <w:tcW w:w="1578" w:type="dxa"/>
+            <w:shd w:val="clear" w:color="auto" w:fill="EAF1DD" w:themeFill="accent3" w:themeFillTint="33"/>
+            <w:vAlign w:val="center"/>
+          </w:tcPr>
+          <w:p>
+            <w:pPr>
+              <w:jc w:val="center"/>
+              <w:rPr>
+                <w:rFonts w:ascii="Times New Roman" w:hAnsi="Times New Roman" w:cs="Times New Roman"/>
+                <w:sz w:val="26"/>
+                <w:szCs w:val="26"/>
+              </w:rPr>
+            </w:pPr>
+            <w:r>
+              <w:rPr>
+                <w:rFonts w:ascii="Times New Roman" w:hAnsi="Times New Roman" w:cs="Times New Roman"/>
+                <w:sz w:val="26"/>
+                <w:szCs w:val="26"/>
+              </w:rPr>
+              <w:t>Coding logic</w:t>
+            </w:r>
+          </w:p>
+        </w:tc>
+        <w:tc>
+          <w:tcPr>
+            <w:tcW w:w="1170" w:type="dxa"/>
+            <w:shd w:val="clear" w:color="auto" w:fill="EAF1DD" w:themeFill="accent3" w:themeFillTint="33"/>
+            <w:vAlign w:val="center"/>
+          </w:tcPr>
+          <w:p>
+            <w:pPr>
+              <w:jc w:val="center"/>
+              <w:rPr>
+                <w:rFonts w:ascii="Times New Roman" w:hAnsi="Times New Roman" w:cs="Times New Roman"/>
+                <w:sz w:val="26"/>
+                <w:szCs w:val="26"/>
+              </w:rPr>
+            </w:pPr>
+            <w:r>
+              <w:rPr>
+                <w:rFonts w:ascii="Times New Roman" w:hAnsi="Times New Roman" w:cs="Times New Roman"/>
+                <w:sz w:val="26"/>
+                <w:szCs w:val="26"/>
+              </w:rPr>
+              <w:t>Trường, Tuấn</w:t>
+            </w:r>
+          </w:p>
+        </w:tc>
+        <w:tc>
+          <w:tcPr>
+            <w:tcW w:w="1620" w:type="dxa"/>
+            <w:shd w:val="clear" w:color="auto" w:fill="EAF1DD" w:themeFill="accent3" w:themeFillTint="33"/>
+            <w:vAlign w:val="center"/>
+          </w:tcPr>
+          <w:p>
+            <w:pPr>
+              <w:jc w:val="center"/>
+              <w:rPr>
+                <w:rFonts w:ascii="Times New Roman" w:hAnsi="Times New Roman" w:cs="Times New Roman"/>
+                <w:sz w:val="26"/>
+                <w:szCs w:val="26"/>
+              </w:rPr>
+            </w:pPr>
+            <w:r>
+              <w:rPr>
+                <w:rFonts w:ascii="Times New Roman" w:hAnsi="Times New Roman" w:cs="Times New Roman"/>
+                <w:sz w:val="26"/>
+                <w:szCs w:val="26"/>
+              </w:rPr>
+              <w:t>4</w:t>
+            </w:r>
+          </w:p>
+        </w:tc>
+        <w:tc>
+          <w:tcPr>
+            <w:tcW w:w="630" w:type="dxa"/>
+            <w:shd w:val="clear" w:color="auto" w:fill="EAF1DD" w:themeFill="accent3" w:themeFillTint="33"/>
+            <w:vAlign w:val="center"/>
+          </w:tcPr>
+          <w:p>
+            <w:pPr>
+              <w:jc w:val="center"/>
+              <w:rPr>
+                <w:rFonts w:ascii="Times New Roman" w:hAnsi="Times New Roman" w:cs="Times New Roman"/>
+                <w:sz w:val="26"/>
+                <w:szCs w:val="26"/>
+              </w:rPr>
+            </w:pPr>
+            <w:r>
+              <w:rPr>
+                <w:rFonts w:ascii="Times New Roman" w:hAnsi="Times New Roman" w:cs="Times New Roman"/>
+                <w:sz w:val="26"/>
+                <w:szCs w:val="26"/>
+              </w:rPr>
+              <w:t>0</w:t>
+            </w:r>
+          </w:p>
+        </w:tc>
+        <w:tc>
+          <w:tcPr>
+            <w:tcW w:w="630" w:type="dxa"/>
+            <w:shd w:val="clear" w:color="auto" w:fill="EAF1DD" w:themeFill="accent3" w:themeFillTint="33"/>
+            <w:vAlign w:val="center"/>
+          </w:tcPr>
+          <w:p>
+            <w:pPr>
+              <w:jc w:val="center"/>
+              <w:rPr>
+                <w:rFonts w:ascii="Times New Roman" w:hAnsi="Times New Roman" w:cs="Times New Roman"/>
+                <w:sz w:val="26"/>
+                <w:szCs w:val="26"/>
+              </w:rPr>
+            </w:pPr>
+            <w:r>
+              <w:rPr>
+                <w:rFonts w:ascii="Times New Roman" w:hAnsi="Times New Roman" w:cs="Times New Roman"/>
+                <w:sz w:val="26"/>
+                <w:szCs w:val="26"/>
+              </w:rPr>
+              <w:t>0</w:t>
+            </w:r>
+          </w:p>
+        </w:tc>
+        <w:tc>
+          <w:tcPr>
+            <w:tcW w:w="630" w:type="dxa"/>
+            <w:shd w:val="clear" w:color="auto" w:fill="EAF1DD" w:themeFill="accent3" w:themeFillTint="33"/>
+            <w:vAlign w:val="center"/>
+          </w:tcPr>
+          <w:p>
+            <w:pPr>
+              <w:jc w:val="center"/>
+              <w:rPr>
+                <w:rFonts w:ascii="Times New Roman" w:hAnsi="Times New Roman" w:cs="Times New Roman"/>
+                <w:sz w:val="26"/>
+                <w:szCs w:val="26"/>
+              </w:rPr>
+            </w:pPr>
+            <w:r>
+              <w:rPr>
+                <w:rFonts w:ascii="Times New Roman" w:hAnsi="Times New Roman" w:cs="Times New Roman"/>
+                <w:sz w:val="26"/>
+                <w:szCs w:val="26"/>
+              </w:rPr>
+              <w:t>0</w:t>
+            </w:r>
+          </w:p>
+        </w:tc>
+        <w:tc>
+          <w:tcPr>
+            <w:tcW w:w="630" w:type="dxa"/>
+            <w:shd w:val="clear" w:color="auto" w:fill="EAF1DD" w:themeFill="accent3" w:themeFillTint="33"/>
+            <w:vAlign w:val="center"/>
+          </w:tcPr>
+          <w:p>
+            <w:pPr>
+              <w:jc w:val="center"/>
+              <w:rPr>
+                <w:rFonts w:ascii="Times New Roman" w:hAnsi="Times New Roman" w:cs="Times New Roman"/>
+                <w:sz w:val="26"/>
+                <w:szCs w:val="26"/>
+              </w:rPr>
+            </w:pPr>
+            <w:r>
+              <w:rPr>
+                <w:rFonts w:ascii="Times New Roman" w:hAnsi="Times New Roman" w:cs="Times New Roman"/>
+                <w:sz w:val="26"/>
+                <w:szCs w:val="26"/>
+              </w:rPr>
+              <w:t>4</w:t>
+            </w:r>
+          </w:p>
+        </w:tc>
+        <w:tc>
+          <w:tcPr>
+            <w:tcW w:w="630" w:type="dxa"/>
+            <w:vAlign w:val="center"/>
+          </w:tcPr>
+          <w:p>
+            <w:pPr>
+              <w:jc w:val="center"/>
+              <w:rPr>
+                <w:rFonts w:ascii="Times New Roman" w:hAnsi="Times New Roman" w:cs="Times New Roman"/>
+                <w:sz w:val="26"/>
+                <w:szCs w:val="26"/>
+              </w:rPr>
+            </w:pPr>
+          </w:p>
+        </w:tc>
+        <w:tc>
+          <w:tcPr>
+            <w:tcW w:w="630" w:type="dxa"/>
+            <w:vAlign w:val="center"/>
+          </w:tcPr>
+          <w:p>
+            <w:pPr>
+              <w:jc w:val="center"/>
+              <w:rPr>
+                <w:rFonts w:ascii="Times New Roman" w:hAnsi="Times New Roman" w:cs="Times New Roman"/>
+                <w:sz w:val="26"/>
+                <w:szCs w:val="26"/>
+              </w:rPr>
+            </w:pPr>
+          </w:p>
+        </w:tc>
+        <w:tc>
+          <w:tcPr>
+            <w:tcW w:w="558" w:type="dxa"/>
+            <w:vAlign w:val="center"/>
+          </w:tcPr>
+          <w:p>
+            <w:pPr>
+              <w:jc w:val="center"/>
+              <w:rPr>
+                <w:rFonts w:ascii="Times New Roman" w:hAnsi="Times New Roman" w:cs="Times New Roman"/>
+                <w:sz w:val="26"/>
+                <w:szCs w:val="26"/>
+              </w:rPr>
+            </w:pPr>
+          </w:p>
+        </w:tc>
+      </w:tr>
+      <w:tr>
+        <w:tc>
+          <w:tcPr>
+            <w:tcW w:w="870" w:type="dxa"/>
+            <w:vMerge/>
+            <w:vAlign w:val="center"/>
+          </w:tcPr>
+          <w:p>
+            <w:pPr>
+              <w:jc w:val="center"/>
+              <w:rPr>
+                <w:rFonts w:ascii="Times New Roman" w:hAnsi="Times New Roman" w:cs="Times New Roman"/>
+                <w:sz w:val="26"/>
+                <w:szCs w:val="26"/>
+              </w:rPr>
+            </w:pPr>
+          </w:p>
+        </w:tc>
+        <w:tc>
+          <w:tcPr>
+            <w:tcW w:w="1578" w:type="dxa"/>
+            <w:vAlign w:val="center"/>
+          </w:tcPr>
+          <w:p>
+            <w:pPr>
+              <w:jc w:val="center"/>
+              <w:rPr>
+                <w:rFonts w:ascii="Times New Roman" w:hAnsi="Times New Roman" w:cs="Times New Roman"/>
+                <w:sz w:val="26"/>
+                <w:szCs w:val="26"/>
+              </w:rPr>
+            </w:pPr>
+            <w:r>
+              <w:rPr>
+                <w:rFonts w:ascii="Times New Roman" w:hAnsi="Times New Roman" w:cs="Times New Roman"/>
+                <w:sz w:val="26"/>
+                <w:szCs w:val="26"/>
+              </w:rPr>
+              <w:t>Testing</w:t>
+            </w:r>
+          </w:p>
+        </w:tc>
+        <w:tc>
+          <w:tcPr>
+            <w:tcW w:w="1170" w:type="dxa"/>
+            <w:vAlign w:val="center"/>
+          </w:tcPr>
+          <w:p>
+            <w:pPr>
+              <w:jc w:val="center"/>
+              <w:rPr>
+                <w:rFonts w:ascii="Times New Roman" w:hAnsi="Times New Roman" w:cs="Times New Roman"/>
+                <w:sz w:val="26"/>
+                <w:szCs w:val="26"/>
+              </w:rPr>
+            </w:pPr>
+            <w:r>
+              <w:rPr>
+                <w:rFonts w:ascii="Times New Roman" w:hAnsi="Times New Roman" w:cs="Times New Roman"/>
+                <w:sz w:val="26"/>
+                <w:szCs w:val="26"/>
+              </w:rPr>
+              <w:t>Duy, Trường, Tuấn</w:t>
+            </w:r>
+          </w:p>
+        </w:tc>
+        <w:tc>
+          <w:tcPr>
+            <w:tcW w:w="1620" w:type="dxa"/>
+            <w:vAlign w:val="center"/>
+          </w:tcPr>
+          <w:p>
+            <w:pPr>
+              <w:jc w:val="center"/>
+              <w:rPr>
+                <w:rFonts w:ascii="Times New Roman" w:hAnsi="Times New Roman" w:cs="Times New Roman"/>
+                <w:sz w:val="26"/>
+                <w:szCs w:val="26"/>
+              </w:rPr>
+            </w:pPr>
+            <w:r>
+              <w:rPr>
+                <w:rFonts w:ascii="Times New Roman" w:hAnsi="Times New Roman" w:cs="Times New Roman"/>
+                <w:sz w:val="26"/>
+                <w:szCs w:val="26"/>
+              </w:rPr>
+              <w:t xml:space="preserve">7 </w:t>
+            </w:r>
+          </w:p>
+          <w:p>
+            <w:pPr>
+              <w:jc w:val="center"/>
+              <w:rPr>
+                <w:rFonts w:ascii="Times New Roman" w:hAnsi="Times New Roman" w:cs="Times New Roman"/>
+                <w:sz w:val="26"/>
+                <w:szCs w:val="26"/>
+              </w:rPr>
+            </w:pPr>
+            <w:r>
+              <w:rPr>
+                <w:rFonts w:ascii="Times New Roman" w:hAnsi="Times New Roman" w:cs="Times New Roman"/>
+                <w:sz w:val="26"/>
+                <w:szCs w:val="26"/>
+              </w:rPr>
+              <w:t>(Testing về logic: Tạo nhóm; Thêm sinh viên vào nhóm; Xóa sinh viên ra khỏi nhóm; Xin tham gia vào một nhóm</w:t>
+            </w:r>
+          </w:p>
+          <w:p>
+            <w:pPr>
+              <w:jc w:val="center"/>
+              <w:rPr>
+                <w:rFonts w:ascii="Times New Roman" w:hAnsi="Times New Roman" w:cs="Times New Roman"/>
+                <w:sz w:val="26"/>
+                <w:szCs w:val="26"/>
+              </w:rPr>
+            </w:pPr>
+            <w:r>
+              <w:rPr>
+                <w:rFonts w:ascii="Times New Roman" w:hAnsi="Times New Roman" w:cs="Times New Roman"/>
+                <w:sz w:val="26"/>
+                <w:szCs w:val="26"/>
+              </w:rPr>
+              <w:t>Testing về UI: Tạo nhóm, xóa sinh viên; Thêm sinh 0viên; Xin tham g0ia vào nhóm)</w:t>
+            </w:r>
+          </w:p>
+        </w:tc>
+        <w:tc>
+          <w:tcPr>
+            <w:tcW w:w="630" w:type="dxa"/>
+            <w:vAlign w:val="center"/>
+          </w:tcPr>
+          <w:p>
+            <w:pPr>
+              <w:jc w:val="center"/>
+              <w:rPr>
+                <w:rFonts w:ascii="Times New Roman" w:hAnsi="Times New Roman" w:cs="Times New Roman"/>
+                <w:sz w:val="26"/>
+                <w:szCs w:val="26"/>
+              </w:rPr>
+            </w:pPr>
+            <w:r>
+              <w:rPr>
+                <w:rFonts w:ascii="Times New Roman" w:hAnsi="Times New Roman" w:cs="Times New Roman"/>
+                <w:sz w:val="26"/>
+                <w:szCs w:val="26"/>
+              </w:rPr>
+              <w:t>0</w:t>
+            </w:r>
+          </w:p>
+        </w:tc>
+        <w:tc>
+          <w:tcPr>
+            <w:tcW w:w="630" w:type="dxa"/>
+            <w:vAlign w:val="center"/>
+          </w:tcPr>
+          <w:p>
+            <w:pPr>
+              <w:jc w:val="center"/>
+              <w:rPr>
+                <w:rFonts w:ascii="Times New Roman" w:hAnsi="Times New Roman" w:cs="Times New Roman"/>
+                <w:sz w:val="26"/>
+                <w:szCs w:val="26"/>
+              </w:rPr>
+            </w:pPr>
+            <w:r>
+              <w:rPr>
+                <w:rFonts w:ascii="Times New Roman" w:hAnsi="Times New Roman" w:cs="Times New Roman"/>
+                <w:sz w:val="26"/>
+                <w:szCs w:val="26"/>
+              </w:rPr>
+              <w:t>0</w:t>
+            </w:r>
+          </w:p>
+        </w:tc>
+        <w:tc>
+          <w:tcPr>
+            <w:tcW w:w="630" w:type="dxa"/>
+            <w:vAlign w:val="center"/>
+          </w:tcPr>
+          <w:p>
+            <w:pPr>
+              <w:jc w:val="center"/>
+              <w:rPr>
+                <w:rFonts w:ascii="Times New Roman" w:hAnsi="Times New Roman" w:cs="Times New Roman"/>
+                <w:sz w:val="26"/>
+                <w:szCs w:val="26"/>
+              </w:rPr>
+            </w:pPr>
+            <w:r>
+              <w:rPr>
+                <w:rFonts w:ascii="Times New Roman" w:hAnsi="Times New Roman" w:cs="Times New Roman"/>
+                <w:sz w:val="26"/>
+                <w:szCs w:val="26"/>
+              </w:rPr>
+              <w:t>0</w:t>
+            </w:r>
+          </w:p>
+        </w:tc>
+        <w:tc>
+          <w:tcPr>
+            <w:tcW w:w="630" w:type="dxa"/>
+            <w:vAlign w:val="center"/>
+          </w:tcPr>
+          <w:p>
+            <w:pPr>
+              <w:jc w:val="center"/>
+              <w:rPr>
+                <w:rFonts w:ascii="Times New Roman" w:hAnsi="Times New Roman" w:cs="Times New Roman"/>
+                <w:sz w:val="26"/>
+                <w:szCs w:val="26"/>
+              </w:rPr>
+            </w:pPr>
+          </w:p>
+        </w:tc>
+        <w:tc>
+          <w:tcPr>
+            <w:tcW w:w="630" w:type="dxa"/>
+            <w:vAlign w:val="center"/>
+          </w:tcPr>
+          <w:p>
+            <w:pPr>
+              <w:jc w:val="center"/>
+              <w:rPr>
+                <w:rFonts w:ascii="Times New Roman" w:hAnsi="Times New Roman" w:cs="Times New Roman"/>
+                <w:sz w:val="26"/>
+                <w:szCs w:val="26"/>
+              </w:rPr>
+            </w:pPr>
+          </w:p>
+        </w:tc>
+        <w:tc>
+          <w:tcPr>
+            <w:tcW w:w="630" w:type="dxa"/>
+            <w:vAlign w:val="center"/>
+          </w:tcPr>
+          <w:p>
+            <w:pPr>
+              <w:jc w:val="center"/>
+              <w:rPr>
+                <w:rFonts w:ascii="Times New Roman" w:hAnsi="Times New Roman" w:cs="Times New Roman"/>
+                <w:sz w:val="26"/>
+                <w:szCs w:val="26"/>
+              </w:rPr>
+            </w:pPr>
+          </w:p>
+        </w:tc>
+        <w:tc>
+          <w:tcPr>
+            <w:tcW w:w="558" w:type="dxa"/>
+            <w:vAlign w:val="center"/>
+          </w:tcPr>
+          <w:p>
+            <w:pPr>
+              <w:jc w:val="center"/>
+              <w:rPr>
+                <w:rFonts w:ascii="Times New Roman" w:hAnsi="Times New Roman" w:cs="Times New Roman"/>
+                <w:sz w:val="26"/>
+                <w:szCs w:val="26"/>
+              </w:rPr>
+            </w:pPr>
+          </w:p>
+        </w:tc>
+      </w:tr>
+    </w:tbl>
+    <w:p>
+      <w:pPr>
+        <w:rPr>
+          <w:rFonts w:ascii="Times New Roman" w:hAnsi="Times New Roman" w:cs="Times New Roman"/>
+          <w:sz w:val="26"/>
+          <w:szCs w:val="26"/>
+        </w:rPr>
+      </w:pPr>
+    </w:p>
+    <w:tbl>
+      <w:tblPr>
+        <w:tblStyle w:val="TableGrid"/>
+        <w:tblW w:w="0" w:type="auto"/>
+        <w:tblLook w:val="04A0" w:firstRow="1" w:lastRow="0" w:firstColumn="1" w:lastColumn="0" w:noHBand="0" w:noVBand="1"/>
+      </w:tblPr>
+      <w:tblGrid>
+        <w:gridCol w:w="870"/>
+        <w:gridCol w:w="1578"/>
+        <w:gridCol w:w="1169"/>
+        <w:gridCol w:w="1611"/>
+        <w:gridCol w:w="626"/>
+        <w:gridCol w:w="626"/>
+        <w:gridCol w:w="626"/>
+        <w:gridCol w:w="626"/>
+        <w:gridCol w:w="626"/>
+        <w:gridCol w:w="626"/>
+        <w:gridCol w:w="592"/>
+      </w:tblGrid>
+      <w:tr>
+        <w:tc>
+          <w:tcPr>
+            <w:tcW w:w="9576" w:type="dxa"/>
+            <w:gridSpan w:val="11"/>
+          </w:tcPr>
+          <w:p>
+            <w:pPr>
+              <w:rPr>
+                <w:rFonts w:ascii="Times New Roman" w:hAnsi="Times New Roman" w:cs="Times New Roman"/>
+                <w:sz w:val="26"/>
+                <w:szCs w:val="26"/>
+              </w:rPr>
+            </w:pPr>
+          </w:p>
+        </w:tc>
+      </w:tr>
+      <w:tr>
+        <w:tc>
+          <w:tcPr>
+            <w:tcW w:w="870" w:type="dxa"/>
+            <w:vAlign w:val="center"/>
+          </w:tcPr>
+          <w:p>
+            <w:pPr>
+              <w:jc w:val="center"/>
+              <w:rPr>
+                <w:rFonts w:ascii="Times New Roman" w:hAnsi="Times New Roman" w:cs="Times New Roman"/>
+                <w:b/>
+                <w:sz w:val="26"/>
+                <w:szCs w:val="26"/>
+              </w:rPr>
+            </w:pPr>
+            <w:r>
+              <w:rPr>
+                <w:rFonts w:ascii="Times New Roman" w:hAnsi="Times New Roman" w:cs="Times New Roman"/>
+                <w:b/>
+                <w:sz w:val="26"/>
+                <w:szCs w:val="26"/>
+              </w:rPr>
+              <w:t>Chức năng</w:t>
+            </w:r>
+          </w:p>
+        </w:tc>
+        <w:tc>
+          <w:tcPr>
+            <w:tcW w:w="1578" w:type="dxa"/>
+            <w:vAlign w:val="center"/>
+          </w:tcPr>
+          <w:p>
+            <w:pPr>
+              <w:jc w:val="center"/>
+              <w:rPr>
+                <w:rFonts w:ascii="Times New Roman" w:hAnsi="Times New Roman" w:cs="Times New Roman"/>
+                <w:b/>
+                <w:sz w:val="26"/>
+                <w:szCs w:val="26"/>
+              </w:rPr>
+            </w:pPr>
+            <w:r>
+              <w:rPr>
+                <w:rFonts w:ascii="Times New Roman" w:hAnsi="Times New Roman" w:cs="Times New Roman"/>
+                <w:b/>
+                <w:sz w:val="26"/>
+                <w:szCs w:val="26"/>
+              </w:rPr>
+              <w:t>Các công việc cần thực hiện</w:t>
+            </w:r>
+          </w:p>
+        </w:tc>
+        <w:tc>
+          <w:tcPr>
+            <w:tcW w:w="1170" w:type="dxa"/>
+            <w:vAlign w:val="center"/>
+          </w:tcPr>
+          <w:p>
+            <w:pPr>
+              <w:jc w:val="center"/>
+              <w:rPr>
+                <w:rFonts w:ascii="Times New Roman" w:hAnsi="Times New Roman" w:cs="Times New Roman"/>
+                <w:b/>
+                <w:sz w:val="26"/>
+                <w:szCs w:val="26"/>
+              </w:rPr>
+            </w:pPr>
+            <w:r>
+              <w:rPr>
+                <w:rFonts w:ascii="Times New Roman" w:hAnsi="Times New Roman" w:cs="Times New Roman"/>
+                <w:b/>
+                <w:sz w:val="26"/>
+                <w:szCs w:val="26"/>
+              </w:rPr>
+              <w:t>Người thực hiện</w:t>
+            </w:r>
+          </w:p>
+        </w:tc>
+        <w:tc>
+          <w:tcPr>
+            <w:tcW w:w="1620" w:type="dxa"/>
+            <w:vAlign w:val="center"/>
+          </w:tcPr>
+          <w:p>
+            <w:pPr>
+              <w:jc w:val="center"/>
+              <w:rPr>
+                <w:rFonts w:ascii="Times New Roman" w:hAnsi="Times New Roman" w:cs="Times New Roman"/>
+                <w:b/>
+                <w:sz w:val="26"/>
+                <w:szCs w:val="26"/>
+              </w:rPr>
+            </w:pPr>
+            <w:r>
+              <w:rPr>
+                <w:rFonts w:ascii="Times New Roman" w:hAnsi="Times New Roman" w:cs="Times New Roman"/>
+                <w:b/>
+                <w:sz w:val="26"/>
+                <w:szCs w:val="26"/>
+              </w:rPr>
+              <w:t>Ước tính khối lượng công việc</w:t>
+            </w:r>
+          </w:p>
+        </w:tc>
+        <w:tc>
+          <w:tcPr>
+            <w:tcW w:w="630" w:type="dxa"/>
+            <w:vAlign w:val="center"/>
+          </w:tcPr>
+          <w:p>
+            <w:pPr>
+              <w:jc w:val="center"/>
+              <w:rPr>
+                <w:rFonts w:ascii="Times New Roman" w:hAnsi="Times New Roman" w:cs="Times New Roman"/>
+                <w:b/>
+                <w:sz w:val="26"/>
+                <w:szCs w:val="26"/>
+              </w:rPr>
+            </w:pPr>
+            <w:r>
+              <w:rPr>
+                <w:rFonts w:ascii="Times New Roman" w:hAnsi="Times New Roman" w:cs="Times New Roman"/>
+                <w:b/>
+                <w:sz w:val="26"/>
+                <w:szCs w:val="26"/>
+              </w:rPr>
+              <w:t>2</w:t>
+            </w:r>
+          </w:p>
+        </w:tc>
+        <w:tc>
+          <w:tcPr>
+            <w:tcW w:w="630" w:type="dxa"/>
+            <w:vAlign w:val="center"/>
+          </w:tcPr>
+          <w:p>
+            <w:pPr>
+              <w:jc w:val="center"/>
+              <w:rPr>
+                <w:rFonts w:ascii="Times New Roman" w:hAnsi="Times New Roman" w:cs="Times New Roman"/>
+                <w:b/>
+                <w:sz w:val="26"/>
+                <w:szCs w:val="26"/>
+              </w:rPr>
+            </w:pPr>
+            <w:r>
+              <w:rPr>
+                <w:rFonts w:ascii="Times New Roman" w:hAnsi="Times New Roman" w:cs="Times New Roman"/>
+                <w:b/>
+                <w:sz w:val="26"/>
+                <w:szCs w:val="26"/>
+              </w:rPr>
+              <w:t>3</w:t>
+            </w:r>
+          </w:p>
+        </w:tc>
+        <w:tc>
+          <w:tcPr>
+            <w:tcW w:w="630" w:type="dxa"/>
+            <w:vAlign w:val="center"/>
+          </w:tcPr>
+          <w:p>
+            <w:pPr>
+              <w:jc w:val="center"/>
+              <w:rPr>
+                <w:rFonts w:ascii="Times New Roman" w:hAnsi="Times New Roman" w:cs="Times New Roman"/>
+                <w:b/>
+                <w:sz w:val="26"/>
+                <w:szCs w:val="26"/>
+              </w:rPr>
+            </w:pPr>
+            <w:r>
+              <w:rPr>
+                <w:rFonts w:ascii="Times New Roman" w:hAnsi="Times New Roman" w:cs="Times New Roman"/>
+                <w:b/>
+                <w:sz w:val="26"/>
+                <w:szCs w:val="26"/>
+              </w:rPr>
+              <w:t>4</w:t>
+            </w:r>
+          </w:p>
+        </w:tc>
+        <w:tc>
+          <w:tcPr>
+            <w:tcW w:w="630" w:type="dxa"/>
+            <w:vAlign w:val="center"/>
+          </w:tcPr>
+          <w:p>
+            <w:pPr>
+              <w:jc w:val="center"/>
+              <w:rPr>
+                <w:rFonts w:ascii="Times New Roman" w:hAnsi="Times New Roman" w:cs="Times New Roman"/>
+                <w:b/>
+                <w:sz w:val="26"/>
+                <w:szCs w:val="26"/>
+              </w:rPr>
+            </w:pPr>
+            <w:r>
+              <w:rPr>
+                <w:rFonts w:ascii="Times New Roman" w:hAnsi="Times New Roman" w:cs="Times New Roman"/>
+                <w:b/>
+                <w:sz w:val="26"/>
+                <w:szCs w:val="26"/>
+              </w:rPr>
+              <w:t>5</w:t>
+            </w:r>
+          </w:p>
+        </w:tc>
+        <w:tc>
+          <w:tcPr>
+            <w:tcW w:w="630" w:type="dxa"/>
+            <w:vAlign w:val="center"/>
+          </w:tcPr>
+          <w:p>
+            <w:pPr>
+              <w:jc w:val="center"/>
+              <w:rPr>
+                <w:rFonts w:ascii="Times New Roman" w:hAnsi="Times New Roman" w:cs="Times New Roman"/>
+                <w:b/>
+                <w:sz w:val="26"/>
+                <w:szCs w:val="26"/>
+              </w:rPr>
+            </w:pPr>
+            <w:r>
+              <w:rPr>
+                <w:rFonts w:ascii="Times New Roman" w:hAnsi="Times New Roman" w:cs="Times New Roman"/>
+                <w:b/>
+                <w:sz w:val="26"/>
+                <w:szCs w:val="26"/>
+              </w:rPr>
+              <w:t>6</w:t>
+            </w:r>
+          </w:p>
+        </w:tc>
+        <w:tc>
+          <w:tcPr>
+            <w:tcW w:w="630" w:type="dxa"/>
+            <w:vAlign w:val="center"/>
+          </w:tcPr>
+          <w:p>
+            <w:pPr>
+              <w:jc w:val="center"/>
+              <w:rPr>
+                <w:rFonts w:ascii="Times New Roman" w:hAnsi="Times New Roman" w:cs="Times New Roman"/>
+                <w:b/>
+                <w:sz w:val="26"/>
+                <w:szCs w:val="26"/>
+              </w:rPr>
+            </w:pPr>
+            <w:r>
+              <w:rPr>
+                <w:rFonts w:ascii="Times New Roman" w:hAnsi="Times New Roman" w:cs="Times New Roman"/>
+                <w:b/>
+                <w:sz w:val="26"/>
+                <w:szCs w:val="26"/>
+              </w:rPr>
+              <w:t>7</w:t>
+            </w:r>
+          </w:p>
+        </w:tc>
+        <w:tc>
+          <w:tcPr>
+            <w:tcW w:w="558" w:type="dxa"/>
+            <w:vAlign w:val="center"/>
+          </w:tcPr>
+          <w:p>
+            <w:pPr>
+              <w:jc w:val="center"/>
+              <w:rPr>
+                <w:rFonts w:ascii="Times New Roman" w:hAnsi="Times New Roman" w:cs="Times New Roman"/>
+                <w:b/>
+                <w:sz w:val="26"/>
+                <w:szCs w:val="26"/>
+              </w:rPr>
+            </w:pPr>
+            <w:r>
+              <w:rPr>
+                <w:rFonts w:ascii="Times New Roman" w:hAnsi="Times New Roman" w:cs="Times New Roman"/>
+                <w:b/>
+                <w:sz w:val="26"/>
+                <w:szCs w:val="26"/>
+              </w:rPr>
+              <w:t>CN</w:t>
+            </w:r>
+          </w:p>
+        </w:tc>
+      </w:tr>
+      <w:tr>
+        <w:tc>
+          <w:tcPr>
+            <w:tcW w:w="870" w:type="dxa"/>
+            <w:vMerge w:val="restart"/>
+            <w:vAlign w:val="center"/>
+          </w:tcPr>
+          <w:p>
+            <w:pPr>
+              <w:jc w:val="center"/>
+              <w:rPr>
+                <w:rFonts w:ascii="Times New Roman" w:hAnsi="Times New Roman" w:cs="Times New Roman"/>
+                <w:sz w:val="26"/>
+                <w:szCs w:val="26"/>
+              </w:rPr>
+            </w:pPr>
+            <w:r>
+              <w:rPr>
+                <w:rFonts w:ascii="Times New Roman" w:hAnsi="Times New Roman" w:cs="Times New Roman"/>
+                <w:sz w:val="26"/>
+                <w:szCs w:val="26"/>
+              </w:rPr>
+              <w:lastRenderedPageBreak/>
+              <w:t>Quản lý đề xuất đề tài</w:t>
+            </w:r>
+          </w:p>
+        </w:tc>
+        <w:tc>
+          <w:tcPr>
+            <w:tcW w:w="1578" w:type="dxa"/>
+            <w:shd w:val="clear" w:color="auto" w:fill="FFFF00"/>
+            <w:vAlign w:val="center"/>
+          </w:tcPr>
+          <w:p>
+            <w:pPr>
+              <w:jc w:val="center"/>
+              <w:rPr>
+                <w:rFonts w:ascii="Times New Roman" w:hAnsi="Times New Roman" w:cs="Times New Roman"/>
+                <w:sz w:val="26"/>
+                <w:szCs w:val="26"/>
+              </w:rPr>
+            </w:pPr>
+            <w:r>
+              <w:rPr>
+                <w:rFonts w:ascii="Times New Roman" w:hAnsi="Times New Roman" w:cs="Times New Roman"/>
+                <w:sz w:val="26"/>
+                <w:szCs w:val="26"/>
+              </w:rPr>
+              <w:t>Xác định Actor</w:t>
+            </w:r>
+          </w:p>
+        </w:tc>
+        <w:tc>
+          <w:tcPr>
+            <w:tcW w:w="1170" w:type="dxa"/>
+            <w:shd w:val="clear" w:color="auto" w:fill="FFFF00"/>
+            <w:vAlign w:val="center"/>
+          </w:tcPr>
+          <w:p>
+            <w:pPr>
+              <w:jc w:val="center"/>
+              <w:rPr>
+                <w:rFonts w:ascii="Times New Roman" w:hAnsi="Times New Roman" w:cs="Times New Roman"/>
+                <w:sz w:val="26"/>
+                <w:szCs w:val="26"/>
+              </w:rPr>
+            </w:pPr>
+            <w:r>
+              <w:rPr>
+                <w:rFonts w:ascii="Times New Roman" w:hAnsi="Times New Roman" w:cs="Times New Roman"/>
+                <w:sz w:val="26"/>
+                <w:szCs w:val="26"/>
+              </w:rPr>
+              <w:t>Tuấn</w:t>
+            </w:r>
+          </w:p>
+        </w:tc>
+        <w:tc>
+          <w:tcPr>
+            <w:tcW w:w="1620" w:type="dxa"/>
+            <w:shd w:val="clear" w:color="auto" w:fill="FFFF00"/>
+            <w:vAlign w:val="center"/>
+          </w:tcPr>
+          <w:p>
+            <w:pPr>
+              <w:jc w:val="center"/>
+              <w:rPr>
+                <w:rFonts w:ascii="Times New Roman" w:hAnsi="Times New Roman" w:cs="Times New Roman"/>
+                <w:sz w:val="26"/>
+                <w:szCs w:val="26"/>
+              </w:rPr>
+            </w:pPr>
+            <w:r>
+              <w:rPr>
+                <w:rFonts w:ascii="Times New Roman" w:hAnsi="Times New Roman" w:cs="Times New Roman"/>
+                <w:sz w:val="26"/>
+                <w:szCs w:val="26"/>
+              </w:rPr>
+              <w:t>1</w:t>
+            </w:r>
+          </w:p>
+        </w:tc>
+        <w:tc>
+          <w:tcPr>
+            <w:tcW w:w="630" w:type="dxa"/>
+            <w:shd w:val="clear" w:color="auto" w:fill="FFFF00"/>
+            <w:vAlign w:val="center"/>
+          </w:tcPr>
+          <w:p>
+            <w:pPr>
+              <w:jc w:val="center"/>
+              <w:rPr>
+                <w:rFonts w:ascii="Times New Roman" w:hAnsi="Times New Roman" w:cs="Times New Roman"/>
+                <w:sz w:val="26"/>
+                <w:szCs w:val="26"/>
+              </w:rPr>
+            </w:pPr>
+            <w:r>
+              <w:rPr>
+                <w:rFonts w:ascii="Times New Roman" w:hAnsi="Times New Roman" w:cs="Times New Roman"/>
+                <w:sz w:val="26"/>
+                <w:szCs w:val="26"/>
+              </w:rPr>
+              <w:t>0</w:t>
+            </w:r>
+          </w:p>
+        </w:tc>
+        <w:tc>
+          <w:tcPr>
+            <w:tcW w:w="630" w:type="dxa"/>
+            <w:shd w:val="clear" w:color="auto" w:fill="FFFF00"/>
+            <w:vAlign w:val="center"/>
+          </w:tcPr>
+          <w:p>
+            <w:pPr>
+              <w:jc w:val="center"/>
+              <w:rPr>
+                <w:rFonts w:ascii="Times New Roman" w:hAnsi="Times New Roman" w:cs="Times New Roman"/>
+                <w:sz w:val="26"/>
+                <w:szCs w:val="26"/>
+              </w:rPr>
+            </w:pPr>
+            <w:r>
+              <w:rPr>
+                <w:rFonts w:ascii="Times New Roman" w:hAnsi="Times New Roman" w:cs="Times New Roman"/>
+                <w:sz w:val="26"/>
+                <w:szCs w:val="26"/>
+              </w:rPr>
+              <w:t>1</w:t>
+            </w:r>
+          </w:p>
+        </w:tc>
+        <w:tc>
+          <w:tcPr>
+            <w:tcW w:w="630" w:type="dxa"/>
+            <w:vAlign w:val="center"/>
+          </w:tcPr>
+          <w:p>
+            <w:pPr>
+              <w:jc w:val="center"/>
+              <w:rPr>
+                <w:rFonts w:ascii="Times New Roman" w:hAnsi="Times New Roman" w:cs="Times New Roman"/>
+                <w:sz w:val="26"/>
+                <w:szCs w:val="26"/>
+              </w:rPr>
+            </w:pPr>
+            <w:r>
+              <w:rPr>
+                <w:rFonts w:ascii="Times New Roman" w:hAnsi="Times New Roman" w:cs="Times New Roman"/>
+                <w:sz w:val="26"/>
+                <w:szCs w:val="26"/>
+              </w:rPr>
+              <w:t>1</w:t>
+            </w:r>
+          </w:p>
+        </w:tc>
+        <w:tc>
+          <w:tcPr>
+            <w:tcW w:w="630" w:type="dxa"/>
+            <w:vAlign w:val="center"/>
+          </w:tcPr>
+          <w:p>
+            <w:pPr>
+              <w:jc w:val="center"/>
+              <w:rPr>
+                <w:rFonts w:ascii="Times New Roman" w:hAnsi="Times New Roman" w:cs="Times New Roman"/>
+                <w:sz w:val="26"/>
+                <w:szCs w:val="26"/>
+              </w:rPr>
+            </w:pPr>
+            <w:r>
+              <w:rPr>
+                <w:rFonts w:ascii="Times New Roman" w:hAnsi="Times New Roman" w:cs="Times New Roman"/>
+                <w:sz w:val="26"/>
+                <w:szCs w:val="26"/>
+              </w:rPr>
+              <w:t>1</w:t>
+            </w:r>
+          </w:p>
+        </w:tc>
+        <w:tc>
+          <w:tcPr>
+            <w:tcW w:w="630" w:type="dxa"/>
+            <w:vAlign w:val="center"/>
+          </w:tcPr>
+          <w:p>
+            <w:pPr>
+              <w:jc w:val="center"/>
+              <w:rPr>
+                <w:rFonts w:ascii="Times New Roman" w:hAnsi="Times New Roman" w:cs="Times New Roman"/>
+                <w:sz w:val="26"/>
+                <w:szCs w:val="26"/>
+              </w:rPr>
+            </w:pPr>
+          </w:p>
+        </w:tc>
+        <w:tc>
+          <w:tcPr>
+            <w:tcW w:w="630" w:type="dxa"/>
+            <w:vAlign w:val="center"/>
+          </w:tcPr>
+          <w:p>
+            <w:pPr>
+              <w:jc w:val="center"/>
+              <w:rPr>
+                <w:rFonts w:ascii="Times New Roman" w:hAnsi="Times New Roman" w:cs="Times New Roman"/>
+                <w:sz w:val="26"/>
+                <w:szCs w:val="26"/>
+              </w:rPr>
+            </w:pPr>
+          </w:p>
+        </w:tc>
+        <w:tc>
+          <w:tcPr>
+            <w:tcW w:w="558" w:type="dxa"/>
+            <w:vAlign w:val="center"/>
+          </w:tcPr>
+          <w:p>
+            <w:pPr>
+              <w:jc w:val="center"/>
+              <w:rPr>
+                <w:rFonts w:ascii="Times New Roman" w:hAnsi="Times New Roman" w:cs="Times New Roman"/>
+                <w:sz w:val="26"/>
+                <w:szCs w:val="26"/>
+              </w:rPr>
+            </w:pPr>
+          </w:p>
+        </w:tc>
+      </w:tr>
+      <w:tr>
+        <w:tc>
+          <w:tcPr>
+            <w:tcW w:w="870" w:type="dxa"/>
+            <w:vMerge/>
+            <w:vAlign w:val="center"/>
+          </w:tcPr>
+          <w:p>
+            <w:pPr>
+              <w:jc w:val="center"/>
+              <w:rPr>
+                <w:rFonts w:ascii="Times New Roman" w:hAnsi="Times New Roman" w:cs="Times New Roman"/>
+                <w:sz w:val="26"/>
+                <w:szCs w:val="26"/>
+              </w:rPr>
+            </w:pPr>
+          </w:p>
+        </w:tc>
+        <w:tc>
+          <w:tcPr>
+            <w:tcW w:w="1578" w:type="dxa"/>
+            <w:shd w:val="clear" w:color="auto" w:fill="FFFF00"/>
+            <w:vAlign w:val="center"/>
+          </w:tcPr>
+          <w:p>
+            <w:pPr>
+              <w:jc w:val="center"/>
+              <w:rPr>
+                <w:rFonts w:ascii="Times New Roman" w:hAnsi="Times New Roman" w:cs="Times New Roman"/>
+                <w:sz w:val="26"/>
+                <w:szCs w:val="26"/>
+              </w:rPr>
+            </w:pPr>
+            <w:r>
+              <w:rPr>
+                <w:rFonts w:ascii="Times New Roman" w:hAnsi="Times New Roman" w:cs="Times New Roman"/>
+                <w:sz w:val="26"/>
+                <w:szCs w:val="26"/>
+              </w:rPr>
+              <w:t>Lược đồ Use-case</w:t>
+            </w:r>
+          </w:p>
+        </w:tc>
+        <w:tc>
+          <w:tcPr>
+            <w:tcW w:w="1170" w:type="dxa"/>
+            <w:shd w:val="clear" w:color="auto" w:fill="FFFF00"/>
+            <w:vAlign w:val="center"/>
+          </w:tcPr>
+          <w:p>
+            <w:pPr>
+              <w:jc w:val="center"/>
+              <w:rPr>
+                <w:rFonts w:ascii="Times New Roman" w:hAnsi="Times New Roman" w:cs="Times New Roman"/>
+                <w:sz w:val="26"/>
+                <w:szCs w:val="26"/>
+              </w:rPr>
+            </w:pPr>
+            <w:r>
+              <w:rPr>
+                <w:rFonts w:ascii="Times New Roman" w:hAnsi="Times New Roman" w:cs="Times New Roman"/>
+                <w:sz w:val="26"/>
+                <w:szCs w:val="26"/>
+              </w:rPr>
+              <w:t xml:space="preserve">Duy </w:t>
+            </w:r>
+          </w:p>
+        </w:tc>
+        <w:tc>
+          <w:tcPr>
+            <w:tcW w:w="1620" w:type="dxa"/>
+            <w:shd w:val="clear" w:color="auto" w:fill="FFFF00"/>
+            <w:vAlign w:val="center"/>
+          </w:tcPr>
+          <w:p>
+            <w:pPr>
+              <w:jc w:val="center"/>
+              <w:rPr>
+                <w:rFonts w:ascii="Times New Roman" w:hAnsi="Times New Roman" w:cs="Times New Roman"/>
+                <w:sz w:val="26"/>
+                <w:szCs w:val="26"/>
+              </w:rPr>
+            </w:pPr>
+            <w:r>
+              <w:rPr>
+                <w:rFonts w:ascii="Times New Roman" w:hAnsi="Times New Roman" w:cs="Times New Roman"/>
+                <w:sz w:val="26"/>
+                <w:szCs w:val="26"/>
+              </w:rPr>
+              <w:t xml:space="preserve">3 </w:t>
+            </w:r>
+          </w:p>
+          <w:p>
+            <w:pPr>
+              <w:jc w:val="center"/>
+              <w:rPr>
+                <w:rFonts w:ascii="Times New Roman" w:hAnsi="Times New Roman" w:cs="Times New Roman"/>
+                <w:sz w:val="26"/>
+                <w:szCs w:val="26"/>
+              </w:rPr>
+            </w:pPr>
+            <w:r>
+              <w:rPr>
+                <w:rFonts w:ascii="Times New Roman" w:hAnsi="Times New Roman" w:cs="Times New Roman"/>
+                <w:sz w:val="26"/>
+                <w:szCs w:val="26"/>
+              </w:rPr>
+              <w:t>(Tạo mới đề xuất; Chỉnh sửa đề xuất; Xóa đề tài đề xuất)</w:t>
+            </w:r>
+          </w:p>
+        </w:tc>
+        <w:tc>
+          <w:tcPr>
+            <w:tcW w:w="630" w:type="dxa"/>
+            <w:shd w:val="clear" w:color="auto" w:fill="FFFF00"/>
+            <w:vAlign w:val="center"/>
+          </w:tcPr>
+          <w:p>
+            <w:pPr>
+              <w:jc w:val="center"/>
+              <w:rPr>
+                <w:rFonts w:ascii="Times New Roman" w:hAnsi="Times New Roman" w:cs="Times New Roman"/>
+                <w:sz w:val="26"/>
+                <w:szCs w:val="26"/>
+              </w:rPr>
+            </w:pPr>
+            <w:r>
+              <w:rPr>
+                <w:rFonts w:ascii="Times New Roman" w:hAnsi="Times New Roman" w:cs="Times New Roman"/>
+                <w:sz w:val="26"/>
+                <w:szCs w:val="26"/>
+              </w:rPr>
+              <w:t>0</w:t>
+            </w:r>
+          </w:p>
+        </w:tc>
+        <w:tc>
+          <w:tcPr>
+            <w:tcW w:w="630" w:type="dxa"/>
+            <w:shd w:val="clear" w:color="auto" w:fill="FFFF00"/>
+            <w:vAlign w:val="center"/>
+          </w:tcPr>
+          <w:p>
+            <w:pPr>
+              <w:jc w:val="center"/>
+              <w:rPr>
+                <w:rFonts w:ascii="Times New Roman" w:hAnsi="Times New Roman" w:cs="Times New Roman"/>
+                <w:sz w:val="26"/>
+                <w:szCs w:val="26"/>
+              </w:rPr>
+            </w:pPr>
+            <w:r>
+              <w:rPr>
+                <w:rFonts w:ascii="Times New Roman" w:hAnsi="Times New Roman" w:cs="Times New Roman"/>
+                <w:sz w:val="26"/>
+                <w:szCs w:val="26"/>
+              </w:rPr>
+              <w:t>3</w:t>
+            </w:r>
+          </w:p>
+        </w:tc>
+        <w:tc>
+          <w:tcPr>
+            <w:tcW w:w="630" w:type="dxa"/>
+            <w:vAlign w:val="center"/>
+          </w:tcPr>
+          <w:p>
+            <w:pPr>
+              <w:jc w:val="center"/>
+              <w:rPr>
+                <w:rFonts w:ascii="Times New Roman" w:hAnsi="Times New Roman" w:cs="Times New Roman"/>
+                <w:sz w:val="26"/>
+                <w:szCs w:val="26"/>
+              </w:rPr>
+            </w:pPr>
+            <w:r>
+              <w:rPr>
+                <w:rFonts w:ascii="Times New Roman" w:hAnsi="Times New Roman" w:cs="Times New Roman"/>
+                <w:sz w:val="26"/>
+                <w:szCs w:val="26"/>
+              </w:rPr>
+              <w:t>3</w:t>
+            </w:r>
+          </w:p>
+        </w:tc>
+        <w:tc>
+          <w:tcPr>
+            <w:tcW w:w="630" w:type="dxa"/>
+            <w:vAlign w:val="center"/>
+          </w:tcPr>
+          <w:p>
+            <w:pPr>
+              <w:jc w:val="center"/>
+              <w:rPr>
+                <w:rFonts w:ascii="Times New Roman" w:hAnsi="Times New Roman" w:cs="Times New Roman"/>
+                <w:sz w:val="26"/>
+                <w:szCs w:val="26"/>
+              </w:rPr>
+            </w:pPr>
+            <w:r>
+              <w:rPr>
+                <w:rFonts w:ascii="Times New Roman" w:hAnsi="Times New Roman" w:cs="Times New Roman"/>
+                <w:sz w:val="26"/>
+                <w:szCs w:val="26"/>
+              </w:rPr>
+              <w:t>3</w:t>
+            </w:r>
+          </w:p>
+        </w:tc>
+        <w:tc>
+          <w:tcPr>
+            <w:tcW w:w="630" w:type="dxa"/>
+            <w:vAlign w:val="center"/>
+          </w:tcPr>
+          <w:p>
+            <w:pPr>
+              <w:jc w:val="center"/>
+              <w:rPr>
+                <w:rFonts w:ascii="Times New Roman" w:hAnsi="Times New Roman" w:cs="Times New Roman"/>
+                <w:sz w:val="26"/>
+                <w:szCs w:val="26"/>
+              </w:rPr>
+            </w:pPr>
+          </w:p>
+        </w:tc>
+        <w:tc>
+          <w:tcPr>
+            <w:tcW w:w="630" w:type="dxa"/>
+            <w:vAlign w:val="center"/>
+          </w:tcPr>
+          <w:p>
+            <w:pPr>
+              <w:jc w:val="center"/>
+              <w:rPr>
+                <w:rFonts w:ascii="Times New Roman" w:hAnsi="Times New Roman" w:cs="Times New Roman"/>
+                <w:sz w:val="26"/>
+                <w:szCs w:val="26"/>
+              </w:rPr>
+            </w:pPr>
+          </w:p>
+        </w:tc>
+        <w:tc>
+          <w:tcPr>
+            <w:tcW w:w="558" w:type="dxa"/>
+            <w:vAlign w:val="center"/>
+          </w:tcPr>
+          <w:p>
+            <w:pPr>
+              <w:jc w:val="center"/>
+              <w:rPr>
+                <w:rFonts w:ascii="Times New Roman" w:hAnsi="Times New Roman" w:cs="Times New Roman"/>
+                <w:sz w:val="26"/>
+                <w:szCs w:val="26"/>
+              </w:rPr>
+            </w:pPr>
+          </w:p>
+        </w:tc>
+      </w:tr>
+      <w:tr>
+        <w:tc>
+          <w:tcPr>
+            <w:tcW w:w="870" w:type="dxa"/>
+            <w:vMerge/>
+            <w:vAlign w:val="center"/>
+          </w:tcPr>
+          <w:p>
+            <w:pPr>
+              <w:jc w:val="center"/>
+              <w:rPr>
+                <w:rFonts w:ascii="Times New Roman" w:hAnsi="Times New Roman" w:cs="Times New Roman"/>
+                <w:sz w:val="26"/>
+                <w:szCs w:val="26"/>
+              </w:rPr>
+            </w:pPr>
+          </w:p>
+        </w:tc>
+        <w:tc>
+          <w:tcPr>
+            <w:tcW w:w="1578" w:type="dxa"/>
+            <w:shd w:val="clear" w:color="auto" w:fill="DBE5F1" w:themeFill="accent1" w:themeFillTint="33"/>
+            <w:vAlign w:val="center"/>
+          </w:tcPr>
+          <w:p>
+            <w:pPr>
+              <w:jc w:val="center"/>
+              <w:rPr>
+                <w:rFonts w:ascii="Times New Roman" w:hAnsi="Times New Roman" w:cs="Times New Roman"/>
+                <w:sz w:val="26"/>
+                <w:szCs w:val="26"/>
+              </w:rPr>
+            </w:pPr>
+            <w:r>
+              <w:rPr>
+                <w:rFonts w:ascii="Times New Roman" w:hAnsi="Times New Roman" w:cs="Times New Roman"/>
+                <w:sz w:val="26"/>
+                <w:szCs w:val="26"/>
+              </w:rPr>
+              <w:t>Flow of Event</w:t>
+            </w:r>
+          </w:p>
+        </w:tc>
+        <w:tc>
+          <w:tcPr>
+            <w:tcW w:w="1170" w:type="dxa"/>
+            <w:shd w:val="clear" w:color="auto" w:fill="DBE5F1" w:themeFill="accent1" w:themeFillTint="33"/>
+            <w:vAlign w:val="center"/>
+          </w:tcPr>
+          <w:p>
+            <w:pPr>
+              <w:jc w:val="center"/>
+              <w:rPr>
+                <w:rFonts w:ascii="Times New Roman" w:hAnsi="Times New Roman" w:cs="Times New Roman"/>
+                <w:sz w:val="26"/>
+                <w:szCs w:val="26"/>
+              </w:rPr>
+            </w:pPr>
+            <w:r>
+              <w:rPr>
+                <w:rFonts w:ascii="Times New Roman" w:hAnsi="Times New Roman" w:cs="Times New Roman"/>
+                <w:sz w:val="26"/>
+                <w:szCs w:val="26"/>
+              </w:rPr>
+              <w:t>Trường</w:t>
+            </w:r>
+          </w:p>
+        </w:tc>
+        <w:tc>
+          <w:tcPr>
+            <w:tcW w:w="1620" w:type="dxa"/>
+            <w:shd w:val="clear" w:color="auto" w:fill="DBE5F1" w:themeFill="accent1" w:themeFillTint="33"/>
+            <w:vAlign w:val="center"/>
+          </w:tcPr>
+          <w:p>
+            <w:pPr>
+              <w:jc w:val="center"/>
+              <w:rPr>
+                <w:rFonts w:ascii="Times New Roman" w:hAnsi="Times New Roman" w:cs="Times New Roman"/>
+                <w:sz w:val="26"/>
+                <w:szCs w:val="26"/>
+              </w:rPr>
+            </w:pPr>
+            <w:r>
+              <w:rPr>
+                <w:rFonts w:ascii="Times New Roman" w:hAnsi="Times New Roman" w:cs="Times New Roman"/>
+                <w:sz w:val="26"/>
+                <w:szCs w:val="26"/>
+              </w:rPr>
+              <w:t>2</w:t>
+            </w:r>
+          </w:p>
+        </w:tc>
+        <w:tc>
+          <w:tcPr>
+            <w:tcW w:w="630" w:type="dxa"/>
+            <w:shd w:val="clear" w:color="auto" w:fill="DBE5F1" w:themeFill="accent1" w:themeFillTint="33"/>
+            <w:vAlign w:val="center"/>
+          </w:tcPr>
+          <w:p>
+            <w:pPr>
+              <w:jc w:val="center"/>
+              <w:rPr>
+                <w:rFonts w:ascii="Times New Roman" w:hAnsi="Times New Roman" w:cs="Times New Roman"/>
+                <w:sz w:val="26"/>
+                <w:szCs w:val="26"/>
+              </w:rPr>
+            </w:pPr>
+            <w:r>
+              <w:rPr>
+                <w:rFonts w:ascii="Times New Roman" w:hAnsi="Times New Roman" w:cs="Times New Roman"/>
+                <w:sz w:val="26"/>
+                <w:szCs w:val="26"/>
+              </w:rPr>
+              <w:t>0</w:t>
+            </w:r>
+          </w:p>
+        </w:tc>
+        <w:tc>
+          <w:tcPr>
+            <w:tcW w:w="630" w:type="dxa"/>
+            <w:shd w:val="clear" w:color="auto" w:fill="DBE5F1" w:themeFill="accent1" w:themeFillTint="33"/>
+            <w:vAlign w:val="center"/>
+          </w:tcPr>
+          <w:p>
+            <w:pPr>
+              <w:jc w:val="center"/>
+              <w:rPr>
+                <w:rFonts w:ascii="Times New Roman" w:hAnsi="Times New Roman" w:cs="Times New Roman"/>
+                <w:sz w:val="26"/>
+                <w:szCs w:val="26"/>
+              </w:rPr>
+            </w:pPr>
+            <w:r>
+              <w:rPr>
+                <w:rFonts w:ascii="Times New Roman" w:hAnsi="Times New Roman" w:cs="Times New Roman"/>
+                <w:sz w:val="26"/>
+                <w:szCs w:val="26"/>
+              </w:rPr>
+              <w:t>0</w:t>
+            </w:r>
+          </w:p>
+        </w:tc>
+        <w:tc>
+          <w:tcPr>
+            <w:tcW w:w="630" w:type="dxa"/>
+            <w:shd w:val="clear" w:color="auto" w:fill="DBE5F1" w:themeFill="accent1" w:themeFillTint="33"/>
+            <w:vAlign w:val="center"/>
+          </w:tcPr>
+          <w:p>
+            <w:pPr>
+              <w:jc w:val="center"/>
+              <w:rPr>
+                <w:rFonts w:ascii="Times New Roman" w:hAnsi="Times New Roman" w:cs="Times New Roman"/>
+                <w:sz w:val="26"/>
+                <w:szCs w:val="26"/>
+              </w:rPr>
+            </w:pPr>
+            <w:r>
+              <w:rPr>
+                <w:rFonts w:ascii="Times New Roman" w:hAnsi="Times New Roman" w:cs="Times New Roman"/>
+                <w:sz w:val="26"/>
+                <w:szCs w:val="26"/>
+              </w:rPr>
+              <w:t>2</w:t>
+            </w:r>
+          </w:p>
+        </w:tc>
+        <w:tc>
+          <w:tcPr>
+            <w:tcW w:w="630" w:type="dxa"/>
+            <w:vAlign w:val="center"/>
+          </w:tcPr>
+          <w:p>
+            <w:pPr>
+              <w:jc w:val="center"/>
+              <w:rPr>
+                <w:rFonts w:ascii="Times New Roman" w:hAnsi="Times New Roman" w:cs="Times New Roman"/>
+                <w:sz w:val="26"/>
+                <w:szCs w:val="26"/>
+              </w:rPr>
+            </w:pPr>
+            <w:r>
+              <w:rPr>
+                <w:rFonts w:ascii="Times New Roman" w:hAnsi="Times New Roman" w:cs="Times New Roman"/>
+                <w:sz w:val="26"/>
+                <w:szCs w:val="26"/>
+              </w:rPr>
+              <w:t>2</w:t>
+            </w:r>
+          </w:p>
+        </w:tc>
+        <w:tc>
+          <w:tcPr>
+            <w:tcW w:w="630" w:type="dxa"/>
+            <w:vAlign w:val="center"/>
+          </w:tcPr>
+          <w:p>
+            <w:pPr>
+              <w:jc w:val="center"/>
+              <w:rPr>
+                <w:rFonts w:ascii="Times New Roman" w:hAnsi="Times New Roman" w:cs="Times New Roman"/>
+                <w:sz w:val="26"/>
+                <w:szCs w:val="26"/>
+              </w:rPr>
+            </w:pPr>
+          </w:p>
+        </w:tc>
+        <w:tc>
+          <w:tcPr>
+            <w:tcW w:w="630" w:type="dxa"/>
+            <w:vAlign w:val="center"/>
+          </w:tcPr>
+          <w:p>
+            <w:pPr>
+              <w:jc w:val="center"/>
+              <w:rPr>
+                <w:rFonts w:ascii="Times New Roman" w:hAnsi="Times New Roman" w:cs="Times New Roman"/>
+                <w:sz w:val="26"/>
+                <w:szCs w:val="26"/>
+              </w:rPr>
+            </w:pPr>
+          </w:p>
+        </w:tc>
+        <w:tc>
+          <w:tcPr>
+            <w:tcW w:w="558" w:type="dxa"/>
+            <w:vAlign w:val="center"/>
+          </w:tcPr>
+          <w:p>
+            <w:pPr>
+              <w:jc w:val="center"/>
+              <w:rPr>
+                <w:rFonts w:ascii="Times New Roman" w:hAnsi="Times New Roman" w:cs="Times New Roman"/>
+                <w:sz w:val="26"/>
+                <w:szCs w:val="26"/>
+              </w:rPr>
+            </w:pPr>
+          </w:p>
+        </w:tc>
+      </w:tr>
+      <w:tr>
+        <w:tc>
+          <w:tcPr>
+            <w:tcW w:w="870" w:type="dxa"/>
+            <w:vMerge/>
+            <w:vAlign w:val="center"/>
+          </w:tcPr>
+          <w:p>
+            <w:pPr>
+              <w:jc w:val="center"/>
+              <w:rPr>
+                <w:rFonts w:ascii="Times New Roman" w:hAnsi="Times New Roman" w:cs="Times New Roman"/>
+                <w:sz w:val="26"/>
+                <w:szCs w:val="26"/>
+              </w:rPr>
+            </w:pPr>
+          </w:p>
+        </w:tc>
+        <w:tc>
+          <w:tcPr>
+            <w:tcW w:w="1578" w:type="dxa"/>
+            <w:shd w:val="clear" w:color="auto" w:fill="EAF1DD" w:themeFill="accent3" w:themeFillTint="33"/>
+            <w:vAlign w:val="center"/>
+          </w:tcPr>
+          <w:p>
+            <w:pPr>
+              <w:jc w:val="center"/>
+              <w:rPr>
+                <w:rFonts w:ascii="Times New Roman" w:hAnsi="Times New Roman" w:cs="Times New Roman"/>
+                <w:sz w:val="26"/>
+                <w:szCs w:val="26"/>
+              </w:rPr>
+            </w:pPr>
+            <w:r>
+              <w:rPr>
+                <w:rFonts w:ascii="Times New Roman" w:hAnsi="Times New Roman" w:cs="Times New Roman"/>
+                <w:sz w:val="26"/>
+                <w:szCs w:val="26"/>
+              </w:rPr>
+              <w:t>Thiết kế giao diện(Design UI)</w:t>
+            </w:r>
+          </w:p>
+        </w:tc>
+        <w:tc>
+          <w:tcPr>
+            <w:tcW w:w="1170" w:type="dxa"/>
+            <w:shd w:val="clear" w:color="auto" w:fill="EAF1DD" w:themeFill="accent3" w:themeFillTint="33"/>
+            <w:vAlign w:val="center"/>
+          </w:tcPr>
+          <w:p>
+            <w:pPr>
+              <w:jc w:val="center"/>
+              <w:rPr>
+                <w:rFonts w:ascii="Times New Roman" w:hAnsi="Times New Roman" w:cs="Times New Roman"/>
+                <w:sz w:val="26"/>
+                <w:szCs w:val="26"/>
+              </w:rPr>
+            </w:pPr>
+            <w:r>
+              <w:rPr>
+                <w:rFonts w:ascii="Times New Roman" w:hAnsi="Times New Roman" w:cs="Times New Roman"/>
+                <w:sz w:val="26"/>
+                <w:szCs w:val="26"/>
+              </w:rPr>
+              <w:t>Duy, Tuấn</w:t>
+            </w:r>
+          </w:p>
+        </w:tc>
+        <w:tc>
+          <w:tcPr>
+            <w:tcW w:w="1620" w:type="dxa"/>
+            <w:shd w:val="clear" w:color="auto" w:fill="EAF1DD" w:themeFill="accent3" w:themeFillTint="33"/>
+            <w:vAlign w:val="center"/>
+          </w:tcPr>
+          <w:p>
+            <w:pPr>
+              <w:jc w:val="center"/>
+              <w:rPr>
+                <w:rFonts w:ascii="Times New Roman" w:hAnsi="Times New Roman" w:cs="Times New Roman"/>
+                <w:sz w:val="26"/>
+                <w:szCs w:val="26"/>
+              </w:rPr>
+            </w:pPr>
+            <w:r>
+              <w:rPr>
+                <w:rFonts w:ascii="Times New Roman" w:hAnsi="Times New Roman" w:cs="Times New Roman"/>
+                <w:sz w:val="26"/>
+                <w:szCs w:val="26"/>
+              </w:rPr>
+              <w:t xml:space="preserve">2 </w:t>
+            </w:r>
+          </w:p>
+          <w:p>
+            <w:pPr>
+              <w:jc w:val="center"/>
+              <w:rPr>
+                <w:rFonts w:ascii="Times New Roman" w:hAnsi="Times New Roman" w:cs="Times New Roman"/>
+                <w:sz w:val="26"/>
+                <w:szCs w:val="26"/>
+              </w:rPr>
+            </w:pPr>
+            <w:r>
+              <w:rPr>
+                <w:rFonts w:ascii="Times New Roman" w:hAnsi="Times New Roman" w:cs="Times New Roman"/>
+                <w:sz w:val="26"/>
+                <w:szCs w:val="26"/>
+              </w:rPr>
+              <w:t>(Giao diện tạo mới, xóa đề xuất; Giao diện chỉnh sửa đề xuất)</w:t>
+            </w:r>
+          </w:p>
+        </w:tc>
+        <w:tc>
+          <w:tcPr>
+            <w:tcW w:w="630" w:type="dxa"/>
+            <w:shd w:val="clear" w:color="auto" w:fill="EAF1DD" w:themeFill="accent3" w:themeFillTint="33"/>
+            <w:vAlign w:val="center"/>
+          </w:tcPr>
+          <w:p>
+            <w:pPr>
+              <w:jc w:val="center"/>
+              <w:rPr>
+                <w:rFonts w:ascii="Times New Roman" w:hAnsi="Times New Roman" w:cs="Times New Roman"/>
+                <w:sz w:val="26"/>
+                <w:szCs w:val="26"/>
+              </w:rPr>
+            </w:pPr>
+            <w:r>
+              <w:rPr>
+                <w:rFonts w:ascii="Times New Roman" w:hAnsi="Times New Roman" w:cs="Times New Roman"/>
+                <w:sz w:val="26"/>
+                <w:szCs w:val="26"/>
+              </w:rPr>
+              <w:t>0</w:t>
+            </w:r>
+          </w:p>
+        </w:tc>
+        <w:tc>
+          <w:tcPr>
+            <w:tcW w:w="630" w:type="dxa"/>
+            <w:shd w:val="clear" w:color="auto" w:fill="EAF1DD" w:themeFill="accent3" w:themeFillTint="33"/>
+            <w:vAlign w:val="center"/>
+          </w:tcPr>
+          <w:p>
+            <w:pPr>
+              <w:jc w:val="center"/>
+              <w:rPr>
+                <w:rFonts w:ascii="Times New Roman" w:hAnsi="Times New Roman" w:cs="Times New Roman"/>
+                <w:sz w:val="26"/>
+                <w:szCs w:val="26"/>
+              </w:rPr>
+            </w:pPr>
+            <w:r>
+              <w:rPr>
+                <w:rFonts w:ascii="Times New Roman" w:hAnsi="Times New Roman" w:cs="Times New Roman"/>
+                <w:sz w:val="26"/>
+                <w:szCs w:val="26"/>
+              </w:rPr>
+              <w:t>0</w:t>
+            </w:r>
+          </w:p>
+        </w:tc>
+        <w:tc>
+          <w:tcPr>
+            <w:tcW w:w="630" w:type="dxa"/>
+            <w:shd w:val="clear" w:color="auto" w:fill="EAF1DD" w:themeFill="accent3" w:themeFillTint="33"/>
+            <w:vAlign w:val="center"/>
+          </w:tcPr>
+          <w:p>
+            <w:pPr>
+              <w:jc w:val="center"/>
+              <w:rPr>
+                <w:rFonts w:ascii="Times New Roman" w:hAnsi="Times New Roman" w:cs="Times New Roman"/>
+                <w:sz w:val="26"/>
+                <w:szCs w:val="26"/>
+              </w:rPr>
+            </w:pPr>
+            <w:r>
+              <w:rPr>
+                <w:rFonts w:ascii="Times New Roman" w:hAnsi="Times New Roman" w:cs="Times New Roman"/>
+                <w:sz w:val="26"/>
+                <w:szCs w:val="26"/>
+              </w:rPr>
+              <w:t>0</w:t>
+            </w:r>
+          </w:p>
+        </w:tc>
+        <w:tc>
+          <w:tcPr>
+            <w:tcW w:w="630" w:type="dxa"/>
+            <w:shd w:val="clear" w:color="auto" w:fill="EAF1DD" w:themeFill="accent3" w:themeFillTint="33"/>
+            <w:vAlign w:val="center"/>
+          </w:tcPr>
+          <w:p>
+            <w:pPr>
+              <w:jc w:val="center"/>
+              <w:rPr>
+                <w:rFonts w:ascii="Times New Roman" w:hAnsi="Times New Roman" w:cs="Times New Roman"/>
+                <w:sz w:val="26"/>
+                <w:szCs w:val="26"/>
+              </w:rPr>
+            </w:pPr>
+            <w:r>
+              <w:rPr>
+                <w:rFonts w:ascii="Times New Roman" w:hAnsi="Times New Roman" w:cs="Times New Roman"/>
+                <w:sz w:val="26"/>
+                <w:szCs w:val="26"/>
+              </w:rPr>
+              <w:t>2</w:t>
+            </w:r>
+          </w:p>
+        </w:tc>
+        <w:tc>
+          <w:tcPr>
+            <w:tcW w:w="630" w:type="dxa"/>
+            <w:vAlign w:val="center"/>
+          </w:tcPr>
+          <w:p>
+            <w:pPr>
+              <w:jc w:val="center"/>
+              <w:rPr>
+                <w:rFonts w:ascii="Times New Roman" w:hAnsi="Times New Roman" w:cs="Times New Roman"/>
+                <w:sz w:val="26"/>
+                <w:szCs w:val="26"/>
+              </w:rPr>
+            </w:pPr>
+          </w:p>
+        </w:tc>
+        <w:tc>
+          <w:tcPr>
+            <w:tcW w:w="630" w:type="dxa"/>
+            <w:vAlign w:val="center"/>
+          </w:tcPr>
+          <w:p>
+            <w:pPr>
+              <w:jc w:val="center"/>
+              <w:rPr>
+                <w:rFonts w:ascii="Times New Roman" w:hAnsi="Times New Roman" w:cs="Times New Roman"/>
+                <w:sz w:val="26"/>
+                <w:szCs w:val="26"/>
+              </w:rPr>
+            </w:pPr>
+          </w:p>
+        </w:tc>
+        <w:tc>
+          <w:tcPr>
+            <w:tcW w:w="558" w:type="dxa"/>
+            <w:vAlign w:val="center"/>
+          </w:tcPr>
+          <w:p>
+            <w:pPr>
+              <w:jc w:val="center"/>
+              <w:rPr>
+                <w:rFonts w:ascii="Times New Roman" w:hAnsi="Times New Roman" w:cs="Times New Roman"/>
+                <w:sz w:val="26"/>
+                <w:szCs w:val="26"/>
+              </w:rPr>
+            </w:pPr>
+          </w:p>
+        </w:tc>
+      </w:tr>
+      <w:tr>
+        <w:tc>
+          <w:tcPr>
+            <w:tcW w:w="870" w:type="dxa"/>
+            <w:vMerge/>
+            <w:vAlign w:val="center"/>
+          </w:tcPr>
+          <w:p>
+            <w:pPr>
+              <w:jc w:val="center"/>
+              <w:rPr>
+                <w:rFonts w:ascii="Times New Roman" w:hAnsi="Times New Roman" w:cs="Times New Roman"/>
+                <w:sz w:val="26"/>
+                <w:szCs w:val="26"/>
+              </w:rPr>
+            </w:pPr>
+          </w:p>
+        </w:tc>
+        <w:tc>
+          <w:tcPr>
+            <w:tcW w:w="1578" w:type="dxa"/>
+            <w:shd w:val="clear" w:color="auto" w:fill="DBE5F1" w:themeFill="accent1" w:themeFillTint="33"/>
+            <w:vAlign w:val="center"/>
+          </w:tcPr>
+          <w:p>
+            <w:pPr>
+              <w:jc w:val="center"/>
+              <w:rPr>
+                <w:rFonts w:ascii="Times New Roman" w:hAnsi="Times New Roman" w:cs="Times New Roman"/>
+                <w:sz w:val="26"/>
+                <w:szCs w:val="26"/>
+              </w:rPr>
+            </w:pPr>
+            <w:r>
+              <w:rPr>
+                <w:rFonts w:ascii="Times New Roman" w:hAnsi="Times New Roman" w:cs="Times New Roman"/>
+                <w:sz w:val="26"/>
+                <w:szCs w:val="26"/>
+              </w:rPr>
+              <w:t>Coding UI</w:t>
+            </w:r>
+          </w:p>
+        </w:tc>
+        <w:tc>
+          <w:tcPr>
+            <w:tcW w:w="1170" w:type="dxa"/>
+            <w:shd w:val="clear" w:color="auto" w:fill="DBE5F1" w:themeFill="accent1" w:themeFillTint="33"/>
+            <w:vAlign w:val="center"/>
+          </w:tcPr>
+          <w:p>
+            <w:pPr>
+              <w:jc w:val="center"/>
+              <w:rPr>
+                <w:rFonts w:ascii="Times New Roman" w:hAnsi="Times New Roman" w:cs="Times New Roman"/>
+                <w:sz w:val="26"/>
+                <w:szCs w:val="26"/>
+              </w:rPr>
+            </w:pPr>
+            <w:r>
+              <w:rPr>
+                <w:rFonts w:ascii="Times New Roman" w:hAnsi="Times New Roman" w:cs="Times New Roman"/>
+                <w:sz w:val="26"/>
+                <w:szCs w:val="26"/>
+              </w:rPr>
+              <w:t>Duy, Trường</w:t>
+            </w:r>
+          </w:p>
+        </w:tc>
+        <w:tc>
+          <w:tcPr>
+            <w:tcW w:w="1620" w:type="dxa"/>
+            <w:shd w:val="clear" w:color="auto" w:fill="DBE5F1" w:themeFill="accent1" w:themeFillTint="33"/>
+            <w:vAlign w:val="center"/>
+          </w:tcPr>
+          <w:p>
+            <w:pPr>
+              <w:jc w:val="center"/>
+              <w:rPr>
+                <w:rFonts w:ascii="Times New Roman" w:hAnsi="Times New Roman" w:cs="Times New Roman"/>
+                <w:sz w:val="26"/>
+                <w:szCs w:val="26"/>
+              </w:rPr>
+            </w:pPr>
+            <w:r>
+              <w:rPr>
+                <w:rFonts w:ascii="Times New Roman" w:hAnsi="Times New Roman" w:cs="Times New Roman"/>
+                <w:sz w:val="26"/>
+                <w:szCs w:val="26"/>
+              </w:rPr>
+              <w:t>2</w:t>
+            </w:r>
+          </w:p>
+        </w:tc>
+        <w:tc>
+          <w:tcPr>
+            <w:tcW w:w="630" w:type="dxa"/>
+            <w:shd w:val="clear" w:color="auto" w:fill="DBE5F1" w:themeFill="accent1" w:themeFillTint="33"/>
+            <w:vAlign w:val="center"/>
+          </w:tcPr>
+          <w:p>
+            <w:pPr>
+              <w:jc w:val="center"/>
+              <w:rPr>
+                <w:rFonts w:ascii="Times New Roman" w:hAnsi="Times New Roman" w:cs="Times New Roman"/>
+                <w:sz w:val="26"/>
+                <w:szCs w:val="26"/>
+              </w:rPr>
+            </w:pPr>
+            <w:r>
+              <w:rPr>
+                <w:rFonts w:ascii="Times New Roman" w:hAnsi="Times New Roman" w:cs="Times New Roman"/>
+                <w:sz w:val="26"/>
+                <w:szCs w:val="26"/>
+              </w:rPr>
+              <w:t>0</w:t>
+            </w:r>
+          </w:p>
+        </w:tc>
+        <w:tc>
+          <w:tcPr>
+            <w:tcW w:w="630" w:type="dxa"/>
+            <w:shd w:val="clear" w:color="auto" w:fill="DBE5F1" w:themeFill="accent1" w:themeFillTint="33"/>
+            <w:vAlign w:val="center"/>
+          </w:tcPr>
+          <w:p>
+            <w:pPr>
+              <w:jc w:val="center"/>
+              <w:rPr>
+                <w:rFonts w:ascii="Times New Roman" w:hAnsi="Times New Roman" w:cs="Times New Roman"/>
+                <w:sz w:val="26"/>
+                <w:szCs w:val="26"/>
+              </w:rPr>
+            </w:pPr>
+            <w:r>
+              <w:rPr>
+                <w:rFonts w:ascii="Times New Roman" w:hAnsi="Times New Roman" w:cs="Times New Roman"/>
+                <w:sz w:val="26"/>
+                <w:szCs w:val="26"/>
+              </w:rPr>
+              <w:t>0</w:t>
+            </w:r>
+          </w:p>
+        </w:tc>
+        <w:tc>
+          <w:tcPr>
+            <w:tcW w:w="630" w:type="dxa"/>
+            <w:shd w:val="clear" w:color="auto" w:fill="DBE5F1" w:themeFill="accent1" w:themeFillTint="33"/>
+            <w:vAlign w:val="center"/>
+          </w:tcPr>
+          <w:p>
+            <w:pPr>
+              <w:jc w:val="center"/>
+              <w:rPr>
+                <w:rFonts w:ascii="Times New Roman" w:hAnsi="Times New Roman" w:cs="Times New Roman"/>
+                <w:sz w:val="26"/>
+                <w:szCs w:val="26"/>
+              </w:rPr>
+            </w:pPr>
+            <w:r>
+              <w:rPr>
+                <w:rFonts w:ascii="Times New Roman" w:hAnsi="Times New Roman" w:cs="Times New Roman"/>
+                <w:sz w:val="26"/>
+                <w:szCs w:val="26"/>
+              </w:rPr>
+              <w:t>2</w:t>
+            </w:r>
+          </w:p>
+        </w:tc>
+        <w:tc>
+          <w:tcPr>
+            <w:tcW w:w="630" w:type="dxa"/>
+            <w:vAlign w:val="center"/>
+          </w:tcPr>
+          <w:p>
+            <w:pPr>
+              <w:jc w:val="center"/>
+              <w:rPr>
+                <w:rFonts w:ascii="Times New Roman" w:hAnsi="Times New Roman" w:cs="Times New Roman"/>
+                <w:sz w:val="26"/>
+                <w:szCs w:val="26"/>
+              </w:rPr>
+            </w:pPr>
+            <w:r>
+              <w:rPr>
+                <w:rFonts w:ascii="Times New Roman" w:hAnsi="Times New Roman" w:cs="Times New Roman"/>
+                <w:sz w:val="26"/>
+                <w:szCs w:val="26"/>
+              </w:rPr>
+              <w:t>2</w:t>
+            </w:r>
+          </w:p>
+        </w:tc>
+        <w:tc>
+          <w:tcPr>
+            <w:tcW w:w="630" w:type="dxa"/>
+            <w:vAlign w:val="center"/>
+          </w:tcPr>
+          <w:p>
+            <w:pPr>
+              <w:jc w:val="center"/>
+              <w:rPr>
+                <w:rFonts w:ascii="Times New Roman" w:hAnsi="Times New Roman" w:cs="Times New Roman"/>
+                <w:sz w:val="26"/>
+                <w:szCs w:val="26"/>
+              </w:rPr>
+            </w:pPr>
+          </w:p>
+        </w:tc>
+        <w:tc>
+          <w:tcPr>
+            <w:tcW w:w="630" w:type="dxa"/>
+            <w:vAlign w:val="center"/>
+          </w:tcPr>
+          <w:p>
+            <w:pPr>
+              <w:jc w:val="center"/>
+              <w:rPr>
+                <w:rFonts w:ascii="Times New Roman" w:hAnsi="Times New Roman" w:cs="Times New Roman"/>
+                <w:sz w:val="26"/>
+                <w:szCs w:val="26"/>
+              </w:rPr>
+            </w:pPr>
+          </w:p>
+        </w:tc>
+        <w:tc>
+          <w:tcPr>
+            <w:tcW w:w="558" w:type="dxa"/>
+            <w:vAlign w:val="center"/>
+          </w:tcPr>
+          <w:p>
+            <w:pPr>
+              <w:jc w:val="center"/>
+              <w:rPr>
+                <w:rFonts w:ascii="Times New Roman" w:hAnsi="Times New Roman" w:cs="Times New Roman"/>
+                <w:sz w:val="26"/>
+                <w:szCs w:val="26"/>
+              </w:rPr>
+            </w:pPr>
+          </w:p>
+        </w:tc>
+      </w:tr>
+      <w:tr>
+        <w:tc>
+          <w:tcPr>
+            <w:tcW w:w="870" w:type="dxa"/>
+            <w:vMerge/>
+            <w:vAlign w:val="center"/>
+          </w:tcPr>
+          <w:p>
+            <w:pPr>
+              <w:jc w:val="center"/>
+              <w:rPr>
+                <w:rFonts w:ascii="Times New Roman" w:hAnsi="Times New Roman" w:cs="Times New Roman"/>
+                <w:sz w:val="26"/>
+                <w:szCs w:val="26"/>
+              </w:rPr>
+            </w:pPr>
+          </w:p>
+        </w:tc>
+        <w:tc>
+          <w:tcPr>
+            <w:tcW w:w="1578" w:type="dxa"/>
+            <w:vAlign w:val="center"/>
+          </w:tcPr>
+          <w:p>
+            <w:pPr>
+              <w:jc w:val="center"/>
+              <w:rPr>
+                <w:rFonts w:ascii="Times New Roman" w:hAnsi="Times New Roman" w:cs="Times New Roman"/>
+                <w:sz w:val="26"/>
+                <w:szCs w:val="26"/>
+              </w:rPr>
+            </w:pPr>
+            <w:r>
+              <w:rPr>
+                <w:rFonts w:ascii="Times New Roman" w:hAnsi="Times New Roman" w:cs="Times New Roman"/>
+                <w:sz w:val="26"/>
+                <w:szCs w:val="26"/>
+              </w:rPr>
+              <w:t>Coding logic</w:t>
+            </w:r>
+          </w:p>
+        </w:tc>
+        <w:tc>
+          <w:tcPr>
+            <w:tcW w:w="1170" w:type="dxa"/>
+            <w:vAlign w:val="center"/>
+          </w:tcPr>
+          <w:p>
+            <w:pPr>
+              <w:jc w:val="center"/>
+              <w:rPr>
+                <w:rFonts w:ascii="Times New Roman" w:hAnsi="Times New Roman" w:cs="Times New Roman"/>
+                <w:sz w:val="26"/>
+                <w:szCs w:val="26"/>
+              </w:rPr>
+            </w:pPr>
+            <w:r>
+              <w:rPr>
+                <w:rFonts w:ascii="Times New Roman" w:hAnsi="Times New Roman" w:cs="Times New Roman"/>
+                <w:sz w:val="26"/>
+                <w:szCs w:val="26"/>
+              </w:rPr>
+              <w:t>Trường, Tuấn</w:t>
+            </w:r>
+          </w:p>
+        </w:tc>
+        <w:tc>
+          <w:tcPr>
+            <w:tcW w:w="1620" w:type="dxa"/>
+            <w:vAlign w:val="center"/>
+          </w:tcPr>
+          <w:p>
+            <w:pPr>
+              <w:jc w:val="center"/>
+              <w:rPr>
+                <w:rFonts w:ascii="Times New Roman" w:hAnsi="Times New Roman" w:cs="Times New Roman"/>
+                <w:sz w:val="26"/>
+                <w:szCs w:val="26"/>
+              </w:rPr>
+            </w:pPr>
+            <w:r>
+              <w:rPr>
+                <w:rFonts w:ascii="Times New Roman" w:hAnsi="Times New Roman" w:cs="Times New Roman"/>
+                <w:sz w:val="26"/>
+                <w:szCs w:val="26"/>
+              </w:rPr>
+              <w:t>3</w:t>
+            </w:r>
+          </w:p>
+        </w:tc>
+        <w:tc>
+          <w:tcPr>
+            <w:tcW w:w="630" w:type="dxa"/>
+            <w:vAlign w:val="center"/>
+          </w:tcPr>
+          <w:p>
+            <w:pPr>
+              <w:jc w:val="center"/>
+              <w:rPr>
+                <w:rFonts w:ascii="Times New Roman" w:hAnsi="Times New Roman" w:cs="Times New Roman"/>
+                <w:sz w:val="26"/>
+                <w:szCs w:val="26"/>
+              </w:rPr>
+            </w:pPr>
+            <w:r>
+              <w:rPr>
+                <w:rFonts w:ascii="Times New Roman" w:hAnsi="Times New Roman" w:cs="Times New Roman"/>
+                <w:sz w:val="26"/>
+                <w:szCs w:val="26"/>
+              </w:rPr>
+              <w:t>0</w:t>
+            </w:r>
+          </w:p>
+        </w:tc>
+        <w:tc>
+          <w:tcPr>
+            <w:tcW w:w="630" w:type="dxa"/>
+            <w:vAlign w:val="center"/>
+          </w:tcPr>
+          <w:p>
+            <w:pPr>
+              <w:jc w:val="center"/>
+              <w:rPr>
+                <w:rFonts w:ascii="Times New Roman" w:hAnsi="Times New Roman" w:cs="Times New Roman"/>
+                <w:sz w:val="26"/>
+                <w:szCs w:val="26"/>
+              </w:rPr>
+            </w:pPr>
+            <w:r>
+              <w:rPr>
+                <w:rFonts w:ascii="Times New Roman" w:hAnsi="Times New Roman" w:cs="Times New Roman"/>
+                <w:sz w:val="26"/>
+                <w:szCs w:val="26"/>
+              </w:rPr>
+              <w:t>0</w:t>
+            </w:r>
+          </w:p>
+        </w:tc>
+        <w:tc>
+          <w:tcPr>
+            <w:tcW w:w="630" w:type="dxa"/>
+            <w:vAlign w:val="center"/>
+          </w:tcPr>
+          <w:p>
+            <w:pPr>
+              <w:jc w:val="center"/>
+              <w:rPr>
+                <w:rFonts w:ascii="Times New Roman" w:hAnsi="Times New Roman" w:cs="Times New Roman"/>
+                <w:sz w:val="26"/>
+                <w:szCs w:val="26"/>
+              </w:rPr>
+            </w:pPr>
+            <w:r>
+              <w:rPr>
+                <w:rFonts w:ascii="Times New Roman" w:hAnsi="Times New Roman" w:cs="Times New Roman"/>
+                <w:sz w:val="26"/>
+                <w:szCs w:val="26"/>
+              </w:rPr>
+              <w:t>0</w:t>
+            </w:r>
+          </w:p>
+        </w:tc>
+        <w:tc>
+          <w:tcPr>
+            <w:tcW w:w="630" w:type="dxa"/>
+            <w:vAlign w:val="center"/>
+          </w:tcPr>
+          <w:p>
+            <w:pPr>
+              <w:jc w:val="center"/>
+              <w:rPr>
+                <w:rFonts w:ascii="Times New Roman" w:hAnsi="Times New Roman" w:cs="Times New Roman"/>
+                <w:sz w:val="26"/>
+                <w:szCs w:val="26"/>
+              </w:rPr>
+            </w:pPr>
+          </w:p>
+        </w:tc>
+        <w:tc>
+          <w:tcPr>
+            <w:tcW w:w="630" w:type="dxa"/>
+            <w:vAlign w:val="center"/>
+          </w:tcPr>
+          <w:p>
+            <w:pPr>
+              <w:jc w:val="center"/>
+              <w:rPr>
+                <w:rFonts w:ascii="Times New Roman" w:hAnsi="Times New Roman" w:cs="Times New Roman"/>
+                <w:sz w:val="26"/>
+                <w:szCs w:val="26"/>
+              </w:rPr>
+            </w:pPr>
+          </w:p>
+        </w:tc>
+        <w:tc>
+          <w:tcPr>
+            <w:tcW w:w="630" w:type="dxa"/>
+            <w:vAlign w:val="center"/>
+          </w:tcPr>
+          <w:p>
+            <w:pPr>
+              <w:jc w:val="center"/>
+              <w:rPr>
+                <w:rFonts w:ascii="Times New Roman" w:hAnsi="Times New Roman" w:cs="Times New Roman"/>
+                <w:sz w:val="26"/>
+                <w:szCs w:val="26"/>
+              </w:rPr>
+            </w:pPr>
+          </w:p>
+        </w:tc>
+        <w:tc>
+          <w:tcPr>
+            <w:tcW w:w="558" w:type="dxa"/>
+            <w:vAlign w:val="center"/>
+          </w:tcPr>
+          <w:p>
+            <w:pPr>
+              <w:jc w:val="center"/>
+              <w:rPr>
+                <w:rFonts w:ascii="Times New Roman" w:hAnsi="Times New Roman" w:cs="Times New Roman"/>
+                <w:sz w:val="26"/>
+                <w:szCs w:val="26"/>
+              </w:rPr>
+            </w:pPr>
+          </w:p>
+        </w:tc>
+      </w:tr>
+      <w:tr>
+        <w:tc>
+          <w:tcPr>
+            <w:tcW w:w="870" w:type="dxa"/>
+            <w:vMerge/>
+            <w:vAlign w:val="center"/>
+          </w:tcPr>
+          <w:p>
+            <w:pPr>
+              <w:jc w:val="center"/>
+              <w:rPr>
+                <w:rFonts w:ascii="Times New Roman" w:hAnsi="Times New Roman" w:cs="Times New Roman"/>
+                <w:sz w:val="26"/>
+                <w:szCs w:val="26"/>
+              </w:rPr>
+            </w:pPr>
+          </w:p>
+        </w:tc>
+        <w:tc>
+          <w:tcPr>
+            <w:tcW w:w="1578" w:type="dxa"/>
+            <w:vAlign w:val="center"/>
+          </w:tcPr>
+          <w:p>
+            <w:pPr>
+              <w:jc w:val="center"/>
+              <w:rPr>
+                <w:rFonts w:ascii="Times New Roman" w:hAnsi="Times New Roman" w:cs="Times New Roman"/>
+                <w:sz w:val="26"/>
+                <w:szCs w:val="26"/>
+              </w:rPr>
+            </w:pPr>
+            <w:r>
+              <w:rPr>
+                <w:rFonts w:ascii="Times New Roman" w:hAnsi="Times New Roman" w:cs="Times New Roman"/>
+                <w:sz w:val="26"/>
+                <w:szCs w:val="26"/>
+              </w:rPr>
+              <w:t>Testing</w:t>
+            </w:r>
+          </w:p>
+        </w:tc>
+        <w:tc>
+          <w:tcPr>
+            <w:tcW w:w="1170" w:type="dxa"/>
+            <w:vAlign w:val="center"/>
+          </w:tcPr>
+          <w:p>
+            <w:pPr>
+              <w:jc w:val="center"/>
+              <w:rPr>
+                <w:rFonts w:ascii="Times New Roman" w:hAnsi="Times New Roman" w:cs="Times New Roman"/>
+                <w:sz w:val="26"/>
+                <w:szCs w:val="26"/>
+              </w:rPr>
+            </w:pPr>
+            <w:r>
+              <w:rPr>
+                <w:rFonts w:ascii="Times New Roman" w:hAnsi="Times New Roman" w:cs="Times New Roman"/>
+                <w:sz w:val="26"/>
+                <w:szCs w:val="26"/>
+              </w:rPr>
+              <w:t>Duy, Trường, Tuấn</w:t>
+            </w:r>
+          </w:p>
+        </w:tc>
+        <w:tc>
+          <w:tcPr>
+            <w:tcW w:w="1620" w:type="dxa"/>
+            <w:vAlign w:val="center"/>
+          </w:tcPr>
+          <w:p>
+            <w:pPr>
+              <w:jc w:val="center"/>
+              <w:rPr>
+                <w:rFonts w:ascii="Times New Roman" w:hAnsi="Times New Roman" w:cs="Times New Roman"/>
+                <w:sz w:val="26"/>
+                <w:szCs w:val="26"/>
+              </w:rPr>
+            </w:pPr>
+            <w:r>
+              <w:rPr>
+                <w:rFonts w:ascii="Times New Roman" w:hAnsi="Times New Roman" w:cs="Times New Roman"/>
+                <w:sz w:val="26"/>
+                <w:szCs w:val="26"/>
+              </w:rPr>
+              <w:t xml:space="preserve">5 </w:t>
+            </w:r>
+          </w:p>
+          <w:p>
+            <w:pPr>
+              <w:jc w:val="center"/>
+              <w:rPr>
+                <w:rFonts w:ascii="Times New Roman" w:hAnsi="Times New Roman" w:cs="Times New Roman"/>
+                <w:sz w:val="26"/>
+                <w:szCs w:val="26"/>
+              </w:rPr>
+            </w:pPr>
+            <w:r>
+              <w:rPr>
+                <w:rFonts w:ascii="Times New Roman" w:hAnsi="Times New Roman" w:cs="Times New Roman"/>
+                <w:sz w:val="26"/>
+                <w:szCs w:val="26"/>
+              </w:rPr>
+              <w:t>(Kiểm tra UI: Giao diện tạo mới, xóa đề xuất; Giao diện chỉnh sửa đề xuất</w:t>
+            </w:r>
+          </w:p>
+          <w:p>
+            <w:pPr>
+              <w:jc w:val="center"/>
+              <w:rPr>
+                <w:rFonts w:ascii="Times New Roman" w:hAnsi="Times New Roman" w:cs="Times New Roman"/>
+                <w:sz w:val="26"/>
+                <w:szCs w:val="26"/>
+              </w:rPr>
+            </w:pPr>
+            <w:r>
+              <w:rPr>
+                <w:rFonts w:ascii="Times New Roman" w:hAnsi="Times New Roman" w:cs="Times New Roman"/>
+                <w:sz w:val="26"/>
+                <w:szCs w:val="26"/>
+              </w:rPr>
+              <w:t xml:space="preserve">Kiểm tra logic: Tạo mới đề xuất; Chỉnh sửa đề xuất; Xóa đề </w:t>
+            </w:r>
+            <w:r>
+              <w:rPr>
+                <w:rFonts w:ascii="Times New Roman" w:hAnsi="Times New Roman" w:cs="Times New Roman"/>
+                <w:sz w:val="26"/>
+                <w:szCs w:val="26"/>
+              </w:rPr>
+              <w:lastRenderedPageBreak/>
+              <w:t>tài đề xuất)</w:t>
+            </w:r>
+          </w:p>
+        </w:tc>
+        <w:tc>
+          <w:tcPr>
+            <w:tcW w:w="630" w:type="dxa"/>
+            <w:vAlign w:val="center"/>
+          </w:tcPr>
+          <w:p>
+            <w:pPr>
+              <w:jc w:val="center"/>
+              <w:rPr>
+                <w:rFonts w:ascii="Times New Roman" w:hAnsi="Times New Roman" w:cs="Times New Roman"/>
+                <w:sz w:val="26"/>
+                <w:szCs w:val="26"/>
+              </w:rPr>
+            </w:pPr>
+            <w:r>
+              <w:rPr>
+                <w:rFonts w:ascii="Times New Roman" w:hAnsi="Times New Roman" w:cs="Times New Roman"/>
+                <w:sz w:val="26"/>
+                <w:szCs w:val="26"/>
+              </w:rPr>
+              <w:lastRenderedPageBreak/>
+              <w:t>0</w:t>
+            </w:r>
+          </w:p>
+        </w:tc>
+        <w:tc>
+          <w:tcPr>
+            <w:tcW w:w="630" w:type="dxa"/>
+            <w:vAlign w:val="center"/>
+          </w:tcPr>
+          <w:p>
+            <w:pPr>
+              <w:jc w:val="center"/>
+              <w:rPr>
+                <w:rFonts w:ascii="Times New Roman" w:hAnsi="Times New Roman" w:cs="Times New Roman"/>
+                <w:sz w:val="26"/>
+                <w:szCs w:val="26"/>
+              </w:rPr>
+            </w:pPr>
+            <w:r>
+              <w:rPr>
+                <w:rFonts w:ascii="Times New Roman" w:hAnsi="Times New Roman" w:cs="Times New Roman"/>
+                <w:sz w:val="26"/>
+                <w:szCs w:val="26"/>
+              </w:rPr>
+              <w:t>0</w:t>
+            </w:r>
+          </w:p>
+        </w:tc>
+        <w:tc>
+          <w:tcPr>
+            <w:tcW w:w="630" w:type="dxa"/>
+            <w:vAlign w:val="center"/>
+          </w:tcPr>
+          <w:p>
+            <w:pPr>
+              <w:jc w:val="center"/>
+              <w:rPr>
+                <w:rFonts w:ascii="Times New Roman" w:hAnsi="Times New Roman" w:cs="Times New Roman"/>
+                <w:sz w:val="26"/>
+                <w:szCs w:val="26"/>
+              </w:rPr>
+            </w:pPr>
+            <w:r>
+              <w:rPr>
+                <w:rFonts w:ascii="Times New Roman" w:hAnsi="Times New Roman" w:cs="Times New Roman"/>
+                <w:sz w:val="26"/>
+                <w:szCs w:val="26"/>
+              </w:rPr>
+              <w:t>0</w:t>
+            </w:r>
+          </w:p>
+        </w:tc>
+        <w:tc>
+          <w:tcPr>
+            <w:tcW w:w="630" w:type="dxa"/>
+            <w:vAlign w:val="center"/>
+          </w:tcPr>
+          <w:p>
+            <w:pPr>
+              <w:jc w:val="center"/>
+              <w:rPr>
+                <w:rFonts w:ascii="Times New Roman" w:hAnsi="Times New Roman" w:cs="Times New Roman"/>
+                <w:sz w:val="26"/>
+                <w:szCs w:val="26"/>
+              </w:rPr>
+            </w:pPr>
+          </w:p>
+        </w:tc>
+        <w:tc>
+          <w:tcPr>
+            <w:tcW w:w="630" w:type="dxa"/>
+            <w:vAlign w:val="center"/>
+          </w:tcPr>
+          <w:p>
+            <w:pPr>
+              <w:jc w:val="center"/>
+              <w:rPr>
+                <w:rFonts w:ascii="Times New Roman" w:hAnsi="Times New Roman" w:cs="Times New Roman"/>
+                <w:sz w:val="26"/>
+                <w:szCs w:val="26"/>
+              </w:rPr>
+            </w:pPr>
+          </w:p>
+        </w:tc>
+        <w:tc>
+          <w:tcPr>
+            <w:tcW w:w="630" w:type="dxa"/>
+            <w:vAlign w:val="center"/>
+          </w:tcPr>
+          <w:p>
+            <w:pPr>
+              <w:jc w:val="center"/>
+              <w:rPr>
+                <w:rFonts w:ascii="Times New Roman" w:hAnsi="Times New Roman" w:cs="Times New Roman"/>
+                <w:sz w:val="26"/>
+                <w:szCs w:val="26"/>
+              </w:rPr>
+            </w:pPr>
+          </w:p>
+        </w:tc>
+        <w:tc>
+          <w:tcPr>
+            <w:tcW w:w="558" w:type="dxa"/>
+            <w:vAlign w:val="center"/>
+          </w:tcPr>
+          <w:p>
+            <w:pPr>
+              <w:jc w:val="center"/>
+              <w:rPr>
+                <w:rFonts w:ascii="Times New Roman" w:hAnsi="Times New Roman" w:cs="Times New Roman"/>
+                <w:sz w:val="26"/>
+                <w:szCs w:val="26"/>
+              </w:rPr>
+            </w:pPr>
+          </w:p>
+        </w:tc>
+      </w:tr>
+    </w:tbl>
+    <w:p>
+      <w:pPr>
+        <w:rPr>
+          <w:rFonts w:ascii="Times New Roman" w:hAnsi="Times New Roman" w:cs="Times New Roman"/>
+          <w:sz w:val="26"/>
+          <w:szCs w:val="26"/>
+        </w:rPr>
+      </w:pPr>
+    </w:p>
+    <w:p>
+      <w:pPr>
+        <w:rPr>
+          <w:rFonts w:ascii="Times New Roman" w:hAnsi="Times New Roman" w:cs="Times New Roman"/>
+          <w:sz w:val="26"/>
+          <w:szCs w:val="26"/>
+        </w:rPr>
+      </w:pPr>
+    </w:p>
+    <w:p>
+      <w:pPr>
+        <w:rPr>
+          <w:rFonts w:ascii="Times New Roman" w:hAnsi="Times New Roman" w:cs="Times New Roman"/>
+          <w:sz w:val="26"/>
+          <w:szCs w:val="26"/>
+        </w:rPr>
+      </w:pPr>
+      <w:r>
+        <w:rPr>
+          <w:rFonts w:ascii="Times New Roman" w:hAnsi="Times New Roman" w:cs="Times New Roman"/>
+          <w:sz w:val="26"/>
+          <w:szCs w:val="26"/>
+        </w:rPr>
+        <w:t>+ Thực hiện thiết kế gi</w:t>
+      </w:r>
       <w:bookmarkStart w:id="0" w:name="_GoBack"/>
       <w:bookmarkEnd w:id="0"/>
+      <w:r>
+        <w:rPr>
+          <w:rFonts w:ascii="Times New Roman" w:hAnsi="Times New Roman" w:cs="Times New Roman"/>
+          <w:sz w:val="26"/>
+          <w:szCs w:val="26"/>
+        </w:rPr>
+        <w:t>ao diện cho chức năng quản lý đề xuất đề tài.</w:t>
+      </w:r>
+    </w:p>
+    <w:p>
+      <w:pPr>
+        <w:rPr>
+          <w:rFonts w:ascii="Times New Roman" w:hAnsi="Times New Roman" w:cs="Times New Roman"/>
+          <w:sz w:val="26"/>
+          <w:szCs w:val="26"/>
+        </w:rPr>
+      </w:pPr>
+      <w:r>
+        <w:rPr>
+          <w:rFonts w:ascii="Times New Roman" w:hAnsi="Times New Roman" w:cs="Times New Roman"/>
+          <w:sz w:val="26"/>
+          <w:szCs w:val="26"/>
+        </w:rPr>
+        <w:t xml:space="preserve">Link figma: </w:t>
+      </w:r>
+    </w:p>
+    <w:p>
+      <w:pPr>
+        <w:rPr>
+          <w:rFonts w:ascii="Times New Roman" w:hAnsi="Times New Roman" w:cs="Times New Roman"/>
+          <w:sz w:val="26"/>
+          <w:szCs w:val="26"/>
+        </w:rPr>
+      </w:pPr>
+      <w:r>
+        <w:rPr>
+          <w:rFonts w:ascii="Times New Roman" w:hAnsi="Times New Roman" w:cs="Times New Roman"/>
+          <w:sz w:val="26"/>
+          <w:szCs w:val="26"/>
+          <w:highlight w:val="cyan"/>
+        </w:rPr>
+        <w:t>https://www.figma.com/file/mHhzkUqxO2k8vsF8lCuPFi/CNPM-WEB?node-id=0%3A1&amp;t=sSEyAyPcDCyl1bwS-1</w:t>
+      </w:r>
+    </w:p>
+    <w:p>
+      <w:pPr>
+        <w:rPr>
+          <w:rFonts w:ascii="Times New Roman" w:hAnsi="Times New Roman" w:cs="Times New Roman"/>
+          <w:sz w:val="26"/>
+          <w:szCs w:val="26"/>
+        </w:rPr>
+      </w:pPr>
+      <w:r>
+        <w:rPr>
+          <w:rFonts w:ascii="Times New Roman" w:hAnsi="Times New Roman" w:cs="Times New Roman"/>
+          <w:sz w:val="26"/>
+          <w:szCs w:val="26"/>
+        </w:rPr>
+        <w:t>+ Tiếp tục code và sửa những lỗi nhỏ trong project</w:t>
+      </w:r>
+    </w:p>
+    <w:p>
+      <w:pPr>
+        <w:rPr>
+          <w:rFonts w:ascii="Times New Roman" w:hAnsi="Times New Roman" w:cs="Times New Roman"/>
+          <w:sz w:val="26"/>
+          <w:szCs w:val="26"/>
+        </w:rPr>
+      </w:pPr>
+    </w:p>
+    <w:p>
+      <w:pPr>
+        <w:rPr>
+          <w:rFonts w:ascii="Times New Roman" w:hAnsi="Times New Roman" w:cs="Times New Roman"/>
+          <w:sz w:val="26"/>
+          <w:szCs w:val="26"/>
+        </w:rPr>
+      </w:pPr>
     </w:p>
     <w:sectPr>
       <w:pgSz w:w="12240" w:h="15840"/>
@@ -15272,7 +19844,7 @@
 </file>
 
 <file path=customXml/itemProps1.xml><?xml version="1.0" encoding="utf-8"?>
-<ds:datastoreItem xmlns:ds="http://schemas.openxmlformats.org/officeDocument/2006/customXml" ds:itemID="{230EE07F-7594-462B-B793-F4B56EE7CCE6}">
+<ds:datastoreItem xmlns:ds="http://schemas.openxmlformats.org/officeDocument/2006/customXml" ds:itemID="{3B55A6D7-5C8B-4C0E-84D3-4105FDAA0892}">
   <ds:schemaRefs>
     <ds:schemaRef ds:uri="http://schemas.openxmlformats.org/officeDocument/2006/bibliography"/>
   </ds:schemaRefs>

</xml_diff>

<commit_message>
Ngày 5 - Họp ngày 5
- Ngày hôm qua nhóm đã thực hiện được các công việc sau: 
+ Thực hiện coding giao diện chức năng tạo nhóm
+ Thực hiện coding logic chức năng tạo nhóm
+ Thực hiện thiết kế giao diện chức năng quản lý đề xuất đề tài
- Trong ngày hôm nay nhóm đã thực hiện được các công việc sau:
+ Thực hiện kiểm tra giao diện tạo nhóm, xóa sinh viên, thêm sinh viên.
+ Thực hiện viết code logic chức năng quản lý đề xuất đề tài.
+ Kiểm tra giao diện tạo mới, xóa đề xuất, chỉnh sửa đề xuất.
- Trong ngày hôm nay nhóm chưa gặp khó khăn trong quá trình làm bài tập nhóm.
</commit_message>
<xml_diff>
--- a/Bài tập Sprint 2.docx
+++ b/Bài tập Sprint 2.docx
@@ -18969,17 +18969,7 @@
           <w:sz w:val="26"/>
           <w:szCs w:val="26"/>
         </w:rPr>
-        <w:t>+ Thực hiện thiết kế gi</w:t>
-      </w:r>
-      <w:bookmarkStart w:id="0" w:name="_GoBack"/>
-      <w:bookmarkEnd w:id="0"/>
-      <w:r>
-        <w:rPr>
-          <w:rFonts w:ascii="Times New Roman" w:hAnsi="Times New Roman" w:cs="Times New Roman"/>
-          <w:sz w:val="26"/>
-          <w:szCs w:val="26"/>
-        </w:rPr>
-        <w:t>ao diện cho chức năng quản lý đề xuất đề tài.</w:t>
+        <w:t>+ Thực hiện thiết kế giao diện cho chức năng quản lý đề xuất đề tài.</w:t>
       </w:r>
     </w:p>
     <w:p>
@@ -19042,6 +19032,4604 @@
           <w:szCs w:val="26"/>
         </w:rPr>
       </w:pPr>
+    </w:p>
+    <w:p>
+      <w:pPr>
+        <w:spacing w:after="200" w:line="276" w:lineRule="auto"/>
+        <w:rPr>
+          <w:rFonts w:ascii="Times New Roman" w:hAnsi="Times New Roman" w:cs="Times New Roman"/>
+          <w:sz w:val="26"/>
+          <w:szCs w:val="26"/>
+        </w:rPr>
+      </w:pPr>
+      <w:r>
+        <w:rPr>
+          <w:rFonts w:ascii="Times New Roman" w:hAnsi="Times New Roman" w:cs="Times New Roman"/>
+          <w:sz w:val="26"/>
+          <w:szCs w:val="26"/>
+        </w:rPr>
+        <w:br w:type="page"/>
+      </w:r>
+    </w:p>
+    <w:p>
+      <w:pPr>
+        <w:pStyle w:val="Heading1"/>
+        <w:rPr>
+          <w:rFonts w:ascii="Times New Roman" w:hAnsi="Times New Roman" w:cs="Times New Roman"/>
+          <w:b/>
+          <w:color w:val="auto"/>
+          <w:sz w:val="26"/>
+          <w:szCs w:val="26"/>
+        </w:rPr>
+      </w:pPr>
+      <w:r>
+        <w:rPr>
+          <w:rFonts w:ascii="Times New Roman" w:hAnsi="Times New Roman" w:cs="Times New Roman"/>
+          <w:b/>
+          <w:color w:val="auto"/>
+          <w:sz w:val="26"/>
+          <w:szCs w:val="26"/>
+        </w:rPr>
+        <w:lastRenderedPageBreak/>
+        <w:t>Ngày 5</w:t>
+      </w:r>
+      <w:r>
+        <w:rPr>
+          <w:rFonts w:ascii="Times New Roman" w:hAnsi="Times New Roman" w:cs="Times New Roman"/>
+          <w:b/>
+          <w:color w:val="auto"/>
+          <w:sz w:val="26"/>
+          <w:szCs w:val="26"/>
+        </w:rPr>
+        <w:t>: Họ</w:t>
+      </w:r>
+      <w:r>
+        <w:rPr>
+          <w:rFonts w:ascii="Times New Roman" w:hAnsi="Times New Roman" w:cs="Times New Roman"/>
+          <w:b/>
+          <w:color w:val="auto"/>
+          <w:sz w:val="26"/>
+          <w:szCs w:val="26"/>
+        </w:rPr>
+        <w:t>p ngày 5</w:t>
+      </w:r>
+    </w:p>
+    <w:p>
+      <w:pPr>
+        <w:spacing w:after="0" w:line="360" w:lineRule="auto"/>
+        <w:jc w:val="both"/>
+        <w:rPr>
+          <w:rFonts w:ascii="Times New Roman" w:hAnsi="Times New Roman" w:cs="Times New Roman"/>
+          <w:noProof/>
+          <w:sz w:val="26"/>
+          <w:szCs w:val="26"/>
+        </w:rPr>
+      </w:pPr>
+      <w:r>
+        <w:rPr>
+          <w:rFonts w:ascii="Times New Roman" w:hAnsi="Times New Roman" w:cs="Times New Roman"/>
+          <w:sz w:val="26"/>
+          <w:szCs w:val="26"/>
+        </w:rPr>
+        <w:t xml:space="preserve">- Ngày hôm qua nhóm đã </w:t>
+      </w:r>
+      <w:r>
+        <w:rPr>
+          <w:rFonts w:ascii="Times New Roman" w:hAnsi="Times New Roman" w:cs="Times New Roman"/>
+          <w:noProof/>
+          <w:sz w:val="26"/>
+          <w:szCs w:val="26"/>
+        </w:rPr>
+        <w:t xml:space="preserve">thực hiện </w:t>
+      </w:r>
+      <w:r>
+        <w:rPr>
+          <w:rFonts w:ascii="Times New Roman" w:hAnsi="Times New Roman" w:cs="Times New Roman"/>
+          <w:noProof/>
+          <w:sz w:val="26"/>
+          <w:szCs w:val="26"/>
+        </w:rPr>
+        <w:t xml:space="preserve">được các công việc sau: </w:t>
+      </w:r>
+    </w:p>
+    <w:p>
+      <w:pPr>
+        <w:rPr>
+          <w:rFonts w:ascii="Times New Roman" w:hAnsi="Times New Roman" w:cs="Times New Roman"/>
+          <w:sz w:val="26"/>
+          <w:szCs w:val="26"/>
+        </w:rPr>
+      </w:pPr>
+      <w:r>
+        <w:rPr>
+          <w:rFonts w:ascii="Times New Roman" w:hAnsi="Times New Roman" w:cs="Times New Roman"/>
+          <w:sz w:val="26"/>
+          <w:szCs w:val="26"/>
+        </w:rPr>
+        <w:t>+ Thực hiện coding giao diện chức năng tạo nhóm</w:t>
+      </w:r>
+    </w:p>
+    <w:p>
+      <w:pPr>
+        <w:rPr>
+          <w:rFonts w:ascii="Times New Roman" w:hAnsi="Times New Roman" w:cs="Times New Roman"/>
+          <w:sz w:val="26"/>
+          <w:szCs w:val="26"/>
+        </w:rPr>
+      </w:pPr>
+      <w:r>
+        <w:rPr>
+          <w:rFonts w:ascii="Times New Roman" w:hAnsi="Times New Roman" w:cs="Times New Roman"/>
+          <w:sz w:val="26"/>
+          <w:szCs w:val="26"/>
+        </w:rPr>
+        <w:t>+ Thực hiện coding logic chức năng tạo nhóm</w:t>
+      </w:r>
+    </w:p>
+    <w:p>
+      <w:pPr>
+        <w:rPr>
+          <w:rFonts w:ascii="Times New Roman" w:hAnsi="Times New Roman" w:cs="Times New Roman"/>
+          <w:sz w:val="26"/>
+          <w:szCs w:val="26"/>
+        </w:rPr>
+      </w:pPr>
+      <w:r>
+        <w:rPr>
+          <w:rFonts w:ascii="Times New Roman" w:hAnsi="Times New Roman" w:cs="Times New Roman"/>
+          <w:sz w:val="26"/>
+          <w:szCs w:val="26"/>
+        </w:rPr>
+        <w:t>+ Thực hiện thiết kế giao diện chức năng quản lý đề xuất đề tài</w:t>
+      </w:r>
+    </w:p>
+    <w:p>
+      <w:pPr>
+        <w:rPr>
+          <w:rFonts w:ascii="Times New Roman" w:hAnsi="Times New Roman" w:cs="Times New Roman"/>
+          <w:sz w:val="26"/>
+          <w:szCs w:val="26"/>
+        </w:rPr>
+      </w:pPr>
+      <w:r>
+        <w:rPr>
+          <w:rFonts w:ascii="Times New Roman" w:hAnsi="Times New Roman" w:cs="Times New Roman"/>
+          <w:sz w:val="26"/>
+          <w:szCs w:val="26"/>
+        </w:rPr>
+        <w:t>- Trong ngày hôm nay nhóm đã thực hiện được các công việc sau:</w:t>
+      </w:r>
+    </w:p>
+    <w:p>
+      <w:pPr>
+        <w:rPr>
+          <w:rFonts w:ascii="Times New Roman" w:hAnsi="Times New Roman" w:cs="Times New Roman"/>
+          <w:sz w:val="26"/>
+          <w:szCs w:val="26"/>
+        </w:rPr>
+      </w:pPr>
+      <w:r>
+        <w:rPr>
+          <w:rFonts w:ascii="Times New Roman" w:hAnsi="Times New Roman" w:cs="Times New Roman"/>
+          <w:sz w:val="26"/>
+          <w:szCs w:val="26"/>
+        </w:rPr>
+        <w:t xml:space="preserve">+ Thực hiện kiểm tra </w:t>
+      </w:r>
+      <w:r>
+        <w:rPr>
+          <w:rFonts w:ascii="Times New Roman" w:hAnsi="Times New Roman" w:cs="Times New Roman"/>
+          <w:sz w:val="26"/>
+          <w:szCs w:val="26"/>
+        </w:rPr>
+        <w:t xml:space="preserve">giao diện </w:t>
+      </w:r>
+      <w:bookmarkStart w:id="0" w:name="_GoBack"/>
+      <w:bookmarkEnd w:id="0"/>
+      <w:r>
+        <w:rPr>
+          <w:rFonts w:ascii="Times New Roman" w:hAnsi="Times New Roman" w:cs="Times New Roman"/>
+          <w:sz w:val="26"/>
+          <w:szCs w:val="26"/>
+        </w:rPr>
+        <w:t>tạo nhóm, xóa sinh viên, thêm sinh viên.</w:t>
+      </w:r>
+    </w:p>
+    <w:p>
+      <w:pPr>
+        <w:rPr>
+          <w:rFonts w:ascii="Times New Roman" w:hAnsi="Times New Roman" w:cs="Times New Roman"/>
+          <w:sz w:val="26"/>
+          <w:szCs w:val="26"/>
+        </w:rPr>
+      </w:pPr>
+      <w:r>
+        <w:rPr>
+          <w:rFonts w:ascii="Times New Roman" w:hAnsi="Times New Roman" w:cs="Times New Roman"/>
+          <w:sz w:val="26"/>
+          <w:szCs w:val="26"/>
+        </w:rPr>
+        <w:t>+ Thực hiện viết code logic chức năng quản lý đề xuất đề</w:t>
+      </w:r>
+      <w:r>
+        <w:rPr>
+          <w:rFonts w:ascii="Times New Roman" w:hAnsi="Times New Roman" w:cs="Times New Roman"/>
+          <w:sz w:val="26"/>
+          <w:szCs w:val="26"/>
+        </w:rPr>
+        <w:t xml:space="preserve"> tài.</w:t>
+      </w:r>
+    </w:p>
+    <w:p>
+      <w:pPr>
+        <w:rPr>
+          <w:rFonts w:ascii="Times New Roman" w:hAnsi="Times New Roman" w:cs="Times New Roman"/>
+          <w:sz w:val="26"/>
+          <w:szCs w:val="26"/>
+        </w:rPr>
+      </w:pPr>
+      <w:r>
+        <w:rPr>
+          <w:rFonts w:ascii="Times New Roman" w:hAnsi="Times New Roman" w:cs="Times New Roman"/>
+          <w:sz w:val="26"/>
+          <w:szCs w:val="26"/>
+        </w:rPr>
+        <w:t>+ Kiểm tra giao diện tạo mới, xóa đề xuất, chỉnh sửa đề xuất.</w:t>
+      </w:r>
+    </w:p>
+    <w:p>
+      <w:pPr>
+        <w:rPr>
+          <w:rFonts w:ascii="Times New Roman" w:hAnsi="Times New Roman" w:cs="Times New Roman"/>
+          <w:sz w:val="26"/>
+          <w:szCs w:val="26"/>
+        </w:rPr>
+      </w:pPr>
+      <w:r>
+        <w:rPr>
+          <w:rFonts w:ascii="Times New Roman" w:hAnsi="Times New Roman" w:cs="Times New Roman"/>
+          <w:sz w:val="26"/>
+          <w:szCs w:val="26"/>
+        </w:rPr>
+        <w:t>- Trong ngày hôm nay nhóm chưa gặp khó khăn trong quá trình làm bài tập nhóm.</w:t>
+      </w:r>
+      <w:r>
+        <w:rPr>
+          <w:rFonts w:ascii="Times New Roman" w:hAnsi="Times New Roman" w:cs="Times New Roman"/>
+          <w:sz w:val="26"/>
+          <w:szCs w:val="26"/>
+        </w:rPr>
+        <w:t xml:space="preserve"> </w:t>
+      </w:r>
+    </w:p>
+    <w:tbl>
+      <w:tblPr>
+        <w:tblStyle w:val="TableGrid"/>
+        <w:tblW w:w="0" w:type="auto"/>
+        <w:tblLook w:val="04A0" w:firstRow="1" w:lastRow="0" w:firstColumn="1" w:lastColumn="0" w:noHBand="0" w:noVBand="1"/>
+      </w:tblPr>
+      <w:tblGrid>
+        <w:gridCol w:w="869"/>
+        <w:gridCol w:w="1577"/>
+        <w:gridCol w:w="1169"/>
+        <w:gridCol w:w="1613"/>
+        <w:gridCol w:w="626"/>
+        <w:gridCol w:w="626"/>
+        <w:gridCol w:w="626"/>
+        <w:gridCol w:w="626"/>
+        <w:gridCol w:w="626"/>
+        <w:gridCol w:w="626"/>
+        <w:gridCol w:w="592"/>
+      </w:tblGrid>
+      <w:tr>
+        <w:tc>
+          <w:tcPr>
+            <w:tcW w:w="9576" w:type="dxa"/>
+            <w:gridSpan w:val="11"/>
+          </w:tcPr>
+          <w:p>
+            <w:pPr>
+              <w:rPr>
+                <w:rFonts w:ascii="Times New Roman" w:hAnsi="Times New Roman" w:cs="Times New Roman"/>
+                <w:sz w:val="26"/>
+                <w:szCs w:val="26"/>
+              </w:rPr>
+            </w:pPr>
+          </w:p>
+        </w:tc>
+      </w:tr>
+      <w:tr>
+        <w:tc>
+          <w:tcPr>
+            <w:tcW w:w="870" w:type="dxa"/>
+            <w:vAlign w:val="center"/>
+          </w:tcPr>
+          <w:p>
+            <w:pPr>
+              <w:jc w:val="center"/>
+              <w:rPr>
+                <w:rFonts w:ascii="Times New Roman" w:hAnsi="Times New Roman" w:cs="Times New Roman"/>
+                <w:b/>
+                <w:sz w:val="26"/>
+                <w:szCs w:val="26"/>
+              </w:rPr>
+            </w:pPr>
+            <w:r>
+              <w:rPr>
+                <w:rFonts w:ascii="Times New Roman" w:hAnsi="Times New Roman" w:cs="Times New Roman"/>
+                <w:b/>
+                <w:sz w:val="26"/>
+                <w:szCs w:val="26"/>
+              </w:rPr>
+              <w:t>Chức năng</w:t>
+            </w:r>
+          </w:p>
+        </w:tc>
+        <w:tc>
+          <w:tcPr>
+            <w:tcW w:w="1578" w:type="dxa"/>
+            <w:vAlign w:val="center"/>
+          </w:tcPr>
+          <w:p>
+            <w:pPr>
+              <w:jc w:val="center"/>
+              <w:rPr>
+                <w:rFonts w:ascii="Times New Roman" w:hAnsi="Times New Roman" w:cs="Times New Roman"/>
+                <w:b/>
+                <w:sz w:val="26"/>
+                <w:szCs w:val="26"/>
+              </w:rPr>
+            </w:pPr>
+            <w:r>
+              <w:rPr>
+                <w:rFonts w:ascii="Times New Roman" w:hAnsi="Times New Roman" w:cs="Times New Roman"/>
+                <w:b/>
+                <w:sz w:val="26"/>
+                <w:szCs w:val="26"/>
+              </w:rPr>
+              <w:t>Các công việc cần thực hiện</w:t>
+            </w:r>
+          </w:p>
+        </w:tc>
+        <w:tc>
+          <w:tcPr>
+            <w:tcW w:w="1170" w:type="dxa"/>
+            <w:vAlign w:val="center"/>
+          </w:tcPr>
+          <w:p>
+            <w:pPr>
+              <w:jc w:val="center"/>
+              <w:rPr>
+                <w:rFonts w:ascii="Times New Roman" w:hAnsi="Times New Roman" w:cs="Times New Roman"/>
+                <w:b/>
+                <w:sz w:val="26"/>
+                <w:szCs w:val="26"/>
+              </w:rPr>
+            </w:pPr>
+            <w:r>
+              <w:rPr>
+                <w:rFonts w:ascii="Times New Roman" w:hAnsi="Times New Roman" w:cs="Times New Roman"/>
+                <w:b/>
+                <w:sz w:val="26"/>
+                <w:szCs w:val="26"/>
+              </w:rPr>
+              <w:t>Người thực hiện</w:t>
+            </w:r>
+          </w:p>
+        </w:tc>
+        <w:tc>
+          <w:tcPr>
+            <w:tcW w:w="1620" w:type="dxa"/>
+            <w:vAlign w:val="center"/>
+          </w:tcPr>
+          <w:p>
+            <w:pPr>
+              <w:jc w:val="center"/>
+              <w:rPr>
+                <w:rFonts w:ascii="Times New Roman" w:hAnsi="Times New Roman" w:cs="Times New Roman"/>
+                <w:b/>
+                <w:sz w:val="26"/>
+                <w:szCs w:val="26"/>
+              </w:rPr>
+            </w:pPr>
+            <w:r>
+              <w:rPr>
+                <w:rFonts w:ascii="Times New Roman" w:hAnsi="Times New Roman" w:cs="Times New Roman"/>
+                <w:b/>
+                <w:sz w:val="26"/>
+                <w:szCs w:val="26"/>
+              </w:rPr>
+              <w:t>Ước tính khối lượng công việc</w:t>
+            </w:r>
+          </w:p>
+        </w:tc>
+        <w:tc>
+          <w:tcPr>
+            <w:tcW w:w="630" w:type="dxa"/>
+            <w:vAlign w:val="center"/>
+          </w:tcPr>
+          <w:p>
+            <w:pPr>
+              <w:jc w:val="center"/>
+              <w:rPr>
+                <w:rFonts w:ascii="Times New Roman" w:hAnsi="Times New Roman" w:cs="Times New Roman"/>
+                <w:b/>
+                <w:sz w:val="26"/>
+                <w:szCs w:val="26"/>
+              </w:rPr>
+            </w:pPr>
+            <w:r>
+              <w:rPr>
+                <w:rFonts w:ascii="Times New Roman" w:hAnsi="Times New Roman" w:cs="Times New Roman"/>
+                <w:b/>
+                <w:sz w:val="26"/>
+                <w:szCs w:val="26"/>
+              </w:rPr>
+              <w:t>2</w:t>
+            </w:r>
+          </w:p>
+        </w:tc>
+        <w:tc>
+          <w:tcPr>
+            <w:tcW w:w="630" w:type="dxa"/>
+            <w:vAlign w:val="center"/>
+          </w:tcPr>
+          <w:p>
+            <w:pPr>
+              <w:jc w:val="center"/>
+              <w:rPr>
+                <w:rFonts w:ascii="Times New Roman" w:hAnsi="Times New Roman" w:cs="Times New Roman"/>
+                <w:b/>
+                <w:sz w:val="26"/>
+                <w:szCs w:val="26"/>
+              </w:rPr>
+            </w:pPr>
+            <w:r>
+              <w:rPr>
+                <w:rFonts w:ascii="Times New Roman" w:hAnsi="Times New Roman" w:cs="Times New Roman"/>
+                <w:b/>
+                <w:sz w:val="26"/>
+                <w:szCs w:val="26"/>
+              </w:rPr>
+              <w:t>3</w:t>
+            </w:r>
+          </w:p>
+        </w:tc>
+        <w:tc>
+          <w:tcPr>
+            <w:tcW w:w="630" w:type="dxa"/>
+            <w:vAlign w:val="center"/>
+          </w:tcPr>
+          <w:p>
+            <w:pPr>
+              <w:jc w:val="center"/>
+              <w:rPr>
+                <w:rFonts w:ascii="Times New Roman" w:hAnsi="Times New Roman" w:cs="Times New Roman"/>
+                <w:b/>
+                <w:sz w:val="26"/>
+                <w:szCs w:val="26"/>
+              </w:rPr>
+            </w:pPr>
+            <w:r>
+              <w:rPr>
+                <w:rFonts w:ascii="Times New Roman" w:hAnsi="Times New Roman" w:cs="Times New Roman"/>
+                <w:b/>
+                <w:sz w:val="26"/>
+                <w:szCs w:val="26"/>
+              </w:rPr>
+              <w:t>4</w:t>
+            </w:r>
+          </w:p>
+        </w:tc>
+        <w:tc>
+          <w:tcPr>
+            <w:tcW w:w="630" w:type="dxa"/>
+            <w:vAlign w:val="center"/>
+          </w:tcPr>
+          <w:p>
+            <w:pPr>
+              <w:jc w:val="center"/>
+              <w:rPr>
+                <w:rFonts w:ascii="Times New Roman" w:hAnsi="Times New Roman" w:cs="Times New Roman"/>
+                <w:b/>
+                <w:sz w:val="26"/>
+                <w:szCs w:val="26"/>
+              </w:rPr>
+            </w:pPr>
+            <w:r>
+              <w:rPr>
+                <w:rFonts w:ascii="Times New Roman" w:hAnsi="Times New Roman" w:cs="Times New Roman"/>
+                <w:b/>
+                <w:sz w:val="26"/>
+                <w:szCs w:val="26"/>
+              </w:rPr>
+              <w:t>5</w:t>
+            </w:r>
+          </w:p>
+        </w:tc>
+        <w:tc>
+          <w:tcPr>
+            <w:tcW w:w="630" w:type="dxa"/>
+            <w:vAlign w:val="center"/>
+          </w:tcPr>
+          <w:p>
+            <w:pPr>
+              <w:jc w:val="center"/>
+              <w:rPr>
+                <w:rFonts w:ascii="Times New Roman" w:hAnsi="Times New Roman" w:cs="Times New Roman"/>
+                <w:b/>
+                <w:sz w:val="26"/>
+                <w:szCs w:val="26"/>
+              </w:rPr>
+            </w:pPr>
+            <w:r>
+              <w:rPr>
+                <w:rFonts w:ascii="Times New Roman" w:hAnsi="Times New Roman" w:cs="Times New Roman"/>
+                <w:b/>
+                <w:sz w:val="26"/>
+                <w:szCs w:val="26"/>
+              </w:rPr>
+              <w:t>6</w:t>
+            </w:r>
+          </w:p>
+        </w:tc>
+        <w:tc>
+          <w:tcPr>
+            <w:tcW w:w="630" w:type="dxa"/>
+            <w:vAlign w:val="center"/>
+          </w:tcPr>
+          <w:p>
+            <w:pPr>
+              <w:jc w:val="center"/>
+              <w:rPr>
+                <w:rFonts w:ascii="Times New Roman" w:hAnsi="Times New Roman" w:cs="Times New Roman"/>
+                <w:b/>
+                <w:sz w:val="26"/>
+                <w:szCs w:val="26"/>
+              </w:rPr>
+            </w:pPr>
+            <w:r>
+              <w:rPr>
+                <w:rFonts w:ascii="Times New Roman" w:hAnsi="Times New Roman" w:cs="Times New Roman"/>
+                <w:b/>
+                <w:sz w:val="26"/>
+                <w:szCs w:val="26"/>
+              </w:rPr>
+              <w:t>7</w:t>
+            </w:r>
+          </w:p>
+        </w:tc>
+        <w:tc>
+          <w:tcPr>
+            <w:tcW w:w="558" w:type="dxa"/>
+            <w:vAlign w:val="center"/>
+          </w:tcPr>
+          <w:p>
+            <w:pPr>
+              <w:jc w:val="center"/>
+              <w:rPr>
+                <w:rFonts w:ascii="Times New Roman" w:hAnsi="Times New Roman" w:cs="Times New Roman"/>
+                <w:b/>
+                <w:sz w:val="26"/>
+                <w:szCs w:val="26"/>
+              </w:rPr>
+            </w:pPr>
+            <w:r>
+              <w:rPr>
+                <w:rFonts w:ascii="Times New Roman" w:hAnsi="Times New Roman" w:cs="Times New Roman"/>
+                <w:b/>
+                <w:sz w:val="26"/>
+                <w:szCs w:val="26"/>
+              </w:rPr>
+              <w:t>CN</w:t>
+            </w:r>
+          </w:p>
+        </w:tc>
+      </w:tr>
+      <w:tr>
+        <w:tc>
+          <w:tcPr>
+            <w:tcW w:w="870" w:type="dxa"/>
+            <w:vMerge w:val="restart"/>
+            <w:vAlign w:val="center"/>
+          </w:tcPr>
+          <w:p>
+            <w:pPr>
+              <w:jc w:val="center"/>
+              <w:rPr>
+                <w:rFonts w:ascii="Times New Roman" w:hAnsi="Times New Roman" w:cs="Times New Roman"/>
+                <w:sz w:val="26"/>
+                <w:szCs w:val="26"/>
+              </w:rPr>
+            </w:pPr>
+            <w:r>
+              <w:rPr>
+                <w:rFonts w:ascii="Times New Roman" w:hAnsi="Times New Roman" w:cs="Times New Roman"/>
+                <w:sz w:val="26"/>
+                <w:szCs w:val="26"/>
+              </w:rPr>
+              <w:t>Tạo nhóm</w:t>
+            </w:r>
+          </w:p>
+        </w:tc>
+        <w:tc>
+          <w:tcPr>
+            <w:tcW w:w="1578" w:type="dxa"/>
+            <w:shd w:val="clear" w:color="auto" w:fill="FFFF00"/>
+            <w:vAlign w:val="center"/>
+          </w:tcPr>
+          <w:p>
+            <w:pPr>
+              <w:jc w:val="center"/>
+              <w:rPr>
+                <w:rFonts w:ascii="Times New Roman" w:hAnsi="Times New Roman" w:cs="Times New Roman"/>
+                <w:sz w:val="26"/>
+                <w:szCs w:val="26"/>
+              </w:rPr>
+            </w:pPr>
+            <w:r>
+              <w:rPr>
+                <w:rFonts w:ascii="Times New Roman" w:hAnsi="Times New Roman" w:cs="Times New Roman"/>
+                <w:sz w:val="26"/>
+                <w:szCs w:val="26"/>
+              </w:rPr>
+              <w:t>Xác định Actor</w:t>
+            </w:r>
+          </w:p>
+        </w:tc>
+        <w:tc>
+          <w:tcPr>
+            <w:tcW w:w="1170" w:type="dxa"/>
+            <w:shd w:val="clear" w:color="auto" w:fill="FFFF00"/>
+            <w:vAlign w:val="center"/>
+          </w:tcPr>
+          <w:p>
+            <w:pPr>
+              <w:jc w:val="center"/>
+              <w:rPr>
+                <w:rFonts w:ascii="Times New Roman" w:hAnsi="Times New Roman" w:cs="Times New Roman"/>
+                <w:sz w:val="26"/>
+                <w:szCs w:val="26"/>
+              </w:rPr>
+            </w:pPr>
+            <w:r>
+              <w:rPr>
+                <w:rFonts w:ascii="Times New Roman" w:hAnsi="Times New Roman" w:cs="Times New Roman"/>
+                <w:sz w:val="26"/>
+                <w:szCs w:val="26"/>
+              </w:rPr>
+              <w:t>Trường</w:t>
+            </w:r>
+          </w:p>
+        </w:tc>
+        <w:tc>
+          <w:tcPr>
+            <w:tcW w:w="1620" w:type="dxa"/>
+            <w:shd w:val="clear" w:color="auto" w:fill="FFFF00"/>
+            <w:vAlign w:val="center"/>
+          </w:tcPr>
+          <w:p>
+            <w:pPr>
+              <w:jc w:val="center"/>
+              <w:rPr>
+                <w:rFonts w:ascii="Times New Roman" w:hAnsi="Times New Roman" w:cs="Times New Roman"/>
+                <w:sz w:val="26"/>
+                <w:szCs w:val="26"/>
+              </w:rPr>
+            </w:pPr>
+            <w:r>
+              <w:rPr>
+                <w:rFonts w:ascii="Times New Roman" w:hAnsi="Times New Roman" w:cs="Times New Roman"/>
+                <w:sz w:val="26"/>
+                <w:szCs w:val="26"/>
+              </w:rPr>
+              <w:t>1</w:t>
+            </w:r>
+          </w:p>
+        </w:tc>
+        <w:tc>
+          <w:tcPr>
+            <w:tcW w:w="630" w:type="dxa"/>
+            <w:shd w:val="clear" w:color="auto" w:fill="FFFF00"/>
+            <w:vAlign w:val="center"/>
+          </w:tcPr>
+          <w:p>
+            <w:pPr>
+              <w:jc w:val="center"/>
+              <w:rPr>
+                <w:rFonts w:ascii="Times New Roman" w:hAnsi="Times New Roman" w:cs="Times New Roman"/>
+                <w:sz w:val="26"/>
+                <w:szCs w:val="26"/>
+              </w:rPr>
+            </w:pPr>
+            <w:r>
+              <w:rPr>
+                <w:rFonts w:ascii="Times New Roman" w:hAnsi="Times New Roman" w:cs="Times New Roman"/>
+                <w:sz w:val="26"/>
+                <w:szCs w:val="26"/>
+              </w:rPr>
+              <w:t>0</w:t>
+            </w:r>
+          </w:p>
+        </w:tc>
+        <w:tc>
+          <w:tcPr>
+            <w:tcW w:w="630" w:type="dxa"/>
+            <w:shd w:val="clear" w:color="auto" w:fill="FFFF00"/>
+            <w:vAlign w:val="center"/>
+          </w:tcPr>
+          <w:p>
+            <w:pPr>
+              <w:jc w:val="center"/>
+              <w:rPr>
+                <w:rFonts w:ascii="Times New Roman" w:hAnsi="Times New Roman" w:cs="Times New Roman"/>
+                <w:sz w:val="26"/>
+                <w:szCs w:val="26"/>
+              </w:rPr>
+            </w:pPr>
+            <w:r>
+              <w:rPr>
+                <w:rFonts w:ascii="Times New Roman" w:hAnsi="Times New Roman" w:cs="Times New Roman"/>
+                <w:sz w:val="26"/>
+                <w:szCs w:val="26"/>
+              </w:rPr>
+              <w:t>2</w:t>
+            </w:r>
+          </w:p>
+        </w:tc>
+        <w:tc>
+          <w:tcPr>
+            <w:tcW w:w="630" w:type="dxa"/>
+            <w:vAlign w:val="center"/>
+          </w:tcPr>
+          <w:p>
+            <w:pPr>
+              <w:jc w:val="center"/>
+              <w:rPr>
+                <w:rFonts w:ascii="Times New Roman" w:hAnsi="Times New Roman" w:cs="Times New Roman"/>
+                <w:sz w:val="26"/>
+                <w:szCs w:val="26"/>
+              </w:rPr>
+            </w:pPr>
+            <w:r>
+              <w:rPr>
+                <w:rFonts w:ascii="Times New Roman" w:hAnsi="Times New Roman" w:cs="Times New Roman"/>
+                <w:sz w:val="26"/>
+                <w:szCs w:val="26"/>
+              </w:rPr>
+              <w:t>2</w:t>
+            </w:r>
+          </w:p>
+        </w:tc>
+        <w:tc>
+          <w:tcPr>
+            <w:tcW w:w="630" w:type="dxa"/>
+            <w:vAlign w:val="center"/>
+          </w:tcPr>
+          <w:p>
+            <w:pPr>
+              <w:jc w:val="center"/>
+              <w:rPr>
+                <w:rFonts w:ascii="Times New Roman" w:hAnsi="Times New Roman" w:cs="Times New Roman"/>
+                <w:sz w:val="26"/>
+                <w:szCs w:val="26"/>
+              </w:rPr>
+            </w:pPr>
+            <w:r>
+              <w:rPr>
+                <w:rFonts w:ascii="Times New Roman" w:hAnsi="Times New Roman" w:cs="Times New Roman"/>
+                <w:sz w:val="26"/>
+                <w:szCs w:val="26"/>
+              </w:rPr>
+              <w:t>2</w:t>
+            </w:r>
+          </w:p>
+        </w:tc>
+        <w:tc>
+          <w:tcPr>
+            <w:tcW w:w="630" w:type="dxa"/>
+            <w:vAlign w:val="center"/>
+          </w:tcPr>
+          <w:p>
+            <w:pPr>
+              <w:jc w:val="center"/>
+              <w:rPr>
+                <w:rFonts w:ascii="Times New Roman" w:hAnsi="Times New Roman" w:cs="Times New Roman"/>
+                <w:sz w:val="26"/>
+                <w:szCs w:val="26"/>
+              </w:rPr>
+            </w:pPr>
+          </w:p>
+        </w:tc>
+        <w:tc>
+          <w:tcPr>
+            <w:tcW w:w="630" w:type="dxa"/>
+            <w:vAlign w:val="center"/>
+          </w:tcPr>
+          <w:p>
+            <w:pPr>
+              <w:jc w:val="center"/>
+              <w:rPr>
+                <w:rFonts w:ascii="Times New Roman" w:hAnsi="Times New Roman" w:cs="Times New Roman"/>
+                <w:sz w:val="26"/>
+                <w:szCs w:val="26"/>
+              </w:rPr>
+            </w:pPr>
+          </w:p>
+        </w:tc>
+        <w:tc>
+          <w:tcPr>
+            <w:tcW w:w="558" w:type="dxa"/>
+            <w:vAlign w:val="center"/>
+          </w:tcPr>
+          <w:p>
+            <w:pPr>
+              <w:jc w:val="center"/>
+              <w:rPr>
+                <w:rFonts w:ascii="Times New Roman" w:hAnsi="Times New Roman" w:cs="Times New Roman"/>
+                <w:sz w:val="26"/>
+                <w:szCs w:val="26"/>
+              </w:rPr>
+            </w:pPr>
+          </w:p>
+        </w:tc>
+      </w:tr>
+      <w:tr>
+        <w:tc>
+          <w:tcPr>
+            <w:tcW w:w="870" w:type="dxa"/>
+            <w:vMerge/>
+            <w:vAlign w:val="center"/>
+          </w:tcPr>
+          <w:p>
+            <w:pPr>
+              <w:jc w:val="center"/>
+              <w:rPr>
+                <w:rFonts w:ascii="Times New Roman" w:hAnsi="Times New Roman" w:cs="Times New Roman"/>
+                <w:sz w:val="26"/>
+                <w:szCs w:val="26"/>
+              </w:rPr>
+            </w:pPr>
+          </w:p>
+        </w:tc>
+        <w:tc>
+          <w:tcPr>
+            <w:tcW w:w="1578" w:type="dxa"/>
+            <w:shd w:val="clear" w:color="auto" w:fill="FFFF00"/>
+            <w:vAlign w:val="center"/>
+          </w:tcPr>
+          <w:p>
+            <w:pPr>
+              <w:jc w:val="center"/>
+              <w:rPr>
+                <w:rFonts w:ascii="Times New Roman" w:hAnsi="Times New Roman" w:cs="Times New Roman"/>
+                <w:sz w:val="26"/>
+                <w:szCs w:val="26"/>
+              </w:rPr>
+            </w:pPr>
+            <w:r>
+              <w:rPr>
+                <w:rFonts w:ascii="Times New Roman" w:hAnsi="Times New Roman" w:cs="Times New Roman"/>
+                <w:sz w:val="26"/>
+                <w:szCs w:val="26"/>
+              </w:rPr>
+              <w:t>Lược đồ Use-case</w:t>
+            </w:r>
+          </w:p>
+        </w:tc>
+        <w:tc>
+          <w:tcPr>
+            <w:tcW w:w="1170" w:type="dxa"/>
+            <w:shd w:val="clear" w:color="auto" w:fill="FFFF00"/>
+            <w:vAlign w:val="center"/>
+          </w:tcPr>
+          <w:p>
+            <w:pPr>
+              <w:jc w:val="center"/>
+              <w:rPr>
+                <w:rFonts w:ascii="Times New Roman" w:hAnsi="Times New Roman" w:cs="Times New Roman"/>
+                <w:sz w:val="26"/>
+                <w:szCs w:val="26"/>
+              </w:rPr>
+            </w:pPr>
+            <w:r>
+              <w:rPr>
+                <w:rFonts w:ascii="Times New Roman" w:hAnsi="Times New Roman" w:cs="Times New Roman"/>
+                <w:sz w:val="26"/>
+                <w:szCs w:val="26"/>
+              </w:rPr>
+              <w:t>Duy</w:t>
+            </w:r>
+          </w:p>
+        </w:tc>
+        <w:tc>
+          <w:tcPr>
+            <w:tcW w:w="1620" w:type="dxa"/>
+            <w:shd w:val="clear" w:color="auto" w:fill="FFFF00"/>
+            <w:vAlign w:val="center"/>
+          </w:tcPr>
+          <w:p>
+            <w:pPr>
+              <w:jc w:val="center"/>
+              <w:rPr>
+                <w:rFonts w:ascii="Times New Roman" w:hAnsi="Times New Roman" w:cs="Times New Roman"/>
+                <w:sz w:val="26"/>
+                <w:szCs w:val="26"/>
+              </w:rPr>
+            </w:pPr>
+            <w:r>
+              <w:rPr>
+                <w:rFonts w:ascii="Times New Roman" w:hAnsi="Times New Roman" w:cs="Times New Roman"/>
+                <w:sz w:val="26"/>
+                <w:szCs w:val="26"/>
+              </w:rPr>
+              <w:t xml:space="preserve">4 </w:t>
+            </w:r>
+          </w:p>
+          <w:p>
+            <w:pPr>
+              <w:jc w:val="center"/>
+              <w:rPr>
+                <w:rFonts w:ascii="Times New Roman" w:hAnsi="Times New Roman" w:cs="Times New Roman"/>
+                <w:sz w:val="26"/>
+                <w:szCs w:val="26"/>
+              </w:rPr>
+            </w:pPr>
+            <w:r>
+              <w:rPr>
+                <w:rFonts w:ascii="Times New Roman" w:hAnsi="Times New Roman" w:cs="Times New Roman"/>
+                <w:sz w:val="26"/>
+                <w:szCs w:val="26"/>
+              </w:rPr>
+              <w:t>(Tạo nhóm; Thêm sinh viên vào nhóm; Xóa sinh viên ra khỏi nhóm; Xin tham gia vào một nhóm)</w:t>
+            </w:r>
+          </w:p>
+        </w:tc>
+        <w:tc>
+          <w:tcPr>
+            <w:tcW w:w="630" w:type="dxa"/>
+            <w:shd w:val="clear" w:color="auto" w:fill="FFFF00"/>
+            <w:vAlign w:val="center"/>
+          </w:tcPr>
+          <w:p>
+            <w:pPr>
+              <w:jc w:val="center"/>
+              <w:rPr>
+                <w:rFonts w:ascii="Times New Roman" w:hAnsi="Times New Roman" w:cs="Times New Roman"/>
+                <w:sz w:val="26"/>
+                <w:szCs w:val="26"/>
+              </w:rPr>
+            </w:pPr>
+            <w:r>
+              <w:rPr>
+                <w:rFonts w:ascii="Times New Roman" w:hAnsi="Times New Roman" w:cs="Times New Roman"/>
+                <w:sz w:val="26"/>
+                <w:szCs w:val="26"/>
+              </w:rPr>
+              <w:t>0</w:t>
+            </w:r>
+          </w:p>
+        </w:tc>
+        <w:tc>
+          <w:tcPr>
+            <w:tcW w:w="630" w:type="dxa"/>
+            <w:shd w:val="clear" w:color="auto" w:fill="FFFF00"/>
+            <w:vAlign w:val="center"/>
+          </w:tcPr>
+          <w:p>
+            <w:pPr>
+              <w:jc w:val="center"/>
+              <w:rPr>
+                <w:rFonts w:ascii="Times New Roman" w:hAnsi="Times New Roman" w:cs="Times New Roman"/>
+                <w:sz w:val="26"/>
+                <w:szCs w:val="26"/>
+              </w:rPr>
+            </w:pPr>
+            <w:r>
+              <w:rPr>
+                <w:rFonts w:ascii="Times New Roman" w:hAnsi="Times New Roman" w:cs="Times New Roman"/>
+                <w:sz w:val="26"/>
+                <w:szCs w:val="26"/>
+              </w:rPr>
+              <w:t>4</w:t>
+            </w:r>
+          </w:p>
+        </w:tc>
+        <w:tc>
+          <w:tcPr>
+            <w:tcW w:w="630" w:type="dxa"/>
+            <w:vAlign w:val="center"/>
+          </w:tcPr>
+          <w:p>
+            <w:pPr>
+              <w:jc w:val="center"/>
+              <w:rPr>
+                <w:rFonts w:ascii="Times New Roman" w:hAnsi="Times New Roman" w:cs="Times New Roman"/>
+                <w:sz w:val="26"/>
+                <w:szCs w:val="26"/>
+              </w:rPr>
+            </w:pPr>
+            <w:r>
+              <w:rPr>
+                <w:rFonts w:ascii="Times New Roman" w:hAnsi="Times New Roman" w:cs="Times New Roman"/>
+                <w:sz w:val="26"/>
+                <w:szCs w:val="26"/>
+              </w:rPr>
+              <w:t>4</w:t>
+            </w:r>
+          </w:p>
+        </w:tc>
+        <w:tc>
+          <w:tcPr>
+            <w:tcW w:w="630" w:type="dxa"/>
+            <w:vAlign w:val="center"/>
+          </w:tcPr>
+          <w:p>
+            <w:pPr>
+              <w:jc w:val="center"/>
+              <w:rPr>
+                <w:rFonts w:ascii="Times New Roman" w:hAnsi="Times New Roman" w:cs="Times New Roman"/>
+                <w:sz w:val="26"/>
+                <w:szCs w:val="26"/>
+              </w:rPr>
+            </w:pPr>
+            <w:r>
+              <w:rPr>
+                <w:rFonts w:ascii="Times New Roman" w:hAnsi="Times New Roman" w:cs="Times New Roman"/>
+                <w:sz w:val="26"/>
+                <w:szCs w:val="26"/>
+              </w:rPr>
+              <w:t>4</w:t>
+            </w:r>
+          </w:p>
+        </w:tc>
+        <w:tc>
+          <w:tcPr>
+            <w:tcW w:w="630" w:type="dxa"/>
+            <w:vAlign w:val="center"/>
+          </w:tcPr>
+          <w:p>
+            <w:pPr>
+              <w:jc w:val="center"/>
+              <w:rPr>
+                <w:rFonts w:ascii="Times New Roman" w:hAnsi="Times New Roman" w:cs="Times New Roman"/>
+                <w:sz w:val="26"/>
+                <w:szCs w:val="26"/>
+              </w:rPr>
+            </w:pPr>
+          </w:p>
+        </w:tc>
+        <w:tc>
+          <w:tcPr>
+            <w:tcW w:w="630" w:type="dxa"/>
+            <w:vAlign w:val="center"/>
+          </w:tcPr>
+          <w:p>
+            <w:pPr>
+              <w:jc w:val="center"/>
+              <w:rPr>
+                <w:rFonts w:ascii="Times New Roman" w:hAnsi="Times New Roman" w:cs="Times New Roman"/>
+                <w:sz w:val="26"/>
+                <w:szCs w:val="26"/>
+              </w:rPr>
+            </w:pPr>
+          </w:p>
+        </w:tc>
+        <w:tc>
+          <w:tcPr>
+            <w:tcW w:w="558" w:type="dxa"/>
+            <w:vAlign w:val="center"/>
+          </w:tcPr>
+          <w:p>
+            <w:pPr>
+              <w:jc w:val="center"/>
+              <w:rPr>
+                <w:rFonts w:ascii="Times New Roman" w:hAnsi="Times New Roman" w:cs="Times New Roman"/>
+                <w:sz w:val="26"/>
+                <w:szCs w:val="26"/>
+              </w:rPr>
+            </w:pPr>
+          </w:p>
+        </w:tc>
+      </w:tr>
+      <w:tr>
+        <w:tc>
+          <w:tcPr>
+            <w:tcW w:w="870" w:type="dxa"/>
+            <w:vMerge/>
+            <w:vAlign w:val="center"/>
+          </w:tcPr>
+          <w:p>
+            <w:pPr>
+              <w:jc w:val="center"/>
+              <w:rPr>
+                <w:rFonts w:ascii="Times New Roman" w:hAnsi="Times New Roman" w:cs="Times New Roman"/>
+                <w:sz w:val="26"/>
+                <w:szCs w:val="26"/>
+              </w:rPr>
+            </w:pPr>
+          </w:p>
+        </w:tc>
+        <w:tc>
+          <w:tcPr>
+            <w:tcW w:w="1578" w:type="dxa"/>
+            <w:shd w:val="clear" w:color="auto" w:fill="DBE5F1" w:themeFill="accent1" w:themeFillTint="33"/>
+            <w:vAlign w:val="center"/>
+          </w:tcPr>
+          <w:p>
+            <w:pPr>
+              <w:jc w:val="center"/>
+              <w:rPr>
+                <w:rFonts w:ascii="Times New Roman" w:hAnsi="Times New Roman" w:cs="Times New Roman"/>
+                <w:sz w:val="26"/>
+                <w:szCs w:val="26"/>
+              </w:rPr>
+            </w:pPr>
+            <w:r>
+              <w:rPr>
+                <w:rFonts w:ascii="Times New Roman" w:hAnsi="Times New Roman" w:cs="Times New Roman"/>
+                <w:sz w:val="26"/>
+                <w:szCs w:val="26"/>
+              </w:rPr>
+              <w:t>Flow of Event</w:t>
+            </w:r>
+          </w:p>
+        </w:tc>
+        <w:tc>
+          <w:tcPr>
+            <w:tcW w:w="1170" w:type="dxa"/>
+            <w:shd w:val="clear" w:color="auto" w:fill="DBE5F1" w:themeFill="accent1" w:themeFillTint="33"/>
+            <w:vAlign w:val="center"/>
+          </w:tcPr>
+          <w:p>
+            <w:pPr>
+              <w:jc w:val="center"/>
+              <w:rPr>
+                <w:rFonts w:ascii="Times New Roman" w:hAnsi="Times New Roman" w:cs="Times New Roman"/>
+                <w:sz w:val="26"/>
+                <w:szCs w:val="26"/>
+              </w:rPr>
+            </w:pPr>
+            <w:r>
+              <w:rPr>
+                <w:rFonts w:ascii="Times New Roman" w:hAnsi="Times New Roman" w:cs="Times New Roman"/>
+                <w:sz w:val="26"/>
+                <w:szCs w:val="26"/>
+              </w:rPr>
+              <w:t>Tuấn</w:t>
+            </w:r>
+          </w:p>
+        </w:tc>
+        <w:tc>
+          <w:tcPr>
+            <w:tcW w:w="1620" w:type="dxa"/>
+            <w:shd w:val="clear" w:color="auto" w:fill="DBE5F1" w:themeFill="accent1" w:themeFillTint="33"/>
+            <w:vAlign w:val="center"/>
+          </w:tcPr>
+          <w:p>
+            <w:pPr>
+              <w:jc w:val="center"/>
+              <w:rPr>
+                <w:rFonts w:ascii="Times New Roman" w:hAnsi="Times New Roman" w:cs="Times New Roman"/>
+                <w:sz w:val="26"/>
+                <w:szCs w:val="26"/>
+              </w:rPr>
+            </w:pPr>
+            <w:r>
+              <w:rPr>
+                <w:rFonts w:ascii="Times New Roman" w:hAnsi="Times New Roman" w:cs="Times New Roman"/>
+                <w:sz w:val="26"/>
+                <w:szCs w:val="26"/>
+              </w:rPr>
+              <w:t>2</w:t>
+            </w:r>
+          </w:p>
+        </w:tc>
+        <w:tc>
+          <w:tcPr>
+            <w:tcW w:w="630" w:type="dxa"/>
+            <w:shd w:val="clear" w:color="auto" w:fill="DBE5F1" w:themeFill="accent1" w:themeFillTint="33"/>
+            <w:vAlign w:val="center"/>
+          </w:tcPr>
+          <w:p>
+            <w:pPr>
+              <w:jc w:val="center"/>
+              <w:rPr>
+                <w:rFonts w:ascii="Times New Roman" w:hAnsi="Times New Roman" w:cs="Times New Roman"/>
+                <w:sz w:val="26"/>
+                <w:szCs w:val="26"/>
+              </w:rPr>
+            </w:pPr>
+            <w:r>
+              <w:rPr>
+                <w:rFonts w:ascii="Times New Roman" w:hAnsi="Times New Roman" w:cs="Times New Roman"/>
+                <w:sz w:val="26"/>
+                <w:szCs w:val="26"/>
+              </w:rPr>
+              <w:t>0</w:t>
+            </w:r>
+          </w:p>
+        </w:tc>
+        <w:tc>
+          <w:tcPr>
+            <w:tcW w:w="630" w:type="dxa"/>
+            <w:shd w:val="clear" w:color="auto" w:fill="DBE5F1" w:themeFill="accent1" w:themeFillTint="33"/>
+            <w:vAlign w:val="center"/>
+          </w:tcPr>
+          <w:p>
+            <w:pPr>
+              <w:jc w:val="center"/>
+              <w:rPr>
+                <w:rFonts w:ascii="Times New Roman" w:hAnsi="Times New Roman" w:cs="Times New Roman"/>
+                <w:sz w:val="26"/>
+                <w:szCs w:val="26"/>
+              </w:rPr>
+            </w:pPr>
+            <w:r>
+              <w:rPr>
+                <w:rFonts w:ascii="Times New Roman" w:hAnsi="Times New Roman" w:cs="Times New Roman"/>
+                <w:sz w:val="26"/>
+                <w:szCs w:val="26"/>
+              </w:rPr>
+              <w:t>0</w:t>
+            </w:r>
+          </w:p>
+        </w:tc>
+        <w:tc>
+          <w:tcPr>
+            <w:tcW w:w="630" w:type="dxa"/>
+            <w:shd w:val="clear" w:color="auto" w:fill="DBE5F1" w:themeFill="accent1" w:themeFillTint="33"/>
+            <w:vAlign w:val="center"/>
+          </w:tcPr>
+          <w:p>
+            <w:pPr>
+              <w:jc w:val="center"/>
+              <w:rPr>
+                <w:rFonts w:ascii="Times New Roman" w:hAnsi="Times New Roman" w:cs="Times New Roman"/>
+                <w:sz w:val="26"/>
+                <w:szCs w:val="26"/>
+              </w:rPr>
+            </w:pPr>
+            <w:r>
+              <w:rPr>
+                <w:rFonts w:ascii="Times New Roman" w:hAnsi="Times New Roman" w:cs="Times New Roman"/>
+                <w:sz w:val="26"/>
+                <w:szCs w:val="26"/>
+              </w:rPr>
+              <w:t>2</w:t>
+            </w:r>
+          </w:p>
+        </w:tc>
+        <w:tc>
+          <w:tcPr>
+            <w:tcW w:w="630" w:type="dxa"/>
+            <w:vAlign w:val="center"/>
+          </w:tcPr>
+          <w:p>
+            <w:pPr>
+              <w:jc w:val="center"/>
+              <w:rPr>
+                <w:rFonts w:ascii="Times New Roman" w:hAnsi="Times New Roman" w:cs="Times New Roman"/>
+                <w:sz w:val="26"/>
+                <w:szCs w:val="26"/>
+              </w:rPr>
+            </w:pPr>
+            <w:r>
+              <w:rPr>
+                <w:rFonts w:ascii="Times New Roman" w:hAnsi="Times New Roman" w:cs="Times New Roman"/>
+                <w:sz w:val="26"/>
+                <w:szCs w:val="26"/>
+              </w:rPr>
+              <w:t>2</w:t>
+            </w:r>
+          </w:p>
+        </w:tc>
+        <w:tc>
+          <w:tcPr>
+            <w:tcW w:w="630" w:type="dxa"/>
+            <w:vAlign w:val="center"/>
+          </w:tcPr>
+          <w:p>
+            <w:pPr>
+              <w:jc w:val="center"/>
+              <w:rPr>
+                <w:rFonts w:ascii="Times New Roman" w:hAnsi="Times New Roman" w:cs="Times New Roman"/>
+                <w:sz w:val="26"/>
+                <w:szCs w:val="26"/>
+              </w:rPr>
+            </w:pPr>
+          </w:p>
+        </w:tc>
+        <w:tc>
+          <w:tcPr>
+            <w:tcW w:w="630" w:type="dxa"/>
+            <w:vAlign w:val="center"/>
+          </w:tcPr>
+          <w:p>
+            <w:pPr>
+              <w:jc w:val="center"/>
+              <w:rPr>
+                <w:rFonts w:ascii="Times New Roman" w:hAnsi="Times New Roman" w:cs="Times New Roman"/>
+                <w:sz w:val="26"/>
+                <w:szCs w:val="26"/>
+              </w:rPr>
+            </w:pPr>
+          </w:p>
+        </w:tc>
+        <w:tc>
+          <w:tcPr>
+            <w:tcW w:w="558" w:type="dxa"/>
+            <w:vAlign w:val="center"/>
+          </w:tcPr>
+          <w:p>
+            <w:pPr>
+              <w:jc w:val="center"/>
+              <w:rPr>
+                <w:rFonts w:ascii="Times New Roman" w:hAnsi="Times New Roman" w:cs="Times New Roman"/>
+                <w:sz w:val="26"/>
+                <w:szCs w:val="26"/>
+              </w:rPr>
+            </w:pPr>
+          </w:p>
+        </w:tc>
+      </w:tr>
+      <w:tr>
+        <w:tc>
+          <w:tcPr>
+            <w:tcW w:w="870" w:type="dxa"/>
+            <w:vMerge/>
+            <w:vAlign w:val="center"/>
+          </w:tcPr>
+          <w:p>
+            <w:pPr>
+              <w:jc w:val="center"/>
+              <w:rPr>
+                <w:rFonts w:ascii="Times New Roman" w:hAnsi="Times New Roman" w:cs="Times New Roman"/>
+                <w:sz w:val="26"/>
+                <w:szCs w:val="26"/>
+              </w:rPr>
+            </w:pPr>
+          </w:p>
+        </w:tc>
+        <w:tc>
+          <w:tcPr>
+            <w:tcW w:w="1578" w:type="dxa"/>
+            <w:shd w:val="clear" w:color="auto" w:fill="E5DFEC" w:themeFill="accent4" w:themeFillTint="33"/>
+            <w:vAlign w:val="center"/>
+          </w:tcPr>
+          <w:p>
+            <w:pPr>
+              <w:jc w:val="center"/>
+              <w:rPr>
+                <w:rFonts w:ascii="Times New Roman" w:hAnsi="Times New Roman" w:cs="Times New Roman"/>
+                <w:sz w:val="26"/>
+                <w:szCs w:val="26"/>
+              </w:rPr>
+            </w:pPr>
+            <w:r>
+              <w:rPr>
+                <w:rFonts w:ascii="Times New Roman" w:hAnsi="Times New Roman" w:cs="Times New Roman"/>
+                <w:sz w:val="26"/>
+                <w:szCs w:val="26"/>
+              </w:rPr>
+              <w:t>Thiết kế giao diện(Design UI)</w:t>
+            </w:r>
+          </w:p>
+        </w:tc>
+        <w:tc>
+          <w:tcPr>
+            <w:tcW w:w="1170" w:type="dxa"/>
+            <w:shd w:val="clear" w:color="auto" w:fill="E5DFEC" w:themeFill="accent4" w:themeFillTint="33"/>
+            <w:vAlign w:val="center"/>
+          </w:tcPr>
+          <w:p>
+            <w:pPr>
+              <w:jc w:val="center"/>
+              <w:rPr>
+                <w:rFonts w:ascii="Times New Roman" w:hAnsi="Times New Roman" w:cs="Times New Roman"/>
+                <w:sz w:val="26"/>
+                <w:szCs w:val="26"/>
+              </w:rPr>
+            </w:pPr>
+            <w:r>
+              <w:rPr>
+                <w:rFonts w:ascii="Times New Roman" w:hAnsi="Times New Roman" w:cs="Times New Roman"/>
+                <w:sz w:val="26"/>
+                <w:szCs w:val="26"/>
+              </w:rPr>
+              <w:t>Trường, Duy</w:t>
+            </w:r>
+          </w:p>
+        </w:tc>
+        <w:tc>
+          <w:tcPr>
+            <w:tcW w:w="1620" w:type="dxa"/>
+            <w:shd w:val="clear" w:color="auto" w:fill="E5DFEC" w:themeFill="accent4" w:themeFillTint="33"/>
+            <w:vAlign w:val="center"/>
+          </w:tcPr>
+          <w:p>
+            <w:pPr>
+              <w:jc w:val="center"/>
+              <w:rPr>
+                <w:rFonts w:ascii="Times New Roman" w:hAnsi="Times New Roman" w:cs="Times New Roman"/>
+                <w:sz w:val="26"/>
+                <w:szCs w:val="26"/>
+              </w:rPr>
+            </w:pPr>
+            <w:r>
+              <w:rPr>
+                <w:rFonts w:ascii="Times New Roman" w:hAnsi="Times New Roman" w:cs="Times New Roman"/>
+                <w:sz w:val="26"/>
+                <w:szCs w:val="26"/>
+              </w:rPr>
+              <w:t xml:space="preserve">3 </w:t>
+            </w:r>
+          </w:p>
+          <w:p>
+            <w:pPr>
+              <w:jc w:val="center"/>
+              <w:rPr>
+                <w:rFonts w:ascii="Times New Roman" w:hAnsi="Times New Roman" w:cs="Times New Roman"/>
+                <w:sz w:val="26"/>
+                <w:szCs w:val="26"/>
+              </w:rPr>
+            </w:pPr>
+            <w:r>
+              <w:rPr>
+                <w:rFonts w:ascii="Times New Roman" w:hAnsi="Times New Roman" w:cs="Times New Roman"/>
+                <w:sz w:val="26"/>
+                <w:szCs w:val="26"/>
+              </w:rPr>
+              <w:t xml:space="preserve">(UI tạo nhóm, xóa sinh viên; </w:t>
+            </w:r>
+            <w:r>
+              <w:rPr>
+                <w:rFonts w:ascii="Times New Roman" w:hAnsi="Times New Roman" w:cs="Times New Roman"/>
+                <w:sz w:val="26"/>
+                <w:szCs w:val="26"/>
+              </w:rPr>
+              <w:lastRenderedPageBreak/>
+              <w:t>Thêm sinh viên; Xin tham gia vào nhóm)</w:t>
+            </w:r>
+          </w:p>
+        </w:tc>
+        <w:tc>
+          <w:tcPr>
+            <w:tcW w:w="630" w:type="dxa"/>
+            <w:shd w:val="clear" w:color="auto" w:fill="E5DFEC" w:themeFill="accent4" w:themeFillTint="33"/>
+            <w:vAlign w:val="center"/>
+          </w:tcPr>
+          <w:p>
+            <w:pPr>
+              <w:jc w:val="center"/>
+              <w:rPr>
+                <w:rFonts w:ascii="Times New Roman" w:hAnsi="Times New Roman" w:cs="Times New Roman"/>
+                <w:sz w:val="26"/>
+                <w:szCs w:val="26"/>
+              </w:rPr>
+            </w:pPr>
+            <w:r>
+              <w:rPr>
+                <w:rFonts w:ascii="Times New Roman" w:hAnsi="Times New Roman" w:cs="Times New Roman"/>
+                <w:sz w:val="26"/>
+                <w:szCs w:val="26"/>
+              </w:rPr>
+              <w:lastRenderedPageBreak/>
+              <w:t>0</w:t>
+            </w:r>
+          </w:p>
+        </w:tc>
+        <w:tc>
+          <w:tcPr>
+            <w:tcW w:w="630" w:type="dxa"/>
+            <w:shd w:val="clear" w:color="auto" w:fill="E5DFEC" w:themeFill="accent4" w:themeFillTint="33"/>
+            <w:vAlign w:val="center"/>
+          </w:tcPr>
+          <w:p>
+            <w:pPr>
+              <w:jc w:val="center"/>
+              <w:rPr>
+                <w:rFonts w:ascii="Times New Roman" w:hAnsi="Times New Roman" w:cs="Times New Roman"/>
+                <w:sz w:val="26"/>
+                <w:szCs w:val="26"/>
+              </w:rPr>
+            </w:pPr>
+            <w:r>
+              <w:rPr>
+                <w:rFonts w:ascii="Times New Roman" w:hAnsi="Times New Roman" w:cs="Times New Roman"/>
+                <w:sz w:val="26"/>
+                <w:szCs w:val="26"/>
+              </w:rPr>
+              <w:t>0</w:t>
+            </w:r>
+          </w:p>
+        </w:tc>
+        <w:tc>
+          <w:tcPr>
+            <w:tcW w:w="630" w:type="dxa"/>
+            <w:shd w:val="clear" w:color="auto" w:fill="E5DFEC" w:themeFill="accent4" w:themeFillTint="33"/>
+            <w:vAlign w:val="center"/>
+          </w:tcPr>
+          <w:p>
+            <w:pPr>
+              <w:jc w:val="center"/>
+              <w:rPr>
+                <w:rFonts w:ascii="Times New Roman" w:hAnsi="Times New Roman" w:cs="Times New Roman"/>
+                <w:sz w:val="26"/>
+                <w:szCs w:val="26"/>
+              </w:rPr>
+            </w:pPr>
+            <w:r>
+              <w:rPr>
+                <w:rFonts w:ascii="Times New Roman" w:hAnsi="Times New Roman" w:cs="Times New Roman"/>
+                <w:sz w:val="26"/>
+                <w:szCs w:val="26"/>
+              </w:rPr>
+              <w:t>3</w:t>
+            </w:r>
+          </w:p>
+        </w:tc>
+        <w:tc>
+          <w:tcPr>
+            <w:tcW w:w="630" w:type="dxa"/>
+            <w:vAlign w:val="center"/>
+          </w:tcPr>
+          <w:p>
+            <w:pPr>
+              <w:jc w:val="center"/>
+              <w:rPr>
+                <w:rFonts w:ascii="Times New Roman" w:hAnsi="Times New Roman" w:cs="Times New Roman"/>
+                <w:sz w:val="26"/>
+                <w:szCs w:val="26"/>
+              </w:rPr>
+            </w:pPr>
+            <w:r>
+              <w:rPr>
+                <w:rFonts w:ascii="Times New Roman" w:hAnsi="Times New Roman" w:cs="Times New Roman"/>
+                <w:sz w:val="26"/>
+                <w:szCs w:val="26"/>
+              </w:rPr>
+              <w:t>3</w:t>
+            </w:r>
+          </w:p>
+        </w:tc>
+        <w:tc>
+          <w:tcPr>
+            <w:tcW w:w="630" w:type="dxa"/>
+            <w:vAlign w:val="center"/>
+          </w:tcPr>
+          <w:p>
+            <w:pPr>
+              <w:jc w:val="center"/>
+              <w:rPr>
+                <w:rFonts w:ascii="Times New Roman" w:hAnsi="Times New Roman" w:cs="Times New Roman"/>
+                <w:sz w:val="26"/>
+                <w:szCs w:val="26"/>
+              </w:rPr>
+            </w:pPr>
+          </w:p>
+        </w:tc>
+        <w:tc>
+          <w:tcPr>
+            <w:tcW w:w="630" w:type="dxa"/>
+            <w:vAlign w:val="center"/>
+          </w:tcPr>
+          <w:p>
+            <w:pPr>
+              <w:jc w:val="center"/>
+              <w:rPr>
+                <w:rFonts w:ascii="Times New Roman" w:hAnsi="Times New Roman" w:cs="Times New Roman"/>
+                <w:sz w:val="26"/>
+                <w:szCs w:val="26"/>
+              </w:rPr>
+            </w:pPr>
+          </w:p>
+        </w:tc>
+        <w:tc>
+          <w:tcPr>
+            <w:tcW w:w="558" w:type="dxa"/>
+            <w:vAlign w:val="center"/>
+          </w:tcPr>
+          <w:p>
+            <w:pPr>
+              <w:jc w:val="center"/>
+              <w:rPr>
+                <w:rFonts w:ascii="Times New Roman" w:hAnsi="Times New Roman" w:cs="Times New Roman"/>
+                <w:sz w:val="26"/>
+                <w:szCs w:val="26"/>
+              </w:rPr>
+            </w:pPr>
+          </w:p>
+        </w:tc>
+      </w:tr>
+      <w:tr>
+        <w:tc>
+          <w:tcPr>
+            <w:tcW w:w="870" w:type="dxa"/>
+            <w:vMerge/>
+            <w:vAlign w:val="center"/>
+          </w:tcPr>
+          <w:p>
+            <w:pPr>
+              <w:jc w:val="center"/>
+              <w:rPr>
+                <w:rFonts w:ascii="Times New Roman" w:hAnsi="Times New Roman" w:cs="Times New Roman"/>
+                <w:sz w:val="26"/>
+                <w:szCs w:val="26"/>
+              </w:rPr>
+            </w:pPr>
+          </w:p>
+        </w:tc>
+        <w:tc>
+          <w:tcPr>
+            <w:tcW w:w="1578" w:type="dxa"/>
+            <w:shd w:val="clear" w:color="auto" w:fill="EAF1DD" w:themeFill="accent3" w:themeFillTint="33"/>
+            <w:vAlign w:val="center"/>
+          </w:tcPr>
+          <w:p>
+            <w:pPr>
+              <w:jc w:val="center"/>
+              <w:rPr>
+                <w:rFonts w:ascii="Times New Roman" w:hAnsi="Times New Roman" w:cs="Times New Roman"/>
+                <w:sz w:val="26"/>
+                <w:szCs w:val="26"/>
+              </w:rPr>
+            </w:pPr>
+            <w:r>
+              <w:rPr>
+                <w:rFonts w:ascii="Times New Roman" w:hAnsi="Times New Roman" w:cs="Times New Roman"/>
+                <w:sz w:val="26"/>
+                <w:szCs w:val="26"/>
+              </w:rPr>
+              <w:t>Coding UI</w:t>
+            </w:r>
+          </w:p>
+        </w:tc>
+        <w:tc>
+          <w:tcPr>
+            <w:tcW w:w="1170" w:type="dxa"/>
+            <w:shd w:val="clear" w:color="auto" w:fill="EAF1DD" w:themeFill="accent3" w:themeFillTint="33"/>
+            <w:vAlign w:val="center"/>
+          </w:tcPr>
+          <w:p>
+            <w:pPr>
+              <w:jc w:val="center"/>
+              <w:rPr>
+                <w:rFonts w:ascii="Times New Roman" w:hAnsi="Times New Roman" w:cs="Times New Roman"/>
+                <w:sz w:val="26"/>
+                <w:szCs w:val="26"/>
+              </w:rPr>
+            </w:pPr>
+            <w:r>
+              <w:rPr>
+                <w:rFonts w:ascii="Times New Roman" w:hAnsi="Times New Roman" w:cs="Times New Roman"/>
+                <w:sz w:val="26"/>
+                <w:szCs w:val="26"/>
+              </w:rPr>
+              <w:t>Duy, Tuấn</w:t>
+            </w:r>
+          </w:p>
+        </w:tc>
+        <w:tc>
+          <w:tcPr>
+            <w:tcW w:w="1620" w:type="dxa"/>
+            <w:shd w:val="clear" w:color="auto" w:fill="EAF1DD" w:themeFill="accent3" w:themeFillTint="33"/>
+            <w:vAlign w:val="center"/>
+          </w:tcPr>
+          <w:p>
+            <w:pPr>
+              <w:jc w:val="center"/>
+              <w:rPr>
+                <w:rFonts w:ascii="Times New Roman" w:hAnsi="Times New Roman" w:cs="Times New Roman"/>
+                <w:sz w:val="26"/>
+                <w:szCs w:val="26"/>
+              </w:rPr>
+            </w:pPr>
+            <w:r>
+              <w:rPr>
+                <w:rFonts w:ascii="Times New Roman" w:hAnsi="Times New Roman" w:cs="Times New Roman"/>
+                <w:sz w:val="26"/>
+                <w:szCs w:val="26"/>
+              </w:rPr>
+              <w:t>3</w:t>
+            </w:r>
+          </w:p>
+        </w:tc>
+        <w:tc>
+          <w:tcPr>
+            <w:tcW w:w="630" w:type="dxa"/>
+            <w:shd w:val="clear" w:color="auto" w:fill="EAF1DD" w:themeFill="accent3" w:themeFillTint="33"/>
+            <w:vAlign w:val="center"/>
+          </w:tcPr>
+          <w:p>
+            <w:pPr>
+              <w:jc w:val="center"/>
+              <w:rPr>
+                <w:rFonts w:ascii="Times New Roman" w:hAnsi="Times New Roman" w:cs="Times New Roman"/>
+                <w:sz w:val="26"/>
+                <w:szCs w:val="26"/>
+              </w:rPr>
+            </w:pPr>
+            <w:r>
+              <w:rPr>
+                <w:rFonts w:ascii="Times New Roman" w:hAnsi="Times New Roman" w:cs="Times New Roman"/>
+                <w:sz w:val="26"/>
+                <w:szCs w:val="26"/>
+              </w:rPr>
+              <w:t>0</w:t>
+            </w:r>
+          </w:p>
+        </w:tc>
+        <w:tc>
+          <w:tcPr>
+            <w:tcW w:w="630" w:type="dxa"/>
+            <w:shd w:val="clear" w:color="auto" w:fill="EAF1DD" w:themeFill="accent3" w:themeFillTint="33"/>
+            <w:vAlign w:val="center"/>
+          </w:tcPr>
+          <w:p>
+            <w:pPr>
+              <w:jc w:val="center"/>
+              <w:rPr>
+                <w:rFonts w:ascii="Times New Roman" w:hAnsi="Times New Roman" w:cs="Times New Roman"/>
+                <w:sz w:val="26"/>
+                <w:szCs w:val="26"/>
+              </w:rPr>
+            </w:pPr>
+            <w:r>
+              <w:rPr>
+                <w:rFonts w:ascii="Times New Roman" w:hAnsi="Times New Roman" w:cs="Times New Roman"/>
+                <w:sz w:val="26"/>
+                <w:szCs w:val="26"/>
+              </w:rPr>
+              <w:t>0</w:t>
+            </w:r>
+          </w:p>
+        </w:tc>
+        <w:tc>
+          <w:tcPr>
+            <w:tcW w:w="630" w:type="dxa"/>
+            <w:shd w:val="clear" w:color="auto" w:fill="EAF1DD" w:themeFill="accent3" w:themeFillTint="33"/>
+            <w:vAlign w:val="center"/>
+          </w:tcPr>
+          <w:p>
+            <w:pPr>
+              <w:jc w:val="center"/>
+              <w:rPr>
+                <w:rFonts w:ascii="Times New Roman" w:hAnsi="Times New Roman" w:cs="Times New Roman"/>
+                <w:sz w:val="26"/>
+                <w:szCs w:val="26"/>
+              </w:rPr>
+            </w:pPr>
+            <w:r>
+              <w:rPr>
+                <w:rFonts w:ascii="Times New Roman" w:hAnsi="Times New Roman" w:cs="Times New Roman"/>
+                <w:sz w:val="26"/>
+                <w:szCs w:val="26"/>
+              </w:rPr>
+              <w:t>0</w:t>
+            </w:r>
+          </w:p>
+        </w:tc>
+        <w:tc>
+          <w:tcPr>
+            <w:tcW w:w="630" w:type="dxa"/>
+            <w:shd w:val="clear" w:color="auto" w:fill="EAF1DD" w:themeFill="accent3" w:themeFillTint="33"/>
+            <w:vAlign w:val="center"/>
+          </w:tcPr>
+          <w:p>
+            <w:pPr>
+              <w:jc w:val="center"/>
+              <w:rPr>
+                <w:rFonts w:ascii="Times New Roman" w:hAnsi="Times New Roman" w:cs="Times New Roman"/>
+                <w:sz w:val="26"/>
+                <w:szCs w:val="26"/>
+              </w:rPr>
+            </w:pPr>
+            <w:r>
+              <w:rPr>
+                <w:rFonts w:ascii="Times New Roman" w:hAnsi="Times New Roman" w:cs="Times New Roman"/>
+                <w:sz w:val="26"/>
+                <w:szCs w:val="26"/>
+              </w:rPr>
+              <w:t>3</w:t>
+            </w:r>
+          </w:p>
+        </w:tc>
+        <w:tc>
+          <w:tcPr>
+            <w:tcW w:w="630" w:type="dxa"/>
+            <w:vAlign w:val="center"/>
+          </w:tcPr>
+          <w:p>
+            <w:pPr>
+              <w:jc w:val="center"/>
+              <w:rPr>
+                <w:rFonts w:ascii="Times New Roman" w:hAnsi="Times New Roman" w:cs="Times New Roman"/>
+                <w:sz w:val="26"/>
+                <w:szCs w:val="26"/>
+              </w:rPr>
+            </w:pPr>
+          </w:p>
+        </w:tc>
+        <w:tc>
+          <w:tcPr>
+            <w:tcW w:w="630" w:type="dxa"/>
+            <w:vAlign w:val="center"/>
+          </w:tcPr>
+          <w:p>
+            <w:pPr>
+              <w:jc w:val="center"/>
+              <w:rPr>
+                <w:rFonts w:ascii="Times New Roman" w:hAnsi="Times New Roman" w:cs="Times New Roman"/>
+                <w:sz w:val="26"/>
+                <w:szCs w:val="26"/>
+              </w:rPr>
+            </w:pPr>
+          </w:p>
+        </w:tc>
+        <w:tc>
+          <w:tcPr>
+            <w:tcW w:w="558" w:type="dxa"/>
+            <w:vAlign w:val="center"/>
+          </w:tcPr>
+          <w:p>
+            <w:pPr>
+              <w:jc w:val="center"/>
+              <w:rPr>
+                <w:rFonts w:ascii="Times New Roman" w:hAnsi="Times New Roman" w:cs="Times New Roman"/>
+                <w:sz w:val="26"/>
+                <w:szCs w:val="26"/>
+              </w:rPr>
+            </w:pPr>
+          </w:p>
+        </w:tc>
+      </w:tr>
+      <w:tr>
+        <w:tc>
+          <w:tcPr>
+            <w:tcW w:w="870" w:type="dxa"/>
+            <w:vMerge/>
+            <w:vAlign w:val="center"/>
+          </w:tcPr>
+          <w:p>
+            <w:pPr>
+              <w:jc w:val="center"/>
+              <w:rPr>
+                <w:rFonts w:ascii="Times New Roman" w:hAnsi="Times New Roman" w:cs="Times New Roman"/>
+                <w:sz w:val="26"/>
+                <w:szCs w:val="26"/>
+              </w:rPr>
+            </w:pPr>
+          </w:p>
+        </w:tc>
+        <w:tc>
+          <w:tcPr>
+            <w:tcW w:w="1578" w:type="dxa"/>
+            <w:shd w:val="clear" w:color="auto" w:fill="EAF1DD" w:themeFill="accent3" w:themeFillTint="33"/>
+            <w:vAlign w:val="center"/>
+          </w:tcPr>
+          <w:p>
+            <w:pPr>
+              <w:jc w:val="center"/>
+              <w:rPr>
+                <w:rFonts w:ascii="Times New Roman" w:hAnsi="Times New Roman" w:cs="Times New Roman"/>
+                <w:sz w:val="26"/>
+                <w:szCs w:val="26"/>
+              </w:rPr>
+            </w:pPr>
+            <w:r>
+              <w:rPr>
+                <w:rFonts w:ascii="Times New Roman" w:hAnsi="Times New Roman" w:cs="Times New Roman"/>
+                <w:sz w:val="26"/>
+                <w:szCs w:val="26"/>
+              </w:rPr>
+              <w:t>Coding logic</w:t>
+            </w:r>
+          </w:p>
+        </w:tc>
+        <w:tc>
+          <w:tcPr>
+            <w:tcW w:w="1170" w:type="dxa"/>
+            <w:shd w:val="clear" w:color="auto" w:fill="EAF1DD" w:themeFill="accent3" w:themeFillTint="33"/>
+            <w:vAlign w:val="center"/>
+          </w:tcPr>
+          <w:p>
+            <w:pPr>
+              <w:jc w:val="center"/>
+              <w:rPr>
+                <w:rFonts w:ascii="Times New Roman" w:hAnsi="Times New Roman" w:cs="Times New Roman"/>
+                <w:sz w:val="26"/>
+                <w:szCs w:val="26"/>
+              </w:rPr>
+            </w:pPr>
+            <w:r>
+              <w:rPr>
+                <w:rFonts w:ascii="Times New Roman" w:hAnsi="Times New Roman" w:cs="Times New Roman"/>
+                <w:sz w:val="26"/>
+                <w:szCs w:val="26"/>
+              </w:rPr>
+              <w:t>Trường, Tuấn</w:t>
+            </w:r>
+          </w:p>
+        </w:tc>
+        <w:tc>
+          <w:tcPr>
+            <w:tcW w:w="1620" w:type="dxa"/>
+            <w:shd w:val="clear" w:color="auto" w:fill="EAF1DD" w:themeFill="accent3" w:themeFillTint="33"/>
+            <w:vAlign w:val="center"/>
+          </w:tcPr>
+          <w:p>
+            <w:pPr>
+              <w:jc w:val="center"/>
+              <w:rPr>
+                <w:rFonts w:ascii="Times New Roman" w:hAnsi="Times New Roman" w:cs="Times New Roman"/>
+                <w:sz w:val="26"/>
+                <w:szCs w:val="26"/>
+              </w:rPr>
+            </w:pPr>
+            <w:r>
+              <w:rPr>
+                <w:rFonts w:ascii="Times New Roman" w:hAnsi="Times New Roman" w:cs="Times New Roman"/>
+                <w:sz w:val="26"/>
+                <w:szCs w:val="26"/>
+              </w:rPr>
+              <w:t>4</w:t>
+            </w:r>
+          </w:p>
+        </w:tc>
+        <w:tc>
+          <w:tcPr>
+            <w:tcW w:w="630" w:type="dxa"/>
+            <w:shd w:val="clear" w:color="auto" w:fill="EAF1DD" w:themeFill="accent3" w:themeFillTint="33"/>
+            <w:vAlign w:val="center"/>
+          </w:tcPr>
+          <w:p>
+            <w:pPr>
+              <w:jc w:val="center"/>
+              <w:rPr>
+                <w:rFonts w:ascii="Times New Roman" w:hAnsi="Times New Roman" w:cs="Times New Roman"/>
+                <w:sz w:val="26"/>
+                <w:szCs w:val="26"/>
+              </w:rPr>
+            </w:pPr>
+            <w:r>
+              <w:rPr>
+                <w:rFonts w:ascii="Times New Roman" w:hAnsi="Times New Roman" w:cs="Times New Roman"/>
+                <w:sz w:val="26"/>
+                <w:szCs w:val="26"/>
+              </w:rPr>
+              <w:t>0</w:t>
+            </w:r>
+          </w:p>
+        </w:tc>
+        <w:tc>
+          <w:tcPr>
+            <w:tcW w:w="630" w:type="dxa"/>
+            <w:shd w:val="clear" w:color="auto" w:fill="EAF1DD" w:themeFill="accent3" w:themeFillTint="33"/>
+            <w:vAlign w:val="center"/>
+          </w:tcPr>
+          <w:p>
+            <w:pPr>
+              <w:jc w:val="center"/>
+              <w:rPr>
+                <w:rFonts w:ascii="Times New Roman" w:hAnsi="Times New Roman" w:cs="Times New Roman"/>
+                <w:sz w:val="26"/>
+                <w:szCs w:val="26"/>
+              </w:rPr>
+            </w:pPr>
+            <w:r>
+              <w:rPr>
+                <w:rFonts w:ascii="Times New Roman" w:hAnsi="Times New Roman" w:cs="Times New Roman"/>
+                <w:sz w:val="26"/>
+                <w:szCs w:val="26"/>
+              </w:rPr>
+              <w:t>0</w:t>
+            </w:r>
+          </w:p>
+        </w:tc>
+        <w:tc>
+          <w:tcPr>
+            <w:tcW w:w="630" w:type="dxa"/>
+            <w:shd w:val="clear" w:color="auto" w:fill="EAF1DD" w:themeFill="accent3" w:themeFillTint="33"/>
+            <w:vAlign w:val="center"/>
+          </w:tcPr>
+          <w:p>
+            <w:pPr>
+              <w:jc w:val="center"/>
+              <w:rPr>
+                <w:rFonts w:ascii="Times New Roman" w:hAnsi="Times New Roman" w:cs="Times New Roman"/>
+                <w:sz w:val="26"/>
+                <w:szCs w:val="26"/>
+              </w:rPr>
+            </w:pPr>
+            <w:r>
+              <w:rPr>
+                <w:rFonts w:ascii="Times New Roman" w:hAnsi="Times New Roman" w:cs="Times New Roman"/>
+                <w:sz w:val="26"/>
+                <w:szCs w:val="26"/>
+              </w:rPr>
+              <w:t>0</w:t>
+            </w:r>
+          </w:p>
+        </w:tc>
+        <w:tc>
+          <w:tcPr>
+            <w:tcW w:w="630" w:type="dxa"/>
+            <w:shd w:val="clear" w:color="auto" w:fill="EAF1DD" w:themeFill="accent3" w:themeFillTint="33"/>
+            <w:vAlign w:val="center"/>
+          </w:tcPr>
+          <w:p>
+            <w:pPr>
+              <w:jc w:val="center"/>
+              <w:rPr>
+                <w:rFonts w:ascii="Times New Roman" w:hAnsi="Times New Roman" w:cs="Times New Roman"/>
+                <w:sz w:val="26"/>
+                <w:szCs w:val="26"/>
+              </w:rPr>
+            </w:pPr>
+            <w:r>
+              <w:rPr>
+                <w:rFonts w:ascii="Times New Roman" w:hAnsi="Times New Roman" w:cs="Times New Roman"/>
+                <w:sz w:val="26"/>
+                <w:szCs w:val="26"/>
+              </w:rPr>
+              <w:t>4</w:t>
+            </w:r>
+          </w:p>
+        </w:tc>
+        <w:tc>
+          <w:tcPr>
+            <w:tcW w:w="630" w:type="dxa"/>
+            <w:vAlign w:val="center"/>
+          </w:tcPr>
+          <w:p>
+            <w:pPr>
+              <w:jc w:val="center"/>
+              <w:rPr>
+                <w:rFonts w:ascii="Times New Roman" w:hAnsi="Times New Roman" w:cs="Times New Roman"/>
+                <w:sz w:val="26"/>
+                <w:szCs w:val="26"/>
+              </w:rPr>
+            </w:pPr>
+          </w:p>
+        </w:tc>
+        <w:tc>
+          <w:tcPr>
+            <w:tcW w:w="630" w:type="dxa"/>
+            <w:vAlign w:val="center"/>
+          </w:tcPr>
+          <w:p>
+            <w:pPr>
+              <w:jc w:val="center"/>
+              <w:rPr>
+                <w:rFonts w:ascii="Times New Roman" w:hAnsi="Times New Roman" w:cs="Times New Roman"/>
+                <w:sz w:val="26"/>
+                <w:szCs w:val="26"/>
+              </w:rPr>
+            </w:pPr>
+          </w:p>
+        </w:tc>
+        <w:tc>
+          <w:tcPr>
+            <w:tcW w:w="558" w:type="dxa"/>
+            <w:vAlign w:val="center"/>
+          </w:tcPr>
+          <w:p>
+            <w:pPr>
+              <w:jc w:val="center"/>
+              <w:rPr>
+                <w:rFonts w:ascii="Times New Roman" w:hAnsi="Times New Roman" w:cs="Times New Roman"/>
+                <w:sz w:val="26"/>
+                <w:szCs w:val="26"/>
+              </w:rPr>
+            </w:pPr>
+          </w:p>
+        </w:tc>
+      </w:tr>
+      <w:tr>
+        <w:tc>
+          <w:tcPr>
+            <w:tcW w:w="870" w:type="dxa"/>
+            <w:vMerge/>
+            <w:vAlign w:val="center"/>
+          </w:tcPr>
+          <w:p>
+            <w:pPr>
+              <w:jc w:val="center"/>
+              <w:rPr>
+                <w:rFonts w:ascii="Times New Roman" w:hAnsi="Times New Roman" w:cs="Times New Roman"/>
+                <w:sz w:val="26"/>
+                <w:szCs w:val="26"/>
+              </w:rPr>
+            </w:pPr>
+          </w:p>
+        </w:tc>
+        <w:tc>
+          <w:tcPr>
+            <w:tcW w:w="1578" w:type="dxa"/>
+            <w:shd w:val="clear" w:color="auto" w:fill="D9D9D9" w:themeFill="background1" w:themeFillShade="D9"/>
+            <w:vAlign w:val="center"/>
+          </w:tcPr>
+          <w:p>
+            <w:pPr>
+              <w:jc w:val="center"/>
+              <w:rPr>
+                <w:rFonts w:ascii="Times New Roman" w:hAnsi="Times New Roman" w:cs="Times New Roman"/>
+                <w:sz w:val="26"/>
+                <w:szCs w:val="26"/>
+              </w:rPr>
+            </w:pPr>
+            <w:r>
+              <w:rPr>
+                <w:rFonts w:ascii="Times New Roman" w:hAnsi="Times New Roman" w:cs="Times New Roman"/>
+                <w:sz w:val="26"/>
+                <w:szCs w:val="26"/>
+              </w:rPr>
+              <w:t>Testing</w:t>
+            </w:r>
+          </w:p>
+        </w:tc>
+        <w:tc>
+          <w:tcPr>
+            <w:tcW w:w="1170" w:type="dxa"/>
+            <w:shd w:val="clear" w:color="auto" w:fill="D9D9D9" w:themeFill="background1" w:themeFillShade="D9"/>
+            <w:vAlign w:val="center"/>
+          </w:tcPr>
+          <w:p>
+            <w:pPr>
+              <w:jc w:val="center"/>
+              <w:rPr>
+                <w:rFonts w:ascii="Times New Roman" w:hAnsi="Times New Roman" w:cs="Times New Roman"/>
+                <w:sz w:val="26"/>
+                <w:szCs w:val="26"/>
+              </w:rPr>
+            </w:pPr>
+            <w:r>
+              <w:rPr>
+                <w:rFonts w:ascii="Times New Roman" w:hAnsi="Times New Roman" w:cs="Times New Roman"/>
+                <w:sz w:val="26"/>
+                <w:szCs w:val="26"/>
+              </w:rPr>
+              <w:t>Duy, Trường, Tuấn</w:t>
+            </w:r>
+          </w:p>
+        </w:tc>
+        <w:tc>
+          <w:tcPr>
+            <w:tcW w:w="1620" w:type="dxa"/>
+            <w:shd w:val="clear" w:color="auto" w:fill="D9D9D9" w:themeFill="background1" w:themeFillShade="D9"/>
+            <w:vAlign w:val="center"/>
+          </w:tcPr>
+          <w:p>
+            <w:pPr>
+              <w:jc w:val="center"/>
+              <w:rPr>
+                <w:rFonts w:ascii="Times New Roman" w:hAnsi="Times New Roman" w:cs="Times New Roman"/>
+                <w:sz w:val="26"/>
+                <w:szCs w:val="26"/>
+              </w:rPr>
+            </w:pPr>
+            <w:r>
+              <w:rPr>
+                <w:rFonts w:ascii="Times New Roman" w:hAnsi="Times New Roman" w:cs="Times New Roman"/>
+                <w:sz w:val="26"/>
+                <w:szCs w:val="26"/>
+              </w:rPr>
+              <w:t xml:space="preserve">7 </w:t>
+            </w:r>
+          </w:p>
+          <w:p>
+            <w:pPr>
+              <w:jc w:val="center"/>
+              <w:rPr>
+                <w:rFonts w:ascii="Times New Roman" w:hAnsi="Times New Roman" w:cs="Times New Roman"/>
+                <w:sz w:val="26"/>
+                <w:szCs w:val="26"/>
+              </w:rPr>
+            </w:pPr>
+            <w:r>
+              <w:rPr>
+                <w:rFonts w:ascii="Times New Roman" w:hAnsi="Times New Roman" w:cs="Times New Roman"/>
+                <w:sz w:val="26"/>
+                <w:szCs w:val="26"/>
+              </w:rPr>
+              <w:t>(Testing về logic: Tạo nhóm; Thêm sinh viên vào nhóm; Xóa sinh viên ra khỏi nhóm; Xin tham gia vào một nhóm</w:t>
+            </w:r>
+          </w:p>
+          <w:p>
+            <w:pPr>
+              <w:jc w:val="center"/>
+              <w:rPr>
+                <w:rFonts w:ascii="Times New Roman" w:hAnsi="Times New Roman" w:cs="Times New Roman"/>
+                <w:sz w:val="26"/>
+                <w:szCs w:val="26"/>
+              </w:rPr>
+            </w:pPr>
+            <w:r>
+              <w:rPr>
+                <w:rFonts w:ascii="Times New Roman" w:hAnsi="Times New Roman" w:cs="Times New Roman"/>
+                <w:sz w:val="26"/>
+                <w:szCs w:val="26"/>
+              </w:rPr>
+              <w:t>Testing về UI: Tạo nhóm, xóa sinh viên; Thêm sinh 0viên; Xin tham g0ia vào nhóm)</w:t>
+            </w:r>
+          </w:p>
+        </w:tc>
+        <w:tc>
+          <w:tcPr>
+            <w:tcW w:w="630" w:type="dxa"/>
+            <w:shd w:val="clear" w:color="auto" w:fill="D9D9D9" w:themeFill="background1" w:themeFillShade="D9"/>
+            <w:vAlign w:val="center"/>
+          </w:tcPr>
+          <w:p>
+            <w:pPr>
+              <w:jc w:val="center"/>
+              <w:rPr>
+                <w:rFonts w:ascii="Times New Roman" w:hAnsi="Times New Roman" w:cs="Times New Roman"/>
+                <w:sz w:val="26"/>
+                <w:szCs w:val="26"/>
+              </w:rPr>
+            </w:pPr>
+            <w:r>
+              <w:rPr>
+                <w:rFonts w:ascii="Times New Roman" w:hAnsi="Times New Roman" w:cs="Times New Roman"/>
+                <w:sz w:val="26"/>
+                <w:szCs w:val="26"/>
+              </w:rPr>
+              <w:t>0</w:t>
+            </w:r>
+          </w:p>
+        </w:tc>
+        <w:tc>
+          <w:tcPr>
+            <w:tcW w:w="630" w:type="dxa"/>
+            <w:shd w:val="clear" w:color="auto" w:fill="D9D9D9" w:themeFill="background1" w:themeFillShade="D9"/>
+            <w:vAlign w:val="center"/>
+          </w:tcPr>
+          <w:p>
+            <w:pPr>
+              <w:jc w:val="center"/>
+              <w:rPr>
+                <w:rFonts w:ascii="Times New Roman" w:hAnsi="Times New Roman" w:cs="Times New Roman"/>
+                <w:sz w:val="26"/>
+                <w:szCs w:val="26"/>
+              </w:rPr>
+            </w:pPr>
+            <w:r>
+              <w:rPr>
+                <w:rFonts w:ascii="Times New Roman" w:hAnsi="Times New Roman" w:cs="Times New Roman"/>
+                <w:sz w:val="26"/>
+                <w:szCs w:val="26"/>
+              </w:rPr>
+              <w:t>0</w:t>
+            </w:r>
+          </w:p>
+        </w:tc>
+        <w:tc>
+          <w:tcPr>
+            <w:tcW w:w="630" w:type="dxa"/>
+            <w:shd w:val="clear" w:color="auto" w:fill="D9D9D9" w:themeFill="background1" w:themeFillShade="D9"/>
+            <w:vAlign w:val="center"/>
+          </w:tcPr>
+          <w:p>
+            <w:pPr>
+              <w:jc w:val="center"/>
+              <w:rPr>
+                <w:rFonts w:ascii="Times New Roman" w:hAnsi="Times New Roman" w:cs="Times New Roman"/>
+                <w:sz w:val="26"/>
+                <w:szCs w:val="26"/>
+              </w:rPr>
+            </w:pPr>
+            <w:r>
+              <w:rPr>
+                <w:rFonts w:ascii="Times New Roman" w:hAnsi="Times New Roman" w:cs="Times New Roman"/>
+                <w:sz w:val="26"/>
+                <w:szCs w:val="26"/>
+              </w:rPr>
+              <w:t>0</w:t>
+            </w:r>
+          </w:p>
+        </w:tc>
+        <w:tc>
+          <w:tcPr>
+            <w:tcW w:w="630" w:type="dxa"/>
+            <w:shd w:val="clear" w:color="auto" w:fill="D9D9D9" w:themeFill="background1" w:themeFillShade="D9"/>
+            <w:vAlign w:val="center"/>
+          </w:tcPr>
+          <w:p>
+            <w:pPr>
+              <w:jc w:val="center"/>
+              <w:rPr>
+                <w:rFonts w:ascii="Times New Roman" w:hAnsi="Times New Roman" w:cs="Times New Roman"/>
+                <w:sz w:val="26"/>
+                <w:szCs w:val="26"/>
+              </w:rPr>
+            </w:pPr>
+            <w:r>
+              <w:rPr>
+                <w:rFonts w:ascii="Times New Roman" w:hAnsi="Times New Roman" w:cs="Times New Roman"/>
+                <w:sz w:val="26"/>
+                <w:szCs w:val="26"/>
+              </w:rPr>
+              <w:t>0</w:t>
+            </w:r>
+          </w:p>
+        </w:tc>
+        <w:tc>
+          <w:tcPr>
+            <w:tcW w:w="630" w:type="dxa"/>
+            <w:shd w:val="clear" w:color="auto" w:fill="D9D9D9" w:themeFill="background1" w:themeFillShade="D9"/>
+            <w:vAlign w:val="center"/>
+          </w:tcPr>
+          <w:p>
+            <w:pPr>
+              <w:jc w:val="center"/>
+              <w:rPr>
+                <w:rFonts w:ascii="Times New Roman" w:hAnsi="Times New Roman" w:cs="Times New Roman"/>
+                <w:sz w:val="26"/>
+                <w:szCs w:val="26"/>
+              </w:rPr>
+            </w:pPr>
+            <w:r>
+              <w:rPr>
+                <w:rFonts w:ascii="Times New Roman" w:hAnsi="Times New Roman" w:cs="Times New Roman"/>
+                <w:sz w:val="26"/>
+                <w:szCs w:val="26"/>
+              </w:rPr>
+              <w:t>2</w:t>
+            </w:r>
+          </w:p>
+        </w:tc>
+        <w:tc>
+          <w:tcPr>
+            <w:tcW w:w="630" w:type="dxa"/>
+            <w:vAlign w:val="center"/>
+          </w:tcPr>
+          <w:p>
+            <w:pPr>
+              <w:jc w:val="center"/>
+              <w:rPr>
+                <w:rFonts w:ascii="Times New Roman" w:hAnsi="Times New Roman" w:cs="Times New Roman"/>
+                <w:sz w:val="26"/>
+                <w:szCs w:val="26"/>
+              </w:rPr>
+            </w:pPr>
+          </w:p>
+        </w:tc>
+        <w:tc>
+          <w:tcPr>
+            <w:tcW w:w="558" w:type="dxa"/>
+            <w:vAlign w:val="center"/>
+          </w:tcPr>
+          <w:p>
+            <w:pPr>
+              <w:jc w:val="center"/>
+              <w:rPr>
+                <w:rFonts w:ascii="Times New Roman" w:hAnsi="Times New Roman" w:cs="Times New Roman"/>
+                <w:sz w:val="26"/>
+                <w:szCs w:val="26"/>
+              </w:rPr>
+            </w:pPr>
+          </w:p>
+        </w:tc>
+      </w:tr>
+    </w:tbl>
+    <w:p>
+      <w:pPr>
+        <w:rPr>
+          <w:rFonts w:ascii="Times New Roman" w:hAnsi="Times New Roman" w:cs="Times New Roman"/>
+          <w:sz w:val="26"/>
+          <w:szCs w:val="26"/>
+        </w:rPr>
+      </w:pPr>
+    </w:p>
+    <w:tbl>
+      <w:tblPr>
+        <w:tblStyle w:val="TableGrid"/>
+        <w:tblW w:w="0" w:type="auto"/>
+        <w:tblLook w:val="04A0" w:firstRow="1" w:lastRow="0" w:firstColumn="1" w:lastColumn="0" w:noHBand="0" w:noVBand="1"/>
+      </w:tblPr>
+      <w:tblGrid>
+        <w:gridCol w:w="870"/>
+        <w:gridCol w:w="1578"/>
+        <w:gridCol w:w="1169"/>
+        <w:gridCol w:w="1611"/>
+        <w:gridCol w:w="626"/>
+        <w:gridCol w:w="626"/>
+        <w:gridCol w:w="626"/>
+        <w:gridCol w:w="626"/>
+        <w:gridCol w:w="626"/>
+        <w:gridCol w:w="626"/>
+        <w:gridCol w:w="592"/>
+      </w:tblGrid>
+      <w:tr>
+        <w:tc>
+          <w:tcPr>
+            <w:tcW w:w="9576" w:type="dxa"/>
+            <w:gridSpan w:val="11"/>
+          </w:tcPr>
+          <w:p>
+            <w:pPr>
+              <w:rPr>
+                <w:rFonts w:ascii="Times New Roman" w:hAnsi="Times New Roman" w:cs="Times New Roman"/>
+                <w:sz w:val="26"/>
+                <w:szCs w:val="26"/>
+              </w:rPr>
+            </w:pPr>
+          </w:p>
+        </w:tc>
+      </w:tr>
+      <w:tr>
+        <w:tc>
+          <w:tcPr>
+            <w:tcW w:w="870" w:type="dxa"/>
+            <w:vAlign w:val="center"/>
+          </w:tcPr>
+          <w:p>
+            <w:pPr>
+              <w:jc w:val="center"/>
+              <w:rPr>
+                <w:rFonts w:ascii="Times New Roman" w:hAnsi="Times New Roman" w:cs="Times New Roman"/>
+                <w:b/>
+                <w:sz w:val="26"/>
+                <w:szCs w:val="26"/>
+              </w:rPr>
+            </w:pPr>
+            <w:r>
+              <w:rPr>
+                <w:rFonts w:ascii="Times New Roman" w:hAnsi="Times New Roman" w:cs="Times New Roman"/>
+                <w:b/>
+                <w:sz w:val="26"/>
+                <w:szCs w:val="26"/>
+              </w:rPr>
+              <w:t>Chức năng</w:t>
+            </w:r>
+          </w:p>
+        </w:tc>
+        <w:tc>
+          <w:tcPr>
+            <w:tcW w:w="1578" w:type="dxa"/>
+            <w:vAlign w:val="center"/>
+          </w:tcPr>
+          <w:p>
+            <w:pPr>
+              <w:jc w:val="center"/>
+              <w:rPr>
+                <w:rFonts w:ascii="Times New Roman" w:hAnsi="Times New Roman" w:cs="Times New Roman"/>
+                <w:b/>
+                <w:sz w:val="26"/>
+                <w:szCs w:val="26"/>
+              </w:rPr>
+            </w:pPr>
+            <w:r>
+              <w:rPr>
+                <w:rFonts w:ascii="Times New Roman" w:hAnsi="Times New Roman" w:cs="Times New Roman"/>
+                <w:b/>
+                <w:sz w:val="26"/>
+                <w:szCs w:val="26"/>
+              </w:rPr>
+              <w:t>Các công việc cần thực hiện</w:t>
+            </w:r>
+          </w:p>
+        </w:tc>
+        <w:tc>
+          <w:tcPr>
+            <w:tcW w:w="1170" w:type="dxa"/>
+            <w:vAlign w:val="center"/>
+          </w:tcPr>
+          <w:p>
+            <w:pPr>
+              <w:jc w:val="center"/>
+              <w:rPr>
+                <w:rFonts w:ascii="Times New Roman" w:hAnsi="Times New Roman" w:cs="Times New Roman"/>
+                <w:b/>
+                <w:sz w:val="26"/>
+                <w:szCs w:val="26"/>
+              </w:rPr>
+            </w:pPr>
+            <w:r>
+              <w:rPr>
+                <w:rFonts w:ascii="Times New Roman" w:hAnsi="Times New Roman" w:cs="Times New Roman"/>
+                <w:b/>
+                <w:sz w:val="26"/>
+                <w:szCs w:val="26"/>
+              </w:rPr>
+              <w:t>Người thực hiện</w:t>
+            </w:r>
+          </w:p>
+        </w:tc>
+        <w:tc>
+          <w:tcPr>
+            <w:tcW w:w="1620" w:type="dxa"/>
+            <w:vAlign w:val="center"/>
+          </w:tcPr>
+          <w:p>
+            <w:pPr>
+              <w:jc w:val="center"/>
+              <w:rPr>
+                <w:rFonts w:ascii="Times New Roman" w:hAnsi="Times New Roman" w:cs="Times New Roman"/>
+                <w:b/>
+                <w:sz w:val="26"/>
+                <w:szCs w:val="26"/>
+              </w:rPr>
+            </w:pPr>
+            <w:r>
+              <w:rPr>
+                <w:rFonts w:ascii="Times New Roman" w:hAnsi="Times New Roman" w:cs="Times New Roman"/>
+                <w:b/>
+                <w:sz w:val="26"/>
+                <w:szCs w:val="26"/>
+              </w:rPr>
+              <w:t>Ước tính khối lượng công việc</w:t>
+            </w:r>
+          </w:p>
+        </w:tc>
+        <w:tc>
+          <w:tcPr>
+            <w:tcW w:w="630" w:type="dxa"/>
+            <w:vAlign w:val="center"/>
+          </w:tcPr>
+          <w:p>
+            <w:pPr>
+              <w:jc w:val="center"/>
+              <w:rPr>
+                <w:rFonts w:ascii="Times New Roman" w:hAnsi="Times New Roman" w:cs="Times New Roman"/>
+                <w:b/>
+                <w:sz w:val="26"/>
+                <w:szCs w:val="26"/>
+              </w:rPr>
+            </w:pPr>
+            <w:r>
+              <w:rPr>
+                <w:rFonts w:ascii="Times New Roman" w:hAnsi="Times New Roman" w:cs="Times New Roman"/>
+                <w:b/>
+                <w:sz w:val="26"/>
+                <w:szCs w:val="26"/>
+              </w:rPr>
+              <w:t>2</w:t>
+            </w:r>
+          </w:p>
+        </w:tc>
+        <w:tc>
+          <w:tcPr>
+            <w:tcW w:w="630" w:type="dxa"/>
+            <w:vAlign w:val="center"/>
+          </w:tcPr>
+          <w:p>
+            <w:pPr>
+              <w:jc w:val="center"/>
+              <w:rPr>
+                <w:rFonts w:ascii="Times New Roman" w:hAnsi="Times New Roman" w:cs="Times New Roman"/>
+                <w:b/>
+                <w:sz w:val="26"/>
+                <w:szCs w:val="26"/>
+              </w:rPr>
+            </w:pPr>
+            <w:r>
+              <w:rPr>
+                <w:rFonts w:ascii="Times New Roman" w:hAnsi="Times New Roman" w:cs="Times New Roman"/>
+                <w:b/>
+                <w:sz w:val="26"/>
+                <w:szCs w:val="26"/>
+              </w:rPr>
+              <w:t>3</w:t>
+            </w:r>
+          </w:p>
+        </w:tc>
+        <w:tc>
+          <w:tcPr>
+            <w:tcW w:w="630" w:type="dxa"/>
+            <w:vAlign w:val="center"/>
+          </w:tcPr>
+          <w:p>
+            <w:pPr>
+              <w:jc w:val="center"/>
+              <w:rPr>
+                <w:rFonts w:ascii="Times New Roman" w:hAnsi="Times New Roman" w:cs="Times New Roman"/>
+                <w:b/>
+                <w:sz w:val="26"/>
+                <w:szCs w:val="26"/>
+              </w:rPr>
+            </w:pPr>
+            <w:r>
+              <w:rPr>
+                <w:rFonts w:ascii="Times New Roman" w:hAnsi="Times New Roman" w:cs="Times New Roman"/>
+                <w:b/>
+                <w:sz w:val="26"/>
+                <w:szCs w:val="26"/>
+              </w:rPr>
+              <w:t>4</w:t>
+            </w:r>
+          </w:p>
+        </w:tc>
+        <w:tc>
+          <w:tcPr>
+            <w:tcW w:w="630" w:type="dxa"/>
+            <w:vAlign w:val="center"/>
+          </w:tcPr>
+          <w:p>
+            <w:pPr>
+              <w:jc w:val="center"/>
+              <w:rPr>
+                <w:rFonts w:ascii="Times New Roman" w:hAnsi="Times New Roman" w:cs="Times New Roman"/>
+                <w:b/>
+                <w:sz w:val="26"/>
+                <w:szCs w:val="26"/>
+              </w:rPr>
+            </w:pPr>
+            <w:r>
+              <w:rPr>
+                <w:rFonts w:ascii="Times New Roman" w:hAnsi="Times New Roman" w:cs="Times New Roman"/>
+                <w:b/>
+                <w:sz w:val="26"/>
+                <w:szCs w:val="26"/>
+              </w:rPr>
+              <w:t>5</w:t>
+            </w:r>
+          </w:p>
+        </w:tc>
+        <w:tc>
+          <w:tcPr>
+            <w:tcW w:w="630" w:type="dxa"/>
+            <w:vAlign w:val="center"/>
+          </w:tcPr>
+          <w:p>
+            <w:pPr>
+              <w:jc w:val="center"/>
+              <w:rPr>
+                <w:rFonts w:ascii="Times New Roman" w:hAnsi="Times New Roman" w:cs="Times New Roman"/>
+                <w:b/>
+                <w:sz w:val="26"/>
+                <w:szCs w:val="26"/>
+              </w:rPr>
+            </w:pPr>
+            <w:r>
+              <w:rPr>
+                <w:rFonts w:ascii="Times New Roman" w:hAnsi="Times New Roman" w:cs="Times New Roman"/>
+                <w:b/>
+                <w:sz w:val="26"/>
+                <w:szCs w:val="26"/>
+              </w:rPr>
+              <w:t>6</w:t>
+            </w:r>
+          </w:p>
+        </w:tc>
+        <w:tc>
+          <w:tcPr>
+            <w:tcW w:w="630" w:type="dxa"/>
+            <w:vAlign w:val="center"/>
+          </w:tcPr>
+          <w:p>
+            <w:pPr>
+              <w:jc w:val="center"/>
+              <w:rPr>
+                <w:rFonts w:ascii="Times New Roman" w:hAnsi="Times New Roman" w:cs="Times New Roman"/>
+                <w:b/>
+                <w:sz w:val="26"/>
+                <w:szCs w:val="26"/>
+              </w:rPr>
+            </w:pPr>
+            <w:r>
+              <w:rPr>
+                <w:rFonts w:ascii="Times New Roman" w:hAnsi="Times New Roman" w:cs="Times New Roman"/>
+                <w:b/>
+                <w:sz w:val="26"/>
+                <w:szCs w:val="26"/>
+              </w:rPr>
+              <w:t>7</w:t>
+            </w:r>
+          </w:p>
+        </w:tc>
+        <w:tc>
+          <w:tcPr>
+            <w:tcW w:w="558" w:type="dxa"/>
+            <w:vAlign w:val="center"/>
+          </w:tcPr>
+          <w:p>
+            <w:pPr>
+              <w:jc w:val="center"/>
+              <w:rPr>
+                <w:rFonts w:ascii="Times New Roman" w:hAnsi="Times New Roman" w:cs="Times New Roman"/>
+                <w:b/>
+                <w:sz w:val="26"/>
+                <w:szCs w:val="26"/>
+              </w:rPr>
+            </w:pPr>
+            <w:r>
+              <w:rPr>
+                <w:rFonts w:ascii="Times New Roman" w:hAnsi="Times New Roman" w:cs="Times New Roman"/>
+                <w:b/>
+                <w:sz w:val="26"/>
+                <w:szCs w:val="26"/>
+              </w:rPr>
+              <w:t>CN</w:t>
+            </w:r>
+          </w:p>
+        </w:tc>
+      </w:tr>
+      <w:tr>
+        <w:tc>
+          <w:tcPr>
+            <w:tcW w:w="870" w:type="dxa"/>
+            <w:vMerge w:val="restart"/>
+            <w:vAlign w:val="center"/>
+          </w:tcPr>
+          <w:p>
+            <w:pPr>
+              <w:jc w:val="center"/>
+              <w:rPr>
+                <w:rFonts w:ascii="Times New Roman" w:hAnsi="Times New Roman" w:cs="Times New Roman"/>
+                <w:sz w:val="26"/>
+                <w:szCs w:val="26"/>
+              </w:rPr>
+            </w:pPr>
+            <w:r>
+              <w:rPr>
+                <w:rFonts w:ascii="Times New Roman" w:hAnsi="Times New Roman" w:cs="Times New Roman"/>
+                <w:sz w:val="26"/>
+                <w:szCs w:val="26"/>
+              </w:rPr>
+              <w:t xml:space="preserve">Quản lý đề </w:t>
+            </w:r>
+            <w:r>
+              <w:rPr>
+                <w:rFonts w:ascii="Times New Roman" w:hAnsi="Times New Roman" w:cs="Times New Roman"/>
+                <w:sz w:val="26"/>
+                <w:szCs w:val="26"/>
+              </w:rPr>
+              <w:lastRenderedPageBreak/>
+              <w:t>xuất đề tài</w:t>
+            </w:r>
+          </w:p>
+        </w:tc>
+        <w:tc>
+          <w:tcPr>
+            <w:tcW w:w="1578" w:type="dxa"/>
+            <w:shd w:val="clear" w:color="auto" w:fill="FFFF00"/>
+            <w:vAlign w:val="center"/>
+          </w:tcPr>
+          <w:p>
+            <w:pPr>
+              <w:jc w:val="center"/>
+              <w:rPr>
+                <w:rFonts w:ascii="Times New Roman" w:hAnsi="Times New Roman" w:cs="Times New Roman"/>
+                <w:sz w:val="26"/>
+                <w:szCs w:val="26"/>
+              </w:rPr>
+            </w:pPr>
+            <w:r>
+              <w:rPr>
+                <w:rFonts w:ascii="Times New Roman" w:hAnsi="Times New Roman" w:cs="Times New Roman"/>
+                <w:sz w:val="26"/>
+                <w:szCs w:val="26"/>
+              </w:rPr>
+              <w:lastRenderedPageBreak/>
+              <w:t>Xác định Actor</w:t>
+            </w:r>
+          </w:p>
+        </w:tc>
+        <w:tc>
+          <w:tcPr>
+            <w:tcW w:w="1170" w:type="dxa"/>
+            <w:shd w:val="clear" w:color="auto" w:fill="FFFF00"/>
+            <w:vAlign w:val="center"/>
+          </w:tcPr>
+          <w:p>
+            <w:pPr>
+              <w:jc w:val="center"/>
+              <w:rPr>
+                <w:rFonts w:ascii="Times New Roman" w:hAnsi="Times New Roman" w:cs="Times New Roman"/>
+                <w:sz w:val="26"/>
+                <w:szCs w:val="26"/>
+              </w:rPr>
+            </w:pPr>
+            <w:r>
+              <w:rPr>
+                <w:rFonts w:ascii="Times New Roman" w:hAnsi="Times New Roman" w:cs="Times New Roman"/>
+                <w:sz w:val="26"/>
+                <w:szCs w:val="26"/>
+              </w:rPr>
+              <w:t>Tuấn</w:t>
+            </w:r>
+          </w:p>
+        </w:tc>
+        <w:tc>
+          <w:tcPr>
+            <w:tcW w:w="1620" w:type="dxa"/>
+            <w:shd w:val="clear" w:color="auto" w:fill="FFFF00"/>
+            <w:vAlign w:val="center"/>
+          </w:tcPr>
+          <w:p>
+            <w:pPr>
+              <w:jc w:val="center"/>
+              <w:rPr>
+                <w:rFonts w:ascii="Times New Roman" w:hAnsi="Times New Roman" w:cs="Times New Roman"/>
+                <w:sz w:val="26"/>
+                <w:szCs w:val="26"/>
+              </w:rPr>
+            </w:pPr>
+            <w:r>
+              <w:rPr>
+                <w:rFonts w:ascii="Times New Roman" w:hAnsi="Times New Roman" w:cs="Times New Roman"/>
+                <w:sz w:val="26"/>
+                <w:szCs w:val="26"/>
+              </w:rPr>
+              <w:t>1</w:t>
+            </w:r>
+          </w:p>
+        </w:tc>
+        <w:tc>
+          <w:tcPr>
+            <w:tcW w:w="630" w:type="dxa"/>
+            <w:shd w:val="clear" w:color="auto" w:fill="FFFF00"/>
+            <w:vAlign w:val="center"/>
+          </w:tcPr>
+          <w:p>
+            <w:pPr>
+              <w:jc w:val="center"/>
+              <w:rPr>
+                <w:rFonts w:ascii="Times New Roman" w:hAnsi="Times New Roman" w:cs="Times New Roman"/>
+                <w:sz w:val="26"/>
+                <w:szCs w:val="26"/>
+              </w:rPr>
+            </w:pPr>
+            <w:r>
+              <w:rPr>
+                <w:rFonts w:ascii="Times New Roman" w:hAnsi="Times New Roman" w:cs="Times New Roman"/>
+                <w:sz w:val="26"/>
+                <w:szCs w:val="26"/>
+              </w:rPr>
+              <w:t>0</w:t>
+            </w:r>
+          </w:p>
+        </w:tc>
+        <w:tc>
+          <w:tcPr>
+            <w:tcW w:w="630" w:type="dxa"/>
+            <w:shd w:val="clear" w:color="auto" w:fill="FFFF00"/>
+            <w:vAlign w:val="center"/>
+          </w:tcPr>
+          <w:p>
+            <w:pPr>
+              <w:jc w:val="center"/>
+              <w:rPr>
+                <w:rFonts w:ascii="Times New Roman" w:hAnsi="Times New Roman" w:cs="Times New Roman"/>
+                <w:sz w:val="26"/>
+                <w:szCs w:val="26"/>
+              </w:rPr>
+            </w:pPr>
+            <w:r>
+              <w:rPr>
+                <w:rFonts w:ascii="Times New Roman" w:hAnsi="Times New Roman" w:cs="Times New Roman"/>
+                <w:sz w:val="26"/>
+                <w:szCs w:val="26"/>
+              </w:rPr>
+              <w:t>1</w:t>
+            </w:r>
+          </w:p>
+        </w:tc>
+        <w:tc>
+          <w:tcPr>
+            <w:tcW w:w="630" w:type="dxa"/>
+            <w:vAlign w:val="center"/>
+          </w:tcPr>
+          <w:p>
+            <w:pPr>
+              <w:jc w:val="center"/>
+              <w:rPr>
+                <w:rFonts w:ascii="Times New Roman" w:hAnsi="Times New Roman" w:cs="Times New Roman"/>
+                <w:sz w:val="26"/>
+                <w:szCs w:val="26"/>
+              </w:rPr>
+            </w:pPr>
+            <w:r>
+              <w:rPr>
+                <w:rFonts w:ascii="Times New Roman" w:hAnsi="Times New Roman" w:cs="Times New Roman"/>
+                <w:sz w:val="26"/>
+                <w:szCs w:val="26"/>
+              </w:rPr>
+              <w:t>1</w:t>
+            </w:r>
+          </w:p>
+        </w:tc>
+        <w:tc>
+          <w:tcPr>
+            <w:tcW w:w="630" w:type="dxa"/>
+            <w:vAlign w:val="center"/>
+          </w:tcPr>
+          <w:p>
+            <w:pPr>
+              <w:jc w:val="center"/>
+              <w:rPr>
+                <w:rFonts w:ascii="Times New Roman" w:hAnsi="Times New Roman" w:cs="Times New Roman"/>
+                <w:sz w:val="26"/>
+                <w:szCs w:val="26"/>
+              </w:rPr>
+            </w:pPr>
+            <w:r>
+              <w:rPr>
+                <w:rFonts w:ascii="Times New Roman" w:hAnsi="Times New Roman" w:cs="Times New Roman"/>
+                <w:sz w:val="26"/>
+                <w:szCs w:val="26"/>
+              </w:rPr>
+              <w:t>1</w:t>
+            </w:r>
+          </w:p>
+        </w:tc>
+        <w:tc>
+          <w:tcPr>
+            <w:tcW w:w="630" w:type="dxa"/>
+            <w:vAlign w:val="center"/>
+          </w:tcPr>
+          <w:p>
+            <w:pPr>
+              <w:jc w:val="center"/>
+              <w:rPr>
+                <w:rFonts w:ascii="Times New Roman" w:hAnsi="Times New Roman" w:cs="Times New Roman"/>
+                <w:sz w:val="26"/>
+                <w:szCs w:val="26"/>
+              </w:rPr>
+            </w:pPr>
+          </w:p>
+        </w:tc>
+        <w:tc>
+          <w:tcPr>
+            <w:tcW w:w="630" w:type="dxa"/>
+            <w:vAlign w:val="center"/>
+          </w:tcPr>
+          <w:p>
+            <w:pPr>
+              <w:jc w:val="center"/>
+              <w:rPr>
+                <w:rFonts w:ascii="Times New Roman" w:hAnsi="Times New Roman" w:cs="Times New Roman"/>
+                <w:sz w:val="26"/>
+                <w:szCs w:val="26"/>
+              </w:rPr>
+            </w:pPr>
+          </w:p>
+        </w:tc>
+        <w:tc>
+          <w:tcPr>
+            <w:tcW w:w="558" w:type="dxa"/>
+            <w:vAlign w:val="center"/>
+          </w:tcPr>
+          <w:p>
+            <w:pPr>
+              <w:jc w:val="center"/>
+              <w:rPr>
+                <w:rFonts w:ascii="Times New Roman" w:hAnsi="Times New Roman" w:cs="Times New Roman"/>
+                <w:sz w:val="26"/>
+                <w:szCs w:val="26"/>
+              </w:rPr>
+            </w:pPr>
+          </w:p>
+        </w:tc>
+      </w:tr>
+      <w:tr>
+        <w:tc>
+          <w:tcPr>
+            <w:tcW w:w="870" w:type="dxa"/>
+            <w:vMerge/>
+            <w:vAlign w:val="center"/>
+          </w:tcPr>
+          <w:p>
+            <w:pPr>
+              <w:jc w:val="center"/>
+              <w:rPr>
+                <w:rFonts w:ascii="Times New Roman" w:hAnsi="Times New Roman" w:cs="Times New Roman"/>
+                <w:sz w:val="26"/>
+                <w:szCs w:val="26"/>
+              </w:rPr>
+            </w:pPr>
+          </w:p>
+        </w:tc>
+        <w:tc>
+          <w:tcPr>
+            <w:tcW w:w="1578" w:type="dxa"/>
+            <w:shd w:val="clear" w:color="auto" w:fill="FFFF00"/>
+            <w:vAlign w:val="center"/>
+          </w:tcPr>
+          <w:p>
+            <w:pPr>
+              <w:jc w:val="center"/>
+              <w:rPr>
+                <w:rFonts w:ascii="Times New Roman" w:hAnsi="Times New Roman" w:cs="Times New Roman"/>
+                <w:sz w:val="26"/>
+                <w:szCs w:val="26"/>
+              </w:rPr>
+            </w:pPr>
+            <w:r>
+              <w:rPr>
+                <w:rFonts w:ascii="Times New Roman" w:hAnsi="Times New Roman" w:cs="Times New Roman"/>
+                <w:sz w:val="26"/>
+                <w:szCs w:val="26"/>
+              </w:rPr>
+              <w:t>Lược đồ Use-case</w:t>
+            </w:r>
+          </w:p>
+        </w:tc>
+        <w:tc>
+          <w:tcPr>
+            <w:tcW w:w="1170" w:type="dxa"/>
+            <w:shd w:val="clear" w:color="auto" w:fill="FFFF00"/>
+            <w:vAlign w:val="center"/>
+          </w:tcPr>
+          <w:p>
+            <w:pPr>
+              <w:jc w:val="center"/>
+              <w:rPr>
+                <w:rFonts w:ascii="Times New Roman" w:hAnsi="Times New Roman" w:cs="Times New Roman"/>
+                <w:sz w:val="26"/>
+                <w:szCs w:val="26"/>
+              </w:rPr>
+            </w:pPr>
+            <w:r>
+              <w:rPr>
+                <w:rFonts w:ascii="Times New Roman" w:hAnsi="Times New Roman" w:cs="Times New Roman"/>
+                <w:sz w:val="26"/>
+                <w:szCs w:val="26"/>
+              </w:rPr>
+              <w:t xml:space="preserve">Duy </w:t>
+            </w:r>
+          </w:p>
+        </w:tc>
+        <w:tc>
+          <w:tcPr>
+            <w:tcW w:w="1620" w:type="dxa"/>
+            <w:shd w:val="clear" w:color="auto" w:fill="FFFF00"/>
+            <w:vAlign w:val="center"/>
+          </w:tcPr>
+          <w:p>
+            <w:pPr>
+              <w:jc w:val="center"/>
+              <w:rPr>
+                <w:rFonts w:ascii="Times New Roman" w:hAnsi="Times New Roman" w:cs="Times New Roman"/>
+                <w:sz w:val="26"/>
+                <w:szCs w:val="26"/>
+              </w:rPr>
+            </w:pPr>
+            <w:r>
+              <w:rPr>
+                <w:rFonts w:ascii="Times New Roman" w:hAnsi="Times New Roman" w:cs="Times New Roman"/>
+                <w:sz w:val="26"/>
+                <w:szCs w:val="26"/>
+              </w:rPr>
+              <w:t xml:space="preserve">3 </w:t>
+            </w:r>
+          </w:p>
+          <w:p>
+            <w:pPr>
+              <w:jc w:val="center"/>
+              <w:rPr>
+                <w:rFonts w:ascii="Times New Roman" w:hAnsi="Times New Roman" w:cs="Times New Roman"/>
+                <w:sz w:val="26"/>
+                <w:szCs w:val="26"/>
+              </w:rPr>
+            </w:pPr>
+            <w:r>
+              <w:rPr>
+                <w:rFonts w:ascii="Times New Roman" w:hAnsi="Times New Roman" w:cs="Times New Roman"/>
+                <w:sz w:val="26"/>
+                <w:szCs w:val="26"/>
+              </w:rPr>
+              <w:t>(Tạo mới đề xuất; Chỉnh sửa đề xuất; Xóa đề tài đề xuất)</w:t>
+            </w:r>
+          </w:p>
+        </w:tc>
+        <w:tc>
+          <w:tcPr>
+            <w:tcW w:w="630" w:type="dxa"/>
+            <w:shd w:val="clear" w:color="auto" w:fill="FFFF00"/>
+            <w:vAlign w:val="center"/>
+          </w:tcPr>
+          <w:p>
+            <w:pPr>
+              <w:jc w:val="center"/>
+              <w:rPr>
+                <w:rFonts w:ascii="Times New Roman" w:hAnsi="Times New Roman" w:cs="Times New Roman"/>
+                <w:sz w:val="26"/>
+                <w:szCs w:val="26"/>
+              </w:rPr>
+            </w:pPr>
+            <w:r>
+              <w:rPr>
+                <w:rFonts w:ascii="Times New Roman" w:hAnsi="Times New Roman" w:cs="Times New Roman"/>
+                <w:sz w:val="26"/>
+                <w:szCs w:val="26"/>
+              </w:rPr>
+              <w:t>0</w:t>
+            </w:r>
+          </w:p>
+        </w:tc>
+        <w:tc>
+          <w:tcPr>
+            <w:tcW w:w="630" w:type="dxa"/>
+            <w:shd w:val="clear" w:color="auto" w:fill="FFFF00"/>
+            <w:vAlign w:val="center"/>
+          </w:tcPr>
+          <w:p>
+            <w:pPr>
+              <w:jc w:val="center"/>
+              <w:rPr>
+                <w:rFonts w:ascii="Times New Roman" w:hAnsi="Times New Roman" w:cs="Times New Roman"/>
+                <w:sz w:val="26"/>
+                <w:szCs w:val="26"/>
+              </w:rPr>
+            </w:pPr>
+            <w:r>
+              <w:rPr>
+                <w:rFonts w:ascii="Times New Roman" w:hAnsi="Times New Roman" w:cs="Times New Roman"/>
+                <w:sz w:val="26"/>
+                <w:szCs w:val="26"/>
+              </w:rPr>
+              <w:t>3</w:t>
+            </w:r>
+          </w:p>
+        </w:tc>
+        <w:tc>
+          <w:tcPr>
+            <w:tcW w:w="630" w:type="dxa"/>
+            <w:vAlign w:val="center"/>
+          </w:tcPr>
+          <w:p>
+            <w:pPr>
+              <w:jc w:val="center"/>
+              <w:rPr>
+                <w:rFonts w:ascii="Times New Roman" w:hAnsi="Times New Roman" w:cs="Times New Roman"/>
+                <w:sz w:val="26"/>
+                <w:szCs w:val="26"/>
+              </w:rPr>
+            </w:pPr>
+            <w:r>
+              <w:rPr>
+                <w:rFonts w:ascii="Times New Roman" w:hAnsi="Times New Roman" w:cs="Times New Roman"/>
+                <w:sz w:val="26"/>
+                <w:szCs w:val="26"/>
+              </w:rPr>
+              <w:t>3</w:t>
+            </w:r>
+          </w:p>
+        </w:tc>
+        <w:tc>
+          <w:tcPr>
+            <w:tcW w:w="630" w:type="dxa"/>
+            <w:vAlign w:val="center"/>
+          </w:tcPr>
+          <w:p>
+            <w:pPr>
+              <w:jc w:val="center"/>
+              <w:rPr>
+                <w:rFonts w:ascii="Times New Roman" w:hAnsi="Times New Roman" w:cs="Times New Roman"/>
+                <w:sz w:val="26"/>
+                <w:szCs w:val="26"/>
+              </w:rPr>
+            </w:pPr>
+            <w:r>
+              <w:rPr>
+                <w:rFonts w:ascii="Times New Roman" w:hAnsi="Times New Roman" w:cs="Times New Roman"/>
+                <w:sz w:val="26"/>
+                <w:szCs w:val="26"/>
+              </w:rPr>
+              <w:t>3</w:t>
+            </w:r>
+          </w:p>
+        </w:tc>
+        <w:tc>
+          <w:tcPr>
+            <w:tcW w:w="630" w:type="dxa"/>
+            <w:vAlign w:val="center"/>
+          </w:tcPr>
+          <w:p>
+            <w:pPr>
+              <w:jc w:val="center"/>
+              <w:rPr>
+                <w:rFonts w:ascii="Times New Roman" w:hAnsi="Times New Roman" w:cs="Times New Roman"/>
+                <w:sz w:val="26"/>
+                <w:szCs w:val="26"/>
+              </w:rPr>
+            </w:pPr>
+          </w:p>
+        </w:tc>
+        <w:tc>
+          <w:tcPr>
+            <w:tcW w:w="630" w:type="dxa"/>
+            <w:vAlign w:val="center"/>
+          </w:tcPr>
+          <w:p>
+            <w:pPr>
+              <w:jc w:val="center"/>
+              <w:rPr>
+                <w:rFonts w:ascii="Times New Roman" w:hAnsi="Times New Roman" w:cs="Times New Roman"/>
+                <w:sz w:val="26"/>
+                <w:szCs w:val="26"/>
+              </w:rPr>
+            </w:pPr>
+          </w:p>
+        </w:tc>
+        <w:tc>
+          <w:tcPr>
+            <w:tcW w:w="558" w:type="dxa"/>
+            <w:vAlign w:val="center"/>
+          </w:tcPr>
+          <w:p>
+            <w:pPr>
+              <w:jc w:val="center"/>
+              <w:rPr>
+                <w:rFonts w:ascii="Times New Roman" w:hAnsi="Times New Roman" w:cs="Times New Roman"/>
+                <w:sz w:val="26"/>
+                <w:szCs w:val="26"/>
+              </w:rPr>
+            </w:pPr>
+          </w:p>
+        </w:tc>
+      </w:tr>
+      <w:tr>
+        <w:tc>
+          <w:tcPr>
+            <w:tcW w:w="870" w:type="dxa"/>
+            <w:vMerge/>
+            <w:vAlign w:val="center"/>
+          </w:tcPr>
+          <w:p>
+            <w:pPr>
+              <w:jc w:val="center"/>
+              <w:rPr>
+                <w:rFonts w:ascii="Times New Roman" w:hAnsi="Times New Roman" w:cs="Times New Roman"/>
+                <w:sz w:val="26"/>
+                <w:szCs w:val="26"/>
+              </w:rPr>
+            </w:pPr>
+          </w:p>
+        </w:tc>
+        <w:tc>
+          <w:tcPr>
+            <w:tcW w:w="1578" w:type="dxa"/>
+            <w:shd w:val="clear" w:color="auto" w:fill="DBE5F1" w:themeFill="accent1" w:themeFillTint="33"/>
+            <w:vAlign w:val="center"/>
+          </w:tcPr>
+          <w:p>
+            <w:pPr>
+              <w:jc w:val="center"/>
+              <w:rPr>
+                <w:rFonts w:ascii="Times New Roman" w:hAnsi="Times New Roman" w:cs="Times New Roman"/>
+                <w:sz w:val="26"/>
+                <w:szCs w:val="26"/>
+              </w:rPr>
+            </w:pPr>
+            <w:r>
+              <w:rPr>
+                <w:rFonts w:ascii="Times New Roman" w:hAnsi="Times New Roman" w:cs="Times New Roman"/>
+                <w:sz w:val="26"/>
+                <w:szCs w:val="26"/>
+              </w:rPr>
+              <w:t>Flow of Event</w:t>
+            </w:r>
+          </w:p>
+        </w:tc>
+        <w:tc>
+          <w:tcPr>
+            <w:tcW w:w="1170" w:type="dxa"/>
+            <w:shd w:val="clear" w:color="auto" w:fill="DBE5F1" w:themeFill="accent1" w:themeFillTint="33"/>
+            <w:vAlign w:val="center"/>
+          </w:tcPr>
+          <w:p>
+            <w:pPr>
+              <w:jc w:val="center"/>
+              <w:rPr>
+                <w:rFonts w:ascii="Times New Roman" w:hAnsi="Times New Roman" w:cs="Times New Roman"/>
+                <w:sz w:val="26"/>
+                <w:szCs w:val="26"/>
+              </w:rPr>
+            </w:pPr>
+            <w:r>
+              <w:rPr>
+                <w:rFonts w:ascii="Times New Roman" w:hAnsi="Times New Roman" w:cs="Times New Roman"/>
+                <w:sz w:val="26"/>
+                <w:szCs w:val="26"/>
+              </w:rPr>
+              <w:t>Trường</w:t>
+            </w:r>
+          </w:p>
+        </w:tc>
+        <w:tc>
+          <w:tcPr>
+            <w:tcW w:w="1620" w:type="dxa"/>
+            <w:shd w:val="clear" w:color="auto" w:fill="DBE5F1" w:themeFill="accent1" w:themeFillTint="33"/>
+            <w:vAlign w:val="center"/>
+          </w:tcPr>
+          <w:p>
+            <w:pPr>
+              <w:jc w:val="center"/>
+              <w:rPr>
+                <w:rFonts w:ascii="Times New Roman" w:hAnsi="Times New Roman" w:cs="Times New Roman"/>
+                <w:sz w:val="26"/>
+                <w:szCs w:val="26"/>
+              </w:rPr>
+            </w:pPr>
+            <w:r>
+              <w:rPr>
+                <w:rFonts w:ascii="Times New Roman" w:hAnsi="Times New Roman" w:cs="Times New Roman"/>
+                <w:sz w:val="26"/>
+                <w:szCs w:val="26"/>
+              </w:rPr>
+              <w:t>2</w:t>
+            </w:r>
+          </w:p>
+        </w:tc>
+        <w:tc>
+          <w:tcPr>
+            <w:tcW w:w="630" w:type="dxa"/>
+            <w:shd w:val="clear" w:color="auto" w:fill="DBE5F1" w:themeFill="accent1" w:themeFillTint="33"/>
+            <w:vAlign w:val="center"/>
+          </w:tcPr>
+          <w:p>
+            <w:pPr>
+              <w:jc w:val="center"/>
+              <w:rPr>
+                <w:rFonts w:ascii="Times New Roman" w:hAnsi="Times New Roman" w:cs="Times New Roman"/>
+                <w:sz w:val="26"/>
+                <w:szCs w:val="26"/>
+              </w:rPr>
+            </w:pPr>
+            <w:r>
+              <w:rPr>
+                <w:rFonts w:ascii="Times New Roman" w:hAnsi="Times New Roman" w:cs="Times New Roman"/>
+                <w:sz w:val="26"/>
+                <w:szCs w:val="26"/>
+              </w:rPr>
+              <w:t>0</w:t>
+            </w:r>
+          </w:p>
+        </w:tc>
+        <w:tc>
+          <w:tcPr>
+            <w:tcW w:w="630" w:type="dxa"/>
+            <w:shd w:val="clear" w:color="auto" w:fill="DBE5F1" w:themeFill="accent1" w:themeFillTint="33"/>
+            <w:vAlign w:val="center"/>
+          </w:tcPr>
+          <w:p>
+            <w:pPr>
+              <w:jc w:val="center"/>
+              <w:rPr>
+                <w:rFonts w:ascii="Times New Roman" w:hAnsi="Times New Roman" w:cs="Times New Roman"/>
+                <w:sz w:val="26"/>
+                <w:szCs w:val="26"/>
+              </w:rPr>
+            </w:pPr>
+            <w:r>
+              <w:rPr>
+                <w:rFonts w:ascii="Times New Roman" w:hAnsi="Times New Roman" w:cs="Times New Roman"/>
+                <w:sz w:val="26"/>
+                <w:szCs w:val="26"/>
+              </w:rPr>
+              <w:t>0</w:t>
+            </w:r>
+          </w:p>
+        </w:tc>
+        <w:tc>
+          <w:tcPr>
+            <w:tcW w:w="630" w:type="dxa"/>
+            <w:shd w:val="clear" w:color="auto" w:fill="DBE5F1" w:themeFill="accent1" w:themeFillTint="33"/>
+            <w:vAlign w:val="center"/>
+          </w:tcPr>
+          <w:p>
+            <w:pPr>
+              <w:jc w:val="center"/>
+              <w:rPr>
+                <w:rFonts w:ascii="Times New Roman" w:hAnsi="Times New Roman" w:cs="Times New Roman"/>
+                <w:sz w:val="26"/>
+                <w:szCs w:val="26"/>
+              </w:rPr>
+            </w:pPr>
+            <w:r>
+              <w:rPr>
+                <w:rFonts w:ascii="Times New Roman" w:hAnsi="Times New Roman" w:cs="Times New Roman"/>
+                <w:sz w:val="26"/>
+                <w:szCs w:val="26"/>
+              </w:rPr>
+              <w:t>2</w:t>
+            </w:r>
+          </w:p>
+        </w:tc>
+        <w:tc>
+          <w:tcPr>
+            <w:tcW w:w="630" w:type="dxa"/>
+            <w:vAlign w:val="center"/>
+          </w:tcPr>
+          <w:p>
+            <w:pPr>
+              <w:jc w:val="center"/>
+              <w:rPr>
+                <w:rFonts w:ascii="Times New Roman" w:hAnsi="Times New Roman" w:cs="Times New Roman"/>
+                <w:sz w:val="26"/>
+                <w:szCs w:val="26"/>
+              </w:rPr>
+            </w:pPr>
+            <w:r>
+              <w:rPr>
+                <w:rFonts w:ascii="Times New Roman" w:hAnsi="Times New Roman" w:cs="Times New Roman"/>
+                <w:sz w:val="26"/>
+                <w:szCs w:val="26"/>
+              </w:rPr>
+              <w:t>2</w:t>
+            </w:r>
+          </w:p>
+        </w:tc>
+        <w:tc>
+          <w:tcPr>
+            <w:tcW w:w="630" w:type="dxa"/>
+            <w:vAlign w:val="center"/>
+          </w:tcPr>
+          <w:p>
+            <w:pPr>
+              <w:jc w:val="center"/>
+              <w:rPr>
+                <w:rFonts w:ascii="Times New Roman" w:hAnsi="Times New Roman" w:cs="Times New Roman"/>
+                <w:sz w:val="26"/>
+                <w:szCs w:val="26"/>
+              </w:rPr>
+            </w:pPr>
+          </w:p>
+        </w:tc>
+        <w:tc>
+          <w:tcPr>
+            <w:tcW w:w="630" w:type="dxa"/>
+            <w:vAlign w:val="center"/>
+          </w:tcPr>
+          <w:p>
+            <w:pPr>
+              <w:jc w:val="center"/>
+              <w:rPr>
+                <w:rFonts w:ascii="Times New Roman" w:hAnsi="Times New Roman" w:cs="Times New Roman"/>
+                <w:sz w:val="26"/>
+                <w:szCs w:val="26"/>
+              </w:rPr>
+            </w:pPr>
+          </w:p>
+        </w:tc>
+        <w:tc>
+          <w:tcPr>
+            <w:tcW w:w="558" w:type="dxa"/>
+            <w:vAlign w:val="center"/>
+          </w:tcPr>
+          <w:p>
+            <w:pPr>
+              <w:jc w:val="center"/>
+              <w:rPr>
+                <w:rFonts w:ascii="Times New Roman" w:hAnsi="Times New Roman" w:cs="Times New Roman"/>
+                <w:sz w:val="26"/>
+                <w:szCs w:val="26"/>
+              </w:rPr>
+            </w:pPr>
+          </w:p>
+        </w:tc>
+      </w:tr>
+      <w:tr>
+        <w:tc>
+          <w:tcPr>
+            <w:tcW w:w="870" w:type="dxa"/>
+            <w:vMerge/>
+            <w:vAlign w:val="center"/>
+          </w:tcPr>
+          <w:p>
+            <w:pPr>
+              <w:jc w:val="center"/>
+              <w:rPr>
+                <w:rFonts w:ascii="Times New Roman" w:hAnsi="Times New Roman" w:cs="Times New Roman"/>
+                <w:sz w:val="26"/>
+                <w:szCs w:val="26"/>
+              </w:rPr>
+            </w:pPr>
+          </w:p>
+        </w:tc>
+        <w:tc>
+          <w:tcPr>
+            <w:tcW w:w="1578" w:type="dxa"/>
+            <w:shd w:val="clear" w:color="auto" w:fill="EAF1DD" w:themeFill="accent3" w:themeFillTint="33"/>
+            <w:vAlign w:val="center"/>
+          </w:tcPr>
+          <w:p>
+            <w:pPr>
+              <w:jc w:val="center"/>
+              <w:rPr>
+                <w:rFonts w:ascii="Times New Roman" w:hAnsi="Times New Roman" w:cs="Times New Roman"/>
+                <w:sz w:val="26"/>
+                <w:szCs w:val="26"/>
+              </w:rPr>
+            </w:pPr>
+            <w:r>
+              <w:rPr>
+                <w:rFonts w:ascii="Times New Roman" w:hAnsi="Times New Roman" w:cs="Times New Roman"/>
+                <w:sz w:val="26"/>
+                <w:szCs w:val="26"/>
+              </w:rPr>
+              <w:t>Thiết kế giao diện(Design UI)</w:t>
+            </w:r>
+          </w:p>
+        </w:tc>
+        <w:tc>
+          <w:tcPr>
+            <w:tcW w:w="1170" w:type="dxa"/>
+            <w:shd w:val="clear" w:color="auto" w:fill="EAF1DD" w:themeFill="accent3" w:themeFillTint="33"/>
+            <w:vAlign w:val="center"/>
+          </w:tcPr>
+          <w:p>
+            <w:pPr>
+              <w:jc w:val="center"/>
+              <w:rPr>
+                <w:rFonts w:ascii="Times New Roman" w:hAnsi="Times New Roman" w:cs="Times New Roman"/>
+                <w:sz w:val="26"/>
+                <w:szCs w:val="26"/>
+              </w:rPr>
+            </w:pPr>
+            <w:r>
+              <w:rPr>
+                <w:rFonts w:ascii="Times New Roman" w:hAnsi="Times New Roman" w:cs="Times New Roman"/>
+                <w:sz w:val="26"/>
+                <w:szCs w:val="26"/>
+              </w:rPr>
+              <w:t>Duy, Tuấn</w:t>
+            </w:r>
+          </w:p>
+        </w:tc>
+        <w:tc>
+          <w:tcPr>
+            <w:tcW w:w="1620" w:type="dxa"/>
+            <w:shd w:val="clear" w:color="auto" w:fill="EAF1DD" w:themeFill="accent3" w:themeFillTint="33"/>
+            <w:vAlign w:val="center"/>
+          </w:tcPr>
+          <w:p>
+            <w:pPr>
+              <w:jc w:val="center"/>
+              <w:rPr>
+                <w:rFonts w:ascii="Times New Roman" w:hAnsi="Times New Roman" w:cs="Times New Roman"/>
+                <w:sz w:val="26"/>
+                <w:szCs w:val="26"/>
+              </w:rPr>
+            </w:pPr>
+            <w:r>
+              <w:rPr>
+                <w:rFonts w:ascii="Times New Roman" w:hAnsi="Times New Roman" w:cs="Times New Roman"/>
+                <w:sz w:val="26"/>
+                <w:szCs w:val="26"/>
+              </w:rPr>
+              <w:t xml:space="preserve">2 </w:t>
+            </w:r>
+          </w:p>
+          <w:p>
+            <w:pPr>
+              <w:jc w:val="center"/>
+              <w:rPr>
+                <w:rFonts w:ascii="Times New Roman" w:hAnsi="Times New Roman" w:cs="Times New Roman"/>
+                <w:sz w:val="26"/>
+                <w:szCs w:val="26"/>
+              </w:rPr>
+            </w:pPr>
+            <w:r>
+              <w:rPr>
+                <w:rFonts w:ascii="Times New Roman" w:hAnsi="Times New Roman" w:cs="Times New Roman"/>
+                <w:sz w:val="26"/>
+                <w:szCs w:val="26"/>
+              </w:rPr>
+              <w:t>(Giao diện tạo mới, xóa đề xuất; Giao diện chỉnh sửa đề xuất)</w:t>
+            </w:r>
+          </w:p>
+        </w:tc>
+        <w:tc>
+          <w:tcPr>
+            <w:tcW w:w="630" w:type="dxa"/>
+            <w:shd w:val="clear" w:color="auto" w:fill="EAF1DD" w:themeFill="accent3" w:themeFillTint="33"/>
+            <w:vAlign w:val="center"/>
+          </w:tcPr>
+          <w:p>
+            <w:pPr>
+              <w:jc w:val="center"/>
+              <w:rPr>
+                <w:rFonts w:ascii="Times New Roman" w:hAnsi="Times New Roman" w:cs="Times New Roman"/>
+                <w:sz w:val="26"/>
+                <w:szCs w:val="26"/>
+              </w:rPr>
+            </w:pPr>
+            <w:r>
+              <w:rPr>
+                <w:rFonts w:ascii="Times New Roman" w:hAnsi="Times New Roman" w:cs="Times New Roman"/>
+                <w:sz w:val="26"/>
+                <w:szCs w:val="26"/>
+              </w:rPr>
+              <w:t>0</w:t>
+            </w:r>
+          </w:p>
+        </w:tc>
+        <w:tc>
+          <w:tcPr>
+            <w:tcW w:w="630" w:type="dxa"/>
+            <w:shd w:val="clear" w:color="auto" w:fill="EAF1DD" w:themeFill="accent3" w:themeFillTint="33"/>
+            <w:vAlign w:val="center"/>
+          </w:tcPr>
+          <w:p>
+            <w:pPr>
+              <w:jc w:val="center"/>
+              <w:rPr>
+                <w:rFonts w:ascii="Times New Roman" w:hAnsi="Times New Roman" w:cs="Times New Roman"/>
+                <w:sz w:val="26"/>
+                <w:szCs w:val="26"/>
+              </w:rPr>
+            </w:pPr>
+            <w:r>
+              <w:rPr>
+                <w:rFonts w:ascii="Times New Roman" w:hAnsi="Times New Roman" w:cs="Times New Roman"/>
+                <w:sz w:val="26"/>
+                <w:szCs w:val="26"/>
+              </w:rPr>
+              <w:t>0</w:t>
+            </w:r>
+          </w:p>
+        </w:tc>
+        <w:tc>
+          <w:tcPr>
+            <w:tcW w:w="630" w:type="dxa"/>
+            <w:shd w:val="clear" w:color="auto" w:fill="EAF1DD" w:themeFill="accent3" w:themeFillTint="33"/>
+            <w:vAlign w:val="center"/>
+          </w:tcPr>
+          <w:p>
+            <w:pPr>
+              <w:jc w:val="center"/>
+              <w:rPr>
+                <w:rFonts w:ascii="Times New Roman" w:hAnsi="Times New Roman" w:cs="Times New Roman"/>
+                <w:sz w:val="26"/>
+                <w:szCs w:val="26"/>
+              </w:rPr>
+            </w:pPr>
+            <w:r>
+              <w:rPr>
+                <w:rFonts w:ascii="Times New Roman" w:hAnsi="Times New Roman" w:cs="Times New Roman"/>
+                <w:sz w:val="26"/>
+                <w:szCs w:val="26"/>
+              </w:rPr>
+              <w:t>0</w:t>
+            </w:r>
+          </w:p>
+        </w:tc>
+        <w:tc>
+          <w:tcPr>
+            <w:tcW w:w="630" w:type="dxa"/>
+            <w:shd w:val="clear" w:color="auto" w:fill="EAF1DD" w:themeFill="accent3" w:themeFillTint="33"/>
+            <w:vAlign w:val="center"/>
+          </w:tcPr>
+          <w:p>
+            <w:pPr>
+              <w:jc w:val="center"/>
+              <w:rPr>
+                <w:rFonts w:ascii="Times New Roman" w:hAnsi="Times New Roman" w:cs="Times New Roman"/>
+                <w:sz w:val="26"/>
+                <w:szCs w:val="26"/>
+              </w:rPr>
+            </w:pPr>
+            <w:r>
+              <w:rPr>
+                <w:rFonts w:ascii="Times New Roman" w:hAnsi="Times New Roman" w:cs="Times New Roman"/>
+                <w:sz w:val="26"/>
+                <w:szCs w:val="26"/>
+              </w:rPr>
+              <w:t>2</w:t>
+            </w:r>
+          </w:p>
+        </w:tc>
+        <w:tc>
+          <w:tcPr>
+            <w:tcW w:w="630" w:type="dxa"/>
+            <w:vAlign w:val="center"/>
+          </w:tcPr>
+          <w:p>
+            <w:pPr>
+              <w:jc w:val="center"/>
+              <w:rPr>
+                <w:rFonts w:ascii="Times New Roman" w:hAnsi="Times New Roman" w:cs="Times New Roman"/>
+                <w:sz w:val="26"/>
+                <w:szCs w:val="26"/>
+              </w:rPr>
+            </w:pPr>
+          </w:p>
+        </w:tc>
+        <w:tc>
+          <w:tcPr>
+            <w:tcW w:w="630" w:type="dxa"/>
+            <w:vAlign w:val="center"/>
+          </w:tcPr>
+          <w:p>
+            <w:pPr>
+              <w:jc w:val="center"/>
+              <w:rPr>
+                <w:rFonts w:ascii="Times New Roman" w:hAnsi="Times New Roman" w:cs="Times New Roman"/>
+                <w:sz w:val="26"/>
+                <w:szCs w:val="26"/>
+              </w:rPr>
+            </w:pPr>
+          </w:p>
+        </w:tc>
+        <w:tc>
+          <w:tcPr>
+            <w:tcW w:w="558" w:type="dxa"/>
+            <w:vAlign w:val="center"/>
+          </w:tcPr>
+          <w:p>
+            <w:pPr>
+              <w:jc w:val="center"/>
+              <w:rPr>
+                <w:rFonts w:ascii="Times New Roman" w:hAnsi="Times New Roman" w:cs="Times New Roman"/>
+                <w:sz w:val="26"/>
+                <w:szCs w:val="26"/>
+              </w:rPr>
+            </w:pPr>
+          </w:p>
+        </w:tc>
+      </w:tr>
+      <w:tr>
+        <w:tc>
+          <w:tcPr>
+            <w:tcW w:w="870" w:type="dxa"/>
+            <w:vMerge/>
+            <w:vAlign w:val="center"/>
+          </w:tcPr>
+          <w:p>
+            <w:pPr>
+              <w:jc w:val="center"/>
+              <w:rPr>
+                <w:rFonts w:ascii="Times New Roman" w:hAnsi="Times New Roman" w:cs="Times New Roman"/>
+                <w:sz w:val="26"/>
+                <w:szCs w:val="26"/>
+              </w:rPr>
+            </w:pPr>
+          </w:p>
+        </w:tc>
+        <w:tc>
+          <w:tcPr>
+            <w:tcW w:w="1578" w:type="dxa"/>
+            <w:shd w:val="clear" w:color="auto" w:fill="DBE5F1" w:themeFill="accent1" w:themeFillTint="33"/>
+            <w:vAlign w:val="center"/>
+          </w:tcPr>
+          <w:p>
+            <w:pPr>
+              <w:jc w:val="center"/>
+              <w:rPr>
+                <w:rFonts w:ascii="Times New Roman" w:hAnsi="Times New Roman" w:cs="Times New Roman"/>
+                <w:sz w:val="26"/>
+                <w:szCs w:val="26"/>
+              </w:rPr>
+            </w:pPr>
+            <w:r>
+              <w:rPr>
+                <w:rFonts w:ascii="Times New Roman" w:hAnsi="Times New Roman" w:cs="Times New Roman"/>
+                <w:sz w:val="26"/>
+                <w:szCs w:val="26"/>
+              </w:rPr>
+              <w:t>Coding UI</w:t>
+            </w:r>
+          </w:p>
+        </w:tc>
+        <w:tc>
+          <w:tcPr>
+            <w:tcW w:w="1170" w:type="dxa"/>
+            <w:shd w:val="clear" w:color="auto" w:fill="DBE5F1" w:themeFill="accent1" w:themeFillTint="33"/>
+            <w:vAlign w:val="center"/>
+          </w:tcPr>
+          <w:p>
+            <w:pPr>
+              <w:jc w:val="center"/>
+              <w:rPr>
+                <w:rFonts w:ascii="Times New Roman" w:hAnsi="Times New Roman" w:cs="Times New Roman"/>
+                <w:sz w:val="26"/>
+                <w:szCs w:val="26"/>
+              </w:rPr>
+            </w:pPr>
+            <w:r>
+              <w:rPr>
+                <w:rFonts w:ascii="Times New Roman" w:hAnsi="Times New Roman" w:cs="Times New Roman"/>
+                <w:sz w:val="26"/>
+                <w:szCs w:val="26"/>
+              </w:rPr>
+              <w:t>Duy, Trường</w:t>
+            </w:r>
+          </w:p>
+        </w:tc>
+        <w:tc>
+          <w:tcPr>
+            <w:tcW w:w="1620" w:type="dxa"/>
+            <w:shd w:val="clear" w:color="auto" w:fill="DBE5F1" w:themeFill="accent1" w:themeFillTint="33"/>
+            <w:vAlign w:val="center"/>
+          </w:tcPr>
+          <w:p>
+            <w:pPr>
+              <w:jc w:val="center"/>
+              <w:rPr>
+                <w:rFonts w:ascii="Times New Roman" w:hAnsi="Times New Roman" w:cs="Times New Roman"/>
+                <w:sz w:val="26"/>
+                <w:szCs w:val="26"/>
+              </w:rPr>
+            </w:pPr>
+            <w:r>
+              <w:rPr>
+                <w:rFonts w:ascii="Times New Roman" w:hAnsi="Times New Roman" w:cs="Times New Roman"/>
+                <w:sz w:val="26"/>
+                <w:szCs w:val="26"/>
+              </w:rPr>
+              <w:t>2</w:t>
+            </w:r>
+          </w:p>
+        </w:tc>
+        <w:tc>
+          <w:tcPr>
+            <w:tcW w:w="630" w:type="dxa"/>
+            <w:shd w:val="clear" w:color="auto" w:fill="DBE5F1" w:themeFill="accent1" w:themeFillTint="33"/>
+            <w:vAlign w:val="center"/>
+          </w:tcPr>
+          <w:p>
+            <w:pPr>
+              <w:jc w:val="center"/>
+              <w:rPr>
+                <w:rFonts w:ascii="Times New Roman" w:hAnsi="Times New Roman" w:cs="Times New Roman"/>
+                <w:sz w:val="26"/>
+                <w:szCs w:val="26"/>
+              </w:rPr>
+            </w:pPr>
+            <w:r>
+              <w:rPr>
+                <w:rFonts w:ascii="Times New Roman" w:hAnsi="Times New Roman" w:cs="Times New Roman"/>
+                <w:sz w:val="26"/>
+                <w:szCs w:val="26"/>
+              </w:rPr>
+              <w:t>0</w:t>
+            </w:r>
+          </w:p>
+        </w:tc>
+        <w:tc>
+          <w:tcPr>
+            <w:tcW w:w="630" w:type="dxa"/>
+            <w:shd w:val="clear" w:color="auto" w:fill="DBE5F1" w:themeFill="accent1" w:themeFillTint="33"/>
+            <w:vAlign w:val="center"/>
+          </w:tcPr>
+          <w:p>
+            <w:pPr>
+              <w:jc w:val="center"/>
+              <w:rPr>
+                <w:rFonts w:ascii="Times New Roman" w:hAnsi="Times New Roman" w:cs="Times New Roman"/>
+                <w:sz w:val="26"/>
+                <w:szCs w:val="26"/>
+              </w:rPr>
+            </w:pPr>
+            <w:r>
+              <w:rPr>
+                <w:rFonts w:ascii="Times New Roman" w:hAnsi="Times New Roman" w:cs="Times New Roman"/>
+                <w:sz w:val="26"/>
+                <w:szCs w:val="26"/>
+              </w:rPr>
+              <w:t>0</w:t>
+            </w:r>
+          </w:p>
+        </w:tc>
+        <w:tc>
+          <w:tcPr>
+            <w:tcW w:w="630" w:type="dxa"/>
+            <w:shd w:val="clear" w:color="auto" w:fill="DBE5F1" w:themeFill="accent1" w:themeFillTint="33"/>
+            <w:vAlign w:val="center"/>
+          </w:tcPr>
+          <w:p>
+            <w:pPr>
+              <w:jc w:val="center"/>
+              <w:rPr>
+                <w:rFonts w:ascii="Times New Roman" w:hAnsi="Times New Roman" w:cs="Times New Roman"/>
+                <w:sz w:val="26"/>
+                <w:szCs w:val="26"/>
+              </w:rPr>
+            </w:pPr>
+            <w:r>
+              <w:rPr>
+                <w:rFonts w:ascii="Times New Roman" w:hAnsi="Times New Roman" w:cs="Times New Roman"/>
+                <w:sz w:val="26"/>
+                <w:szCs w:val="26"/>
+              </w:rPr>
+              <w:t>2</w:t>
+            </w:r>
+          </w:p>
+        </w:tc>
+        <w:tc>
+          <w:tcPr>
+            <w:tcW w:w="630" w:type="dxa"/>
+            <w:vAlign w:val="center"/>
+          </w:tcPr>
+          <w:p>
+            <w:pPr>
+              <w:jc w:val="center"/>
+              <w:rPr>
+                <w:rFonts w:ascii="Times New Roman" w:hAnsi="Times New Roman" w:cs="Times New Roman"/>
+                <w:sz w:val="26"/>
+                <w:szCs w:val="26"/>
+              </w:rPr>
+            </w:pPr>
+            <w:r>
+              <w:rPr>
+                <w:rFonts w:ascii="Times New Roman" w:hAnsi="Times New Roman" w:cs="Times New Roman"/>
+                <w:sz w:val="26"/>
+                <w:szCs w:val="26"/>
+              </w:rPr>
+              <w:t>2</w:t>
+            </w:r>
+          </w:p>
+        </w:tc>
+        <w:tc>
+          <w:tcPr>
+            <w:tcW w:w="630" w:type="dxa"/>
+            <w:vAlign w:val="center"/>
+          </w:tcPr>
+          <w:p>
+            <w:pPr>
+              <w:jc w:val="center"/>
+              <w:rPr>
+                <w:rFonts w:ascii="Times New Roman" w:hAnsi="Times New Roman" w:cs="Times New Roman"/>
+                <w:sz w:val="26"/>
+                <w:szCs w:val="26"/>
+              </w:rPr>
+            </w:pPr>
+          </w:p>
+        </w:tc>
+        <w:tc>
+          <w:tcPr>
+            <w:tcW w:w="630" w:type="dxa"/>
+            <w:vAlign w:val="center"/>
+          </w:tcPr>
+          <w:p>
+            <w:pPr>
+              <w:jc w:val="center"/>
+              <w:rPr>
+                <w:rFonts w:ascii="Times New Roman" w:hAnsi="Times New Roman" w:cs="Times New Roman"/>
+                <w:sz w:val="26"/>
+                <w:szCs w:val="26"/>
+              </w:rPr>
+            </w:pPr>
+          </w:p>
+        </w:tc>
+        <w:tc>
+          <w:tcPr>
+            <w:tcW w:w="558" w:type="dxa"/>
+            <w:vAlign w:val="center"/>
+          </w:tcPr>
+          <w:p>
+            <w:pPr>
+              <w:jc w:val="center"/>
+              <w:rPr>
+                <w:rFonts w:ascii="Times New Roman" w:hAnsi="Times New Roman" w:cs="Times New Roman"/>
+                <w:sz w:val="26"/>
+                <w:szCs w:val="26"/>
+              </w:rPr>
+            </w:pPr>
+          </w:p>
+        </w:tc>
+      </w:tr>
+      <w:tr>
+        <w:tc>
+          <w:tcPr>
+            <w:tcW w:w="870" w:type="dxa"/>
+            <w:vMerge/>
+            <w:vAlign w:val="center"/>
+          </w:tcPr>
+          <w:p>
+            <w:pPr>
+              <w:jc w:val="center"/>
+              <w:rPr>
+                <w:rFonts w:ascii="Times New Roman" w:hAnsi="Times New Roman" w:cs="Times New Roman"/>
+                <w:sz w:val="26"/>
+                <w:szCs w:val="26"/>
+              </w:rPr>
+            </w:pPr>
+          </w:p>
+        </w:tc>
+        <w:tc>
+          <w:tcPr>
+            <w:tcW w:w="1578" w:type="dxa"/>
+            <w:shd w:val="clear" w:color="auto" w:fill="D9D9D9" w:themeFill="background1" w:themeFillShade="D9"/>
+            <w:vAlign w:val="center"/>
+          </w:tcPr>
+          <w:p>
+            <w:pPr>
+              <w:jc w:val="center"/>
+              <w:rPr>
+                <w:rFonts w:ascii="Times New Roman" w:hAnsi="Times New Roman" w:cs="Times New Roman"/>
+                <w:sz w:val="26"/>
+                <w:szCs w:val="26"/>
+              </w:rPr>
+            </w:pPr>
+            <w:r>
+              <w:rPr>
+                <w:rFonts w:ascii="Times New Roman" w:hAnsi="Times New Roman" w:cs="Times New Roman"/>
+                <w:sz w:val="26"/>
+                <w:szCs w:val="26"/>
+              </w:rPr>
+              <w:t>Coding logic</w:t>
+            </w:r>
+          </w:p>
+        </w:tc>
+        <w:tc>
+          <w:tcPr>
+            <w:tcW w:w="1170" w:type="dxa"/>
+            <w:shd w:val="clear" w:color="auto" w:fill="D9D9D9" w:themeFill="background1" w:themeFillShade="D9"/>
+            <w:vAlign w:val="center"/>
+          </w:tcPr>
+          <w:p>
+            <w:pPr>
+              <w:jc w:val="center"/>
+              <w:rPr>
+                <w:rFonts w:ascii="Times New Roman" w:hAnsi="Times New Roman" w:cs="Times New Roman"/>
+                <w:sz w:val="26"/>
+                <w:szCs w:val="26"/>
+              </w:rPr>
+            </w:pPr>
+            <w:r>
+              <w:rPr>
+                <w:rFonts w:ascii="Times New Roman" w:hAnsi="Times New Roman" w:cs="Times New Roman"/>
+                <w:sz w:val="26"/>
+                <w:szCs w:val="26"/>
+              </w:rPr>
+              <w:t>Trường, Tuấn</w:t>
+            </w:r>
+          </w:p>
+        </w:tc>
+        <w:tc>
+          <w:tcPr>
+            <w:tcW w:w="1620" w:type="dxa"/>
+            <w:shd w:val="clear" w:color="auto" w:fill="D9D9D9" w:themeFill="background1" w:themeFillShade="D9"/>
+            <w:vAlign w:val="center"/>
+          </w:tcPr>
+          <w:p>
+            <w:pPr>
+              <w:jc w:val="center"/>
+              <w:rPr>
+                <w:rFonts w:ascii="Times New Roman" w:hAnsi="Times New Roman" w:cs="Times New Roman"/>
+                <w:sz w:val="26"/>
+                <w:szCs w:val="26"/>
+              </w:rPr>
+            </w:pPr>
+            <w:r>
+              <w:rPr>
+                <w:rFonts w:ascii="Times New Roman" w:hAnsi="Times New Roman" w:cs="Times New Roman"/>
+                <w:sz w:val="26"/>
+                <w:szCs w:val="26"/>
+              </w:rPr>
+              <w:t>3</w:t>
+            </w:r>
+          </w:p>
+        </w:tc>
+        <w:tc>
+          <w:tcPr>
+            <w:tcW w:w="630" w:type="dxa"/>
+            <w:shd w:val="clear" w:color="auto" w:fill="D9D9D9" w:themeFill="background1" w:themeFillShade="D9"/>
+            <w:vAlign w:val="center"/>
+          </w:tcPr>
+          <w:p>
+            <w:pPr>
+              <w:jc w:val="center"/>
+              <w:rPr>
+                <w:rFonts w:ascii="Times New Roman" w:hAnsi="Times New Roman" w:cs="Times New Roman"/>
+                <w:sz w:val="26"/>
+                <w:szCs w:val="26"/>
+              </w:rPr>
+            </w:pPr>
+            <w:r>
+              <w:rPr>
+                <w:rFonts w:ascii="Times New Roman" w:hAnsi="Times New Roman" w:cs="Times New Roman"/>
+                <w:sz w:val="26"/>
+                <w:szCs w:val="26"/>
+              </w:rPr>
+              <w:t>0</w:t>
+            </w:r>
+          </w:p>
+        </w:tc>
+        <w:tc>
+          <w:tcPr>
+            <w:tcW w:w="630" w:type="dxa"/>
+            <w:shd w:val="clear" w:color="auto" w:fill="D9D9D9" w:themeFill="background1" w:themeFillShade="D9"/>
+            <w:vAlign w:val="center"/>
+          </w:tcPr>
+          <w:p>
+            <w:pPr>
+              <w:jc w:val="center"/>
+              <w:rPr>
+                <w:rFonts w:ascii="Times New Roman" w:hAnsi="Times New Roman" w:cs="Times New Roman"/>
+                <w:sz w:val="26"/>
+                <w:szCs w:val="26"/>
+              </w:rPr>
+            </w:pPr>
+            <w:r>
+              <w:rPr>
+                <w:rFonts w:ascii="Times New Roman" w:hAnsi="Times New Roman" w:cs="Times New Roman"/>
+                <w:sz w:val="26"/>
+                <w:szCs w:val="26"/>
+              </w:rPr>
+              <w:t>0</w:t>
+            </w:r>
+          </w:p>
+        </w:tc>
+        <w:tc>
+          <w:tcPr>
+            <w:tcW w:w="630" w:type="dxa"/>
+            <w:shd w:val="clear" w:color="auto" w:fill="D9D9D9" w:themeFill="background1" w:themeFillShade="D9"/>
+            <w:vAlign w:val="center"/>
+          </w:tcPr>
+          <w:p>
+            <w:pPr>
+              <w:jc w:val="center"/>
+              <w:rPr>
+                <w:rFonts w:ascii="Times New Roman" w:hAnsi="Times New Roman" w:cs="Times New Roman"/>
+                <w:sz w:val="26"/>
+                <w:szCs w:val="26"/>
+              </w:rPr>
+            </w:pPr>
+            <w:r>
+              <w:rPr>
+                <w:rFonts w:ascii="Times New Roman" w:hAnsi="Times New Roman" w:cs="Times New Roman"/>
+                <w:sz w:val="26"/>
+                <w:szCs w:val="26"/>
+              </w:rPr>
+              <w:t>0</w:t>
+            </w:r>
+          </w:p>
+        </w:tc>
+        <w:tc>
+          <w:tcPr>
+            <w:tcW w:w="630" w:type="dxa"/>
+            <w:shd w:val="clear" w:color="auto" w:fill="D9D9D9" w:themeFill="background1" w:themeFillShade="D9"/>
+            <w:vAlign w:val="center"/>
+          </w:tcPr>
+          <w:p>
+            <w:pPr>
+              <w:jc w:val="center"/>
+              <w:rPr>
+                <w:rFonts w:ascii="Times New Roman" w:hAnsi="Times New Roman" w:cs="Times New Roman"/>
+                <w:sz w:val="26"/>
+                <w:szCs w:val="26"/>
+              </w:rPr>
+            </w:pPr>
+            <w:r>
+              <w:rPr>
+                <w:rFonts w:ascii="Times New Roman" w:hAnsi="Times New Roman" w:cs="Times New Roman"/>
+                <w:sz w:val="26"/>
+                <w:szCs w:val="26"/>
+              </w:rPr>
+              <w:t>0</w:t>
+            </w:r>
+          </w:p>
+        </w:tc>
+        <w:tc>
+          <w:tcPr>
+            <w:tcW w:w="630" w:type="dxa"/>
+            <w:shd w:val="clear" w:color="auto" w:fill="D9D9D9" w:themeFill="background1" w:themeFillShade="D9"/>
+            <w:vAlign w:val="center"/>
+          </w:tcPr>
+          <w:p>
+            <w:pPr>
+              <w:jc w:val="center"/>
+              <w:rPr>
+                <w:rFonts w:ascii="Times New Roman" w:hAnsi="Times New Roman" w:cs="Times New Roman"/>
+                <w:sz w:val="26"/>
+                <w:szCs w:val="26"/>
+              </w:rPr>
+            </w:pPr>
+            <w:r>
+              <w:rPr>
+                <w:rFonts w:ascii="Times New Roman" w:hAnsi="Times New Roman" w:cs="Times New Roman"/>
+                <w:sz w:val="26"/>
+                <w:szCs w:val="26"/>
+              </w:rPr>
+              <w:t>3</w:t>
+            </w:r>
+          </w:p>
+        </w:tc>
+        <w:tc>
+          <w:tcPr>
+            <w:tcW w:w="630" w:type="dxa"/>
+            <w:vAlign w:val="center"/>
+          </w:tcPr>
+          <w:p>
+            <w:pPr>
+              <w:jc w:val="center"/>
+              <w:rPr>
+                <w:rFonts w:ascii="Times New Roman" w:hAnsi="Times New Roman" w:cs="Times New Roman"/>
+                <w:sz w:val="26"/>
+                <w:szCs w:val="26"/>
+              </w:rPr>
+            </w:pPr>
+          </w:p>
+        </w:tc>
+        <w:tc>
+          <w:tcPr>
+            <w:tcW w:w="558" w:type="dxa"/>
+            <w:vAlign w:val="center"/>
+          </w:tcPr>
+          <w:p>
+            <w:pPr>
+              <w:jc w:val="center"/>
+              <w:rPr>
+                <w:rFonts w:ascii="Times New Roman" w:hAnsi="Times New Roman" w:cs="Times New Roman"/>
+                <w:sz w:val="26"/>
+                <w:szCs w:val="26"/>
+              </w:rPr>
+            </w:pPr>
+          </w:p>
+        </w:tc>
+      </w:tr>
+      <w:tr>
+        <w:tc>
+          <w:tcPr>
+            <w:tcW w:w="870" w:type="dxa"/>
+            <w:vMerge/>
+            <w:vAlign w:val="center"/>
+          </w:tcPr>
+          <w:p>
+            <w:pPr>
+              <w:jc w:val="center"/>
+              <w:rPr>
+                <w:rFonts w:ascii="Times New Roman" w:hAnsi="Times New Roman" w:cs="Times New Roman"/>
+                <w:sz w:val="26"/>
+                <w:szCs w:val="26"/>
+              </w:rPr>
+            </w:pPr>
+          </w:p>
+        </w:tc>
+        <w:tc>
+          <w:tcPr>
+            <w:tcW w:w="1578" w:type="dxa"/>
+            <w:shd w:val="clear" w:color="auto" w:fill="D9D9D9" w:themeFill="background1" w:themeFillShade="D9"/>
+            <w:vAlign w:val="center"/>
+          </w:tcPr>
+          <w:p>
+            <w:pPr>
+              <w:jc w:val="center"/>
+              <w:rPr>
+                <w:rFonts w:ascii="Times New Roman" w:hAnsi="Times New Roman" w:cs="Times New Roman"/>
+                <w:sz w:val="26"/>
+                <w:szCs w:val="26"/>
+              </w:rPr>
+            </w:pPr>
+            <w:r>
+              <w:rPr>
+                <w:rFonts w:ascii="Times New Roman" w:hAnsi="Times New Roman" w:cs="Times New Roman"/>
+                <w:sz w:val="26"/>
+                <w:szCs w:val="26"/>
+              </w:rPr>
+              <w:t>Testing</w:t>
+            </w:r>
+          </w:p>
+        </w:tc>
+        <w:tc>
+          <w:tcPr>
+            <w:tcW w:w="1170" w:type="dxa"/>
+            <w:shd w:val="clear" w:color="auto" w:fill="D9D9D9" w:themeFill="background1" w:themeFillShade="D9"/>
+            <w:vAlign w:val="center"/>
+          </w:tcPr>
+          <w:p>
+            <w:pPr>
+              <w:jc w:val="center"/>
+              <w:rPr>
+                <w:rFonts w:ascii="Times New Roman" w:hAnsi="Times New Roman" w:cs="Times New Roman"/>
+                <w:sz w:val="26"/>
+                <w:szCs w:val="26"/>
+              </w:rPr>
+            </w:pPr>
+            <w:r>
+              <w:rPr>
+                <w:rFonts w:ascii="Times New Roman" w:hAnsi="Times New Roman" w:cs="Times New Roman"/>
+                <w:sz w:val="26"/>
+                <w:szCs w:val="26"/>
+              </w:rPr>
+              <w:t>Duy, Trường, Tuấn</w:t>
+            </w:r>
+          </w:p>
+        </w:tc>
+        <w:tc>
+          <w:tcPr>
+            <w:tcW w:w="1620" w:type="dxa"/>
+            <w:shd w:val="clear" w:color="auto" w:fill="D9D9D9" w:themeFill="background1" w:themeFillShade="D9"/>
+            <w:vAlign w:val="center"/>
+          </w:tcPr>
+          <w:p>
+            <w:pPr>
+              <w:jc w:val="center"/>
+              <w:rPr>
+                <w:rFonts w:ascii="Times New Roman" w:hAnsi="Times New Roman" w:cs="Times New Roman"/>
+                <w:sz w:val="26"/>
+                <w:szCs w:val="26"/>
+              </w:rPr>
+            </w:pPr>
+            <w:r>
+              <w:rPr>
+                <w:rFonts w:ascii="Times New Roman" w:hAnsi="Times New Roman" w:cs="Times New Roman"/>
+                <w:sz w:val="26"/>
+                <w:szCs w:val="26"/>
+              </w:rPr>
+              <w:t xml:space="preserve">5 </w:t>
+            </w:r>
+          </w:p>
+          <w:p>
+            <w:pPr>
+              <w:jc w:val="center"/>
+              <w:rPr>
+                <w:rFonts w:ascii="Times New Roman" w:hAnsi="Times New Roman" w:cs="Times New Roman"/>
+                <w:sz w:val="26"/>
+                <w:szCs w:val="26"/>
+              </w:rPr>
+            </w:pPr>
+            <w:r>
+              <w:rPr>
+                <w:rFonts w:ascii="Times New Roman" w:hAnsi="Times New Roman" w:cs="Times New Roman"/>
+                <w:sz w:val="26"/>
+                <w:szCs w:val="26"/>
+              </w:rPr>
+              <w:t>(Kiểm tra UI: Giao diện tạo mới, xóa đề xuất; Giao diện chỉnh sửa đề xuất</w:t>
+            </w:r>
+          </w:p>
+          <w:p>
+            <w:pPr>
+              <w:jc w:val="center"/>
+              <w:rPr>
+                <w:rFonts w:ascii="Times New Roman" w:hAnsi="Times New Roman" w:cs="Times New Roman"/>
+                <w:sz w:val="26"/>
+                <w:szCs w:val="26"/>
+              </w:rPr>
+            </w:pPr>
+            <w:r>
+              <w:rPr>
+                <w:rFonts w:ascii="Times New Roman" w:hAnsi="Times New Roman" w:cs="Times New Roman"/>
+                <w:sz w:val="26"/>
+                <w:szCs w:val="26"/>
+              </w:rPr>
+              <w:t>Kiểm tra logic: Tạo mới đề xuất; Chỉnh sửa đề xuất; Xóa đề tài đề xuất)</w:t>
+            </w:r>
+          </w:p>
+        </w:tc>
+        <w:tc>
+          <w:tcPr>
+            <w:tcW w:w="630" w:type="dxa"/>
+            <w:shd w:val="clear" w:color="auto" w:fill="D9D9D9" w:themeFill="background1" w:themeFillShade="D9"/>
+            <w:vAlign w:val="center"/>
+          </w:tcPr>
+          <w:p>
+            <w:pPr>
+              <w:jc w:val="center"/>
+              <w:rPr>
+                <w:rFonts w:ascii="Times New Roman" w:hAnsi="Times New Roman" w:cs="Times New Roman"/>
+                <w:sz w:val="26"/>
+                <w:szCs w:val="26"/>
+              </w:rPr>
+            </w:pPr>
+            <w:r>
+              <w:rPr>
+                <w:rFonts w:ascii="Times New Roman" w:hAnsi="Times New Roman" w:cs="Times New Roman"/>
+                <w:sz w:val="26"/>
+                <w:szCs w:val="26"/>
+              </w:rPr>
+              <w:t>0</w:t>
+            </w:r>
+          </w:p>
+        </w:tc>
+        <w:tc>
+          <w:tcPr>
+            <w:tcW w:w="630" w:type="dxa"/>
+            <w:shd w:val="clear" w:color="auto" w:fill="D9D9D9" w:themeFill="background1" w:themeFillShade="D9"/>
+            <w:vAlign w:val="center"/>
+          </w:tcPr>
+          <w:p>
+            <w:pPr>
+              <w:jc w:val="center"/>
+              <w:rPr>
+                <w:rFonts w:ascii="Times New Roman" w:hAnsi="Times New Roman" w:cs="Times New Roman"/>
+                <w:sz w:val="26"/>
+                <w:szCs w:val="26"/>
+              </w:rPr>
+            </w:pPr>
+            <w:r>
+              <w:rPr>
+                <w:rFonts w:ascii="Times New Roman" w:hAnsi="Times New Roman" w:cs="Times New Roman"/>
+                <w:sz w:val="26"/>
+                <w:szCs w:val="26"/>
+              </w:rPr>
+              <w:t>0</w:t>
+            </w:r>
+          </w:p>
+        </w:tc>
+        <w:tc>
+          <w:tcPr>
+            <w:tcW w:w="630" w:type="dxa"/>
+            <w:shd w:val="clear" w:color="auto" w:fill="D9D9D9" w:themeFill="background1" w:themeFillShade="D9"/>
+            <w:vAlign w:val="center"/>
+          </w:tcPr>
+          <w:p>
+            <w:pPr>
+              <w:jc w:val="center"/>
+              <w:rPr>
+                <w:rFonts w:ascii="Times New Roman" w:hAnsi="Times New Roman" w:cs="Times New Roman"/>
+                <w:sz w:val="26"/>
+                <w:szCs w:val="26"/>
+              </w:rPr>
+            </w:pPr>
+            <w:r>
+              <w:rPr>
+                <w:rFonts w:ascii="Times New Roman" w:hAnsi="Times New Roman" w:cs="Times New Roman"/>
+                <w:sz w:val="26"/>
+                <w:szCs w:val="26"/>
+              </w:rPr>
+              <w:t>0</w:t>
+            </w:r>
+          </w:p>
+        </w:tc>
+        <w:tc>
+          <w:tcPr>
+            <w:tcW w:w="630" w:type="dxa"/>
+            <w:shd w:val="clear" w:color="auto" w:fill="D9D9D9" w:themeFill="background1" w:themeFillShade="D9"/>
+            <w:vAlign w:val="center"/>
+          </w:tcPr>
+          <w:p>
+            <w:pPr>
+              <w:jc w:val="center"/>
+              <w:rPr>
+                <w:rFonts w:ascii="Times New Roman" w:hAnsi="Times New Roman" w:cs="Times New Roman"/>
+                <w:sz w:val="26"/>
+                <w:szCs w:val="26"/>
+              </w:rPr>
+            </w:pPr>
+            <w:r>
+              <w:rPr>
+                <w:rFonts w:ascii="Times New Roman" w:hAnsi="Times New Roman" w:cs="Times New Roman"/>
+                <w:sz w:val="26"/>
+                <w:szCs w:val="26"/>
+              </w:rPr>
+              <w:t>0</w:t>
+            </w:r>
+          </w:p>
+        </w:tc>
+        <w:tc>
+          <w:tcPr>
+            <w:tcW w:w="630" w:type="dxa"/>
+            <w:shd w:val="clear" w:color="auto" w:fill="D9D9D9" w:themeFill="background1" w:themeFillShade="D9"/>
+            <w:vAlign w:val="center"/>
+          </w:tcPr>
+          <w:p>
+            <w:pPr>
+              <w:jc w:val="center"/>
+              <w:rPr>
+                <w:rFonts w:ascii="Times New Roman" w:hAnsi="Times New Roman" w:cs="Times New Roman"/>
+                <w:sz w:val="26"/>
+                <w:szCs w:val="26"/>
+              </w:rPr>
+            </w:pPr>
+            <w:r>
+              <w:rPr>
+                <w:rFonts w:ascii="Times New Roman" w:hAnsi="Times New Roman" w:cs="Times New Roman"/>
+                <w:sz w:val="26"/>
+                <w:szCs w:val="26"/>
+              </w:rPr>
+              <w:t>2</w:t>
+            </w:r>
+          </w:p>
+        </w:tc>
+        <w:tc>
+          <w:tcPr>
+            <w:tcW w:w="630" w:type="dxa"/>
+            <w:vAlign w:val="center"/>
+          </w:tcPr>
+          <w:p>
+            <w:pPr>
+              <w:jc w:val="center"/>
+              <w:rPr>
+                <w:rFonts w:ascii="Times New Roman" w:hAnsi="Times New Roman" w:cs="Times New Roman"/>
+                <w:sz w:val="26"/>
+                <w:szCs w:val="26"/>
+              </w:rPr>
+            </w:pPr>
+          </w:p>
+        </w:tc>
+        <w:tc>
+          <w:tcPr>
+            <w:tcW w:w="558" w:type="dxa"/>
+            <w:vAlign w:val="center"/>
+          </w:tcPr>
+          <w:p>
+            <w:pPr>
+              <w:jc w:val="center"/>
+              <w:rPr>
+                <w:rFonts w:ascii="Times New Roman" w:hAnsi="Times New Roman" w:cs="Times New Roman"/>
+                <w:sz w:val="26"/>
+                <w:szCs w:val="26"/>
+              </w:rPr>
+            </w:pPr>
+          </w:p>
+        </w:tc>
+      </w:tr>
+    </w:tbl>
+    <w:p>
+      <w:pPr>
+        <w:rPr>
+          <w:rFonts w:ascii="Times New Roman" w:hAnsi="Times New Roman" w:cs="Times New Roman"/>
+          <w:sz w:val="26"/>
+          <w:szCs w:val="26"/>
+        </w:rPr>
+      </w:pPr>
+    </w:p>
+    <w:p>
+      <w:pPr>
+        <w:rPr>
+          <w:rFonts w:ascii="Times New Roman" w:hAnsi="Times New Roman" w:cs="Times New Roman"/>
+          <w:sz w:val="26"/>
+          <w:szCs w:val="26"/>
+        </w:rPr>
+      </w:pPr>
+    </w:p>
+    <w:p>
+      <w:pPr>
+        <w:rPr>
+          <w:rFonts w:ascii="Times New Roman" w:hAnsi="Times New Roman" w:cs="Times New Roman"/>
+          <w:sz w:val="26"/>
+          <w:szCs w:val="26"/>
+        </w:rPr>
+      </w:pPr>
+      <w:r>
+        <w:rPr>
+          <w:rFonts w:ascii="Times New Roman" w:hAnsi="Times New Roman" w:cs="Times New Roman"/>
+          <w:sz w:val="26"/>
+          <w:szCs w:val="26"/>
+        </w:rPr>
+        <w:t>+ Thực hiện thiết kế giao diện cho chức năng quản lý đề xuất đề tài.</w:t>
+      </w:r>
+    </w:p>
+    <w:p>
+      <w:pPr>
+        <w:rPr>
+          <w:rFonts w:ascii="Times New Roman" w:hAnsi="Times New Roman" w:cs="Times New Roman"/>
+          <w:sz w:val="26"/>
+          <w:szCs w:val="26"/>
+        </w:rPr>
+      </w:pPr>
+      <w:r>
+        <w:rPr>
+          <w:rFonts w:ascii="Times New Roman" w:hAnsi="Times New Roman" w:cs="Times New Roman"/>
+          <w:sz w:val="26"/>
+          <w:szCs w:val="26"/>
+        </w:rPr>
+        <w:t xml:space="preserve">Link figma: </w:t>
+      </w:r>
+    </w:p>
+    <w:p>
+      <w:pPr>
+        <w:rPr>
+          <w:rFonts w:ascii="Times New Roman" w:hAnsi="Times New Roman" w:cs="Times New Roman"/>
+          <w:sz w:val="26"/>
+          <w:szCs w:val="26"/>
+        </w:rPr>
+      </w:pPr>
+      <w:r>
+        <w:rPr>
+          <w:rFonts w:ascii="Times New Roman" w:hAnsi="Times New Roman" w:cs="Times New Roman"/>
+          <w:sz w:val="26"/>
+          <w:szCs w:val="26"/>
+          <w:highlight w:val="cyan"/>
+        </w:rPr>
+        <w:t>https://www.figma.com/file/mHhzkUqxO2k8vsF8lCuPFi/CNPM-WEB?node-id=0%3A1&amp;t=sSEyAyPcDCyl1bwS-1</w:t>
+      </w:r>
+    </w:p>
+    <w:p>
+      <w:pPr>
+        <w:rPr>
+          <w:rFonts w:ascii="Times New Roman" w:hAnsi="Times New Roman" w:cs="Times New Roman"/>
+          <w:sz w:val="26"/>
+          <w:szCs w:val="26"/>
+        </w:rPr>
+      </w:pPr>
+      <w:r>
+        <w:rPr>
+          <w:rFonts w:ascii="Times New Roman" w:hAnsi="Times New Roman" w:cs="Times New Roman"/>
+          <w:sz w:val="26"/>
+          <w:szCs w:val="26"/>
+        </w:rPr>
+        <w:t>+ Tiếp tục code và sửa những lỗi nhỏ trong project</w:t>
+      </w:r>
     </w:p>
     <w:p>
       <w:pPr>
@@ -19844,7 +24432,7 @@
 </file>
 
 <file path=customXml/itemProps1.xml><?xml version="1.0" encoding="utf-8"?>
-<ds:datastoreItem xmlns:ds="http://schemas.openxmlformats.org/officeDocument/2006/customXml" ds:itemID="{3B55A6D7-5C8B-4C0E-84D3-4105FDAA0892}">
+<ds:datastoreItem xmlns:ds="http://schemas.openxmlformats.org/officeDocument/2006/customXml" ds:itemID="{FED7E5CE-3C2D-4DD7-A84B-927AF759B895}">
   <ds:schemaRefs>
     <ds:schemaRef ds:uri="http://schemas.openxmlformats.org/officeDocument/2006/bibliography"/>
   </ds:schemaRefs>

</xml_diff>

<commit_message>
Ngày 6: Họp ngày 6
- Ngày hôm qua nhóm đã thực hiện được các công việc sau: 
+ Thực hiện kiểm tra giao diện tạo nhóm, xóa sinh viên, thêm sinh viên.
+ Thực hiện viết code logic chức năng quản lý đề xuất đề tài.
+ Kiểm tra giao diện tạo mới, xóa đề xuất, chỉnh sửa đề xuất.
- Trong ngày hôm nay nhóm đã thực hiện được các công việc sau:
+ Thực hiện kiểm tra giao diện xin tham gia vào một nhóm, kiểm tra logic tạo nhóm.
+  Thực hiên kiểm tra giao diện chỉnh sửa đề xuất
+ Kiểm tra logic: Tạo mới đề xuất.
- Trong ngày hôm nay nhóm chưa gặp khó khăn trong quá trình làm bài tập nhóm.
</commit_message>
<xml_diff>
--- a/Bài tập Sprint 2.docx
+++ b/Bài tập Sprint 2.docx
@@ -19224,8 +19224,6 @@
         </w:rPr>
         <w:t xml:space="preserve">giao diện </w:t>
       </w:r>
-      <w:bookmarkStart w:id="0" w:name="_GoBack"/>
-      <w:bookmarkEnd w:id="0"/>
       <w:r>
         <w:rPr>
           <w:rFonts w:ascii="Times New Roman" w:hAnsi="Times New Roman" w:cs="Times New Roman"/>
@@ -23524,6 +23522,4737 @@
                 <w:szCs w:val="26"/>
               </w:rPr>
             </w:pPr>
+          </w:p>
+        </w:tc>
+        <w:tc>
+          <w:tcPr>
+            <w:tcW w:w="558" w:type="dxa"/>
+            <w:vAlign w:val="center"/>
+          </w:tcPr>
+          <w:p>
+            <w:pPr>
+              <w:jc w:val="center"/>
+              <w:rPr>
+                <w:rFonts w:ascii="Times New Roman" w:hAnsi="Times New Roman" w:cs="Times New Roman"/>
+                <w:sz w:val="26"/>
+                <w:szCs w:val="26"/>
+              </w:rPr>
+            </w:pPr>
+          </w:p>
+        </w:tc>
+      </w:tr>
+    </w:tbl>
+    <w:p>
+      <w:pPr>
+        <w:rPr>
+          <w:rFonts w:ascii="Times New Roman" w:hAnsi="Times New Roman" w:cs="Times New Roman"/>
+          <w:sz w:val="26"/>
+          <w:szCs w:val="26"/>
+        </w:rPr>
+      </w:pPr>
+    </w:p>
+    <w:p>
+      <w:pPr>
+        <w:rPr>
+          <w:rFonts w:ascii="Times New Roman" w:hAnsi="Times New Roman" w:cs="Times New Roman"/>
+          <w:sz w:val="26"/>
+          <w:szCs w:val="26"/>
+        </w:rPr>
+      </w:pPr>
+    </w:p>
+    <w:p>
+      <w:pPr>
+        <w:rPr>
+          <w:rFonts w:ascii="Times New Roman" w:hAnsi="Times New Roman" w:cs="Times New Roman"/>
+          <w:sz w:val="26"/>
+          <w:szCs w:val="26"/>
+        </w:rPr>
+      </w:pPr>
+      <w:r>
+        <w:rPr>
+          <w:rFonts w:ascii="Times New Roman" w:hAnsi="Times New Roman" w:cs="Times New Roman"/>
+          <w:sz w:val="26"/>
+          <w:szCs w:val="26"/>
+        </w:rPr>
+        <w:t>+ Thực hiện thiết kế giao diện cho chức năng quản lý đề xuất đề tài.</w:t>
+      </w:r>
+    </w:p>
+    <w:p>
+      <w:pPr>
+        <w:rPr>
+          <w:rFonts w:ascii="Times New Roman" w:hAnsi="Times New Roman" w:cs="Times New Roman"/>
+          <w:sz w:val="26"/>
+          <w:szCs w:val="26"/>
+        </w:rPr>
+      </w:pPr>
+      <w:r>
+        <w:rPr>
+          <w:rFonts w:ascii="Times New Roman" w:hAnsi="Times New Roman" w:cs="Times New Roman"/>
+          <w:sz w:val="26"/>
+          <w:szCs w:val="26"/>
+        </w:rPr>
+        <w:t xml:space="preserve">Link figma: </w:t>
+      </w:r>
+    </w:p>
+    <w:p>
+      <w:pPr>
+        <w:rPr>
+          <w:rFonts w:ascii="Times New Roman" w:hAnsi="Times New Roman" w:cs="Times New Roman"/>
+          <w:sz w:val="26"/>
+          <w:szCs w:val="26"/>
+        </w:rPr>
+      </w:pPr>
+      <w:r>
+        <w:rPr>
+          <w:rFonts w:ascii="Times New Roman" w:hAnsi="Times New Roman" w:cs="Times New Roman"/>
+          <w:sz w:val="26"/>
+          <w:szCs w:val="26"/>
+          <w:highlight w:val="cyan"/>
+        </w:rPr>
+        <w:t>https://www.figma.com/file/mHhzkUqxO2k8vsF8lCuPFi/CNPM-WEB?node-id=0%3A1&amp;t=sSEyAyPcDCyl1bwS-1</w:t>
+      </w:r>
+    </w:p>
+    <w:p>
+      <w:pPr>
+        <w:rPr>
+          <w:rFonts w:ascii="Times New Roman" w:hAnsi="Times New Roman" w:cs="Times New Roman"/>
+          <w:sz w:val="26"/>
+          <w:szCs w:val="26"/>
+        </w:rPr>
+      </w:pPr>
+      <w:r>
+        <w:rPr>
+          <w:rFonts w:ascii="Times New Roman" w:hAnsi="Times New Roman" w:cs="Times New Roman"/>
+          <w:sz w:val="26"/>
+          <w:szCs w:val="26"/>
+        </w:rPr>
+        <w:t>+ Tiếp tục code và sửa những lỗi nhỏ trong project</w:t>
+      </w:r>
+    </w:p>
+    <w:p>
+      <w:pPr>
+        <w:rPr>
+          <w:rFonts w:ascii="Times New Roman" w:hAnsi="Times New Roman" w:cs="Times New Roman"/>
+          <w:sz w:val="26"/>
+          <w:szCs w:val="26"/>
+        </w:rPr>
+      </w:pPr>
+    </w:p>
+    <w:p>
+      <w:pPr>
+        <w:spacing w:after="200" w:line="276" w:lineRule="auto"/>
+        <w:rPr>
+          <w:rFonts w:ascii="Times New Roman" w:eastAsiaTheme="majorEastAsia" w:hAnsi="Times New Roman" w:cs="Times New Roman"/>
+          <w:b/>
+          <w:sz w:val="26"/>
+          <w:szCs w:val="26"/>
+        </w:rPr>
+      </w:pPr>
+      <w:r>
+        <w:rPr>
+          <w:rFonts w:ascii="Times New Roman" w:hAnsi="Times New Roman" w:cs="Times New Roman"/>
+          <w:b/>
+          <w:sz w:val="26"/>
+          <w:szCs w:val="26"/>
+        </w:rPr>
+        <w:br w:type="page"/>
+      </w:r>
+    </w:p>
+    <w:p>
+      <w:pPr>
+        <w:pStyle w:val="Heading1"/>
+        <w:rPr>
+          <w:rFonts w:ascii="Times New Roman" w:hAnsi="Times New Roman" w:cs="Times New Roman"/>
+          <w:b/>
+          <w:color w:val="auto"/>
+          <w:sz w:val="26"/>
+          <w:szCs w:val="26"/>
+        </w:rPr>
+      </w:pPr>
+      <w:r>
+        <w:rPr>
+          <w:rFonts w:ascii="Times New Roman" w:hAnsi="Times New Roman" w:cs="Times New Roman"/>
+          <w:b/>
+          <w:color w:val="auto"/>
+          <w:sz w:val="26"/>
+          <w:szCs w:val="26"/>
+        </w:rPr>
+        <w:lastRenderedPageBreak/>
+        <w:t>Ngày 6</w:t>
+      </w:r>
+      <w:r>
+        <w:rPr>
+          <w:rFonts w:ascii="Times New Roman" w:hAnsi="Times New Roman" w:cs="Times New Roman"/>
+          <w:b/>
+          <w:color w:val="auto"/>
+          <w:sz w:val="26"/>
+          <w:szCs w:val="26"/>
+        </w:rPr>
+        <w:t>: Họ</w:t>
+      </w:r>
+      <w:r>
+        <w:rPr>
+          <w:rFonts w:ascii="Times New Roman" w:hAnsi="Times New Roman" w:cs="Times New Roman"/>
+          <w:b/>
+          <w:color w:val="auto"/>
+          <w:sz w:val="26"/>
+          <w:szCs w:val="26"/>
+        </w:rPr>
+        <w:t>p ngày 6</w:t>
+      </w:r>
+      <w:bookmarkStart w:id="0" w:name="_GoBack"/>
+      <w:bookmarkEnd w:id="0"/>
+    </w:p>
+    <w:p>
+      <w:pPr>
+        <w:spacing w:after="0" w:line="360" w:lineRule="auto"/>
+        <w:jc w:val="both"/>
+        <w:rPr>
+          <w:rFonts w:ascii="Times New Roman" w:hAnsi="Times New Roman" w:cs="Times New Roman"/>
+          <w:noProof/>
+          <w:sz w:val="26"/>
+          <w:szCs w:val="26"/>
+        </w:rPr>
+      </w:pPr>
+      <w:r>
+        <w:rPr>
+          <w:rFonts w:ascii="Times New Roman" w:hAnsi="Times New Roman" w:cs="Times New Roman"/>
+          <w:sz w:val="26"/>
+          <w:szCs w:val="26"/>
+        </w:rPr>
+        <w:t xml:space="preserve">- Ngày hôm qua nhóm đã </w:t>
+      </w:r>
+      <w:r>
+        <w:rPr>
+          <w:rFonts w:ascii="Times New Roman" w:hAnsi="Times New Roman" w:cs="Times New Roman"/>
+          <w:noProof/>
+          <w:sz w:val="26"/>
+          <w:szCs w:val="26"/>
+        </w:rPr>
+        <w:t xml:space="preserve">thực hiện </w:t>
+      </w:r>
+      <w:r>
+        <w:rPr>
+          <w:rFonts w:ascii="Times New Roman" w:hAnsi="Times New Roman" w:cs="Times New Roman"/>
+          <w:noProof/>
+          <w:sz w:val="26"/>
+          <w:szCs w:val="26"/>
+        </w:rPr>
+        <w:t xml:space="preserve">được các công việc sau: </w:t>
+      </w:r>
+    </w:p>
+    <w:p>
+      <w:pPr>
+        <w:rPr>
+          <w:rFonts w:ascii="Times New Roman" w:hAnsi="Times New Roman" w:cs="Times New Roman"/>
+          <w:sz w:val="26"/>
+          <w:szCs w:val="26"/>
+        </w:rPr>
+      </w:pPr>
+      <w:r>
+        <w:rPr>
+          <w:rFonts w:ascii="Times New Roman" w:hAnsi="Times New Roman" w:cs="Times New Roman"/>
+          <w:sz w:val="26"/>
+          <w:szCs w:val="26"/>
+        </w:rPr>
+        <w:t>+ Thực hiện kiểm tra giao diện tạo nhóm, xóa sinh viên, thêm sinh viên.</w:t>
+      </w:r>
+    </w:p>
+    <w:p>
+      <w:pPr>
+        <w:rPr>
+          <w:rFonts w:ascii="Times New Roman" w:hAnsi="Times New Roman" w:cs="Times New Roman"/>
+          <w:sz w:val="26"/>
+          <w:szCs w:val="26"/>
+        </w:rPr>
+      </w:pPr>
+      <w:r>
+        <w:rPr>
+          <w:rFonts w:ascii="Times New Roman" w:hAnsi="Times New Roman" w:cs="Times New Roman"/>
+          <w:sz w:val="26"/>
+          <w:szCs w:val="26"/>
+        </w:rPr>
+        <w:t>+ Thực hiện viết code logic chức năng quản lý đề xuất đề tài.</w:t>
+      </w:r>
+    </w:p>
+    <w:p>
+      <w:pPr>
+        <w:rPr>
+          <w:rFonts w:ascii="Times New Roman" w:hAnsi="Times New Roman" w:cs="Times New Roman"/>
+          <w:sz w:val="26"/>
+          <w:szCs w:val="26"/>
+        </w:rPr>
+      </w:pPr>
+      <w:r>
+        <w:rPr>
+          <w:rFonts w:ascii="Times New Roman" w:hAnsi="Times New Roman" w:cs="Times New Roman"/>
+          <w:sz w:val="26"/>
+          <w:szCs w:val="26"/>
+        </w:rPr>
+        <w:t>+ Kiểm tra giao diện tạo mới, xóa đề xuất, chỉnh sửa đề xuất.</w:t>
+      </w:r>
+    </w:p>
+    <w:p>
+      <w:pPr>
+        <w:rPr>
+          <w:rFonts w:ascii="Times New Roman" w:hAnsi="Times New Roman" w:cs="Times New Roman"/>
+          <w:sz w:val="26"/>
+          <w:szCs w:val="26"/>
+        </w:rPr>
+      </w:pPr>
+      <w:r>
+        <w:rPr>
+          <w:rFonts w:ascii="Times New Roman" w:hAnsi="Times New Roman" w:cs="Times New Roman"/>
+          <w:sz w:val="26"/>
+          <w:szCs w:val="26"/>
+        </w:rPr>
+        <w:t>- Trong ngày hôm nay nhóm đã thực hiện được các công việc sau:</w:t>
+      </w:r>
+    </w:p>
+    <w:p>
+      <w:pPr>
+        <w:rPr>
+          <w:rFonts w:ascii="Times New Roman" w:hAnsi="Times New Roman" w:cs="Times New Roman"/>
+          <w:sz w:val="26"/>
+          <w:szCs w:val="26"/>
+        </w:rPr>
+      </w:pPr>
+      <w:r>
+        <w:rPr>
+          <w:rFonts w:ascii="Times New Roman" w:hAnsi="Times New Roman" w:cs="Times New Roman"/>
+          <w:sz w:val="26"/>
+          <w:szCs w:val="26"/>
+        </w:rPr>
+        <w:t>+ Thực hiện kiểm tra giao diện xin tham gia vào một nhóm, kiểm tra logic tạo nhóm.</w:t>
+      </w:r>
+    </w:p>
+    <w:p>
+      <w:pPr>
+        <w:rPr>
+          <w:rFonts w:ascii="Times New Roman" w:hAnsi="Times New Roman" w:cs="Times New Roman"/>
+          <w:sz w:val="26"/>
+          <w:szCs w:val="26"/>
+        </w:rPr>
+      </w:pPr>
+      <w:r>
+        <w:rPr>
+          <w:rFonts w:ascii="Times New Roman" w:hAnsi="Times New Roman" w:cs="Times New Roman"/>
+          <w:sz w:val="26"/>
+          <w:szCs w:val="26"/>
+        </w:rPr>
+        <w:t>+  Thực hiên k</w:t>
+      </w:r>
+      <w:r>
+        <w:rPr>
+          <w:rFonts w:ascii="Times New Roman" w:hAnsi="Times New Roman" w:cs="Times New Roman"/>
+          <w:sz w:val="26"/>
+          <w:szCs w:val="26"/>
+        </w:rPr>
+        <w:t>iểm tra</w:t>
+      </w:r>
+      <w:r>
+        <w:rPr>
+          <w:rFonts w:ascii="Times New Roman" w:hAnsi="Times New Roman" w:cs="Times New Roman"/>
+          <w:sz w:val="26"/>
+          <w:szCs w:val="26"/>
+        </w:rPr>
+        <w:t xml:space="preserve"> g</w:t>
+      </w:r>
+      <w:r>
+        <w:rPr>
+          <w:rFonts w:ascii="Times New Roman" w:hAnsi="Times New Roman" w:cs="Times New Roman"/>
+          <w:sz w:val="26"/>
+          <w:szCs w:val="26"/>
+        </w:rPr>
+        <w:t>iao diện chỉnh sửa đề xuất</w:t>
+      </w:r>
+    </w:p>
+    <w:p>
+      <w:pPr>
+        <w:rPr>
+          <w:rFonts w:ascii="Times New Roman" w:hAnsi="Times New Roman" w:cs="Times New Roman"/>
+          <w:sz w:val="26"/>
+          <w:szCs w:val="26"/>
+        </w:rPr>
+      </w:pPr>
+      <w:r>
+        <w:rPr>
+          <w:rFonts w:ascii="Times New Roman" w:hAnsi="Times New Roman" w:cs="Times New Roman"/>
+          <w:sz w:val="26"/>
+          <w:szCs w:val="26"/>
+        </w:rPr>
+        <w:t xml:space="preserve">+ </w:t>
+      </w:r>
+      <w:r>
+        <w:rPr>
+          <w:rFonts w:ascii="Times New Roman" w:hAnsi="Times New Roman" w:cs="Times New Roman"/>
+          <w:sz w:val="26"/>
+          <w:szCs w:val="26"/>
+        </w:rPr>
+        <w:t>Kiểm tra logic: Tạo mới đề xuấ</w:t>
+      </w:r>
+      <w:r>
+        <w:rPr>
+          <w:rFonts w:ascii="Times New Roman" w:hAnsi="Times New Roman" w:cs="Times New Roman"/>
+          <w:sz w:val="26"/>
+          <w:szCs w:val="26"/>
+        </w:rPr>
+        <w:t>t.</w:t>
+      </w:r>
+    </w:p>
+    <w:p>
+      <w:pPr>
+        <w:rPr>
+          <w:rFonts w:ascii="Times New Roman" w:hAnsi="Times New Roman" w:cs="Times New Roman"/>
+          <w:sz w:val="26"/>
+          <w:szCs w:val="26"/>
+        </w:rPr>
+      </w:pPr>
+      <w:r>
+        <w:rPr>
+          <w:rFonts w:ascii="Times New Roman" w:hAnsi="Times New Roman" w:cs="Times New Roman"/>
+          <w:sz w:val="26"/>
+          <w:szCs w:val="26"/>
+        </w:rPr>
+        <w:t>- Trong ngày hôm nay nhóm chưa gặp khó khăn trong quá trình làm bài tập nhóm.</w:t>
+      </w:r>
+      <w:r>
+        <w:rPr>
+          <w:rFonts w:ascii="Times New Roman" w:hAnsi="Times New Roman" w:cs="Times New Roman"/>
+          <w:sz w:val="26"/>
+          <w:szCs w:val="26"/>
+        </w:rPr>
+        <w:t xml:space="preserve"> </w:t>
+      </w:r>
+    </w:p>
+    <w:tbl>
+      <w:tblPr>
+        <w:tblStyle w:val="TableGrid"/>
+        <w:tblW w:w="0" w:type="auto"/>
+        <w:tblLook w:val="04A0" w:firstRow="1" w:lastRow="0" w:firstColumn="1" w:lastColumn="0" w:noHBand="0" w:noVBand="1"/>
+      </w:tblPr>
+      <w:tblGrid>
+        <w:gridCol w:w="869"/>
+        <w:gridCol w:w="1577"/>
+        <w:gridCol w:w="1169"/>
+        <w:gridCol w:w="1613"/>
+        <w:gridCol w:w="626"/>
+        <w:gridCol w:w="626"/>
+        <w:gridCol w:w="626"/>
+        <w:gridCol w:w="626"/>
+        <w:gridCol w:w="626"/>
+        <w:gridCol w:w="626"/>
+        <w:gridCol w:w="592"/>
+      </w:tblGrid>
+      <w:tr>
+        <w:tc>
+          <w:tcPr>
+            <w:tcW w:w="9576" w:type="dxa"/>
+            <w:gridSpan w:val="11"/>
+          </w:tcPr>
+          <w:p>
+            <w:pPr>
+              <w:rPr>
+                <w:rFonts w:ascii="Times New Roman" w:hAnsi="Times New Roman" w:cs="Times New Roman"/>
+                <w:sz w:val="26"/>
+                <w:szCs w:val="26"/>
+              </w:rPr>
+            </w:pPr>
+          </w:p>
+        </w:tc>
+      </w:tr>
+      <w:tr>
+        <w:tc>
+          <w:tcPr>
+            <w:tcW w:w="870" w:type="dxa"/>
+            <w:vAlign w:val="center"/>
+          </w:tcPr>
+          <w:p>
+            <w:pPr>
+              <w:jc w:val="center"/>
+              <w:rPr>
+                <w:rFonts w:ascii="Times New Roman" w:hAnsi="Times New Roman" w:cs="Times New Roman"/>
+                <w:b/>
+                <w:sz w:val="26"/>
+                <w:szCs w:val="26"/>
+              </w:rPr>
+            </w:pPr>
+            <w:r>
+              <w:rPr>
+                <w:rFonts w:ascii="Times New Roman" w:hAnsi="Times New Roman" w:cs="Times New Roman"/>
+                <w:b/>
+                <w:sz w:val="26"/>
+                <w:szCs w:val="26"/>
+              </w:rPr>
+              <w:t>Chức năng</w:t>
+            </w:r>
+          </w:p>
+        </w:tc>
+        <w:tc>
+          <w:tcPr>
+            <w:tcW w:w="1578" w:type="dxa"/>
+            <w:vAlign w:val="center"/>
+          </w:tcPr>
+          <w:p>
+            <w:pPr>
+              <w:jc w:val="center"/>
+              <w:rPr>
+                <w:rFonts w:ascii="Times New Roman" w:hAnsi="Times New Roman" w:cs="Times New Roman"/>
+                <w:b/>
+                <w:sz w:val="26"/>
+                <w:szCs w:val="26"/>
+              </w:rPr>
+            </w:pPr>
+            <w:r>
+              <w:rPr>
+                <w:rFonts w:ascii="Times New Roman" w:hAnsi="Times New Roman" w:cs="Times New Roman"/>
+                <w:b/>
+                <w:sz w:val="26"/>
+                <w:szCs w:val="26"/>
+              </w:rPr>
+              <w:t>Các công việc cần thực hiện</w:t>
+            </w:r>
+          </w:p>
+        </w:tc>
+        <w:tc>
+          <w:tcPr>
+            <w:tcW w:w="1170" w:type="dxa"/>
+            <w:vAlign w:val="center"/>
+          </w:tcPr>
+          <w:p>
+            <w:pPr>
+              <w:jc w:val="center"/>
+              <w:rPr>
+                <w:rFonts w:ascii="Times New Roman" w:hAnsi="Times New Roman" w:cs="Times New Roman"/>
+                <w:b/>
+                <w:sz w:val="26"/>
+                <w:szCs w:val="26"/>
+              </w:rPr>
+            </w:pPr>
+            <w:r>
+              <w:rPr>
+                <w:rFonts w:ascii="Times New Roman" w:hAnsi="Times New Roman" w:cs="Times New Roman"/>
+                <w:b/>
+                <w:sz w:val="26"/>
+                <w:szCs w:val="26"/>
+              </w:rPr>
+              <w:t>Người thực hiện</w:t>
+            </w:r>
+          </w:p>
+        </w:tc>
+        <w:tc>
+          <w:tcPr>
+            <w:tcW w:w="1620" w:type="dxa"/>
+            <w:vAlign w:val="center"/>
+          </w:tcPr>
+          <w:p>
+            <w:pPr>
+              <w:jc w:val="center"/>
+              <w:rPr>
+                <w:rFonts w:ascii="Times New Roman" w:hAnsi="Times New Roman" w:cs="Times New Roman"/>
+                <w:b/>
+                <w:sz w:val="26"/>
+                <w:szCs w:val="26"/>
+              </w:rPr>
+            </w:pPr>
+            <w:r>
+              <w:rPr>
+                <w:rFonts w:ascii="Times New Roman" w:hAnsi="Times New Roman" w:cs="Times New Roman"/>
+                <w:b/>
+                <w:sz w:val="26"/>
+                <w:szCs w:val="26"/>
+              </w:rPr>
+              <w:t>Ước tính khối lượng công việc</w:t>
+            </w:r>
+          </w:p>
+        </w:tc>
+        <w:tc>
+          <w:tcPr>
+            <w:tcW w:w="630" w:type="dxa"/>
+            <w:vAlign w:val="center"/>
+          </w:tcPr>
+          <w:p>
+            <w:pPr>
+              <w:jc w:val="center"/>
+              <w:rPr>
+                <w:rFonts w:ascii="Times New Roman" w:hAnsi="Times New Roman" w:cs="Times New Roman"/>
+                <w:b/>
+                <w:sz w:val="26"/>
+                <w:szCs w:val="26"/>
+              </w:rPr>
+            </w:pPr>
+            <w:r>
+              <w:rPr>
+                <w:rFonts w:ascii="Times New Roman" w:hAnsi="Times New Roman" w:cs="Times New Roman"/>
+                <w:b/>
+                <w:sz w:val="26"/>
+                <w:szCs w:val="26"/>
+              </w:rPr>
+              <w:t>2</w:t>
+            </w:r>
+          </w:p>
+        </w:tc>
+        <w:tc>
+          <w:tcPr>
+            <w:tcW w:w="630" w:type="dxa"/>
+            <w:vAlign w:val="center"/>
+          </w:tcPr>
+          <w:p>
+            <w:pPr>
+              <w:jc w:val="center"/>
+              <w:rPr>
+                <w:rFonts w:ascii="Times New Roman" w:hAnsi="Times New Roman" w:cs="Times New Roman"/>
+                <w:b/>
+                <w:sz w:val="26"/>
+                <w:szCs w:val="26"/>
+              </w:rPr>
+            </w:pPr>
+            <w:r>
+              <w:rPr>
+                <w:rFonts w:ascii="Times New Roman" w:hAnsi="Times New Roman" w:cs="Times New Roman"/>
+                <w:b/>
+                <w:sz w:val="26"/>
+                <w:szCs w:val="26"/>
+              </w:rPr>
+              <w:t>3</w:t>
+            </w:r>
+          </w:p>
+        </w:tc>
+        <w:tc>
+          <w:tcPr>
+            <w:tcW w:w="630" w:type="dxa"/>
+            <w:vAlign w:val="center"/>
+          </w:tcPr>
+          <w:p>
+            <w:pPr>
+              <w:jc w:val="center"/>
+              <w:rPr>
+                <w:rFonts w:ascii="Times New Roman" w:hAnsi="Times New Roman" w:cs="Times New Roman"/>
+                <w:b/>
+                <w:sz w:val="26"/>
+                <w:szCs w:val="26"/>
+              </w:rPr>
+            </w:pPr>
+            <w:r>
+              <w:rPr>
+                <w:rFonts w:ascii="Times New Roman" w:hAnsi="Times New Roman" w:cs="Times New Roman"/>
+                <w:b/>
+                <w:sz w:val="26"/>
+                <w:szCs w:val="26"/>
+              </w:rPr>
+              <w:t>4</w:t>
+            </w:r>
+          </w:p>
+        </w:tc>
+        <w:tc>
+          <w:tcPr>
+            <w:tcW w:w="630" w:type="dxa"/>
+            <w:vAlign w:val="center"/>
+          </w:tcPr>
+          <w:p>
+            <w:pPr>
+              <w:jc w:val="center"/>
+              <w:rPr>
+                <w:rFonts w:ascii="Times New Roman" w:hAnsi="Times New Roman" w:cs="Times New Roman"/>
+                <w:b/>
+                <w:sz w:val="26"/>
+                <w:szCs w:val="26"/>
+              </w:rPr>
+            </w:pPr>
+            <w:r>
+              <w:rPr>
+                <w:rFonts w:ascii="Times New Roman" w:hAnsi="Times New Roman" w:cs="Times New Roman"/>
+                <w:b/>
+                <w:sz w:val="26"/>
+                <w:szCs w:val="26"/>
+              </w:rPr>
+              <w:t>5</w:t>
+            </w:r>
+          </w:p>
+        </w:tc>
+        <w:tc>
+          <w:tcPr>
+            <w:tcW w:w="630" w:type="dxa"/>
+            <w:vAlign w:val="center"/>
+          </w:tcPr>
+          <w:p>
+            <w:pPr>
+              <w:jc w:val="center"/>
+              <w:rPr>
+                <w:rFonts w:ascii="Times New Roman" w:hAnsi="Times New Roman" w:cs="Times New Roman"/>
+                <w:b/>
+                <w:sz w:val="26"/>
+                <w:szCs w:val="26"/>
+              </w:rPr>
+            </w:pPr>
+            <w:r>
+              <w:rPr>
+                <w:rFonts w:ascii="Times New Roman" w:hAnsi="Times New Roman" w:cs="Times New Roman"/>
+                <w:b/>
+                <w:sz w:val="26"/>
+                <w:szCs w:val="26"/>
+              </w:rPr>
+              <w:t>6</w:t>
+            </w:r>
+          </w:p>
+        </w:tc>
+        <w:tc>
+          <w:tcPr>
+            <w:tcW w:w="630" w:type="dxa"/>
+            <w:vAlign w:val="center"/>
+          </w:tcPr>
+          <w:p>
+            <w:pPr>
+              <w:jc w:val="center"/>
+              <w:rPr>
+                <w:rFonts w:ascii="Times New Roman" w:hAnsi="Times New Roman" w:cs="Times New Roman"/>
+                <w:b/>
+                <w:sz w:val="26"/>
+                <w:szCs w:val="26"/>
+              </w:rPr>
+            </w:pPr>
+            <w:r>
+              <w:rPr>
+                <w:rFonts w:ascii="Times New Roman" w:hAnsi="Times New Roman" w:cs="Times New Roman"/>
+                <w:b/>
+                <w:sz w:val="26"/>
+                <w:szCs w:val="26"/>
+              </w:rPr>
+              <w:t>7</w:t>
+            </w:r>
+          </w:p>
+        </w:tc>
+        <w:tc>
+          <w:tcPr>
+            <w:tcW w:w="558" w:type="dxa"/>
+            <w:vAlign w:val="center"/>
+          </w:tcPr>
+          <w:p>
+            <w:pPr>
+              <w:jc w:val="center"/>
+              <w:rPr>
+                <w:rFonts w:ascii="Times New Roman" w:hAnsi="Times New Roman" w:cs="Times New Roman"/>
+                <w:b/>
+                <w:sz w:val="26"/>
+                <w:szCs w:val="26"/>
+              </w:rPr>
+            </w:pPr>
+            <w:r>
+              <w:rPr>
+                <w:rFonts w:ascii="Times New Roman" w:hAnsi="Times New Roman" w:cs="Times New Roman"/>
+                <w:b/>
+                <w:sz w:val="26"/>
+                <w:szCs w:val="26"/>
+              </w:rPr>
+              <w:t>CN</w:t>
+            </w:r>
+          </w:p>
+        </w:tc>
+      </w:tr>
+      <w:tr>
+        <w:tc>
+          <w:tcPr>
+            <w:tcW w:w="870" w:type="dxa"/>
+            <w:vMerge w:val="restart"/>
+            <w:vAlign w:val="center"/>
+          </w:tcPr>
+          <w:p>
+            <w:pPr>
+              <w:jc w:val="center"/>
+              <w:rPr>
+                <w:rFonts w:ascii="Times New Roman" w:hAnsi="Times New Roman" w:cs="Times New Roman"/>
+                <w:sz w:val="26"/>
+                <w:szCs w:val="26"/>
+              </w:rPr>
+            </w:pPr>
+            <w:r>
+              <w:rPr>
+                <w:rFonts w:ascii="Times New Roman" w:hAnsi="Times New Roman" w:cs="Times New Roman"/>
+                <w:sz w:val="26"/>
+                <w:szCs w:val="26"/>
+              </w:rPr>
+              <w:t>Tạo nhóm</w:t>
+            </w:r>
+          </w:p>
+        </w:tc>
+        <w:tc>
+          <w:tcPr>
+            <w:tcW w:w="1578" w:type="dxa"/>
+            <w:shd w:val="clear" w:color="auto" w:fill="FFFF00"/>
+            <w:vAlign w:val="center"/>
+          </w:tcPr>
+          <w:p>
+            <w:pPr>
+              <w:jc w:val="center"/>
+              <w:rPr>
+                <w:rFonts w:ascii="Times New Roman" w:hAnsi="Times New Roman" w:cs="Times New Roman"/>
+                <w:sz w:val="26"/>
+                <w:szCs w:val="26"/>
+              </w:rPr>
+            </w:pPr>
+            <w:r>
+              <w:rPr>
+                <w:rFonts w:ascii="Times New Roman" w:hAnsi="Times New Roman" w:cs="Times New Roman"/>
+                <w:sz w:val="26"/>
+                <w:szCs w:val="26"/>
+              </w:rPr>
+              <w:t>Xác định Actor</w:t>
+            </w:r>
+          </w:p>
+        </w:tc>
+        <w:tc>
+          <w:tcPr>
+            <w:tcW w:w="1170" w:type="dxa"/>
+            <w:shd w:val="clear" w:color="auto" w:fill="FFFF00"/>
+            <w:vAlign w:val="center"/>
+          </w:tcPr>
+          <w:p>
+            <w:pPr>
+              <w:jc w:val="center"/>
+              <w:rPr>
+                <w:rFonts w:ascii="Times New Roman" w:hAnsi="Times New Roman" w:cs="Times New Roman"/>
+                <w:sz w:val="26"/>
+                <w:szCs w:val="26"/>
+              </w:rPr>
+            </w:pPr>
+            <w:r>
+              <w:rPr>
+                <w:rFonts w:ascii="Times New Roman" w:hAnsi="Times New Roman" w:cs="Times New Roman"/>
+                <w:sz w:val="26"/>
+                <w:szCs w:val="26"/>
+              </w:rPr>
+              <w:t>Trường</w:t>
+            </w:r>
+          </w:p>
+        </w:tc>
+        <w:tc>
+          <w:tcPr>
+            <w:tcW w:w="1620" w:type="dxa"/>
+            <w:shd w:val="clear" w:color="auto" w:fill="FFFF00"/>
+            <w:vAlign w:val="center"/>
+          </w:tcPr>
+          <w:p>
+            <w:pPr>
+              <w:jc w:val="center"/>
+              <w:rPr>
+                <w:rFonts w:ascii="Times New Roman" w:hAnsi="Times New Roman" w:cs="Times New Roman"/>
+                <w:sz w:val="26"/>
+                <w:szCs w:val="26"/>
+              </w:rPr>
+            </w:pPr>
+            <w:r>
+              <w:rPr>
+                <w:rFonts w:ascii="Times New Roman" w:hAnsi="Times New Roman" w:cs="Times New Roman"/>
+                <w:sz w:val="26"/>
+                <w:szCs w:val="26"/>
+              </w:rPr>
+              <w:t>1</w:t>
+            </w:r>
+          </w:p>
+        </w:tc>
+        <w:tc>
+          <w:tcPr>
+            <w:tcW w:w="630" w:type="dxa"/>
+            <w:shd w:val="clear" w:color="auto" w:fill="FFFF00"/>
+            <w:vAlign w:val="center"/>
+          </w:tcPr>
+          <w:p>
+            <w:pPr>
+              <w:jc w:val="center"/>
+              <w:rPr>
+                <w:rFonts w:ascii="Times New Roman" w:hAnsi="Times New Roman" w:cs="Times New Roman"/>
+                <w:sz w:val="26"/>
+                <w:szCs w:val="26"/>
+              </w:rPr>
+            </w:pPr>
+            <w:r>
+              <w:rPr>
+                <w:rFonts w:ascii="Times New Roman" w:hAnsi="Times New Roman" w:cs="Times New Roman"/>
+                <w:sz w:val="26"/>
+                <w:szCs w:val="26"/>
+              </w:rPr>
+              <w:t>0</w:t>
+            </w:r>
+          </w:p>
+        </w:tc>
+        <w:tc>
+          <w:tcPr>
+            <w:tcW w:w="630" w:type="dxa"/>
+            <w:shd w:val="clear" w:color="auto" w:fill="FFFF00"/>
+            <w:vAlign w:val="center"/>
+          </w:tcPr>
+          <w:p>
+            <w:pPr>
+              <w:jc w:val="center"/>
+              <w:rPr>
+                <w:rFonts w:ascii="Times New Roman" w:hAnsi="Times New Roman" w:cs="Times New Roman"/>
+                <w:sz w:val="26"/>
+                <w:szCs w:val="26"/>
+              </w:rPr>
+            </w:pPr>
+            <w:r>
+              <w:rPr>
+                <w:rFonts w:ascii="Times New Roman" w:hAnsi="Times New Roman" w:cs="Times New Roman"/>
+                <w:sz w:val="26"/>
+                <w:szCs w:val="26"/>
+              </w:rPr>
+              <w:t>2</w:t>
+            </w:r>
+          </w:p>
+        </w:tc>
+        <w:tc>
+          <w:tcPr>
+            <w:tcW w:w="630" w:type="dxa"/>
+            <w:vAlign w:val="center"/>
+          </w:tcPr>
+          <w:p>
+            <w:pPr>
+              <w:jc w:val="center"/>
+              <w:rPr>
+                <w:rFonts w:ascii="Times New Roman" w:hAnsi="Times New Roman" w:cs="Times New Roman"/>
+                <w:sz w:val="26"/>
+                <w:szCs w:val="26"/>
+              </w:rPr>
+            </w:pPr>
+            <w:r>
+              <w:rPr>
+                <w:rFonts w:ascii="Times New Roman" w:hAnsi="Times New Roman" w:cs="Times New Roman"/>
+                <w:sz w:val="26"/>
+                <w:szCs w:val="26"/>
+              </w:rPr>
+              <w:t>2</w:t>
+            </w:r>
+          </w:p>
+        </w:tc>
+        <w:tc>
+          <w:tcPr>
+            <w:tcW w:w="630" w:type="dxa"/>
+            <w:vAlign w:val="center"/>
+          </w:tcPr>
+          <w:p>
+            <w:pPr>
+              <w:jc w:val="center"/>
+              <w:rPr>
+                <w:rFonts w:ascii="Times New Roman" w:hAnsi="Times New Roman" w:cs="Times New Roman"/>
+                <w:sz w:val="26"/>
+                <w:szCs w:val="26"/>
+              </w:rPr>
+            </w:pPr>
+            <w:r>
+              <w:rPr>
+                <w:rFonts w:ascii="Times New Roman" w:hAnsi="Times New Roman" w:cs="Times New Roman"/>
+                <w:sz w:val="26"/>
+                <w:szCs w:val="26"/>
+              </w:rPr>
+              <w:t>2</w:t>
+            </w:r>
+          </w:p>
+        </w:tc>
+        <w:tc>
+          <w:tcPr>
+            <w:tcW w:w="630" w:type="dxa"/>
+            <w:vAlign w:val="center"/>
+          </w:tcPr>
+          <w:p>
+            <w:pPr>
+              <w:jc w:val="center"/>
+              <w:rPr>
+                <w:rFonts w:ascii="Times New Roman" w:hAnsi="Times New Roman" w:cs="Times New Roman"/>
+                <w:sz w:val="26"/>
+                <w:szCs w:val="26"/>
+              </w:rPr>
+            </w:pPr>
+            <w:r>
+              <w:rPr>
+                <w:rFonts w:ascii="Times New Roman" w:hAnsi="Times New Roman" w:cs="Times New Roman"/>
+                <w:sz w:val="26"/>
+                <w:szCs w:val="26"/>
+              </w:rPr>
+              <w:t>2</w:t>
+            </w:r>
+          </w:p>
+        </w:tc>
+        <w:tc>
+          <w:tcPr>
+            <w:tcW w:w="630" w:type="dxa"/>
+            <w:vAlign w:val="center"/>
+          </w:tcPr>
+          <w:p>
+            <w:pPr>
+              <w:jc w:val="center"/>
+              <w:rPr>
+                <w:rFonts w:ascii="Times New Roman" w:hAnsi="Times New Roman" w:cs="Times New Roman"/>
+                <w:sz w:val="26"/>
+                <w:szCs w:val="26"/>
+              </w:rPr>
+            </w:pPr>
+          </w:p>
+        </w:tc>
+        <w:tc>
+          <w:tcPr>
+            <w:tcW w:w="558" w:type="dxa"/>
+            <w:vAlign w:val="center"/>
+          </w:tcPr>
+          <w:p>
+            <w:pPr>
+              <w:jc w:val="center"/>
+              <w:rPr>
+                <w:rFonts w:ascii="Times New Roman" w:hAnsi="Times New Roman" w:cs="Times New Roman"/>
+                <w:sz w:val="26"/>
+                <w:szCs w:val="26"/>
+              </w:rPr>
+            </w:pPr>
+          </w:p>
+        </w:tc>
+      </w:tr>
+      <w:tr>
+        <w:tc>
+          <w:tcPr>
+            <w:tcW w:w="870" w:type="dxa"/>
+            <w:vMerge/>
+            <w:vAlign w:val="center"/>
+          </w:tcPr>
+          <w:p>
+            <w:pPr>
+              <w:jc w:val="center"/>
+              <w:rPr>
+                <w:rFonts w:ascii="Times New Roman" w:hAnsi="Times New Roman" w:cs="Times New Roman"/>
+                <w:sz w:val="26"/>
+                <w:szCs w:val="26"/>
+              </w:rPr>
+            </w:pPr>
+          </w:p>
+        </w:tc>
+        <w:tc>
+          <w:tcPr>
+            <w:tcW w:w="1578" w:type="dxa"/>
+            <w:shd w:val="clear" w:color="auto" w:fill="FFFF00"/>
+            <w:vAlign w:val="center"/>
+          </w:tcPr>
+          <w:p>
+            <w:pPr>
+              <w:jc w:val="center"/>
+              <w:rPr>
+                <w:rFonts w:ascii="Times New Roman" w:hAnsi="Times New Roman" w:cs="Times New Roman"/>
+                <w:sz w:val="26"/>
+                <w:szCs w:val="26"/>
+              </w:rPr>
+            </w:pPr>
+            <w:r>
+              <w:rPr>
+                <w:rFonts w:ascii="Times New Roman" w:hAnsi="Times New Roman" w:cs="Times New Roman"/>
+                <w:sz w:val="26"/>
+                <w:szCs w:val="26"/>
+              </w:rPr>
+              <w:t>Lược đồ Use-case</w:t>
+            </w:r>
+          </w:p>
+        </w:tc>
+        <w:tc>
+          <w:tcPr>
+            <w:tcW w:w="1170" w:type="dxa"/>
+            <w:shd w:val="clear" w:color="auto" w:fill="FFFF00"/>
+            <w:vAlign w:val="center"/>
+          </w:tcPr>
+          <w:p>
+            <w:pPr>
+              <w:jc w:val="center"/>
+              <w:rPr>
+                <w:rFonts w:ascii="Times New Roman" w:hAnsi="Times New Roman" w:cs="Times New Roman"/>
+                <w:sz w:val="26"/>
+                <w:szCs w:val="26"/>
+              </w:rPr>
+            </w:pPr>
+            <w:r>
+              <w:rPr>
+                <w:rFonts w:ascii="Times New Roman" w:hAnsi="Times New Roman" w:cs="Times New Roman"/>
+                <w:sz w:val="26"/>
+                <w:szCs w:val="26"/>
+              </w:rPr>
+              <w:t>Duy</w:t>
+            </w:r>
+          </w:p>
+        </w:tc>
+        <w:tc>
+          <w:tcPr>
+            <w:tcW w:w="1620" w:type="dxa"/>
+            <w:shd w:val="clear" w:color="auto" w:fill="FFFF00"/>
+            <w:vAlign w:val="center"/>
+          </w:tcPr>
+          <w:p>
+            <w:pPr>
+              <w:jc w:val="center"/>
+              <w:rPr>
+                <w:rFonts w:ascii="Times New Roman" w:hAnsi="Times New Roman" w:cs="Times New Roman"/>
+                <w:sz w:val="26"/>
+                <w:szCs w:val="26"/>
+              </w:rPr>
+            </w:pPr>
+            <w:r>
+              <w:rPr>
+                <w:rFonts w:ascii="Times New Roman" w:hAnsi="Times New Roman" w:cs="Times New Roman"/>
+                <w:sz w:val="26"/>
+                <w:szCs w:val="26"/>
+              </w:rPr>
+              <w:t xml:space="preserve">4 </w:t>
+            </w:r>
+          </w:p>
+          <w:p>
+            <w:pPr>
+              <w:jc w:val="center"/>
+              <w:rPr>
+                <w:rFonts w:ascii="Times New Roman" w:hAnsi="Times New Roman" w:cs="Times New Roman"/>
+                <w:sz w:val="26"/>
+                <w:szCs w:val="26"/>
+              </w:rPr>
+            </w:pPr>
+            <w:r>
+              <w:rPr>
+                <w:rFonts w:ascii="Times New Roman" w:hAnsi="Times New Roman" w:cs="Times New Roman"/>
+                <w:sz w:val="26"/>
+                <w:szCs w:val="26"/>
+              </w:rPr>
+              <w:t>(Tạo nhóm; Thêm sinh viên vào nhóm; Xóa sinh viên ra khỏi nhóm; Xin tham gia vào một nhóm)</w:t>
+            </w:r>
+          </w:p>
+        </w:tc>
+        <w:tc>
+          <w:tcPr>
+            <w:tcW w:w="630" w:type="dxa"/>
+            <w:shd w:val="clear" w:color="auto" w:fill="FFFF00"/>
+            <w:vAlign w:val="center"/>
+          </w:tcPr>
+          <w:p>
+            <w:pPr>
+              <w:jc w:val="center"/>
+              <w:rPr>
+                <w:rFonts w:ascii="Times New Roman" w:hAnsi="Times New Roman" w:cs="Times New Roman"/>
+                <w:sz w:val="26"/>
+                <w:szCs w:val="26"/>
+              </w:rPr>
+            </w:pPr>
+            <w:r>
+              <w:rPr>
+                <w:rFonts w:ascii="Times New Roman" w:hAnsi="Times New Roman" w:cs="Times New Roman"/>
+                <w:sz w:val="26"/>
+                <w:szCs w:val="26"/>
+              </w:rPr>
+              <w:t>0</w:t>
+            </w:r>
+          </w:p>
+        </w:tc>
+        <w:tc>
+          <w:tcPr>
+            <w:tcW w:w="630" w:type="dxa"/>
+            <w:shd w:val="clear" w:color="auto" w:fill="FFFF00"/>
+            <w:vAlign w:val="center"/>
+          </w:tcPr>
+          <w:p>
+            <w:pPr>
+              <w:jc w:val="center"/>
+              <w:rPr>
+                <w:rFonts w:ascii="Times New Roman" w:hAnsi="Times New Roman" w:cs="Times New Roman"/>
+                <w:sz w:val="26"/>
+                <w:szCs w:val="26"/>
+              </w:rPr>
+            </w:pPr>
+            <w:r>
+              <w:rPr>
+                <w:rFonts w:ascii="Times New Roman" w:hAnsi="Times New Roman" w:cs="Times New Roman"/>
+                <w:sz w:val="26"/>
+                <w:szCs w:val="26"/>
+              </w:rPr>
+              <w:t>4</w:t>
+            </w:r>
+          </w:p>
+        </w:tc>
+        <w:tc>
+          <w:tcPr>
+            <w:tcW w:w="630" w:type="dxa"/>
+            <w:vAlign w:val="center"/>
+          </w:tcPr>
+          <w:p>
+            <w:pPr>
+              <w:jc w:val="center"/>
+              <w:rPr>
+                <w:rFonts w:ascii="Times New Roman" w:hAnsi="Times New Roman" w:cs="Times New Roman"/>
+                <w:sz w:val="26"/>
+                <w:szCs w:val="26"/>
+              </w:rPr>
+            </w:pPr>
+            <w:r>
+              <w:rPr>
+                <w:rFonts w:ascii="Times New Roman" w:hAnsi="Times New Roman" w:cs="Times New Roman"/>
+                <w:sz w:val="26"/>
+                <w:szCs w:val="26"/>
+              </w:rPr>
+              <w:t>4</w:t>
+            </w:r>
+          </w:p>
+        </w:tc>
+        <w:tc>
+          <w:tcPr>
+            <w:tcW w:w="630" w:type="dxa"/>
+            <w:vAlign w:val="center"/>
+          </w:tcPr>
+          <w:p>
+            <w:pPr>
+              <w:jc w:val="center"/>
+              <w:rPr>
+                <w:rFonts w:ascii="Times New Roman" w:hAnsi="Times New Roman" w:cs="Times New Roman"/>
+                <w:sz w:val="26"/>
+                <w:szCs w:val="26"/>
+              </w:rPr>
+            </w:pPr>
+            <w:r>
+              <w:rPr>
+                <w:rFonts w:ascii="Times New Roman" w:hAnsi="Times New Roman" w:cs="Times New Roman"/>
+                <w:sz w:val="26"/>
+                <w:szCs w:val="26"/>
+              </w:rPr>
+              <w:t>4</w:t>
+            </w:r>
+          </w:p>
+        </w:tc>
+        <w:tc>
+          <w:tcPr>
+            <w:tcW w:w="630" w:type="dxa"/>
+            <w:vAlign w:val="center"/>
+          </w:tcPr>
+          <w:p>
+            <w:pPr>
+              <w:jc w:val="center"/>
+              <w:rPr>
+                <w:rFonts w:ascii="Times New Roman" w:hAnsi="Times New Roman" w:cs="Times New Roman"/>
+                <w:sz w:val="26"/>
+                <w:szCs w:val="26"/>
+              </w:rPr>
+            </w:pPr>
+            <w:r>
+              <w:rPr>
+                <w:rFonts w:ascii="Times New Roman" w:hAnsi="Times New Roman" w:cs="Times New Roman"/>
+                <w:sz w:val="26"/>
+                <w:szCs w:val="26"/>
+              </w:rPr>
+              <w:t>4</w:t>
+            </w:r>
+          </w:p>
+        </w:tc>
+        <w:tc>
+          <w:tcPr>
+            <w:tcW w:w="630" w:type="dxa"/>
+            <w:vAlign w:val="center"/>
+          </w:tcPr>
+          <w:p>
+            <w:pPr>
+              <w:jc w:val="center"/>
+              <w:rPr>
+                <w:rFonts w:ascii="Times New Roman" w:hAnsi="Times New Roman" w:cs="Times New Roman"/>
+                <w:sz w:val="26"/>
+                <w:szCs w:val="26"/>
+              </w:rPr>
+            </w:pPr>
+          </w:p>
+        </w:tc>
+        <w:tc>
+          <w:tcPr>
+            <w:tcW w:w="558" w:type="dxa"/>
+            <w:vAlign w:val="center"/>
+          </w:tcPr>
+          <w:p>
+            <w:pPr>
+              <w:jc w:val="center"/>
+              <w:rPr>
+                <w:rFonts w:ascii="Times New Roman" w:hAnsi="Times New Roman" w:cs="Times New Roman"/>
+                <w:sz w:val="26"/>
+                <w:szCs w:val="26"/>
+              </w:rPr>
+            </w:pPr>
+          </w:p>
+        </w:tc>
+      </w:tr>
+      <w:tr>
+        <w:tc>
+          <w:tcPr>
+            <w:tcW w:w="870" w:type="dxa"/>
+            <w:vMerge/>
+            <w:vAlign w:val="center"/>
+          </w:tcPr>
+          <w:p>
+            <w:pPr>
+              <w:jc w:val="center"/>
+              <w:rPr>
+                <w:rFonts w:ascii="Times New Roman" w:hAnsi="Times New Roman" w:cs="Times New Roman"/>
+                <w:sz w:val="26"/>
+                <w:szCs w:val="26"/>
+              </w:rPr>
+            </w:pPr>
+          </w:p>
+        </w:tc>
+        <w:tc>
+          <w:tcPr>
+            <w:tcW w:w="1578" w:type="dxa"/>
+            <w:shd w:val="clear" w:color="auto" w:fill="DBE5F1" w:themeFill="accent1" w:themeFillTint="33"/>
+            <w:vAlign w:val="center"/>
+          </w:tcPr>
+          <w:p>
+            <w:pPr>
+              <w:jc w:val="center"/>
+              <w:rPr>
+                <w:rFonts w:ascii="Times New Roman" w:hAnsi="Times New Roman" w:cs="Times New Roman"/>
+                <w:sz w:val="26"/>
+                <w:szCs w:val="26"/>
+              </w:rPr>
+            </w:pPr>
+            <w:r>
+              <w:rPr>
+                <w:rFonts w:ascii="Times New Roman" w:hAnsi="Times New Roman" w:cs="Times New Roman"/>
+                <w:sz w:val="26"/>
+                <w:szCs w:val="26"/>
+              </w:rPr>
+              <w:t>Flow of Event</w:t>
+            </w:r>
+          </w:p>
+        </w:tc>
+        <w:tc>
+          <w:tcPr>
+            <w:tcW w:w="1170" w:type="dxa"/>
+            <w:shd w:val="clear" w:color="auto" w:fill="DBE5F1" w:themeFill="accent1" w:themeFillTint="33"/>
+            <w:vAlign w:val="center"/>
+          </w:tcPr>
+          <w:p>
+            <w:pPr>
+              <w:jc w:val="center"/>
+              <w:rPr>
+                <w:rFonts w:ascii="Times New Roman" w:hAnsi="Times New Roman" w:cs="Times New Roman"/>
+                <w:sz w:val="26"/>
+                <w:szCs w:val="26"/>
+              </w:rPr>
+            </w:pPr>
+            <w:r>
+              <w:rPr>
+                <w:rFonts w:ascii="Times New Roman" w:hAnsi="Times New Roman" w:cs="Times New Roman"/>
+                <w:sz w:val="26"/>
+                <w:szCs w:val="26"/>
+              </w:rPr>
+              <w:t>Tuấn</w:t>
+            </w:r>
+          </w:p>
+        </w:tc>
+        <w:tc>
+          <w:tcPr>
+            <w:tcW w:w="1620" w:type="dxa"/>
+            <w:shd w:val="clear" w:color="auto" w:fill="DBE5F1" w:themeFill="accent1" w:themeFillTint="33"/>
+            <w:vAlign w:val="center"/>
+          </w:tcPr>
+          <w:p>
+            <w:pPr>
+              <w:jc w:val="center"/>
+              <w:rPr>
+                <w:rFonts w:ascii="Times New Roman" w:hAnsi="Times New Roman" w:cs="Times New Roman"/>
+                <w:sz w:val="26"/>
+                <w:szCs w:val="26"/>
+              </w:rPr>
+            </w:pPr>
+            <w:r>
+              <w:rPr>
+                <w:rFonts w:ascii="Times New Roman" w:hAnsi="Times New Roman" w:cs="Times New Roman"/>
+                <w:sz w:val="26"/>
+                <w:szCs w:val="26"/>
+              </w:rPr>
+              <w:t>2</w:t>
+            </w:r>
+          </w:p>
+        </w:tc>
+        <w:tc>
+          <w:tcPr>
+            <w:tcW w:w="630" w:type="dxa"/>
+            <w:shd w:val="clear" w:color="auto" w:fill="DBE5F1" w:themeFill="accent1" w:themeFillTint="33"/>
+            <w:vAlign w:val="center"/>
+          </w:tcPr>
+          <w:p>
+            <w:pPr>
+              <w:jc w:val="center"/>
+              <w:rPr>
+                <w:rFonts w:ascii="Times New Roman" w:hAnsi="Times New Roman" w:cs="Times New Roman"/>
+                <w:sz w:val="26"/>
+                <w:szCs w:val="26"/>
+              </w:rPr>
+            </w:pPr>
+            <w:r>
+              <w:rPr>
+                <w:rFonts w:ascii="Times New Roman" w:hAnsi="Times New Roman" w:cs="Times New Roman"/>
+                <w:sz w:val="26"/>
+                <w:szCs w:val="26"/>
+              </w:rPr>
+              <w:t>0</w:t>
+            </w:r>
+          </w:p>
+        </w:tc>
+        <w:tc>
+          <w:tcPr>
+            <w:tcW w:w="630" w:type="dxa"/>
+            <w:shd w:val="clear" w:color="auto" w:fill="DBE5F1" w:themeFill="accent1" w:themeFillTint="33"/>
+            <w:vAlign w:val="center"/>
+          </w:tcPr>
+          <w:p>
+            <w:pPr>
+              <w:jc w:val="center"/>
+              <w:rPr>
+                <w:rFonts w:ascii="Times New Roman" w:hAnsi="Times New Roman" w:cs="Times New Roman"/>
+                <w:sz w:val="26"/>
+                <w:szCs w:val="26"/>
+              </w:rPr>
+            </w:pPr>
+            <w:r>
+              <w:rPr>
+                <w:rFonts w:ascii="Times New Roman" w:hAnsi="Times New Roman" w:cs="Times New Roman"/>
+                <w:sz w:val="26"/>
+                <w:szCs w:val="26"/>
+              </w:rPr>
+              <w:t>0</w:t>
+            </w:r>
+          </w:p>
+        </w:tc>
+        <w:tc>
+          <w:tcPr>
+            <w:tcW w:w="630" w:type="dxa"/>
+            <w:shd w:val="clear" w:color="auto" w:fill="DBE5F1" w:themeFill="accent1" w:themeFillTint="33"/>
+            <w:vAlign w:val="center"/>
+          </w:tcPr>
+          <w:p>
+            <w:pPr>
+              <w:jc w:val="center"/>
+              <w:rPr>
+                <w:rFonts w:ascii="Times New Roman" w:hAnsi="Times New Roman" w:cs="Times New Roman"/>
+                <w:sz w:val="26"/>
+                <w:szCs w:val="26"/>
+              </w:rPr>
+            </w:pPr>
+            <w:r>
+              <w:rPr>
+                <w:rFonts w:ascii="Times New Roman" w:hAnsi="Times New Roman" w:cs="Times New Roman"/>
+                <w:sz w:val="26"/>
+                <w:szCs w:val="26"/>
+              </w:rPr>
+              <w:t>2</w:t>
+            </w:r>
+          </w:p>
+        </w:tc>
+        <w:tc>
+          <w:tcPr>
+            <w:tcW w:w="630" w:type="dxa"/>
+            <w:vAlign w:val="center"/>
+          </w:tcPr>
+          <w:p>
+            <w:pPr>
+              <w:jc w:val="center"/>
+              <w:rPr>
+                <w:rFonts w:ascii="Times New Roman" w:hAnsi="Times New Roman" w:cs="Times New Roman"/>
+                <w:sz w:val="26"/>
+                <w:szCs w:val="26"/>
+              </w:rPr>
+            </w:pPr>
+            <w:r>
+              <w:rPr>
+                <w:rFonts w:ascii="Times New Roman" w:hAnsi="Times New Roman" w:cs="Times New Roman"/>
+                <w:sz w:val="26"/>
+                <w:szCs w:val="26"/>
+              </w:rPr>
+              <w:t>2</w:t>
+            </w:r>
+          </w:p>
+        </w:tc>
+        <w:tc>
+          <w:tcPr>
+            <w:tcW w:w="630" w:type="dxa"/>
+            <w:vAlign w:val="center"/>
+          </w:tcPr>
+          <w:p>
+            <w:pPr>
+              <w:jc w:val="center"/>
+              <w:rPr>
+                <w:rFonts w:ascii="Times New Roman" w:hAnsi="Times New Roman" w:cs="Times New Roman"/>
+                <w:sz w:val="26"/>
+                <w:szCs w:val="26"/>
+              </w:rPr>
+            </w:pPr>
+            <w:r>
+              <w:rPr>
+                <w:rFonts w:ascii="Times New Roman" w:hAnsi="Times New Roman" w:cs="Times New Roman"/>
+                <w:sz w:val="26"/>
+                <w:szCs w:val="26"/>
+              </w:rPr>
+              <w:t>2</w:t>
+            </w:r>
+          </w:p>
+        </w:tc>
+        <w:tc>
+          <w:tcPr>
+            <w:tcW w:w="630" w:type="dxa"/>
+            <w:vAlign w:val="center"/>
+          </w:tcPr>
+          <w:p>
+            <w:pPr>
+              <w:jc w:val="center"/>
+              <w:rPr>
+                <w:rFonts w:ascii="Times New Roman" w:hAnsi="Times New Roman" w:cs="Times New Roman"/>
+                <w:sz w:val="26"/>
+                <w:szCs w:val="26"/>
+              </w:rPr>
+            </w:pPr>
+          </w:p>
+        </w:tc>
+        <w:tc>
+          <w:tcPr>
+            <w:tcW w:w="558" w:type="dxa"/>
+            <w:vAlign w:val="center"/>
+          </w:tcPr>
+          <w:p>
+            <w:pPr>
+              <w:jc w:val="center"/>
+              <w:rPr>
+                <w:rFonts w:ascii="Times New Roman" w:hAnsi="Times New Roman" w:cs="Times New Roman"/>
+                <w:sz w:val="26"/>
+                <w:szCs w:val="26"/>
+              </w:rPr>
+            </w:pPr>
+          </w:p>
+        </w:tc>
+      </w:tr>
+      <w:tr>
+        <w:tc>
+          <w:tcPr>
+            <w:tcW w:w="870" w:type="dxa"/>
+            <w:vMerge/>
+            <w:vAlign w:val="center"/>
+          </w:tcPr>
+          <w:p>
+            <w:pPr>
+              <w:jc w:val="center"/>
+              <w:rPr>
+                <w:rFonts w:ascii="Times New Roman" w:hAnsi="Times New Roman" w:cs="Times New Roman"/>
+                <w:sz w:val="26"/>
+                <w:szCs w:val="26"/>
+              </w:rPr>
+            </w:pPr>
+          </w:p>
+        </w:tc>
+        <w:tc>
+          <w:tcPr>
+            <w:tcW w:w="1578" w:type="dxa"/>
+            <w:shd w:val="clear" w:color="auto" w:fill="E5DFEC" w:themeFill="accent4" w:themeFillTint="33"/>
+            <w:vAlign w:val="center"/>
+          </w:tcPr>
+          <w:p>
+            <w:pPr>
+              <w:jc w:val="center"/>
+              <w:rPr>
+                <w:rFonts w:ascii="Times New Roman" w:hAnsi="Times New Roman" w:cs="Times New Roman"/>
+                <w:sz w:val="26"/>
+                <w:szCs w:val="26"/>
+              </w:rPr>
+            </w:pPr>
+            <w:r>
+              <w:rPr>
+                <w:rFonts w:ascii="Times New Roman" w:hAnsi="Times New Roman" w:cs="Times New Roman"/>
+                <w:sz w:val="26"/>
+                <w:szCs w:val="26"/>
+              </w:rPr>
+              <w:t>Thiết kế giao diện(Design UI)</w:t>
+            </w:r>
+          </w:p>
+        </w:tc>
+        <w:tc>
+          <w:tcPr>
+            <w:tcW w:w="1170" w:type="dxa"/>
+            <w:shd w:val="clear" w:color="auto" w:fill="E5DFEC" w:themeFill="accent4" w:themeFillTint="33"/>
+            <w:vAlign w:val="center"/>
+          </w:tcPr>
+          <w:p>
+            <w:pPr>
+              <w:jc w:val="center"/>
+              <w:rPr>
+                <w:rFonts w:ascii="Times New Roman" w:hAnsi="Times New Roman" w:cs="Times New Roman"/>
+                <w:sz w:val="26"/>
+                <w:szCs w:val="26"/>
+              </w:rPr>
+            </w:pPr>
+            <w:r>
+              <w:rPr>
+                <w:rFonts w:ascii="Times New Roman" w:hAnsi="Times New Roman" w:cs="Times New Roman"/>
+                <w:sz w:val="26"/>
+                <w:szCs w:val="26"/>
+              </w:rPr>
+              <w:t>Trường, Duy</w:t>
+            </w:r>
+          </w:p>
+        </w:tc>
+        <w:tc>
+          <w:tcPr>
+            <w:tcW w:w="1620" w:type="dxa"/>
+            <w:shd w:val="clear" w:color="auto" w:fill="E5DFEC" w:themeFill="accent4" w:themeFillTint="33"/>
+            <w:vAlign w:val="center"/>
+          </w:tcPr>
+          <w:p>
+            <w:pPr>
+              <w:jc w:val="center"/>
+              <w:rPr>
+                <w:rFonts w:ascii="Times New Roman" w:hAnsi="Times New Roman" w:cs="Times New Roman"/>
+                <w:sz w:val="26"/>
+                <w:szCs w:val="26"/>
+              </w:rPr>
+            </w:pPr>
+            <w:r>
+              <w:rPr>
+                <w:rFonts w:ascii="Times New Roman" w:hAnsi="Times New Roman" w:cs="Times New Roman"/>
+                <w:sz w:val="26"/>
+                <w:szCs w:val="26"/>
+              </w:rPr>
+              <w:t xml:space="preserve">3 </w:t>
+            </w:r>
+          </w:p>
+          <w:p>
+            <w:pPr>
+              <w:jc w:val="center"/>
+              <w:rPr>
+                <w:rFonts w:ascii="Times New Roman" w:hAnsi="Times New Roman" w:cs="Times New Roman"/>
+                <w:sz w:val="26"/>
+                <w:szCs w:val="26"/>
+              </w:rPr>
+            </w:pPr>
+            <w:r>
+              <w:rPr>
+                <w:rFonts w:ascii="Times New Roman" w:hAnsi="Times New Roman" w:cs="Times New Roman"/>
+                <w:sz w:val="26"/>
+                <w:szCs w:val="26"/>
+              </w:rPr>
+              <w:t xml:space="preserve">(UI tạo nhóm, xóa sinh viên; </w:t>
+            </w:r>
+            <w:r>
+              <w:rPr>
+                <w:rFonts w:ascii="Times New Roman" w:hAnsi="Times New Roman" w:cs="Times New Roman"/>
+                <w:sz w:val="26"/>
+                <w:szCs w:val="26"/>
+              </w:rPr>
+              <w:lastRenderedPageBreak/>
+              <w:t>Thêm sinh viên; Xin tham gia vào nhóm)</w:t>
+            </w:r>
+          </w:p>
+        </w:tc>
+        <w:tc>
+          <w:tcPr>
+            <w:tcW w:w="630" w:type="dxa"/>
+            <w:shd w:val="clear" w:color="auto" w:fill="E5DFEC" w:themeFill="accent4" w:themeFillTint="33"/>
+            <w:vAlign w:val="center"/>
+          </w:tcPr>
+          <w:p>
+            <w:pPr>
+              <w:jc w:val="center"/>
+              <w:rPr>
+                <w:rFonts w:ascii="Times New Roman" w:hAnsi="Times New Roman" w:cs="Times New Roman"/>
+                <w:sz w:val="26"/>
+                <w:szCs w:val="26"/>
+              </w:rPr>
+            </w:pPr>
+            <w:r>
+              <w:rPr>
+                <w:rFonts w:ascii="Times New Roman" w:hAnsi="Times New Roman" w:cs="Times New Roman"/>
+                <w:sz w:val="26"/>
+                <w:szCs w:val="26"/>
+              </w:rPr>
+              <w:lastRenderedPageBreak/>
+              <w:t>0</w:t>
+            </w:r>
+          </w:p>
+        </w:tc>
+        <w:tc>
+          <w:tcPr>
+            <w:tcW w:w="630" w:type="dxa"/>
+            <w:shd w:val="clear" w:color="auto" w:fill="E5DFEC" w:themeFill="accent4" w:themeFillTint="33"/>
+            <w:vAlign w:val="center"/>
+          </w:tcPr>
+          <w:p>
+            <w:pPr>
+              <w:jc w:val="center"/>
+              <w:rPr>
+                <w:rFonts w:ascii="Times New Roman" w:hAnsi="Times New Roman" w:cs="Times New Roman"/>
+                <w:sz w:val="26"/>
+                <w:szCs w:val="26"/>
+              </w:rPr>
+            </w:pPr>
+            <w:r>
+              <w:rPr>
+                <w:rFonts w:ascii="Times New Roman" w:hAnsi="Times New Roman" w:cs="Times New Roman"/>
+                <w:sz w:val="26"/>
+                <w:szCs w:val="26"/>
+              </w:rPr>
+              <w:t>0</w:t>
+            </w:r>
+          </w:p>
+        </w:tc>
+        <w:tc>
+          <w:tcPr>
+            <w:tcW w:w="630" w:type="dxa"/>
+            <w:shd w:val="clear" w:color="auto" w:fill="E5DFEC" w:themeFill="accent4" w:themeFillTint="33"/>
+            <w:vAlign w:val="center"/>
+          </w:tcPr>
+          <w:p>
+            <w:pPr>
+              <w:jc w:val="center"/>
+              <w:rPr>
+                <w:rFonts w:ascii="Times New Roman" w:hAnsi="Times New Roman" w:cs="Times New Roman"/>
+                <w:sz w:val="26"/>
+                <w:szCs w:val="26"/>
+              </w:rPr>
+            </w:pPr>
+            <w:r>
+              <w:rPr>
+                <w:rFonts w:ascii="Times New Roman" w:hAnsi="Times New Roman" w:cs="Times New Roman"/>
+                <w:sz w:val="26"/>
+                <w:szCs w:val="26"/>
+              </w:rPr>
+              <w:t>3</w:t>
+            </w:r>
+          </w:p>
+        </w:tc>
+        <w:tc>
+          <w:tcPr>
+            <w:tcW w:w="630" w:type="dxa"/>
+            <w:vAlign w:val="center"/>
+          </w:tcPr>
+          <w:p>
+            <w:pPr>
+              <w:jc w:val="center"/>
+              <w:rPr>
+                <w:rFonts w:ascii="Times New Roman" w:hAnsi="Times New Roman" w:cs="Times New Roman"/>
+                <w:sz w:val="26"/>
+                <w:szCs w:val="26"/>
+              </w:rPr>
+            </w:pPr>
+            <w:r>
+              <w:rPr>
+                <w:rFonts w:ascii="Times New Roman" w:hAnsi="Times New Roman" w:cs="Times New Roman"/>
+                <w:sz w:val="26"/>
+                <w:szCs w:val="26"/>
+              </w:rPr>
+              <w:t>3</w:t>
+            </w:r>
+          </w:p>
+        </w:tc>
+        <w:tc>
+          <w:tcPr>
+            <w:tcW w:w="630" w:type="dxa"/>
+            <w:vAlign w:val="center"/>
+          </w:tcPr>
+          <w:p>
+            <w:pPr>
+              <w:jc w:val="center"/>
+              <w:rPr>
+                <w:rFonts w:ascii="Times New Roman" w:hAnsi="Times New Roman" w:cs="Times New Roman"/>
+                <w:sz w:val="26"/>
+                <w:szCs w:val="26"/>
+              </w:rPr>
+            </w:pPr>
+            <w:r>
+              <w:rPr>
+                <w:rFonts w:ascii="Times New Roman" w:hAnsi="Times New Roman" w:cs="Times New Roman"/>
+                <w:sz w:val="26"/>
+                <w:szCs w:val="26"/>
+              </w:rPr>
+              <w:t>3</w:t>
+            </w:r>
+          </w:p>
+        </w:tc>
+        <w:tc>
+          <w:tcPr>
+            <w:tcW w:w="630" w:type="dxa"/>
+            <w:vAlign w:val="center"/>
+          </w:tcPr>
+          <w:p>
+            <w:pPr>
+              <w:jc w:val="center"/>
+              <w:rPr>
+                <w:rFonts w:ascii="Times New Roman" w:hAnsi="Times New Roman" w:cs="Times New Roman"/>
+                <w:sz w:val="26"/>
+                <w:szCs w:val="26"/>
+              </w:rPr>
+            </w:pPr>
+          </w:p>
+        </w:tc>
+        <w:tc>
+          <w:tcPr>
+            <w:tcW w:w="558" w:type="dxa"/>
+            <w:vAlign w:val="center"/>
+          </w:tcPr>
+          <w:p>
+            <w:pPr>
+              <w:jc w:val="center"/>
+              <w:rPr>
+                <w:rFonts w:ascii="Times New Roman" w:hAnsi="Times New Roman" w:cs="Times New Roman"/>
+                <w:sz w:val="26"/>
+                <w:szCs w:val="26"/>
+              </w:rPr>
+            </w:pPr>
+          </w:p>
+        </w:tc>
+      </w:tr>
+      <w:tr>
+        <w:tc>
+          <w:tcPr>
+            <w:tcW w:w="870" w:type="dxa"/>
+            <w:vMerge/>
+            <w:vAlign w:val="center"/>
+          </w:tcPr>
+          <w:p>
+            <w:pPr>
+              <w:jc w:val="center"/>
+              <w:rPr>
+                <w:rFonts w:ascii="Times New Roman" w:hAnsi="Times New Roman" w:cs="Times New Roman"/>
+                <w:sz w:val="26"/>
+                <w:szCs w:val="26"/>
+              </w:rPr>
+            </w:pPr>
+          </w:p>
+        </w:tc>
+        <w:tc>
+          <w:tcPr>
+            <w:tcW w:w="1578" w:type="dxa"/>
+            <w:shd w:val="clear" w:color="auto" w:fill="EAF1DD" w:themeFill="accent3" w:themeFillTint="33"/>
+            <w:vAlign w:val="center"/>
+          </w:tcPr>
+          <w:p>
+            <w:pPr>
+              <w:jc w:val="center"/>
+              <w:rPr>
+                <w:rFonts w:ascii="Times New Roman" w:hAnsi="Times New Roman" w:cs="Times New Roman"/>
+                <w:sz w:val="26"/>
+                <w:szCs w:val="26"/>
+              </w:rPr>
+            </w:pPr>
+            <w:r>
+              <w:rPr>
+                <w:rFonts w:ascii="Times New Roman" w:hAnsi="Times New Roman" w:cs="Times New Roman"/>
+                <w:sz w:val="26"/>
+                <w:szCs w:val="26"/>
+              </w:rPr>
+              <w:t>Coding UI</w:t>
+            </w:r>
+          </w:p>
+        </w:tc>
+        <w:tc>
+          <w:tcPr>
+            <w:tcW w:w="1170" w:type="dxa"/>
+            <w:shd w:val="clear" w:color="auto" w:fill="EAF1DD" w:themeFill="accent3" w:themeFillTint="33"/>
+            <w:vAlign w:val="center"/>
+          </w:tcPr>
+          <w:p>
+            <w:pPr>
+              <w:jc w:val="center"/>
+              <w:rPr>
+                <w:rFonts w:ascii="Times New Roman" w:hAnsi="Times New Roman" w:cs="Times New Roman"/>
+                <w:sz w:val="26"/>
+                <w:szCs w:val="26"/>
+              </w:rPr>
+            </w:pPr>
+            <w:r>
+              <w:rPr>
+                <w:rFonts w:ascii="Times New Roman" w:hAnsi="Times New Roman" w:cs="Times New Roman"/>
+                <w:sz w:val="26"/>
+                <w:szCs w:val="26"/>
+              </w:rPr>
+              <w:t>Duy, Tuấn</w:t>
+            </w:r>
+          </w:p>
+        </w:tc>
+        <w:tc>
+          <w:tcPr>
+            <w:tcW w:w="1620" w:type="dxa"/>
+            <w:shd w:val="clear" w:color="auto" w:fill="EAF1DD" w:themeFill="accent3" w:themeFillTint="33"/>
+            <w:vAlign w:val="center"/>
+          </w:tcPr>
+          <w:p>
+            <w:pPr>
+              <w:jc w:val="center"/>
+              <w:rPr>
+                <w:rFonts w:ascii="Times New Roman" w:hAnsi="Times New Roman" w:cs="Times New Roman"/>
+                <w:sz w:val="26"/>
+                <w:szCs w:val="26"/>
+              </w:rPr>
+            </w:pPr>
+            <w:r>
+              <w:rPr>
+                <w:rFonts w:ascii="Times New Roman" w:hAnsi="Times New Roman" w:cs="Times New Roman"/>
+                <w:sz w:val="26"/>
+                <w:szCs w:val="26"/>
+              </w:rPr>
+              <w:t>3</w:t>
+            </w:r>
+          </w:p>
+        </w:tc>
+        <w:tc>
+          <w:tcPr>
+            <w:tcW w:w="630" w:type="dxa"/>
+            <w:shd w:val="clear" w:color="auto" w:fill="EAF1DD" w:themeFill="accent3" w:themeFillTint="33"/>
+            <w:vAlign w:val="center"/>
+          </w:tcPr>
+          <w:p>
+            <w:pPr>
+              <w:jc w:val="center"/>
+              <w:rPr>
+                <w:rFonts w:ascii="Times New Roman" w:hAnsi="Times New Roman" w:cs="Times New Roman"/>
+                <w:sz w:val="26"/>
+                <w:szCs w:val="26"/>
+              </w:rPr>
+            </w:pPr>
+            <w:r>
+              <w:rPr>
+                <w:rFonts w:ascii="Times New Roman" w:hAnsi="Times New Roman" w:cs="Times New Roman"/>
+                <w:sz w:val="26"/>
+                <w:szCs w:val="26"/>
+              </w:rPr>
+              <w:t>0</w:t>
+            </w:r>
+          </w:p>
+        </w:tc>
+        <w:tc>
+          <w:tcPr>
+            <w:tcW w:w="630" w:type="dxa"/>
+            <w:shd w:val="clear" w:color="auto" w:fill="EAF1DD" w:themeFill="accent3" w:themeFillTint="33"/>
+            <w:vAlign w:val="center"/>
+          </w:tcPr>
+          <w:p>
+            <w:pPr>
+              <w:jc w:val="center"/>
+              <w:rPr>
+                <w:rFonts w:ascii="Times New Roman" w:hAnsi="Times New Roman" w:cs="Times New Roman"/>
+                <w:sz w:val="26"/>
+                <w:szCs w:val="26"/>
+              </w:rPr>
+            </w:pPr>
+            <w:r>
+              <w:rPr>
+                <w:rFonts w:ascii="Times New Roman" w:hAnsi="Times New Roman" w:cs="Times New Roman"/>
+                <w:sz w:val="26"/>
+                <w:szCs w:val="26"/>
+              </w:rPr>
+              <w:t>0</w:t>
+            </w:r>
+          </w:p>
+        </w:tc>
+        <w:tc>
+          <w:tcPr>
+            <w:tcW w:w="630" w:type="dxa"/>
+            <w:shd w:val="clear" w:color="auto" w:fill="EAF1DD" w:themeFill="accent3" w:themeFillTint="33"/>
+            <w:vAlign w:val="center"/>
+          </w:tcPr>
+          <w:p>
+            <w:pPr>
+              <w:jc w:val="center"/>
+              <w:rPr>
+                <w:rFonts w:ascii="Times New Roman" w:hAnsi="Times New Roman" w:cs="Times New Roman"/>
+                <w:sz w:val="26"/>
+                <w:szCs w:val="26"/>
+              </w:rPr>
+            </w:pPr>
+            <w:r>
+              <w:rPr>
+                <w:rFonts w:ascii="Times New Roman" w:hAnsi="Times New Roman" w:cs="Times New Roman"/>
+                <w:sz w:val="26"/>
+                <w:szCs w:val="26"/>
+              </w:rPr>
+              <w:t>0</w:t>
+            </w:r>
+          </w:p>
+        </w:tc>
+        <w:tc>
+          <w:tcPr>
+            <w:tcW w:w="630" w:type="dxa"/>
+            <w:shd w:val="clear" w:color="auto" w:fill="EAF1DD" w:themeFill="accent3" w:themeFillTint="33"/>
+            <w:vAlign w:val="center"/>
+          </w:tcPr>
+          <w:p>
+            <w:pPr>
+              <w:jc w:val="center"/>
+              <w:rPr>
+                <w:rFonts w:ascii="Times New Roman" w:hAnsi="Times New Roman" w:cs="Times New Roman"/>
+                <w:sz w:val="26"/>
+                <w:szCs w:val="26"/>
+              </w:rPr>
+            </w:pPr>
+            <w:r>
+              <w:rPr>
+                <w:rFonts w:ascii="Times New Roman" w:hAnsi="Times New Roman" w:cs="Times New Roman"/>
+                <w:sz w:val="26"/>
+                <w:szCs w:val="26"/>
+              </w:rPr>
+              <w:t>3</w:t>
+            </w:r>
+          </w:p>
+        </w:tc>
+        <w:tc>
+          <w:tcPr>
+            <w:tcW w:w="630" w:type="dxa"/>
+            <w:vAlign w:val="center"/>
+          </w:tcPr>
+          <w:p>
+            <w:pPr>
+              <w:jc w:val="center"/>
+              <w:rPr>
+                <w:rFonts w:ascii="Times New Roman" w:hAnsi="Times New Roman" w:cs="Times New Roman"/>
+                <w:sz w:val="26"/>
+                <w:szCs w:val="26"/>
+              </w:rPr>
+            </w:pPr>
+            <w:r>
+              <w:rPr>
+                <w:rFonts w:ascii="Times New Roman" w:hAnsi="Times New Roman" w:cs="Times New Roman"/>
+                <w:sz w:val="26"/>
+                <w:szCs w:val="26"/>
+              </w:rPr>
+              <w:t>3</w:t>
+            </w:r>
+          </w:p>
+        </w:tc>
+        <w:tc>
+          <w:tcPr>
+            <w:tcW w:w="630" w:type="dxa"/>
+            <w:vAlign w:val="center"/>
+          </w:tcPr>
+          <w:p>
+            <w:pPr>
+              <w:jc w:val="center"/>
+              <w:rPr>
+                <w:rFonts w:ascii="Times New Roman" w:hAnsi="Times New Roman" w:cs="Times New Roman"/>
+                <w:sz w:val="26"/>
+                <w:szCs w:val="26"/>
+              </w:rPr>
+            </w:pPr>
+          </w:p>
+        </w:tc>
+        <w:tc>
+          <w:tcPr>
+            <w:tcW w:w="558" w:type="dxa"/>
+            <w:vAlign w:val="center"/>
+          </w:tcPr>
+          <w:p>
+            <w:pPr>
+              <w:jc w:val="center"/>
+              <w:rPr>
+                <w:rFonts w:ascii="Times New Roman" w:hAnsi="Times New Roman" w:cs="Times New Roman"/>
+                <w:sz w:val="26"/>
+                <w:szCs w:val="26"/>
+              </w:rPr>
+            </w:pPr>
+          </w:p>
+        </w:tc>
+      </w:tr>
+      <w:tr>
+        <w:tc>
+          <w:tcPr>
+            <w:tcW w:w="870" w:type="dxa"/>
+            <w:vMerge/>
+            <w:vAlign w:val="center"/>
+          </w:tcPr>
+          <w:p>
+            <w:pPr>
+              <w:jc w:val="center"/>
+              <w:rPr>
+                <w:rFonts w:ascii="Times New Roman" w:hAnsi="Times New Roman" w:cs="Times New Roman"/>
+                <w:sz w:val="26"/>
+                <w:szCs w:val="26"/>
+              </w:rPr>
+            </w:pPr>
+          </w:p>
+        </w:tc>
+        <w:tc>
+          <w:tcPr>
+            <w:tcW w:w="1578" w:type="dxa"/>
+            <w:shd w:val="clear" w:color="auto" w:fill="EAF1DD" w:themeFill="accent3" w:themeFillTint="33"/>
+            <w:vAlign w:val="center"/>
+          </w:tcPr>
+          <w:p>
+            <w:pPr>
+              <w:jc w:val="center"/>
+              <w:rPr>
+                <w:rFonts w:ascii="Times New Roman" w:hAnsi="Times New Roman" w:cs="Times New Roman"/>
+                <w:sz w:val="26"/>
+                <w:szCs w:val="26"/>
+              </w:rPr>
+            </w:pPr>
+            <w:r>
+              <w:rPr>
+                <w:rFonts w:ascii="Times New Roman" w:hAnsi="Times New Roman" w:cs="Times New Roman"/>
+                <w:sz w:val="26"/>
+                <w:szCs w:val="26"/>
+              </w:rPr>
+              <w:t>Coding logic</w:t>
+            </w:r>
+          </w:p>
+        </w:tc>
+        <w:tc>
+          <w:tcPr>
+            <w:tcW w:w="1170" w:type="dxa"/>
+            <w:shd w:val="clear" w:color="auto" w:fill="EAF1DD" w:themeFill="accent3" w:themeFillTint="33"/>
+            <w:vAlign w:val="center"/>
+          </w:tcPr>
+          <w:p>
+            <w:pPr>
+              <w:jc w:val="center"/>
+              <w:rPr>
+                <w:rFonts w:ascii="Times New Roman" w:hAnsi="Times New Roman" w:cs="Times New Roman"/>
+                <w:sz w:val="26"/>
+                <w:szCs w:val="26"/>
+              </w:rPr>
+            </w:pPr>
+            <w:r>
+              <w:rPr>
+                <w:rFonts w:ascii="Times New Roman" w:hAnsi="Times New Roman" w:cs="Times New Roman"/>
+                <w:sz w:val="26"/>
+                <w:szCs w:val="26"/>
+              </w:rPr>
+              <w:t>Trường, Tuấn</w:t>
+            </w:r>
+          </w:p>
+        </w:tc>
+        <w:tc>
+          <w:tcPr>
+            <w:tcW w:w="1620" w:type="dxa"/>
+            <w:shd w:val="clear" w:color="auto" w:fill="EAF1DD" w:themeFill="accent3" w:themeFillTint="33"/>
+            <w:vAlign w:val="center"/>
+          </w:tcPr>
+          <w:p>
+            <w:pPr>
+              <w:jc w:val="center"/>
+              <w:rPr>
+                <w:rFonts w:ascii="Times New Roman" w:hAnsi="Times New Roman" w:cs="Times New Roman"/>
+                <w:sz w:val="26"/>
+                <w:szCs w:val="26"/>
+              </w:rPr>
+            </w:pPr>
+            <w:r>
+              <w:rPr>
+                <w:rFonts w:ascii="Times New Roman" w:hAnsi="Times New Roman" w:cs="Times New Roman"/>
+                <w:sz w:val="26"/>
+                <w:szCs w:val="26"/>
+              </w:rPr>
+              <w:t>4</w:t>
+            </w:r>
+          </w:p>
+        </w:tc>
+        <w:tc>
+          <w:tcPr>
+            <w:tcW w:w="630" w:type="dxa"/>
+            <w:shd w:val="clear" w:color="auto" w:fill="EAF1DD" w:themeFill="accent3" w:themeFillTint="33"/>
+            <w:vAlign w:val="center"/>
+          </w:tcPr>
+          <w:p>
+            <w:pPr>
+              <w:jc w:val="center"/>
+              <w:rPr>
+                <w:rFonts w:ascii="Times New Roman" w:hAnsi="Times New Roman" w:cs="Times New Roman"/>
+                <w:sz w:val="26"/>
+                <w:szCs w:val="26"/>
+              </w:rPr>
+            </w:pPr>
+            <w:r>
+              <w:rPr>
+                <w:rFonts w:ascii="Times New Roman" w:hAnsi="Times New Roman" w:cs="Times New Roman"/>
+                <w:sz w:val="26"/>
+                <w:szCs w:val="26"/>
+              </w:rPr>
+              <w:t>0</w:t>
+            </w:r>
+          </w:p>
+        </w:tc>
+        <w:tc>
+          <w:tcPr>
+            <w:tcW w:w="630" w:type="dxa"/>
+            <w:shd w:val="clear" w:color="auto" w:fill="EAF1DD" w:themeFill="accent3" w:themeFillTint="33"/>
+            <w:vAlign w:val="center"/>
+          </w:tcPr>
+          <w:p>
+            <w:pPr>
+              <w:jc w:val="center"/>
+              <w:rPr>
+                <w:rFonts w:ascii="Times New Roman" w:hAnsi="Times New Roman" w:cs="Times New Roman"/>
+                <w:sz w:val="26"/>
+                <w:szCs w:val="26"/>
+              </w:rPr>
+            </w:pPr>
+            <w:r>
+              <w:rPr>
+                <w:rFonts w:ascii="Times New Roman" w:hAnsi="Times New Roman" w:cs="Times New Roman"/>
+                <w:sz w:val="26"/>
+                <w:szCs w:val="26"/>
+              </w:rPr>
+              <w:t>0</w:t>
+            </w:r>
+          </w:p>
+        </w:tc>
+        <w:tc>
+          <w:tcPr>
+            <w:tcW w:w="630" w:type="dxa"/>
+            <w:shd w:val="clear" w:color="auto" w:fill="EAF1DD" w:themeFill="accent3" w:themeFillTint="33"/>
+            <w:vAlign w:val="center"/>
+          </w:tcPr>
+          <w:p>
+            <w:pPr>
+              <w:jc w:val="center"/>
+              <w:rPr>
+                <w:rFonts w:ascii="Times New Roman" w:hAnsi="Times New Roman" w:cs="Times New Roman"/>
+                <w:sz w:val="26"/>
+                <w:szCs w:val="26"/>
+              </w:rPr>
+            </w:pPr>
+            <w:r>
+              <w:rPr>
+                <w:rFonts w:ascii="Times New Roman" w:hAnsi="Times New Roman" w:cs="Times New Roman"/>
+                <w:sz w:val="26"/>
+                <w:szCs w:val="26"/>
+              </w:rPr>
+              <w:t>0</w:t>
+            </w:r>
+          </w:p>
+        </w:tc>
+        <w:tc>
+          <w:tcPr>
+            <w:tcW w:w="630" w:type="dxa"/>
+            <w:shd w:val="clear" w:color="auto" w:fill="EAF1DD" w:themeFill="accent3" w:themeFillTint="33"/>
+            <w:vAlign w:val="center"/>
+          </w:tcPr>
+          <w:p>
+            <w:pPr>
+              <w:jc w:val="center"/>
+              <w:rPr>
+                <w:rFonts w:ascii="Times New Roman" w:hAnsi="Times New Roman" w:cs="Times New Roman"/>
+                <w:sz w:val="26"/>
+                <w:szCs w:val="26"/>
+              </w:rPr>
+            </w:pPr>
+            <w:r>
+              <w:rPr>
+                <w:rFonts w:ascii="Times New Roman" w:hAnsi="Times New Roman" w:cs="Times New Roman"/>
+                <w:sz w:val="26"/>
+                <w:szCs w:val="26"/>
+              </w:rPr>
+              <w:t>4</w:t>
+            </w:r>
+          </w:p>
+        </w:tc>
+        <w:tc>
+          <w:tcPr>
+            <w:tcW w:w="630" w:type="dxa"/>
+            <w:vAlign w:val="center"/>
+          </w:tcPr>
+          <w:p>
+            <w:pPr>
+              <w:jc w:val="center"/>
+              <w:rPr>
+                <w:rFonts w:ascii="Times New Roman" w:hAnsi="Times New Roman" w:cs="Times New Roman"/>
+                <w:sz w:val="26"/>
+                <w:szCs w:val="26"/>
+              </w:rPr>
+            </w:pPr>
+            <w:r>
+              <w:rPr>
+                <w:rFonts w:ascii="Times New Roman" w:hAnsi="Times New Roman" w:cs="Times New Roman"/>
+                <w:sz w:val="26"/>
+                <w:szCs w:val="26"/>
+              </w:rPr>
+              <w:t>4</w:t>
+            </w:r>
+          </w:p>
+        </w:tc>
+        <w:tc>
+          <w:tcPr>
+            <w:tcW w:w="630" w:type="dxa"/>
+            <w:vAlign w:val="center"/>
+          </w:tcPr>
+          <w:p>
+            <w:pPr>
+              <w:jc w:val="center"/>
+              <w:rPr>
+                <w:rFonts w:ascii="Times New Roman" w:hAnsi="Times New Roman" w:cs="Times New Roman"/>
+                <w:sz w:val="26"/>
+                <w:szCs w:val="26"/>
+              </w:rPr>
+            </w:pPr>
+          </w:p>
+        </w:tc>
+        <w:tc>
+          <w:tcPr>
+            <w:tcW w:w="558" w:type="dxa"/>
+            <w:vAlign w:val="center"/>
+          </w:tcPr>
+          <w:p>
+            <w:pPr>
+              <w:jc w:val="center"/>
+              <w:rPr>
+                <w:rFonts w:ascii="Times New Roman" w:hAnsi="Times New Roman" w:cs="Times New Roman"/>
+                <w:sz w:val="26"/>
+                <w:szCs w:val="26"/>
+              </w:rPr>
+            </w:pPr>
+          </w:p>
+        </w:tc>
+      </w:tr>
+      <w:tr>
+        <w:tc>
+          <w:tcPr>
+            <w:tcW w:w="870" w:type="dxa"/>
+            <w:vMerge/>
+            <w:vAlign w:val="center"/>
+          </w:tcPr>
+          <w:p>
+            <w:pPr>
+              <w:jc w:val="center"/>
+              <w:rPr>
+                <w:rFonts w:ascii="Times New Roman" w:hAnsi="Times New Roman" w:cs="Times New Roman"/>
+                <w:sz w:val="26"/>
+                <w:szCs w:val="26"/>
+              </w:rPr>
+            </w:pPr>
+          </w:p>
+        </w:tc>
+        <w:tc>
+          <w:tcPr>
+            <w:tcW w:w="1578" w:type="dxa"/>
+            <w:shd w:val="clear" w:color="auto" w:fill="F2DBDB" w:themeFill="accent2" w:themeFillTint="33"/>
+            <w:vAlign w:val="center"/>
+          </w:tcPr>
+          <w:p>
+            <w:pPr>
+              <w:jc w:val="center"/>
+              <w:rPr>
+                <w:rFonts w:ascii="Times New Roman" w:hAnsi="Times New Roman" w:cs="Times New Roman"/>
+                <w:sz w:val="26"/>
+                <w:szCs w:val="26"/>
+              </w:rPr>
+            </w:pPr>
+            <w:r>
+              <w:rPr>
+                <w:rFonts w:ascii="Times New Roman" w:hAnsi="Times New Roman" w:cs="Times New Roman"/>
+                <w:sz w:val="26"/>
+                <w:szCs w:val="26"/>
+              </w:rPr>
+              <w:t>Testing</w:t>
+            </w:r>
+          </w:p>
+        </w:tc>
+        <w:tc>
+          <w:tcPr>
+            <w:tcW w:w="1170" w:type="dxa"/>
+            <w:shd w:val="clear" w:color="auto" w:fill="F2DBDB" w:themeFill="accent2" w:themeFillTint="33"/>
+            <w:vAlign w:val="center"/>
+          </w:tcPr>
+          <w:p>
+            <w:pPr>
+              <w:jc w:val="center"/>
+              <w:rPr>
+                <w:rFonts w:ascii="Times New Roman" w:hAnsi="Times New Roman" w:cs="Times New Roman"/>
+                <w:sz w:val="26"/>
+                <w:szCs w:val="26"/>
+              </w:rPr>
+            </w:pPr>
+            <w:r>
+              <w:rPr>
+                <w:rFonts w:ascii="Times New Roman" w:hAnsi="Times New Roman" w:cs="Times New Roman"/>
+                <w:sz w:val="26"/>
+                <w:szCs w:val="26"/>
+              </w:rPr>
+              <w:t>Duy, Trường, Tuấn</w:t>
+            </w:r>
+          </w:p>
+        </w:tc>
+        <w:tc>
+          <w:tcPr>
+            <w:tcW w:w="1620" w:type="dxa"/>
+            <w:shd w:val="clear" w:color="auto" w:fill="F2DBDB" w:themeFill="accent2" w:themeFillTint="33"/>
+            <w:vAlign w:val="center"/>
+          </w:tcPr>
+          <w:p>
+            <w:pPr>
+              <w:jc w:val="center"/>
+              <w:rPr>
+                <w:rFonts w:ascii="Times New Roman" w:hAnsi="Times New Roman" w:cs="Times New Roman"/>
+                <w:sz w:val="26"/>
+                <w:szCs w:val="26"/>
+              </w:rPr>
+            </w:pPr>
+            <w:r>
+              <w:rPr>
+                <w:rFonts w:ascii="Times New Roman" w:hAnsi="Times New Roman" w:cs="Times New Roman"/>
+                <w:sz w:val="26"/>
+                <w:szCs w:val="26"/>
+              </w:rPr>
+              <w:t xml:space="preserve">7 </w:t>
+            </w:r>
+          </w:p>
+          <w:p>
+            <w:pPr>
+              <w:jc w:val="center"/>
+              <w:rPr>
+                <w:rFonts w:ascii="Times New Roman" w:hAnsi="Times New Roman" w:cs="Times New Roman"/>
+                <w:sz w:val="26"/>
+                <w:szCs w:val="26"/>
+              </w:rPr>
+            </w:pPr>
+            <w:r>
+              <w:rPr>
+                <w:rFonts w:ascii="Times New Roman" w:hAnsi="Times New Roman" w:cs="Times New Roman"/>
+                <w:sz w:val="26"/>
+                <w:szCs w:val="26"/>
+              </w:rPr>
+              <w:t>(Testing về logic: Tạo nhóm; Thêm sinh viên vào nhóm; Xóa sinh viên ra khỏi nhóm; Xin tham gia vào một nhóm</w:t>
+            </w:r>
+          </w:p>
+          <w:p>
+            <w:pPr>
+              <w:jc w:val="center"/>
+              <w:rPr>
+                <w:rFonts w:ascii="Times New Roman" w:hAnsi="Times New Roman" w:cs="Times New Roman"/>
+                <w:sz w:val="26"/>
+                <w:szCs w:val="26"/>
+              </w:rPr>
+            </w:pPr>
+            <w:r>
+              <w:rPr>
+                <w:rFonts w:ascii="Times New Roman" w:hAnsi="Times New Roman" w:cs="Times New Roman"/>
+                <w:sz w:val="26"/>
+                <w:szCs w:val="26"/>
+              </w:rPr>
+              <w:t>Testing về UI: Tạo nhóm, xóa sinh viên; Thêm sinh 0viên; Xin tham g0ia vào nhóm)</w:t>
+            </w:r>
+          </w:p>
+        </w:tc>
+        <w:tc>
+          <w:tcPr>
+            <w:tcW w:w="630" w:type="dxa"/>
+            <w:shd w:val="clear" w:color="auto" w:fill="F2DBDB" w:themeFill="accent2" w:themeFillTint="33"/>
+            <w:vAlign w:val="center"/>
+          </w:tcPr>
+          <w:p>
+            <w:pPr>
+              <w:jc w:val="center"/>
+              <w:rPr>
+                <w:rFonts w:ascii="Times New Roman" w:hAnsi="Times New Roman" w:cs="Times New Roman"/>
+                <w:sz w:val="26"/>
+                <w:szCs w:val="26"/>
+              </w:rPr>
+            </w:pPr>
+            <w:r>
+              <w:rPr>
+                <w:rFonts w:ascii="Times New Roman" w:hAnsi="Times New Roman" w:cs="Times New Roman"/>
+                <w:sz w:val="26"/>
+                <w:szCs w:val="26"/>
+              </w:rPr>
+              <w:t>0</w:t>
+            </w:r>
+          </w:p>
+        </w:tc>
+        <w:tc>
+          <w:tcPr>
+            <w:tcW w:w="630" w:type="dxa"/>
+            <w:shd w:val="clear" w:color="auto" w:fill="F2DBDB" w:themeFill="accent2" w:themeFillTint="33"/>
+            <w:vAlign w:val="center"/>
+          </w:tcPr>
+          <w:p>
+            <w:pPr>
+              <w:jc w:val="center"/>
+              <w:rPr>
+                <w:rFonts w:ascii="Times New Roman" w:hAnsi="Times New Roman" w:cs="Times New Roman"/>
+                <w:sz w:val="26"/>
+                <w:szCs w:val="26"/>
+              </w:rPr>
+            </w:pPr>
+            <w:r>
+              <w:rPr>
+                <w:rFonts w:ascii="Times New Roman" w:hAnsi="Times New Roman" w:cs="Times New Roman"/>
+                <w:sz w:val="26"/>
+                <w:szCs w:val="26"/>
+              </w:rPr>
+              <w:t>0</w:t>
+            </w:r>
+          </w:p>
+        </w:tc>
+        <w:tc>
+          <w:tcPr>
+            <w:tcW w:w="630" w:type="dxa"/>
+            <w:shd w:val="clear" w:color="auto" w:fill="F2DBDB" w:themeFill="accent2" w:themeFillTint="33"/>
+            <w:vAlign w:val="center"/>
+          </w:tcPr>
+          <w:p>
+            <w:pPr>
+              <w:jc w:val="center"/>
+              <w:rPr>
+                <w:rFonts w:ascii="Times New Roman" w:hAnsi="Times New Roman" w:cs="Times New Roman"/>
+                <w:sz w:val="26"/>
+                <w:szCs w:val="26"/>
+              </w:rPr>
+            </w:pPr>
+            <w:r>
+              <w:rPr>
+                <w:rFonts w:ascii="Times New Roman" w:hAnsi="Times New Roman" w:cs="Times New Roman"/>
+                <w:sz w:val="26"/>
+                <w:szCs w:val="26"/>
+              </w:rPr>
+              <w:t>0</w:t>
+            </w:r>
+          </w:p>
+        </w:tc>
+        <w:tc>
+          <w:tcPr>
+            <w:tcW w:w="630" w:type="dxa"/>
+            <w:shd w:val="clear" w:color="auto" w:fill="F2DBDB" w:themeFill="accent2" w:themeFillTint="33"/>
+            <w:vAlign w:val="center"/>
+          </w:tcPr>
+          <w:p>
+            <w:pPr>
+              <w:jc w:val="center"/>
+              <w:rPr>
+                <w:rFonts w:ascii="Times New Roman" w:hAnsi="Times New Roman" w:cs="Times New Roman"/>
+                <w:sz w:val="26"/>
+                <w:szCs w:val="26"/>
+              </w:rPr>
+            </w:pPr>
+            <w:r>
+              <w:rPr>
+                <w:rFonts w:ascii="Times New Roman" w:hAnsi="Times New Roman" w:cs="Times New Roman"/>
+                <w:sz w:val="26"/>
+                <w:szCs w:val="26"/>
+              </w:rPr>
+              <w:t>0</w:t>
+            </w:r>
+          </w:p>
+        </w:tc>
+        <w:tc>
+          <w:tcPr>
+            <w:tcW w:w="630" w:type="dxa"/>
+            <w:shd w:val="clear" w:color="auto" w:fill="F2DBDB" w:themeFill="accent2" w:themeFillTint="33"/>
+            <w:vAlign w:val="center"/>
+          </w:tcPr>
+          <w:p>
+            <w:pPr>
+              <w:jc w:val="center"/>
+              <w:rPr>
+                <w:rFonts w:ascii="Times New Roman" w:hAnsi="Times New Roman" w:cs="Times New Roman"/>
+                <w:sz w:val="26"/>
+                <w:szCs w:val="26"/>
+              </w:rPr>
+            </w:pPr>
+            <w:r>
+              <w:rPr>
+                <w:rFonts w:ascii="Times New Roman" w:hAnsi="Times New Roman" w:cs="Times New Roman"/>
+                <w:sz w:val="26"/>
+                <w:szCs w:val="26"/>
+              </w:rPr>
+              <w:t>2</w:t>
+            </w:r>
+          </w:p>
+        </w:tc>
+        <w:tc>
+          <w:tcPr>
+            <w:tcW w:w="630" w:type="dxa"/>
+            <w:shd w:val="clear" w:color="auto" w:fill="F2DBDB" w:themeFill="accent2" w:themeFillTint="33"/>
+            <w:vAlign w:val="center"/>
+          </w:tcPr>
+          <w:p>
+            <w:pPr>
+              <w:jc w:val="center"/>
+              <w:rPr>
+                <w:rFonts w:ascii="Times New Roman" w:hAnsi="Times New Roman" w:cs="Times New Roman"/>
+                <w:sz w:val="26"/>
+                <w:szCs w:val="26"/>
+              </w:rPr>
+            </w:pPr>
+            <w:r>
+              <w:rPr>
+                <w:rFonts w:ascii="Times New Roman" w:hAnsi="Times New Roman" w:cs="Times New Roman"/>
+                <w:sz w:val="26"/>
+                <w:szCs w:val="26"/>
+              </w:rPr>
+              <w:t>2</w:t>
+            </w:r>
+          </w:p>
+        </w:tc>
+        <w:tc>
+          <w:tcPr>
+            <w:tcW w:w="558" w:type="dxa"/>
+            <w:vAlign w:val="center"/>
+          </w:tcPr>
+          <w:p>
+            <w:pPr>
+              <w:jc w:val="center"/>
+              <w:rPr>
+                <w:rFonts w:ascii="Times New Roman" w:hAnsi="Times New Roman" w:cs="Times New Roman"/>
+                <w:sz w:val="26"/>
+                <w:szCs w:val="26"/>
+              </w:rPr>
+            </w:pPr>
+          </w:p>
+        </w:tc>
+      </w:tr>
+    </w:tbl>
+    <w:p>
+      <w:pPr>
+        <w:rPr>
+          <w:rFonts w:ascii="Times New Roman" w:hAnsi="Times New Roman" w:cs="Times New Roman"/>
+          <w:sz w:val="26"/>
+          <w:szCs w:val="26"/>
+        </w:rPr>
+      </w:pPr>
+    </w:p>
+    <w:tbl>
+      <w:tblPr>
+        <w:tblStyle w:val="TableGrid"/>
+        <w:tblW w:w="0" w:type="auto"/>
+        <w:tblLook w:val="04A0" w:firstRow="1" w:lastRow="0" w:firstColumn="1" w:lastColumn="0" w:noHBand="0" w:noVBand="1"/>
+      </w:tblPr>
+      <w:tblGrid>
+        <w:gridCol w:w="870"/>
+        <w:gridCol w:w="1578"/>
+        <w:gridCol w:w="1169"/>
+        <w:gridCol w:w="1611"/>
+        <w:gridCol w:w="626"/>
+        <w:gridCol w:w="626"/>
+        <w:gridCol w:w="626"/>
+        <w:gridCol w:w="626"/>
+        <w:gridCol w:w="626"/>
+        <w:gridCol w:w="626"/>
+        <w:gridCol w:w="592"/>
+      </w:tblGrid>
+      <w:tr>
+        <w:tc>
+          <w:tcPr>
+            <w:tcW w:w="9576" w:type="dxa"/>
+            <w:gridSpan w:val="11"/>
+          </w:tcPr>
+          <w:p>
+            <w:pPr>
+              <w:rPr>
+                <w:rFonts w:ascii="Times New Roman" w:hAnsi="Times New Roman" w:cs="Times New Roman"/>
+                <w:sz w:val="26"/>
+                <w:szCs w:val="26"/>
+              </w:rPr>
+            </w:pPr>
+          </w:p>
+        </w:tc>
+      </w:tr>
+      <w:tr>
+        <w:tc>
+          <w:tcPr>
+            <w:tcW w:w="870" w:type="dxa"/>
+            <w:vAlign w:val="center"/>
+          </w:tcPr>
+          <w:p>
+            <w:pPr>
+              <w:jc w:val="center"/>
+              <w:rPr>
+                <w:rFonts w:ascii="Times New Roman" w:hAnsi="Times New Roman" w:cs="Times New Roman"/>
+                <w:b/>
+                <w:sz w:val="26"/>
+                <w:szCs w:val="26"/>
+              </w:rPr>
+            </w:pPr>
+            <w:r>
+              <w:rPr>
+                <w:rFonts w:ascii="Times New Roman" w:hAnsi="Times New Roman" w:cs="Times New Roman"/>
+                <w:b/>
+                <w:sz w:val="26"/>
+                <w:szCs w:val="26"/>
+              </w:rPr>
+              <w:t>Chức năng</w:t>
+            </w:r>
+          </w:p>
+        </w:tc>
+        <w:tc>
+          <w:tcPr>
+            <w:tcW w:w="1578" w:type="dxa"/>
+            <w:vAlign w:val="center"/>
+          </w:tcPr>
+          <w:p>
+            <w:pPr>
+              <w:jc w:val="center"/>
+              <w:rPr>
+                <w:rFonts w:ascii="Times New Roman" w:hAnsi="Times New Roman" w:cs="Times New Roman"/>
+                <w:b/>
+                <w:sz w:val="26"/>
+                <w:szCs w:val="26"/>
+              </w:rPr>
+            </w:pPr>
+            <w:r>
+              <w:rPr>
+                <w:rFonts w:ascii="Times New Roman" w:hAnsi="Times New Roman" w:cs="Times New Roman"/>
+                <w:b/>
+                <w:sz w:val="26"/>
+                <w:szCs w:val="26"/>
+              </w:rPr>
+              <w:t>Các công việc cần thực hiện</w:t>
+            </w:r>
+          </w:p>
+        </w:tc>
+        <w:tc>
+          <w:tcPr>
+            <w:tcW w:w="1170" w:type="dxa"/>
+            <w:vAlign w:val="center"/>
+          </w:tcPr>
+          <w:p>
+            <w:pPr>
+              <w:jc w:val="center"/>
+              <w:rPr>
+                <w:rFonts w:ascii="Times New Roman" w:hAnsi="Times New Roman" w:cs="Times New Roman"/>
+                <w:b/>
+                <w:sz w:val="26"/>
+                <w:szCs w:val="26"/>
+              </w:rPr>
+            </w:pPr>
+            <w:r>
+              <w:rPr>
+                <w:rFonts w:ascii="Times New Roman" w:hAnsi="Times New Roman" w:cs="Times New Roman"/>
+                <w:b/>
+                <w:sz w:val="26"/>
+                <w:szCs w:val="26"/>
+              </w:rPr>
+              <w:t>Người thực hiện</w:t>
+            </w:r>
+          </w:p>
+        </w:tc>
+        <w:tc>
+          <w:tcPr>
+            <w:tcW w:w="1620" w:type="dxa"/>
+            <w:vAlign w:val="center"/>
+          </w:tcPr>
+          <w:p>
+            <w:pPr>
+              <w:jc w:val="center"/>
+              <w:rPr>
+                <w:rFonts w:ascii="Times New Roman" w:hAnsi="Times New Roman" w:cs="Times New Roman"/>
+                <w:b/>
+                <w:sz w:val="26"/>
+                <w:szCs w:val="26"/>
+              </w:rPr>
+            </w:pPr>
+            <w:r>
+              <w:rPr>
+                <w:rFonts w:ascii="Times New Roman" w:hAnsi="Times New Roman" w:cs="Times New Roman"/>
+                <w:b/>
+                <w:sz w:val="26"/>
+                <w:szCs w:val="26"/>
+              </w:rPr>
+              <w:t>Ước tính khối lượng công việc</w:t>
+            </w:r>
+          </w:p>
+        </w:tc>
+        <w:tc>
+          <w:tcPr>
+            <w:tcW w:w="630" w:type="dxa"/>
+            <w:vAlign w:val="center"/>
+          </w:tcPr>
+          <w:p>
+            <w:pPr>
+              <w:jc w:val="center"/>
+              <w:rPr>
+                <w:rFonts w:ascii="Times New Roman" w:hAnsi="Times New Roman" w:cs="Times New Roman"/>
+                <w:b/>
+                <w:sz w:val="26"/>
+                <w:szCs w:val="26"/>
+              </w:rPr>
+            </w:pPr>
+            <w:r>
+              <w:rPr>
+                <w:rFonts w:ascii="Times New Roman" w:hAnsi="Times New Roman" w:cs="Times New Roman"/>
+                <w:b/>
+                <w:sz w:val="26"/>
+                <w:szCs w:val="26"/>
+              </w:rPr>
+              <w:t>2</w:t>
+            </w:r>
+          </w:p>
+        </w:tc>
+        <w:tc>
+          <w:tcPr>
+            <w:tcW w:w="630" w:type="dxa"/>
+            <w:vAlign w:val="center"/>
+          </w:tcPr>
+          <w:p>
+            <w:pPr>
+              <w:jc w:val="center"/>
+              <w:rPr>
+                <w:rFonts w:ascii="Times New Roman" w:hAnsi="Times New Roman" w:cs="Times New Roman"/>
+                <w:b/>
+                <w:sz w:val="26"/>
+                <w:szCs w:val="26"/>
+              </w:rPr>
+            </w:pPr>
+            <w:r>
+              <w:rPr>
+                <w:rFonts w:ascii="Times New Roman" w:hAnsi="Times New Roman" w:cs="Times New Roman"/>
+                <w:b/>
+                <w:sz w:val="26"/>
+                <w:szCs w:val="26"/>
+              </w:rPr>
+              <w:t>3</w:t>
+            </w:r>
+          </w:p>
+        </w:tc>
+        <w:tc>
+          <w:tcPr>
+            <w:tcW w:w="630" w:type="dxa"/>
+            <w:vAlign w:val="center"/>
+          </w:tcPr>
+          <w:p>
+            <w:pPr>
+              <w:jc w:val="center"/>
+              <w:rPr>
+                <w:rFonts w:ascii="Times New Roman" w:hAnsi="Times New Roman" w:cs="Times New Roman"/>
+                <w:b/>
+                <w:sz w:val="26"/>
+                <w:szCs w:val="26"/>
+              </w:rPr>
+            </w:pPr>
+            <w:r>
+              <w:rPr>
+                <w:rFonts w:ascii="Times New Roman" w:hAnsi="Times New Roman" w:cs="Times New Roman"/>
+                <w:b/>
+                <w:sz w:val="26"/>
+                <w:szCs w:val="26"/>
+              </w:rPr>
+              <w:t>4</w:t>
+            </w:r>
+          </w:p>
+        </w:tc>
+        <w:tc>
+          <w:tcPr>
+            <w:tcW w:w="630" w:type="dxa"/>
+            <w:vAlign w:val="center"/>
+          </w:tcPr>
+          <w:p>
+            <w:pPr>
+              <w:jc w:val="center"/>
+              <w:rPr>
+                <w:rFonts w:ascii="Times New Roman" w:hAnsi="Times New Roman" w:cs="Times New Roman"/>
+                <w:b/>
+                <w:sz w:val="26"/>
+                <w:szCs w:val="26"/>
+              </w:rPr>
+            </w:pPr>
+            <w:r>
+              <w:rPr>
+                <w:rFonts w:ascii="Times New Roman" w:hAnsi="Times New Roman" w:cs="Times New Roman"/>
+                <w:b/>
+                <w:sz w:val="26"/>
+                <w:szCs w:val="26"/>
+              </w:rPr>
+              <w:t>5</w:t>
+            </w:r>
+          </w:p>
+        </w:tc>
+        <w:tc>
+          <w:tcPr>
+            <w:tcW w:w="630" w:type="dxa"/>
+            <w:vAlign w:val="center"/>
+          </w:tcPr>
+          <w:p>
+            <w:pPr>
+              <w:jc w:val="center"/>
+              <w:rPr>
+                <w:rFonts w:ascii="Times New Roman" w:hAnsi="Times New Roman" w:cs="Times New Roman"/>
+                <w:b/>
+                <w:sz w:val="26"/>
+                <w:szCs w:val="26"/>
+              </w:rPr>
+            </w:pPr>
+            <w:r>
+              <w:rPr>
+                <w:rFonts w:ascii="Times New Roman" w:hAnsi="Times New Roman" w:cs="Times New Roman"/>
+                <w:b/>
+                <w:sz w:val="26"/>
+                <w:szCs w:val="26"/>
+              </w:rPr>
+              <w:t>6</w:t>
+            </w:r>
+          </w:p>
+        </w:tc>
+        <w:tc>
+          <w:tcPr>
+            <w:tcW w:w="630" w:type="dxa"/>
+            <w:vAlign w:val="center"/>
+          </w:tcPr>
+          <w:p>
+            <w:pPr>
+              <w:jc w:val="center"/>
+              <w:rPr>
+                <w:rFonts w:ascii="Times New Roman" w:hAnsi="Times New Roman" w:cs="Times New Roman"/>
+                <w:b/>
+                <w:sz w:val="26"/>
+                <w:szCs w:val="26"/>
+              </w:rPr>
+            </w:pPr>
+            <w:r>
+              <w:rPr>
+                <w:rFonts w:ascii="Times New Roman" w:hAnsi="Times New Roman" w:cs="Times New Roman"/>
+                <w:b/>
+                <w:sz w:val="26"/>
+                <w:szCs w:val="26"/>
+              </w:rPr>
+              <w:t>7</w:t>
+            </w:r>
+          </w:p>
+        </w:tc>
+        <w:tc>
+          <w:tcPr>
+            <w:tcW w:w="558" w:type="dxa"/>
+            <w:vAlign w:val="center"/>
+          </w:tcPr>
+          <w:p>
+            <w:pPr>
+              <w:jc w:val="center"/>
+              <w:rPr>
+                <w:rFonts w:ascii="Times New Roman" w:hAnsi="Times New Roman" w:cs="Times New Roman"/>
+                <w:b/>
+                <w:sz w:val="26"/>
+                <w:szCs w:val="26"/>
+              </w:rPr>
+            </w:pPr>
+            <w:r>
+              <w:rPr>
+                <w:rFonts w:ascii="Times New Roman" w:hAnsi="Times New Roman" w:cs="Times New Roman"/>
+                <w:b/>
+                <w:sz w:val="26"/>
+                <w:szCs w:val="26"/>
+              </w:rPr>
+              <w:t>CN</w:t>
+            </w:r>
+          </w:p>
+        </w:tc>
+      </w:tr>
+      <w:tr>
+        <w:tc>
+          <w:tcPr>
+            <w:tcW w:w="870" w:type="dxa"/>
+            <w:vMerge w:val="restart"/>
+            <w:vAlign w:val="center"/>
+          </w:tcPr>
+          <w:p>
+            <w:pPr>
+              <w:jc w:val="center"/>
+              <w:rPr>
+                <w:rFonts w:ascii="Times New Roman" w:hAnsi="Times New Roman" w:cs="Times New Roman"/>
+                <w:sz w:val="26"/>
+                <w:szCs w:val="26"/>
+              </w:rPr>
+            </w:pPr>
+            <w:r>
+              <w:rPr>
+                <w:rFonts w:ascii="Times New Roman" w:hAnsi="Times New Roman" w:cs="Times New Roman"/>
+                <w:sz w:val="26"/>
+                <w:szCs w:val="26"/>
+              </w:rPr>
+              <w:t xml:space="preserve">Quản lý đề </w:t>
+            </w:r>
+            <w:r>
+              <w:rPr>
+                <w:rFonts w:ascii="Times New Roman" w:hAnsi="Times New Roman" w:cs="Times New Roman"/>
+                <w:sz w:val="26"/>
+                <w:szCs w:val="26"/>
+              </w:rPr>
+              <w:lastRenderedPageBreak/>
+              <w:t>xuất đề tài</w:t>
+            </w:r>
+          </w:p>
+        </w:tc>
+        <w:tc>
+          <w:tcPr>
+            <w:tcW w:w="1578" w:type="dxa"/>
+            <w:shd w:val="clear" w:color="auto" w:fill="FFFF00"/>
+            <w:vAlign w:val="center"/>
+          </w:tcPr>
+          <w:p>
+            <w:pPr>
+              <w:jc w:val="center"/>
+              <w:rPr>
+                <w:rFonts w:ascii="Times New Roman" w:hAnsi="Times New Roman" w:cs="Times New Roman"/>
+                <w:sz w:val="26"/>
+                <w:szCs w:val="26"/>
+              </w:rPr>
+            </w:pPr>
+            <w:r>
+              <w:rPr>
+                <w:rFonts w:ascii="Times New Roman" w:hAnsi="Times New Roman" w:cs="Times New Roman"/>
+                <w:sz w:val="26"/>
+                <w:szCs w:val="26"/>
+              </w:rPr>
+              <w:lastRenderedPageBreak/>
+              <w:t>Xác định Actor</w:t>
+            </w:r>
+          </w:p>
+        </w:tc>
+        <w:tc>
+          <w:tcPr>
+            <w:tcW w:w="1170" w:type="dxa"/>
+            <w:shd w:val="clear" w:color="auto" w:fill="FFFF00"/>
+            <w:vAlign w:val="center"/>
+          </w:tcPr>
+          <w:p>
+            <w:pPr>
+              <w:jc w:val="center"/>
+              <w:rPr>
+                <w:rFonts w:ascii="Times New Roman" w:hAnsi="Times New Roman" w:cs="Times New Roman"/>
+                <w:sz w:val="26"/>
+                <w:szCs w:val="26"/>
+              </w:rPr>
+            </w:pPr>
+            <w:r>
+              <w:rPr>
+                <w:rFonts w:ascii="Times New Roman" w:hAnsi="Times New Roman" w:cs="Times New Roman"/>
+                <w:sz w:val="26"/>
+                <w:szCs w:val="26"/>
+              </w:rPr>
+              <w:t>Tuấn</w:t>
+            </w:r>
+          </w:p>
+        </w:tc>
+        <w:tc>
+          <w:tcPr>
+            <w:tcW w:w="1620" w:type="dxa"/>
+            <w:shd w:val="clear" w:color="auto" w:fill="FFFF00"/>
+            <w:vAlign w:val="center"/>
+          </w:tcPr>
+          <w:p>
+            <w:pPr>
+              <w:jc w:val="center"/>
+              <w:rPr>
+                <w:rFonts w:ascii="Times New Roman" w:hAnsi="Times New Roman" w:cs="Times New Roman"/>
+                <w:sz w:val="26"/>
+                <w:szCs w:val="26"/>
+              </w:rPr>
+            </w:pPr>
+            <w:r>
+              <w:rPr>
+                <w:rFonts w:ascii="Times New Roman" w:hAnsi="Times New Roman" w:cs="Times New Roman"/>
+                <w:sz w:val="26"/>
+                <w:szCs w:val="26"/>
+              </w:rPr>
+              <w:t>1</w:t>
+            </w:r>
+          </w:p>
+        </w:tc>
+        <w:tc>
+          <w:tcPr>
+            <w:tcW w:w="630" w:type="dxa"/>
+            <w:shd w:val="clear" w:color="auto" w:fill="FFFF00"/>
+            <w:vAlign w:val="center"/>
+          </w:tcPr>
+          <w:p>
+            <w:pPr>
+              <w:jc w:val="center"/>
+              <w:rPr>
+                <w:rFonts w:ascii="Times New Roman" w:hAnsi="Times New Roman" w:cs="Times New Roman"/>
+                <w:sz w:val="26"/>
+                <w:szCs w:val="26"/>
+              </w:rPr>
+            </w:pPr>
+            <w:r>
+              <w:rPr>
+                <w:rFonts w:ascii="Times New Roman" w:hAnsi="Times New Roman" w:cs="Times New Roman"/>
+                <w:sz w:val="26"/>
+                <w:szCs w:val="26"/>
+              </w:rPr>
+              <w:t>0</w:t>
+            </w:r>
+          </w:p>
+        </w:tc>
+        <w:tc>
+          <w:tcPr>
+            <w:tcW w:w="630" w:type="dxa"/>
+            <w:shd w:val="clear" w:color="auto" w:fill="FFFF00"/>
+            <w:vAlign w:val="center"/>
+          </w:tcPr>
+          <w:p>
+            <w:pPr>
+              <w:jc w:val="center"/>
+              <w:rPr>
+                <w:rFonts w:ascii="Times New Roman" w:hAnsi="Times New Roman" w:cs="Times New Roman"/>
+                <w:sz w:val="26"/>
+                <w:szCs w:val="26"/>
+              </w:rPr>
+            </w:pPr>
+            <w:r>
+              <w:rPr>
+                <w:rFonts w:ascii="Times New Roman" w:hAnsi="Times New Roman" w:cs="Times New Roman"/>
+                <w:sz w:val="26"/>
+                <w:szCs w:val="26"/>
+              </w:rPr>
+              <w:t>1</w:t>
+            </w:r>
+          </w:p>
+        </w:tc>
+        <w:tc>
+          <w:tcPr>
+            <w:tcW w:w="630" w:type="dxa"/>
+            <w:vAlign w:val="center"/>
+          </w:tcPr>
+          <w:p>
+            <w:pPr>
+              <w:jc w:val="center"/>
+              <w:rPr>
+                <w:rFonts w:ascii="Times New Roman" w:hAnsi="Times New Roman" w:cs="Times New Roman"/>
+                <w:sz w:val="26"/>
+                <w:szCs w:val="26"/>
+              </w:rPr>
+            </w:pPr>
+            <w:r>
+              <w:rPr>
+                <w:rFonts w:ascii="Times New Roman" w:hAnsi="Times New Roman" w:cs="Times New Roman"/>
+                <w:sz w:val="26"/>
+                <w:szCs w:val="26"/>
+              </w:rPr>
+              <w:t>1</w:t>
+            </w:r>
+          </w:p>
+        </w:tc>
+        <w:tc>
+          <w:tcPr>
+            <w:tcW w:w="630" w:type="dxa"/>
+            <w:vAlign w:val="center"/>
+          </w:tcPr>
+          <w:p>
+            <w:pPr>
+              <w:jc w:val="center"/>
+              <w:rPr>
+                <w:rFonts w:ascii="Times New Roman" w:hAnsi="Times New Roman" w:cs="Times New Roman"/>
+                <w:sz w:val="26"/>
+                <w:szCs w:val="26"/>
+              </w:rPr>
+            </w:pPr>
+            <w:r>
+              <w:rPr>
+                <w:rFonts w:ascii="Times New Roman" w:hAnsi="Times New Roman" w:cs="Times New Roman"/>
+                <w:sz w:val="26"/>
+                <w:szCs w:val="26"/>
+              </w:rPr>
+              <w:t>1</w:t>
+            </w:r>
+          </w:p>
+        </w:tc>
+        <w:tc>
+          <w:tcPr>
+            <w:tcW w:w="630" w:type="dxa"/>
+            <w:vAlign w:val="center"/>
+          </w:tcPr>
+          <w:p>
+            <w:pPr>
+              <w:jc w:val="center"/>
+              <w:rPr>
+                <w:rFonts w:ascii="Times New Roman" w:hAnsi="Times New Roman" w:cs="Times New Roman"/>
+                <w:sz w:val="26"/>
+                <w:szCs w:val="26"/>
+              </w:rPr>
+            </w:pPr>
+            <w:r>
+              <w:rPr>
+                <w:rFonts w:ascii="Times New Roman" w:hAnsi="Times New Roman" w:cs="Times New Roman"/>
+                <w:sz w:val="26"/>
+                <w:szCs w:val="26"/>
+              </w:rPr>
+              <w:t>1</w:t>
+            </w:r>
+          </w:p>
+        </w:tc>
+        <w:tc>
+          <w:tcPr>
+            <w:tcW w:w="630" w:type="dxa"/>
+            <w:vAlign w:val="center"/>
+          </w:tcPr>
+          <w:p>
+            <w:pPr>
+              <w:jc w:val="center"/>
+              <w:rPr>
+                <w:rFonts w:ascii="Times New Roman" w:hAnsi="Times New Roman" w:cs="Times New Roman"/>
+                <w:sz w:val="26"/>
+                <w:szCs w:val="26"/>
+              </w:rPr>
+            </w:pPr>
+          </w:p>
+        </w:tc>
+        <w:tc>
+          <w:tcPr>
+            <w:tcW w:w="558" w:type="dxa"/>
+            <w:vAlign w:val="center"/>
+          </w:tcPr>
+          <w:p>
+            <w:pPr>
+              <w:jc w:val="center"/>
+              <w:rPr>
+                <w:rFonts w:ascii="Times New Roman" w:hAnsi="Times New Roman" w:cs="Times New Roman"/>
+                <w:sz w:val="26"/>
+                <w:szCs w:val="26"/>
+              </w:rPr>
+            </w:pPr>
+          </w:p>
+        </w:tc>
+      </w:tr>
+      <w:tr>
+        <w:tc>
+          <w:tcPr>
+            <w:tcW w:w="870" w:type="dxa"/>
+            <w:vMerge/>
+            <w:vAlign w:val="center"/>
+          </w:tcPr>
+          <w:p>
+            <w:pPr>
+              <w:jc w:val="center"/>
+              <w:rPr>
+                <w:rFonts w:ascii="Times New Roman" w:hAnsi="Times New Roman" w:cs="Times New Roman"/>
+                <w:sz w:val="26"/>
+                <w:szCs w:val="26"/>
+              </w:rPr>
+            </w:pPr>
+          </w:p>
+        </w:tc>
+        <w:tc>
+          <w:tcPr>
+            <w:tcW w:w="1578" w:type="dxa"/>
+            <w:shd w:val="clear" w:color="auto" w:fill="FFFF00"/>
+            <w:vAlign w:val="center"/>
+          </w:tcPr>
+          <w:p>
+            <w:pPr>
+              <w:jc w:val="center"/>
+              <w:rPr>
+                <w:rFonts w:ascii="Times New Roman" w:hAnsi="Times New Roman" w:cs="Times New Roman"/>
+                <w:sz w:val="26"/>
+                <w:szCs w:val="26"/>
+              </w:rPr>
+            </w:pPr>
+            <w:r>
+              <w:rPr>
+                <w:rFonts w:ascii="Times New Roman" w:hAnsi="Times New Roman" w:cs="Times New Roman"/>
+                <w:sz w:val="26"/>
+                <w:szCs w:val="26"/>
+              </w:rPr>
+              <w:t>Lược đồ Use-case</w:t>
+            </w:r>
+          </w:p>
+        </w:tc>
+        <w:tc>
+          <w:tcPr>
+            <w:tcW w:w="1170" w:type="dxa"/>
+            <w:shd w:val="clear" w:color="auto" w:fill="FFFF00"/>
+            <w:vAlign w:val="center"/>
+          </w:tcPr>
+          <w:p>
+            <w:pPr>
+              <w:jc w:val="center"/>
+              <w:rPr>
+                <w:rFonts w:ascii="Times New Roman" w:hAnsi="Times New Roman" w:cs="Times New Roman"/>
+                <w:sz w:val="26"/>
+                <w:szCs w:val="26"/>
+              </w:rPr>
+            </w:pPr>
+            <w:r>
+              <w:rPr>
+                <w:rFonts w:ascii="Times New Roman" w:hAnsi="Times New Roman" w:cs="Times New Roman"/>
+                <w:sz w:val="26"/>
+                <w:szCs w:val="26"/>
+              </w:rPr>
+              <w:t xml:space="preserve">Duy </w:t>
+            </w:r>
+          </w:p>
+        </w:tc>
+        <w:tc>
+          <w:tcPr>
+            <w:tcW w:w="1620" w:type="dxa"/>
+            <w:shd w:val="clear" w:color="auto" w:fill="FFFF00"/>
+            <w:vAlign w:val="center"/>
+          </w:tcPr>
+          <w:p>
+            <w:pPr>
+              <w:jc w:val="center"/>
+              <w:rPr>
+                <w:rFonts w:ascii="Times New Roman" w:hAnsi="Times New Roman" w:cs="Times New Roman"/>
+                <w:sz w:val="26"/>
+                <w:szCs w:val="26"/>
+              </w:rPr>
+            </w:pPr>
+            <w:r>
+              <w:rPr>
+                <w:rFonts w:ascii="Times New Roman" w:hAnsi="Times New Roman" w:cs="Times New Roman"/>
+                <w:sz w:val="26"/>
+                <w:szCs w:val="26"/>
+              </w:rPr>
+              <w:t xml:space="preserve">3 </w:t>
+            </w:r>
+          </w:p>
+          <w:p>
+            <w:pPr>
+              <w:jc w:val="center"/>
+              <w:rPr>
+                <w:rFonts w:ascii="Times New Roman" w:hAnsi="Times New Roman" w:cs="Times New Roman"/>
+                <w:sz w:val="26"/>
+                <w:szCs w:val="26"/>
+              </w:rPr>
+            </w:pPr>
+            <w:r>
+              <w:rPr>
+                <w:rFonts w:ascii="Times New Roman" w:hAnsi="Times New Roman" w:cs="Times New Roman"/>
+                <w:sz w:val="26"/>
+                <w:szCs w:val="26"/>
+              </w:rPr>
+              <w:t>(Tạo mới đề xuất; Chỉnh sửa đề xuất; Xóa đề tài đề xuất)</w:t>
+            </w:r>
+          </w:p>
+        </w:tc>
+        <w:tc>
+          <w:tcPr>
+            <w:tcW w:w="630" w:type="dxa"/>
+            <w:shd w:val="clear" w:color="auto" w:fill="FFFF00"/>
+            <w:vAlign w:val="center"/>
+          </w:tcPr>
+          <w:p>
+            <w:pPr>
+              <w:jc w:val="center"/>
+              <w:rPr>
+                <w:rFonts w:ascii="Times New Roman" w:hAnsi="Times New Roman" w:cs="Times New Roman"/>
+                <w:sz w:val="26"/>
+                <w:szCs w:val="26"/>
+              </w:rPr>
+            </w:pPr>
+            <w:r>
+              <w:rPr>
+                <w:rFonts w:ascii="Times New Roman" w:hAnsi="Times New Roman" w:cs="Times New Roman"/>
+                <w:sz w:val="26"/>
+                <w:szCs w:val="26"/>
+              </w:rPr>
+              <w:t>0</w:t>
+            </w:r>
+          </w:p>
+        </w:tc>
+        <w:tc>
+          <w:tcPr>
+            <w:tcW w:w="630" w:type="dxa"/>
+            <w:shd w:val="clear" w:color="auto" w:fill="FFFF00"/>
+            <w:vAlign w:val="center"/>
+          </w:tcPr>
+          <w:p>
+            <w:pPr>
+              <w:jc w:val="center"/>
+              <w:rPr>
+                <w:rFonts w:ascii="Times New Roman" w:hAnsi="Times New Roman" w:cs="Times New Roman"/>
+                <w:sz w:val="26"/>
+                <w:szCs w:val="26"/>
+              </w:rPr>
+            </w:pPr>
+            <w:r>
+              <w:rPr>
+                <w:rFonts w:ascii="Times New Roman" w:hAnsi="Times New Roman" w:cs="Times New Roman"/>
+                <w:sz w:val="26"/>
+                <w:szCs w:val="26"/>
+              </w:rPr>
+              <w:t>3</w:t>
+            </w:r>
+          </w:p>
+        </w:tc>
+        <w:tc>
+          <w:tcPr>
+            <w:tcW w:w="630" w:type="dxa"/>
+            <w:vAlign w:val="center"/>
+          </w:tcPr>
+          <w:p>
+            <w:pPr>
+              <w:jc w:val="center"/>
+              <w:rPr>
+                <w:rFonts w:ascii="Times New Roman" w:hAnsi="Times New Roman" w:cs="Times New Roman"/>
+                <w:sz w:val="26"/>
+                <w:szCs w:val="26"/>
+              </w:rPr>
+            </w:pPr>
+            <w:r>
+              <w:rPr>
+                <w:rFonts w:ascii="Times New Roman" w:hAnsi="Times New Roman" w:cs="Times New Roman"/>
+                <w:sz w:val="26"/>
+                <w:szCs w:val="26"/>
+              </w:rPr>
+              <w:t>3</w:t>
+            </w:r>
+          </w:p>
+        </w:tc>
+        <w:tc>
+          <w:tcPr>
+            <w:tcW w:w="630" w:type="dxa"/>
+            <w:vAlign w:val="center"/>
+          </w:tcPr>
+          <w:p>
+            <w:pPr>
+              <w:jc w:val="center"/>
+              <w:rPr>
+                <w:rFonts w:ascii="Times New Roman" w:hAnsi="Times New Roman" w:cs="Times New Roman"/>
+                <w:sz w:val="26"/>
+                <w:szCs w:val="26"/>
+              </w:rPr>
+            </w:pPr>
+            <w:r>
+              <w:rPr>
+                <w:rFonts w:ascii="Times New Roman" w:hAnsi="Times New Roman" w:cs="Times New Roman"/>
+                <w:sz w:val="26"/>
+                <w:szCs w:val="26"/>
+              </w:rPr>
+              <w:t>3</w:t>
+            </w:r>
+          </w:p>
+        </w:tc>
+        <w:tc>
+          <w:tcPr>
+            <w:tcW w:w="630" w:type="dxa"/>
+            <w:vAlign w:val="center"/>
+          </w:tcPr>
+          <w:p>
+            <w:pPr>
+              <w:jc w:val="center"/>
+              <w:rPr>
+                <w:rFonts w:ascii="Times New Roman" w:hAnsi="Times New Roman" w:cs="Times New Roman"/>
+                <w:sz w:val="26"/>
+                <w:szCs w:val="26"/>
+              </w:rPr>
+            </w:pPr>
+            <w:r>
+              <w:rPr>
+                <w:rFonts w:ascii="Times New Roman" w:hAnsi="Times New Roman" w:cs="Times New Roman"/>
+                <w:sz w:val="26"/>
+                <w:szCs w:val="26"/>
+              </w:rPr>
+              <w:t>3</w:t>
+            </w:r>
+          </w:p>
+        </w:tc>
+        <w:tc>
+          <w:tcPr>
+            <w:tcW w:w="630" w:type="dxa"/>
+            <w:vAlign w:val="center"/>
+          </w:tcPr>
+          <w:p>
+            <w:pPr>
+              <w:jc w:val="center"/>
+              <w:rPr>
+                <w:rFonts w:ascii="Times New Roman" w:hAnsi="Times New Roman" w:cs="Times New Roman"/>
+                <w:sz w:val="26"/>
+                <w:szCs w:val="26"/>
+              </w:rPr>
+            </w:pPr>
+          </w:p>
+        </w:tc>
+        <w:tc>
+          <w:tcPr>
+            <w:tcW w:w="558" w:type="dxa"/>
+            <w:vAlign w:val="center"/>
+          </w:tcPr>
+          <w:p>
+            <w:pPr>
+              <w:jc w:val="center"/>
+              <w:rPr>
+                <w:rFonts w:ascii="Times New Roman" w:hAnsi="Times New Roman" w:cs="Times New Roman"/>
+                <w:sz w:val="26"/>
+                <w:szCs w:val="26"/>
+              </w:rPr>
+            </w:pPr>
+          </w:p>
+        </w:tc>
+      </w:tr>
+      <w:tr>
+        <w:tc>
+          <w:tcPr>
+            <w:tcW w:w="870" w:type="dxa"/>
+            <w:vMerge/>
+            <w:vAlign w:val="center"/>
+          </w:tcPr>
+          <w:p>
+            <w:pPr>
+              <w:jc w:val="center"/>
+              <w:rPr>
+                <w:rFonts w:ascii="Times New Roman" w:hAnsi="Times New Roman" w:cs="Times New Roman"/>
+                <w:sz w:val="26"/>
+                <w:szCs w:val="26"/>
+              </w:rPr>
+            </w:pPr>
+          </w:p>
+        </w:tc>
+        <w:tc>
+          <w:tcPr>
+            <w:tcW w:w="1578" w:type="dxa"/>
+            <w:shd w:val="clear" w:color="auto" w:fill="DBE5F1" w:themeFill="accent1" w:themeFillTint="33"/>
+            <w:vAlign w:val="center"/>
+          </w:tcPr>
+          <w:p>
+            <w:pPr>
+              <w:jc w:val="center"/>
+              <w:rPr>
+                <w:rFonts w:ascii="Times New Roman" w:hAnsi="Times New Roman" w:cs="Times New Roman"/>
+                <w:sz w:val="26"/>
+                <w:szCs w:val="26"/>
+              </w:rPr>
+            </w:pPr>
+            <w:r>
+              <w:rPr>
+                <w:rFonts w:ascii="Times New Roman" w:hAnsi="Times New Roman" w:cs="Times New Roman"/>
+                <w:sz w:val="26"/>
+                <w:szCs w:val="26"/>
+              </w:rPr>
+              <w:t>Flow of Event</w:t>
+            </w:r>
+          </w:p>
+        </w:tc>
+        <w:tc>
+          <w:tcPr>
+            <w:tcW w:w="1170" w:type="dxa"/>
+            <w:shd w:val="clear" w:color="auto" w:fill="DBE5F1" w:themeFill="accent1" w:themeFillTint="33"/>
+            <w:vAlign w:val="center"/>
+          </w:tcPr>
+          <w:p>
+            <w:pPr>
+              <w:jc w:val="center"/>
+              <w:rPr>
+                <w:rFonts w:ascii="Times New Roman" w:hAnsi="Times New Roman" w:cs="Times New Roman"/>
+                <w:sz w:val="26"/>
+                <w:szCs w:val="26"/>
+              </w:rPr>
+            </w:pPr>
+            <w:r>
+              <w:rPr>
+                <w:rFonts w:ascii="Times New Roman" w:hAnsi="Times New Roman" w:cs="Times New Roman"/>
+                <w:sz w:val="26"/>
+                <w:szCs w:val="26"/>
+              </w:rPr>
+              <w:t>Trường</w:t>
+            </w:r>
+          </w:p>
+        </w:tc>
+        <w:tc>
+          <w:tcPr>
+            <w:tcW w:w="1620" w:type="dxa"/>
+            <w:shd w:val="clear" w:color="auto" w:fill="DBE5F1" w:themeFill="accent1" w:themeFillTint="33"/>
+            <w:vAlign w:val="center"/>
+          </w:tcPr>
+          <w:p>
+            <w:pPr>
+              <w:jc w:val="center"/>
+              <w:rPr>
+                <w:rFonts w:ascii="Times New Roman" w:hAnsi="Times New Roman" w:cs="Times New Roman"/>
+                <w:sz w:val="26"/>
+                <w:szCs w:val="26"/>
+              </w:rPr>
+            </w:pPr>
+            <w:r>
+              <w:rPr>
+                <w:rFonts w:ascii="Times New Roman" w:hAnsi="Times New Roman" w:cs="Times New Roman"/>
+                <w:sz w:val="26"/>
+                <w:szCs w:val="26"/>
+              </w:rPr>
+              <w:t>2</w:t>
+            </w:r>
+          </w:p>
+        </w:tc>
+        <w:tc>
+          <w:tcPr>
+            <w:tcW w:w="630" w:type="dxa"/>
+            <w:shd w:val="clear" w:color="auto" w:fill="DBE5F1" w:themeFill="accent1" w:themeFillTint="33"/>
+            <w:vAlign w:val="center"/>
+          </w:tcPr>
+          <w:p>
+            <w:pPr>
+              <w:jc w:val="center"/>
+              <w:rPr>
+                <w:rFonts w:ascii="Times New Roman" w:hAnsi="Times New Roman" w:cs="Times New Roman"/>
+                <w:sz w:val="26"/>
+                <w:szCs w:val="26"/>
+              </w:rPr>
+            </w:pPr>
+            <w:r>
+              <w:rPr>
+                <w:rFonts w:ascii="Times New Roman" w:hAnsi="Times New Roman" w:cs="Times New Roman"/>
+                <w:sz w:val="26"/>
+                <w:szCs w:val="26"/>
+              </w:rPr>
+              <w:t>0</w:t>
+            </w:r>
+          </w:p>
+        </w:tc>
+        <w:tc>
+          <w:tcPr>
+            <w:tcW w:w="630" w:type="dxa"/>
+            <w:shd w:val="clear" w:color="auto" w:fill="DBE5F1" w:themeFill="accent1" w:themeFillTint="33"/>
+            <w:vAlign w:val="center"/>
+          </w:tcPr>
+          <w:p>
+            <w:pPr>
+              <w:jc w:val="center"/>
+              <w:rPr>
+                <w:rFonts w:ascii="Times New Roman" w:hAnsi="Times New Roman" w:cs="Times New Roman"/>
+                <w:sz w:val="26"/>
+                <w:szCs w:val="26"/>
+              </w:rPr>
+            </w:pPr>
+            <w:r>
+              <w:rPr>
+                <w:rFonts w:ascii="Times New Roman" w:hAnsi="Times New Roman" w:cs="Times New Roman"/>
+                <w:sz w:val="26"/>
+                <w:szCs w:val="26"/>
+              </w:rPr>
+              <w:t>0</w:t>
+            </w:r>
+          </w:p>
+        </w:tc>
+        <w:tc>
+          <w:tcPr>
+            <w:tcW w:w="630" w:type="dxa"/>
+            <w:shd w:val="clear" w:color="auto" w:fill="DBE5F1" w:themeFill="accent1" w:themeFillTint="33"/>
+            <w:vAlign w:val="center"/>
+          </w:tcPr>
+          <w:p>
+            <w:pPr>
+              <w:jc w:val="center"/>
+              <w:rPr>
+                <w:rFonts w:ascii="Times New Roman" w:hAnsi="Times New Roman" w:cs="Times New Roman"/>
+                <w:sz w:val="26"/>
+                <w:szCs w:val="26"/>
+              </w:rPr>
+            </w:pPr>
+            <w:r>
+              <w:rPr>
+                <w:rFonts w:ascii="Times New Roman" w:hAnsi="Times New Roman" w:cs="Times New Roman"/>
+                <w:sz w:val="26"/>
+                <w:szCs w:val="26"/>
+              </w:rPr>
+              <w:t>2</w:t>
+            </w:r>
+          </w:p>
+        </w:tc>
+        <w:tc>
+          <w:tcPr>
+            <w:tcW w:w="630" w:type="dxa"/>
+            <w:vAlign w:val="center"/>
+          </w:tcPr>
+          <w:p>
+            <w:pPr>
+              <w:jc w:val="center"/>
+              <w:rPr>
+                <w:rFonts w:ascii="Times New Roman" w:hAnsi="Times New Roman" w:cs="Times New Roman"/>
+                <w:sz w:val="26"/>
+                <w:szCs w:val="26"/>
+              </w:rPr>
+            </w:pPr>
+            <w:r>
+              <w:rPr>
+                <w:rFonts w:ascii="Times New Roman" w:hAnsi="Times New Roman" w:cs="Times New Roman"/>
+                <w:sz w:val="26"/>
+                <w:szCs w:val="26"/>
+              </w:rPr>
+              <w:t>2</w:t>
+            </w:r>
+          </w:p>
+        </w:tc>
+        <w:tc>
+          <w:tcPr>
+            <w:tcW w:w="630" w:type="dxa"/>
+            <w:vAlign w:val="center"/>
+          </w:tcPr>
+          <w:p>
+            <w:pPr>
+              <w:jc w:val="center"/>
+              <w:rPr>
+                <w:rFonts w:ascii="Times New Roman" w:hAnsi="Times New Roman" w:cs="Times New Roman"/>
+                <w:sz w:val="26"/>
+                <w:szCs w:val="26"/>
+              </w:rPr>
+            </w:pPr>
+            <w:r>
+              <w:rPr>
+                <w:rFonts w:ascii="Times New Roman" w:hAnsi="Times New Roman" w:cs="Times New Roman"/>
+                <w:sz w:val="26"/>
+                <w:szCs w:val="26"/>
+              </w:rPr>
+              <w:t>2</w:t>
+            </w:r>
+          </w:p>
+        </w:tc>
+        <w:tc>
+          <w:tcPr>
+            <w:tcW w:w="630" w:type="dxa"/>
+            <w:vAlign w:val="center"/>
+          </w:tcPr>
+          <w:p>
+            <w:pPr>
+              <w:jc w:val="center"/>
+              <w:rPr>
+                <w:rFonts w:ascii="Times New Roman" w:hAnsi="Times New Roman" w:cs="Times New Roman"/>
+                <w:sz w:val="26"/>
+                <w:szCs w:val="26"/>
+              </w:rPr>
+            </w:pPr>
+          </w:p>
+        </w:tc>
+        <w:tc>
+          <w:tcPr>
+            <w:tcW w:w="558" w:type="dxa"/>
+            <w:vAlign w:val="center"/>
+          </w:tcPr>
+          <w:p>
+            <w:pPr>
+              <w:jc w:val="center"/>
+              <w:rPr>
+                <w:rFonts w:ascii="Times New Roman" w:hAnsi="Times New Roman" w:cs="Times New Roman"/>
+                <w:sz w:val="26"/>
+                <w:szCs w:val="26"/>
+              </w:rPr>
+            </w:pPr>
+          </w:p>
+        </w:tc>
+      </w:tr>
+      <w:tr>
+        <w:tc>
+          <w:tcPr>
+            <w:tcW w:w="870" w:type="dxa"/>
+            <w:vMerge/>
+            <w:vAlign w:val="center"/>
+          </w:tcPr>
+          <w:p>
+            <w:pPr>
+              <w:jc w:val="center"/>
+              <w:rPr>
+                <w:rFonts w:ascii="Times New Roman" w:hAnsi="Times New Roman" w:cs="Times New Roman"/>
+                <w:sz w:val="26"/>
+                <w:szCs w:val="26"/>
+              </w:rPr>
+            </w:pPr>
+          </w:p>
+        </w:tc>
+        <w:tc>
+          <w:tcPr>
+            <w:tcW w:w="1578" w:type="dxa"/>
+            <w:shd w:val="clear" w:color="auto" w:fill="EAF1DD" w:themeFill="accent3" w:themeFillTint="33"/>
+            <w:vAlign w:val="center"/>
+          </w:tcPr>
+          <w:p>
+            <w:pPr>
+              <w:jc w:val="center"/>
+              <w:rPr>
+                <w:rFonts w:ascii="Times New Roman" w:hAnsi="Times New Roman" w:cs="Times New Roman"/>
+                <w:sz w:val="26"/>
+                <w:szCs w:val="26"/>
+              </w:rPr>
+            </w:pPr>
+            <w:r>
+              <w:rPr>
+                <w:rFonts w:ascii="Times New Roman" w:hAnsi="Times New Roman" w:cs="Times New Roman"/>
+                <w:sz w:val="26"/>
+                <w:szCs w:val="26"/>
+              </w:rPr>
+              <w:t>Thiết kế giao diện(Design UI)</w:t>
+            </w:r>
+          </w:p>
+        </w:tc>
+        <w:tc>
+          <w:tcPr>
+            <w:tcW w:w="1170" w:type="dxa"/>
+            <w:shd w:val="clear" w:color="auto" w:fill="EAF1DD" w:themeFill="accent3" w:themeFillTint="33"/>
+            <w:vAlign w:val="center"/>
+          </w:tcPr>
+          <w:p>
+            <w:pPr>
+              <w:jc w:val="center"/>
+              <w:rPr>
+                <w:rFonts w:ascii="Times New Roman" w:hAnsi="Times New Roman" w:cs="Times New Roman"/>
+                <w:sz w:val="26"/>
+                <w:szCs w:val="26"/>
+              </w:rPr>
+            </w:pPr>
+            <w:r>
+              <w:rPr>
+                <w:rFonts w:ascii="Times New Roman" w:hAnsi="Times New Roman" w:cs="Times New Roman"/>
+                <w:sz w:val="26"/>
+                <w:szCs w:val="26"/>
+              </w:rPr>
+              <w:t>Duy, Tuấn</w:t>
+            </w:r>
+          </w:p>
+        </w:tc>
+        <w:tc>
+          <w:tcPr>
+            <w:tcW w:w="1620" w:type="dxa"/>
+            <w:shd w:val="clear" w:color="auto" w:fill="EAF1DD" w:themeFill="accent3" w:themeFillTint="33"/>
+            <w:vAlign w:val="center"/>
+          </w:tcPr>
+          <w:p>
+            <w:pPr>
+              <w:jc w:val="center"/>
+              <w:rPr>
+                <w:rFonts w:ascii="Times New Roman" w:hAnsi="Times New Roman" w:cs="Times New Roman"/>
+                <w:sz w:val="26"/>
+                <w:szCs w:val="26"/>
+              </w:rPr>
+            </w:pPr>
+            <w:r>
+              <w:rPr>
+                <w:rFonts w:ascii="Times New Roman" w:hAnsi="Times New Roman" w:cs="Times New Roman"/>
+                <w:sz w:val="26"/>
+                <w:szCs w:val="26"/>
+              </w:rPr>
+              <w:t xml:space="preserve">2 </w:t>
+            </w:r>
+          </w:p>
+          <w:p>
+            <w:pPr>
+              <w:jc w:val="center"/>
+              <w:rPr>
+                <w:rFonts w:ascii="Times New Roman" w:hAnsi="Times New Roman" w:cs="Times New Roman"/>
+                <w:sz w:val="26"/>
+                <w:szCs w:val="26"/>
+              </w:rPr>
+            </w:pPr>
+            <w:r>
+              <w:rPr>
+                <w:rFonts w:ascii="Times New Roman" w:hAnsi="Times New Roman" w:cs="Times New Roman"/>
+                <w:sz w:val="26"/>
+                <w:szCs w:val="26"/>
+              </w:rPr>
+              <w:t>(Giao diện tạo mới, xóa đề xuất; Giao diện chỉnh sửa đề xuất)</w:t>
+            </w:r>
+          </w:p>
+        </w:tc>
+        <w:tc>
+          <w:tcPr>
+            <w:tcW w:w="630" w:type="dxa"/>
+            <w:shd w:val="clear" w:color="auto" w:fill="EAF1DD" w:themeFill="accent3" w:themeFillTint="33"/>
+            <w:vAlign w:val="center"/>
+          </w:tcPr>
+          <w:p>
+            <w:pPr>
+              <w:jc w:val="center"/>
+              <w:rPr>
+                <w:rFonts w:ascii="Times New Roman" w:hAnsi="Times New Roman" w:cs="Times New Roman"/>
+                <w:sz w:val="26"/>
+                <w:szCs w:val="26"/>
+              </w:rPr>
+            </w:pPr>
+            <w:r>
+              <w:rPr>
+                <w:rFonts w:ascii="Times New Roman" w:hAnsi="Times New Roman" w:cs="Times New Roman"/>
+                <w:sz w:val="26"/>
+                <w:szCs w:val="26"/>
+              </w:rPr>
+              <w:t>0</w:t>
+            </w:r>
+          </w:p>
+        </w:tc>
+        <w:tc>
+          <w:tcPr>
+            <w:tcW w:w="630" w:type="dxa"/>
+            <w:shd w:val="clear" w:color="auto" w:fill="EAF1DD" w:themeFill="accent3" w:themeFillTint="33"/>
+            <w:vAlign w:val="center"/>
+          </w:tcPr>
+          <w:p>
+            <w:pPr>
+              <w:jc w:val="center"/>
+              <w:rPr>
+                <w:rFonts w:ascii="Times New Roman" w:hAnsi="Times New Roman" w:cs="Times New Roman"/>
+                <w:sz w:val="26"/>
+                <w:szCs w:val="26"/>
+              </w:rPr>
+            </w:pPr>
+            <w:r>
+              <w:rPr>
+                <w:rFonts w:ascii="Times New Roman" w:hAnsi="Times New Roman" w:cs="Times New Roman"/>
+                <w:sz w:val="26"/>
+                <w:szCs w:val="26"/>
+              </w:rPr>
+              <w:t>0</w:t>
+            </w:r>
+          </w:p>
+        </w:tc>
+        <w:tc>
+          <w:tcPr>
+            <w:tcW w:w="630" w:type="dxa"/>
+            <w:shd w:val="clear" w:color="auto" w:fill="EAF1DD" w:themeFill="accent3" w:themeFillTint="33"/>
+            <w:vAlign w:val="center"/>
+          </w:tcPr>
+          <w:p>
+            <w:pPr>
+              <w:jc w:val="center"/>
+              <w:rPr>
+                <w:rFonts w:ascii="Times New Roman" w:hAnsi="Times New Roman" w:cs="Times New Roman"/>
+                <w:sz w:val="26"/>
+                <w:szCs w:val="26"/>
+              </w:rPr>
+            </w:pPr>
+            <w:r>
+              <w:rPr>
+                <w:rFonts w:ascii="Times New Roman" w:hAnsi="Times New Roman" w:cs="Times New Roman"/>
+                <w:sz w:val="26"/>
+                <w:szCs w:val="26"/>
+              </w:rPr>
+              <w:t>0</w:t>
+            </w:r>
+          </w:p>
+        </w:tc>
+        <w:tc>
+          <w:tcPr>
+            <w:tcW w:w="630" w:type="dxa"/>
+            <w:shd w:val="clear" w:color="auto" w:fill="EAF1DD" w:themeFill="accent3" w:themeFillTint="33"/>
+            <w:vAlign w:val="center"/>
+          </w:tcPr>
+          <w:p>
+            <w:pPr>
+              <w:jc w:val="center"/>
+              <w:rPr>
+                <w:rFonts w:ascii="Times New Roman" w:hAnsi="Times New Roman" w:cs="Times New Roman"/>
+                <w:sz w:val="26"/>
+                <w:szCs w:val="26"/>
+              </w:rPr>
+            </w:pPr>
+            <w:r>
+              <w:rPr>
+                <w:rFonts w:ascii="Times New Roman" w:hAnsi="Times New Roman" w:cs="Times New Roman"/>
+                <w:sz w:val="26"/>
+                <w:szCs w:val="26"/>
+              </w:rPr>
+              <w:t>2</w:t>
+            </w:r>
+          </w:p>
+        </w:tc>
+        <w:tc>
+          <w:tcPr>
+            <w:tcW w:w="630" w:type="dxa"/>
+            <w:vAlign w:val="center"/>
+          </w:tcPr>
+          <w:p>
+            <w:pPr>
+              <w:jc w:val="center"/>
+              <w:rPr>
+                <w:rFonts w:ascii="Times New Roman" w:hAnsi="Times New Roman" w:cs="Times New Roman"/>
+                <w:sz w:val="26"/>
+                <w:szCs w:val="26"/>
+              </w:rPr>
+            </w:pPr>
+            <w:r>
+              <w:rPr>
+                <w:rFonts w:ascii="Times New Roman" w:hAnsi="Times New Roman" w:cs="Times New Roman"/>
+                <w:sz w:val="26"/>
+                <w:szCs w:val="26"/>
+              </w:rPr>
+              <w:t>2</w:t>
+            </w:r>
+          </w:p>
+        </w:tc>
+        <w:tc>
+          <w:tcPr>
+            <w:tcW w:w="630" w:type="dxa"/>
+            <w:vAlign w:val="center"/>
+          </w:tcPr>
+          <w:p>
+            <w:pPr>
+              <w:jc w:val="center"/>
+              <w:rPr>
+                <w:rFonts w:ascii="Times New Roman" w:hAnsi="Times New Roman" w:cs="Times New Roman"/>
+                <w:sz w:val="26"/>
+                <w:szCs w:val="26"/>
+              </w:rPr>
+            </w:pPr>
+          </w:p>
+        </w:tc>
+        <w:tc>
+          <w:tcPr>
+            <w:tcW w:w="558" w:type="dxa"/>
+            <w:vAlign w:val="center"/>
+          </w:tcPr>
+          <w:p>
+            <w:pPr>
+              <w:jc w:val="center"/>
+              <w:rPr>
+                <w:rFonts w:ascii="Times New Roman" w:hAnsi="Times New Roman" w:cs="Times New Roman"/>
+                <w:sz w:val="26"/>
+                <w:szCs w:val="26"/>
+              </w:rPr>
+            </w:pPr>
+          </w:p>
+        </w:tc>
+      </w:tr>
+      <w:tr>
+        <w:tc>
+          <w:tcPr>
+            <w:tcW w:w="870" w:type="dxa"/>
+            <w:vMerge/>
+            <w:vAlign w:val="center"/>
+          </w:tcPr>
+          <w:p>
+            <w:pPr>
+              <w:jc w:val="center"/>
+              <w:rPr>
+                <w:rFonts w:ascii="Times New Roman" w:hAnsi="Times New Roman" w:cs="Times New Roman"/>
+                <w:sz w:val="26"/>
+                <w:szCs w:val="26"/>
+              </w:rPr>
+            </w:pPr>
+          </w:p>
+        </w:tc>
+        <w:tc>
+          <w:tcPr>
+            <w:tcW w:w="1578" w:type="dxa"/>
+            <w:shd w:val="clear" w:color="auto" w:fill="DBE5F1" w:themeFill="accent1" w:themeFillTint="33"/>
+            <w:vAlign w:val="center"/>
+          </w:tcPr>
+          <w:p>
+            <w:pPr>
+              <w:jc w:val="center"/>
+              <w:rPr>
+                <w:rFonts w:ascii="Times New Roman" w:hAnsi="Times New Roman" w:cs="Times New Roman"/>
+                <w:sz w:val="26"/>
+                <w:szCs w:val="26"/>
+              </w:rPr>
+            </w:pPr>
+            <w:r>
+              <w:rPr>
+                <w:rFonts w:ascii="Times New Roman" w:hAnsi="Times New Roman" w:cs="Times New Roman"/>
+                <w:sz w:val="26"/>
+                <w:szCs w:val="26"/>
+              </w:rPr>
+              <w:t>Coding UI</w:t>
+            </w:r>
+          </w:p>
+        </w:tc>
+        <w:tc>
+          <w:tcPr>
+            <w:tcW w:w="1170" w:type="dxa"/>
+            <w:shd w:val="clear" w:color="auto" w:fill="DBE5F1" w:themeFill="accent1" w:themeFillTint="33"/>
+            <w:vAlign w:val="center"/>
+          </w:tcPr>
+          <w:p>
+            <w:pPr>
+              <w:jc w:val="center"/>
+              <w:rPr>
+                <w:rFonts w:ascii="Times New Roman" w:hAnsi="Times New Roman" w:cs="Times New Roman"/>
+                <w:sz w:val="26"/>
+                <w:szCs w:val="26"/>
+              </w:rPr>
+            </w:pPr>
+            <w:r>
+              <w:rPr>
+                <w:rFonts w:ascii="Times New Roman" w:hAnsi="Times New Roman" w:cs="Times New Roman"/>
+                <w:sz w:val="26"/>
+                <w:szCs w:val="26"/>
+              </w:rPr>
+              <w:t>Duy, Trường</w:t>
+            </w:r>
+          </w:p>
+        </w:tc>
+        <w:tc>
+          <w:tcPr>
+            <w:tcW w:w="1620" w:type="dxa"/>
+            <w:shd w:val="clear" w:color="auto" w:fill="DBE5F1" w:themeFill="accent1" w:themeFillTint="33"/>
+            <w:vAlign w:val="center"/>
+          </w:tcPr>
+          <w:p>
+            <w:pPr>
+              <w:jc w:val="center"/>
+              <w:rPr>
+                <w:rFonts w:ascii="Times New Roman" w:hAnsi="Times New Roman" w:cs="Times New Roman"/>
+                <w:sz w:val="26"/>
+                <w:szCs w:val="26"/>
+              </w:rPr>
+            </w:pPr>
+            <w:r>
+              <w:rPr>
+                <w:rFonts w:ascii="Times New Roman" w:hAnsi="Times New Roman" w:cs="Times New Roman"/>
+                <w:sz w:val="26"/>
+                <w:szCs w:val="26"/>
+              </w:rPr>
+              <w:t>2</w:t>
+            </w:r>
+          </w:p>
+        </w:tc>
+        <w:tc>
+          <w:tcPr>
+            <w:tcW w:w="630" w:type="dxa"/>
+            <w:shd w:val="clear" w:color="auto" w:fill="DBE5F1" w:themeFill="accent1" w:themeFillTint="33"/>
+            <w:vAlign w:val="center"/>
+          </w:tcPr>
+          <w:p>
+            <w:pPr>
+              <w:jc w:val="center"/>
+              <w:rPr>
+                <w:rFonts w:ascii="Times New Roman" w:hAnsi="Times New Roman" w:cs="Times New Roman"/>
+                <w:sz w:val="26"/>
+                <w:szCs w:val="26"/>
+              </w:rPr>
+            </w:pPr>
+            <w:r>
+              <w:rPr>
+                <w:rFonts w:ascii="Times New Roman" w:hAnsi="Times New Roman" w:cs="Times New Roman"/>
+                <w:sz w:val="26"/>
+                <w:szCs w:val="26"/>
+              </w:rPr>
+              <w:t>0</w:t>
+            </w:r>
+          </w:p>
+        </w:tc>
+        <w:tc>
+          <w:tcPr>
+            <w:tcW w:w="630" w:type="dxa"/>
+            <w:shd w:val="clear" w:color="auto" w:fill="DBE5F1" w:themeFill="accent1" w:themeFillTint="33"/>
+            <w:vAlign w:val="center"/>
+          </w:tcPr>
+          <w:p>
+            <w:pPr>
+              <w:jc w:val="center"/>
+              <w:rPr>
+                <w:rFonts w:ascii="Times New Roman" w:hAnsi="Times New Roman" w:cs="Times New Roman"/>
+                <w:sz w:val="26"/>
+                <w:szCs w:val="26"/>
+              </w:rPr>
+            </w:pPr>
+            <w:r>
+              <w:rPr>
+                <w:rFonts w:ascii="Times New Roman" w:hAnsi="Times New Roman" w:cs="Times New Roman"/>
+                <w:sz w:val="26"/>
+                <w:szCs w:val="26"/>
+              </w:rPr>
+              <w:t>0</w:t>
+            </w:r>
+          </w:p>
+        </w:tc>
+        <w:tc>
+          <w:tcPr>
+            <w:tcW w:w="630" w:type="dxa"/>
+            <w:shd w:val="clear" w:color="auto" w:fill="DBE5F1" w:themeFill="accent1" w:themeFillTint="33"/>
+            <w:vAlign w:val="center"/>
+          </w:tcPr>
+          <w:p>
+            <w:pPr>
+              <w:jc w:val="center"/>
+              <w:rPr>
+                <w:rFonts w:ascii="Times New Roman" w:hAnsi="Times New Roman" w:cs="Times New Roman"/>
+                <w:sz w:val="26"/>
+                <w:szCs w:val="26"/>
+              </w:rPr>
+            </w:pPr>
+            <w:r>
+              <w:rPr>
+                <w:rFonts w:ascii="Times New Roman" w:hAnsi="Times New Roman" w:cs="Times New Roman"/>
+                <w:sz w:val="26"/>
+                <w:szCs w:val="26"/>
+              </w:rPr>
+              <w:t>2</w:t>
+            </w:r>
+          </w:p>
+        </w:tc>
+        <w:tc>
+          <w:tcPr>
+            <w:tcW w:w="630" w:type="dxa"/>
+            <w:vAlign w:val="center"/>
+          </w:tcPr>
+          <w:p>
+            <w:pPr>
+              <w:jc w:val="center"/>
+              <w:rPr>
+                <w:rFonts w:ascii="Times New Roman" w:hAnsi="Times New Roman" w:cs="Times New Roman"/>
+                <w:sz w:val="26"/>
+                <w:szCs w:val="26"/>
+              </w:rPr>
+            </w:pPr>
+            <w:r>
+              <w:rPr>
+                <w:rFonts w:ascii="Times New Roman" w:hAnsi="Times New Roman" w:cs="Times New Roman"/>
+                <w:sz w:val="26"/>
+                <w:szCs w:val="26"/>
+              </w:rPr>
+              <w:t>2</w:t>
+            </w:r>
+          </w:p>
+        </w:tc>
+        <w:tc>
+          <w:tcPr>
+            <w:tcW w:w="630" w:type="dxa"/>
+            <w:vAlign w:val="center"/>
+          </w:tcPr>
+          <w:p>
+            <w:pPr>
+              <w:jc w:val="center"/>
+              <w:rPr>
+                <w:rFonts w:ascii="Times New Roman" w:hAnsi="Times New Roman" w:cs="Times New Roman"/>
+                <w:sz w:val="26"/>
+                <w:szCs w:val="26"/>
+              </w:rPr>
+            </w:pPr>
+            <w:r>
+              <w:rPr>
+                <w:rFonts w:ascii="Times New Roman" w:hAnsi="Times New Roman" w:cs="Times New Roman"/>
+                <w:sz w:val="26"/>
+                <w:szCs w:val="26"/>
+              </w:rPr>
+              <w:t>2</w:t>
+            </w:r>
+          </w:p>
+        </w:tc>
+        <w:tc>
+          <w:tcPr>
+            <w:tcW w:w="630" w:type="dxa"/>
+            <w:vAlign w:val="center"/>
+          </w:tcPr>
+          <w:p>
+            <w:pPr>
+              <w:jc w:val="center"/>
+              <w:rPr>
+                <w:rFonts w:ascii="Times New Roman" w:hAnsi="Times New Roman" w:cs="Times New Roman"/>
+                <w:sz w:val="26"/>
+                <w:szCs w:val="26"/>
+              </w:rPr>
+            </w:pPr>
+          </w:p>
+        </w:tc>
+        <w:tc>
+          <w:tcPr>
+            <w:tcW w:w="558" w:type="dxa"/>
+            <w:vAlign w:val="center"/>
+          </w:tcPr>
+          <w:p>
+            <w:pPr>
+              <w:jc w:val="center"/>
+              <w:rPr>
+                <w:rFonts w:ascii="Times New Roman" w:hAnsi="Times New Roman" w:cs="Times New Roman"/>
+                <w:sz w:val="26"/>
+                <w:szCs w:val="26"/>
+              </w:rPr>
+            </w:pPr>
+          </w:p>
+        </w:tc>
+      </w:tr>
+      <w:tr>
+        <w:tc>
+          <w:tcPr>
+            <w:tcW w:w="870" w:type="dxa"/>
+            <w:vMerge/>
+            <w:vAlign w:val="center"/>
+          </w:tcPr>
+          <w:p>
+            <w:pPr>
+              <w:jc w:val="center"/>
+              <w:rPr>
+                <w:rFonts w:ascii="Times New Roman" w:hAnsi="Times New Roman" w:cs="Times New Roman"/>
+                <w:sz w:val="26"/>
+                <w:szCs w:val="26"/>
+              </w:rPr>
+            </w:pPr>
+          </w:p>
+        </w:tc>
+        <w:tc>
+          <w:tcPr>
+            <w:tcW w:w="1578" w:type="dxa"/>
+            <w:shd w:val="clear" w:color="auto" w:fill="D9D9D9" w:themeFill="background1" w:themeFillShade="D9"/>
+            <w:vAlign w:val="center"/>
+          </w:tcPr>
+          <w:p>
+            <w:pPr>
+              <w:jc w:val="center"/>
+              <w:rPr>
+                <w:rFonts w:ascii="Times New Roman" w:hAnsi="Times New Roman" w:cs="Times New Roman"/>
+                <w:sz w:val="26"/>
+                <w:szCs w:val="26"/>
+              </w:rPr>
+            </w:pPr>
+            <w:r>
+              <w:rPr>
+                <w:rFonts w:ascii="Times New Roman" w:hAnsi="Times New Roman" w:cs="Times New Roman"/>
+                <w:sz w:val="26"/>
+                <w:szCs w:val="26"/>
+              </w:rPr>
+              <w:t>Coding logic</w:t>
+            </w:r>
+          </w:p>
+        </w:tc>
+        <w:tc>
+          <w:tcPr>
+            <w:tcW w:w="1170" w:type="dxa"/>
+            <w:shd w:val="clear" w:color="auto" w:fill="D9D9D9" w:themeFill="background1" w:themeFillShade="D9"/>
+            <w:vAlign w:val="center"/>
+          </w:tcPr>
+          <w:p>
+            <w:pPr>
+              <w:jc w:val="center"/>
+              <w:rPr>
+                <w:rFonts w:ascii="Times New Roman" w:hAnsi="Times New Roman" w:cs="Times New Roman"/>
+                <w:sz w:val="26"/>
+                <w:szCs w:val="26"/>
+              </w:rPr>
+            </w:pPr>
+            <w:r>
+              <w:rPr>
+                <w:rFonts w:ascii="Times New Roman" w:hAnsi="Times New Roman" w:cs="Times New Roman"/>
+                <w:sz w:val="26"/>
+                <w:szCs w:val="26"/>
+              </w:rPr>
+              <w:t>Trường, Tuấn</w:t>
+            </w:r>
+          </w:p>
+        </w:tc>
+        <w:tc>
+          <w:tcPr>
+            <w:tcW w:w="1620" w:type="dxa"/>
+            <w:shd w:val="clear" w:color="auto" w:fill="D9D9D9" w:themeFill="background1" w:themeFillShade="D9"/>
+            <w:vAlign w:val="center"/>
+          </w:tcPr>
+          <w:p>
+            <w:pPr>
+              <w:jc w:val="center"/>
+              <w:rPr>
+                <w:rFonts w:ascii="Times New Roman" w:hAnsi="Times New Roman" w:cs="Times New Roman"/>
+                <w:sz w:val="26"/>
+                <w:szCs w:val="26"/>
+              </w:rPr>
+            </w:pPr>
+            <w:r>
+              <w:rPr>
+                <w:rFonts w:ascii="Times New Roman" w:hAnsi="Times New Roman" w:cs="Times New Roman"/>
+                <w:sz w:val="26"/>
+                <w:szCs w:val="26"/>
+              </w:rPr>
+              <w:t>3</w:t>
+            </w:r>
+          </w:p>
+        </w:tc>
+        <w:tc>
+          <w:tcPr>
+            <w:tcW w:w="630" w:type="dxa"/>
+            <w:shd w:val="clear" w:color="auto" w:fill="D9D9D9" w:themeFill="background1" w:themeFillShade="D9"/>
+            <w:vAlign w:val="center"/>
+          </w:tcPr>
+          <w:p>
+            <w:pPr>
+              <w:jc w:val="center"/>
+              <w:rPr>
+                <w:rFonts w:ascii="Times New Roman" w:hAnsi="Times New Roman" w:cs="Times New Roman"/>
+                <w:sz w:val="26"/>
+                <w:szCs w:val="26"/>
+              </w:rPr>
+            </w:pPr>
+            <w:r>
+              <w:rPr>
+                <w:rFonts w:ascii="Times New Roman" w:hAnsi="Times New Roman" w:cs="Times New Roman"/>
+                <w:sz w:val="26"/>
+                <w:szCs w:val="26"/>
+              </w:rPr>
+              <w:t>0</w:t>
+            </w:r>
+          </w:p>
+        </w:tc>
+        <w:tc>
+          <w:tcPr>
+            <w:tcW w:w="630" w:type="dxa"/>
+            <w:shd w:val="clear" w:color="auto" w:fill="D9D9D9" w:themeFill="background1" w:themeFillShade="D9"/>
+            <w:vAlign w:val="center"/>
+          </w:tcPr>
+          <w:p>
+            <w:pPr>
+              <w:jc w:val="center"/>
+              <w:rPr>
+                <w:rFonts w:ascii="Times New Roman" w:hAnsi="Times New Roman" w:cs="Times New Roman"/>
+                <w:sz w:val="26"/>
+                <w:szCs w:val="26"/>
+              </w:rPr>
+            </w:pPr>
+            <w:r>
+              <w:rPr>
+                <w:rFonts w:ascii="Times New Roman" w:hAnsi="Times New Roman" w:cs="Times New Roman"/>
+                <w:sz w:val="26"/>
+                <w:szCs w:val="26"/>
+              </w:rPr>
+              <w:t>0</w:t>
+            </w:r>
+          </w:p>
+        </w:tc>
+        <w:tc>
+          <w:tcPr>
+            <w:tcW w:w="630" w:type="dxa"/>
+            <w:shd w:val="clear" w:color="auto" w:fill="D9D9D9" w:themeFill="background1" w:themeFillShade="D9"/>
+            <w:vAlign w:val="center"/>
+          </w:tcPr>
+          <w:p>
+            <w:pPr>
+              <w:jc w:val="center"/>
+              <w:rPr>
+                <w:rFonts w:ascii="Times New Roman" w:hAnsi="Times New Roman" w:cs="Times New Roman"/>
+                <w:sz w:val="26"/>
+                <w:szCs w:val="26"/>
+              </w:rPr>
+            </w:pPr>
+            <w:r>
+              <w:rPr>
+                <w:rFonts w:ascii="Times New Roman" w:hAnsi="Times New Roman" w:cs="Times New Roman"/>
+                <w:sz w:val="26"/>
+                <w:szCs w:val="26"/>
+              </w:rPr>
+              <w:t>0</w:t>
+            </w:r>
+          </w:p>
+        </w:tc>
+        <w:tc>
+          <w:tcPr>
+            <w:tcW w:w="630" w:type="dxa"/>
+            <w:shd w:val="clear" w:color="auto" w:fill="D9D9D9" w:themeFill="background1" w:themeFillShade="D9"/>
+            <w:vAlign w:val="center"/>
+          </w:tcPr>
+          <w:p>
+            <w:pPr>
+              <w:jc w:val="center"/>
+              <w:rPr>
+                <w:rFonts w:ascii="Times New Roman" w:hAnsi="Times New Roman" w:cs="Times New Roman"/>
+                <w:sz w:val="26"/>
+                <w:szCs w:val="26"/>
+              </w:rPr>
+            </w:pPr>
+            <w:r>
+              <w:rPr>
+                <w:rFonts w:ascii="Times New Roman" w:hAnsi="Times New Roman" w:cs="Times New Roman"/>
+                <w:sz w:val="26"/>
+                <w:szCs w:val="26"/>
+              </w:rPr>
+              <w:t>0</w:t>
+            </w:r>
+          </w:p>
+        </w:tc>
+        <w:tc>
+          <w:tcPr>
+            <w:tcW w:w="630" w:type="dxa"/>
+            <w:shd w:val="clear" w:color="auto" w:fill="D9D9D9" w:themeFill="background1" w:themeFillShade="D9"/>
+            <w:vAlign w:val="center"/>
+          </w:tcPr>
+          <w:p>
+            <w:pPr>
+              <w:jc w:val="center"/>
+              <w:rPr>
+                <w:rFonts w:ascii="Times New Roman" w:hAnsi="Times New Roman" w:cs="Times New Roman"/>
+                <w:sz w:val="26"/>
+                <w:szCs w:val="26"/>
+              </w:rPr>
+            </w:pPr>
+            <w:r>
+              <w:rPr>
+                <w:rFonts w:ascii="Times New Roman" w:hAnsi="Times New Roman" w:cs="Times New Roman"/>
+                <w:sz w:val="26"/>
+                <w:szCs w:val="26"/>
+              </w:rPr>
+              <w:t>3</w:t>
+            </w:r>
+          </w:p>
+        </w:tc>
+        <w:tc>
+          <w:tcPr>
+            <w:tcW w:w="630" w:type="dxa"/>
+            <w:vAlign w:val="center"/>
+          </w:tcPr>
+          <w:p>
+            <w:pPr>
+              <w:jc w:val="center"/>
+              <w:rPr>
+                <w:rFonts w:ascii="Times New Roman" w:hAnsi="Times New Roman" w:cs="Times New Roman"/>
+                <w:sz w:val="26"/>
+                <w:szCs w:val="26"/>
+              </w:rPr>
+            </w:pPr>
+          </w:p>
+        </w:tc>
+        <w:tc>
+          <w:tcPr>
+            <w:tcW w:w="558" w:type="dxa"/>
+            <w:vAlign w:val="center"/>
+          </w:tcPr>
+          <w:p>
+            <w:pPr>
+              <w:jc w:val="center"/>
+              <w:rPr>
+                <w:rFonts w:ascii="Times New Roman" w:hAnsi="Times New Roman" w:cs="Times New Roman"/>
+                <w:sz w:val="26"/>
+                <w:szCs w:val="26"/>
+              </w:rPr>
+            </w:pPr>
+          </w:p>
+        </w:tc>
+      </w:tr>
+      <w:tr>
+        <w:tc>
+          <w:tcPr>
+            <w:tcW w:w="870" w:type="dxa"/>
+            <w:vMerge/>
+            <w:vAlign w:val="center"/>
+          </w:tcPr>
+          <w:p>
+            <w:pPr>
+              <w:jc w:val="center"/>
+              <w:rPr>
+                <w:rFonts w:ascii="Times New Roman" w:hAnsi="Times New Roman" w:cs="Times New Roman"/>
+                <w:sz w:val="26"/>
+                <w:szCs w:val="26"/>
+              </w:rPr>
+            </w:pPr>
+          </w:p>
+        </w:tc>
+        <w:tc>
+          <w:tcPr>
+            <w:tcW w:w="1578" w:type="dxa"/>
+            <w:shd w:val="clear" w:color="auto" w:fill="F2DBDB" w:themeFill="accent2" w:themeFillTint="33"/>
+            <w:vAlign w:val="center"/>
+          </w:tcPr>
+          <w:p>
+            <w:pPr>
+              <w:jc w:val="center"/>
+              <w:rPr>
+                <w:rFonts w:ascii="Times New Roman" w:hAnsi="Times New Roman" w:cs="Times New Roman"/>
+                <w:sz w:val="26"/>
+                <w:szCs w:val="26"/>
+              </w:rPr>
+            </w:pPr>
+            <w:r>
+              <w:rPr>
+                <w:rFonts w:ascii="Times New Roman" w:hAnsi="Times New Roman" w:cs="Times New Roman"/>
+                <w:sz w:val="26"/>
+                <w:szCs w:val="26"/>
+              </w:rPr>
+              <w:t>Testing</w:t>
+            </w:r>
+          </w:p>
+        </w:tc>
+        <w:tc>
+          <w:tcPr>
+            <w:tcW w:w="1170" w:type="dxa"/>
+            <w:shd w:val="clear" w:color="auto" w:fill="F2DBDB" w:themeFill="accent2" w:themeFillTint="33"/>
+            <w:vAlign w:val="center"/>
+          </w:tcPr>
+          <w:p>
+            <w:pPr>
+              <w:jc w:val="center"/>
+              <w:rPr>
+                <w:rFonts w:ascii="Times New Roman" w:hAnsi="Times New Roman" w:cs="Times New Roman"/>
+                <w:sz w:val="26"/>
+                <w:szCs w:val="26"/>
+              </w:rPr>
+            </w:pPr>
+            <w:r>
+              <w:rPr>
+                <w:rFonts w:ascii="Times New Roman" w:hAnsi="Times New Roman" w:cs="Times New Roman"/>
+                <w:sz w:val="26"/>
+                <w:szCs w:val="26"/>
+              </w:rPr>
+              <w:t>Duy, Trường, Tuấn</w:t>
+            </w:r>
+          </w:p>
+        </w:tc>
+        <w:tc>
+          <w:tcPr>
+            <w:tcW w:w="1620" w:type="dxa"/>
+            <w:shd w:val="clear" w:color="auto" w:fill="F2DBDB" w:themeFill="accent2" w:themeFillTint="33"/>
+            <w:vAlign w:val="center"/>
+          </w:tcPr>
+          <w:p>
+            <w:pPr>
+              <w:jc w:val="center"/>
+              <w:rPr>
+                <w:rFonts w:ascii="Times New Roman" w:hAnsi="Times New Roman" w:cs="Times New Roman"/>
+                <w:sz w:val="26"/>
+                <w:szCs w:val="26"/>
+              </w:rPr>
+            </w:pPr>
+            <w:r>
+              <w:rPr>
+                <w:rFonts w:ascii="Times New Roman" w:hAnsi="Times New Roman" w:cs="Times New Roman"/>
+                <w:sz w:val="26"/>
+                <w:szCs w:val="26"/>
+              </w:rPr>
+              <w:t xml:space="preserve">5 </w:t>
+            </w:r>
+          </w:p>
+          <w:p>
+            <w:pPr>
+              <w:jc w:val="center"/>
+              <w:rPr>
+                <w:rFonts w:ascii="Times New Roman" w:hAnsi="Times New Roman" w:cs="Times New Roman"/>
+                <w:sz w:val="26"/>
+                <w:szCs w:val="26"/>
+              </w:rPr>
+            </w:pPr>
+            <w:r>
+              <w:rPr>
+                <w:rFonts w:ascii="Times New Roman" w:hAnsi="Times New Roman" w:cs="Times New Roman"/>
+                <w:sz w:val="26"/>
+                <w:szCs w:val="26"/>
+              </w:rPr>
+              <w:t>(Kiểm tra UI: Giao diện tạo mới, xóa đề xuất; Giao diện chỉnh sửa đề xuất</w:t>
+            </w:r>
+          </w:p>
+          <w:p>
+            <w:pPr>
+              <w:jc w:val="center"/>
+              <w:rPr>
+                <w:rFonts w:ascii="Times New Roman" w:hAnsi="Times New Roman" w:cs="Times New Roman"/>
+                <w:sz w:val="26"/>
+                <w:szCs w:val="26"/>
+              </w:rPr>
+            </w:pPr>
+            <w:r>
+              <w:rPr>
+                <w:rFonts w:ascii="Times New Roman" w:hAnsi="Times New Roman" w:cs="Times New Roman"/>
+                <w:sz w:val="26"/>
+                <w:szCs w:val="26"/>
+              </w:rPr>
+              <w:t>Kiểm tra logic: Tạo mới đề xuất; Chỉnh sửa đề xuất; Xóa đề tài đề xuất)</w:t>
+            </w:r>
+          </w:p>
+        </w:tc>
+        <w:tc>
+          <w:tcPr>
+            <w:tcW w:w="630" w:type="dxa"/>
+            <w:shd w:val="clear" w:color="auto" w:fill="F2DBDB" w:themeFill="accent2" w:themeFillTint="33"/>
+            <w:vAlign w:val="center"/>
+          </w:tcPr>
+          <w:p>
+            <w:pPr>
+              <w:jc w:val="center"/>
+              <w:rPr>
+                <w:rFonts w:ascii="Times New Roman" w:hAnsi="Times New Roman" w:cs="Times New Roman"/>
+                <w:sz w:val="26"/>
+                <w:szCs w:val="26"/>
+              </w:rPr>
+            </w:pPr>
+            <w:r>
+              <w:rPr>
+                <w:rFonts w:ascii="Times New Roman" w:hAnsi="Times New Roman" w:cs="Times New Roman"/>
+                <w:sz w:val="26"/>
+                <w:szCs w:val="26"/>
+              </w:rPr>
+              <w:t>0</w:t>
+            </w:r>
+          </w:p>
+        </w:tc>
+        <w:tc>
+          <w:tcPr>
+            <w:tcW w:w="630" w:type="dxa"/>
+            <w:shd w:val="clear" w:color="auto" w:fill="F2DBDB" w:themeFill="accent2" w:themeFillTint="33"/>
+            <w:vAlign w:val="center"/>
+          </w:tcPr>
+          <w:p>
+            <w:pPr>
+              <w:jc w:val="center"/>
+              <w:rPr>
+                <w:rFonts w:ascii="Times New Roman" w:hAnsi="Times New Roman" w:cs="Times New Roman"/>
+                <w:sz w:val="26"/>
+                <w:szCs w:val="26"/>
+              </w:rPr>
+            </w:pPr>
+            <w:r>
+              <w:rPr>
+                <w:rFonts w:ascii="Times New Roman" w:hAnsi="Times New Roman" w:cs="Times New Roman"/>
+                <w:sz w:val="26"/>
+                <w:szCs w:val="26"/>
+              </w:rPr>
+              <w:t>0</w:t>
+            </w:r>
+          </w:p>
+        </w:tc>
+        <w:tc>
+          <w:tcPr>
+            <w:tcW w:w="630" w:type="dxa"/>
+            <w:shd w:val="clear" w:color="auto" w:fill="F2DBDB" w:themeFill="accent2" w:themeFillTint="33"/>
+            <w:vAlign w:val="center"/>
+          </w:tcPr>
+          <w:p>
+            <w:pPr>
+              <w:jc w:val="center"/>
+              <w:rPr>
+                <w:rFonts w:ascii="Times New Roman" w:hAnsi="Times New Roman" w:cs="Times New Roman"/>
+                <w:sz w:val="26"/>
+                <w:szCs w:val="26"/>
+              </w:rPr>
+            </w:pPr>
+            <w:r>
+              <w:rPr>
+                <w:rFonts w:ascii="Times New Roman" w:hAnsi="Times New Roman" w:cs="Times New Roman"/>
+                <w:sz w:val="26"/>
+                <w:szCs w:val="26"/>
+              </w:rPr>
+              <w:t>0</w:t>
+            </w:r>
+          </w:p>
+        </w:tc>
+        <w:tc>
+          <w:tcPr>
+            <w:tcW w:w="630" w:type="dxa"/>
+            <w:shd w:val="clear" w:color="auto" w:fill="F2DBDB" w:themeFill="accent2" w:themeFillTint="33"/>
+            <w:vAlign w:val="center"/>
+          </w:tcPr>
+          <w:p>
+            <w:pPr>
+              <w:jc w:val="center"/>
+              <w:rPr>
+                <w:rFonts w:ascii="Times New Roman" w:hAnsi="Times New Roman" w:cs="Times New Roman"/>
+                <w:sz w:val="26"/>
+                <w:szCs w:val="26"/>
+              </w:rPr>
+            </w:pPr>
+            <w:r>
+              <w:rPr>
+                <w:rFonts w:ascii="Times New Roman" w:hAnsi="Times New Roman" w:cs="Times New Roman"/>
+                <w:sz w:val="26"/>
+                <w:szCs w:val="26"/>
+              </w:rPr>
+              <w:t>0</w:t>
+            </w:r>
+          </w:p>
+        </w:tc>
+        <w:tc>
+          <w:tcPr>
+            <w:tcW w:w="630" w:type="dxa"/>
+            <w:shd w:val="clear" w:color="auto" w:fill="F2DBDB" w:themeFill="accent2" w:themeFillTint="33"/>
+            <w:vAlign w:val="center"/>
+          </w:tcPr>
+          <w:p>
+            <w:pPr>
+              <w:jc w:val="center"/>
+              <w:rPr>
+                <w:rFonts w:ascii="Times New Roman" w:hAnsi="Times New Roman" w:cs="Times New Roman"/>
+                <w:sz w:val="26"/>
+                <w:szCs w:val="26"/>
+              </w:rPr>
+            </w:pPr>
+            <w:r>
+              <w:rPr>
+                <w:rFonts w:ascii="Times New Roman" w:hAnsi="Times New Roman" w:cs="Times New Roman"/>
+                <w:sz w:val="26"/>
+                <w:szCs w:val="26"/>
+              </w:rPr>
+              <w:t>2</w:t>
+            </w:r>
+          </w:p>
+        </w:tc>
+        <w:tc>
+          <w:tcPr>
+            <w:tcW w:w="630" w:type="dxa"/>
+            <w:shd w:val="clear" w:color="auto" w:fill="F2DBDB" w:themeFill="accent2" w:themeFillTint="33"/>
+            <w:vAlign w:val="center"/>
+          </w:tcPr>
+          <w:p>
+            <w:pPr>
+              <w:jc w:val="center"/>
+              <w:rPr>
+                <w:rFonts w:ascii="Times New Roman" w:hAnsi="Times New Roman" w:cs="Times New Roman"/>
+                <w:sz w:val="26"/>
+                <w:szCs w:val="26"/>
+              </w:rPr>
+            </w:pPr>
+            <w:r>
+              <w:rPr>
+                <w:rFonts w:ascii="Times New Roman" w:hAnsi="Times New Roman" w:cs="Times New Roman"/>
+                <w:sz w:val="26"/>
+                <w:szCs w:val="26"/>
+              </w:rPr>
+              <w:t>2</w:t>
+            </w:r>
           </w:p>
         </w:tc>
         <w:tc>
@@ -24432,7 +29161,7 @@
 </file>
 
 <file path=customXml/itemProps1.xml><?xml version="1.0" encoding="utf-8"?>
-<ds:datastoreItem xmlns:ds="http://schemas.openxmlformats.org/officeDocument/2006/customXml" ds:itemID="{FED7E5CE-3C2D-4DD7-A84B-927AF759B895}">
+<ds:datastoreItem xmlns:ds="http://schemas.openxmlformats.org/officeDocument/2006/customXml" ds:itemID="{E6086906-6F87-41A9-A822-B84A67D8E15F}">
   <ds:schemaRefs>
     <ds:schemaRef ds:uri="http://schemas.openxmlformats.org/officeDocument/2006/bibliography"/>
   </ds:schemaRefs>

</xml_diff>